<commit_message>
SRS - Operating Environment
</commit_message>
<xml_diff>
--- a/Documentation/MCSPROJ/Software Requirement Specification (SRS).docx
+++ b/Documentation/MCSPROJ/Software Requirement Specification (SRS).docx
@@ -268,73 +268,37 @@
           <w:b/>
           <w:sz w:val="20"/>
         </w:rPr>
-        <w:t xml:space="preserve">Copyright © 1999 by Karl E. </w:t>
-      </w:r>
-      <w:proofErr w:type="spellStart"/>
+        <w:t xml:space="preserve">Copyright © 1999 by Karl E. Wiegers. Permission is granted to use, modify, and distribute this document. </w:t>
+      </w:r>
+    </w:p>
+    <w:p>
+      <w:pPr>
+        <w:spacing w:after="3" w:line="577" w:lineRule="auto"/>
+        <w:ind w:left="-5"/>
+      </w:pPr>
       <w:r>
         <w:rPr>
           <w:rFonts w:ascii="Times New Roman" w:eastAsia="Times New Roman" w:hAnsi="Times New Roman" w:cs="Times New Roman"/>
           <w:b/>
           <w:sz w:val="20"/>
         </w:rPr>
-        <w:t>Wiegers</w:t>
-      </w:r>
-      <w:proofErr w:type="spellEnd"/>
+        <w:t>Software</w:t>
+      </w:r>
+      <w:r>
+        <w:rPr>
+          <w:rFonts w:ascii="Times New Roman" w:eastAsia="Times New Roman" w:hAnsi="Times New Roman" w:cs="Times New Roman"/>
+          <w:b/>
+          <w:sz w:val="24"/>
+        </w:rPr>
+        <w:t xml:space="preserve"> </w:t>
+      </w:r>
       <w:r>
         <w:rPr>
           <w:rFonts w:ascii="Times New Roman" w:eastAsia="Times New Roman" w:hAnsi="Times New Roman" w:cs="Times New Roman"/>
           <w:b/>
           <w:sz w:val="20"/>
         </w:rPr>
-        <w:t xml:space="preserve">. Permission is granted to use, modify, and distribute this document. </w:t>
-      </w:r>
-    </w:p>
-    <w:p>
-      <w:pPr>
-        <w:spacing w:after="3" w:line="577" w:lineRule="auto"/>
-        <w:ind w:left="-5"/>
-      </w:pPr>
-      <w:r>
-        <w:rPr>
-          <w:rFonts w:ascii="Times New Roman" w:eastAsia="Times New Roman" w:hAnsi="Times New Roman" w:cs="Times New Roman"/>
-          <w:b/>
-          <w:sz w:val="20"/>
-        </w:rPr>
-        <w:t>Software</w:t>
-      </w:r>
-      <w:r>
-        <w:rPr>
-          <w:rFonts w:ascii="Times New Roman" w:eastAsia="Times New Roman" w:hAnsi="Times New Roman" w:cs="Times New Roman"/>
-          <w:b/>
-          <w:sz w:val="24"/>
-        </w:rPr>
-        <w:t xml:space="preserve"> </w:t>
-      </w:r>
-      <w:r>
-        <w:rPr>
-          <w:rFonts w:ascii="Times New Roman" w:eastAsia="Times New Roman" w:hAnsi="Times New Roman" w:cs="Times New Roman"/>
-          <w:b/>
-          <w:sz w:val="20"/>
-        </w:rPr>
-        <w:t>Requirements Specification for &lt;Project</w:t>
-      </w:r>
-      <w:proofErr w:type="gramStart"/>
-      <w:r>
-        <w:rPr>
-          <w:rFonts w:ascii="Times New Roman" w:eastAsia="Times New Roman" w:hAnsi="Times New Roman" w:cs="Times New Roman"/>
-          <w:b/>
-          <w:sz w:val="20"/>
-        </w:rPr>
-        <w:t>&gt;  Page</w:t>
-      </w:r>
-      <w:proofErr w:type="gramEnd"/>
-      <w:r>
-        <w:rPr>
-          <w:rFonts w:ascii="Times New Roman" w:eastAsia="Times New Roman" w:hAnsi="Times New Roman" w:cs="Times New Roman"/>
-          <w:b/>
-          <w:sz w:val="20"/>
-        </w:rPr>
-        <w:t xml:space="preserve"> ii </w:t>
+        <w:t xml:space="preserve">Requirements Specification for &lt;Project&gt;  Page ii </w:t>
       </w:r>
     </w:p>
     <w:p>
@@ -1580,27 +1544,7 @@
                 <w:i w:val="0"/>
                 <w:sz w:val="24"/>
               </w:rPr>
-              <w:t xml:space="preserve">Reason </w:t>
-            </w:r>
-            <w:proofErr w:type="gramStart"/>
-            <w:r>
-              <w:rPr>
-                <w:rFonts w:ascii="Times New Roman" w:eastAsia="Times New Roman" w:hAnsi="Times New Roman" w:cs="Times New Roman"/>
-                <w:b/>
-                <w:i w:val="0"/>
-                <w:sz w:val="24"/>
-              </w:rPr>
-              <w:t>For</w:t>
-            </w:r>
-            <w:proofErr w:type="gramEnd"/>
-            <w:r>
-              <w:rPr>
-                <w:rFonts w:ascii="Times New Roman" w:eastAsia="Times New Roman" w:hAnsi="Times New Roman" w:cs="Times New Roman"/>
-                <w:b/>
-                <w:i w:val="0"/>
-                <w:sz w:val="24"/>
-              </w:rPr>
-              <w:t xml:space="preserve"> Changes </w:t>
+              <w:t xml:space="preserve">Reason For Changes </w:t>
             </w:r>
           </w:p>
         </w:tc>
@@ -1924,12 +1868,7 @@
         <w:ind w:left="-5"/>
       </w:pPr>
       <w:r>
-        <w:t xml:space="preserve">&lt;Identify the product whose software requirements are specified in this document, including the revision or release number. Describe the scope of the product that is covered by this SRS, particularly if this SRS describes only part of the system or </w:t>
-      </w:r>
-      <w:bookmarkStart w:id="4" w:name="_GoBack"/>
-      <w:bookmarkEnd w:id="4"/>
-      <w:r>
-        <w:t xml:space="preserve">a single subsystem.&gt; </w:t>
+        <w:t xml:space="preserve">&lt;Identify the product whose software requirements are specified in this document, including the revision or release number. Describe the scope of the product that is covered by this SRS, particularly if this SRS describes only part of the system or a single subsystem.&gt; </w:t>
       </w:r>
     </w:p>
     <w:p>
@@ -1937,26 +1876,18 @@
         <w:pStyle w:val="Heading2"/>
         <w:ind w:left="482" w:hanging="497"/>
       </w:pPr>
-      <w:bookmarkStart w:id="5" w:name="_Toc6264"/>
+      <w:bookmarkStart w:id="4" w:name="_Toc6264"/>
       <w:r>
         <w:t xml:space="preserve">Document Conventions </w:t>
       </w:r>
-      <w:bookmarkEnd w:id="5"/>
+      <w:bookmarkEnd w:id="4"/>
     </w:p>
     <w:p>
       <w:pPr>
         <w:ind w:left="-5"/>
       </w:pPr>
       <w:r>
-        <w:t xml:space="preserve">&lt;Describe any standards or typographical conventions that were followed when writing this SRS, such as fonts or highlighting that have special significance. For example, state whether </w:t>
-      </w:r>
-      <w:proofErr w:type="gramStart"/>
-      <w:r>
-        <w:t>priorities  for</w:t>
-      </w:r>
-      <w:proofErr w:type="gramEnd"/>
-      <w:r>
-        <w:t xml:space="preserve"> higher-level requirements are assumed to be inherited by detailed requirements, or whether every requirement statement is to have its own priority.&gt; </w:t>
+        <w:t xml:space="preserve">&lt;Describe any standards or typographical conventions that were followed when writing this SRS, such as fonts or highlighting that have special significance. For example, state whether priorities  for higher-level requirements are assumed to be inherited by detailed requirements, or whether every requirement statement is to have its own priority.&gt; </w:t>
       </w:r>
     </w:p>
     <w:p>
@@ -1964,11 +1895,11 @@
         <w:pStyle w:val="Heading2"/>
         <w:ind w:left="482" w:hanging="497"/>
       </w:pPr>
-      <w:bookmarkStart w:id="6" w:name="_Toc6265"/>
+      <w:bookmarkStart w:id="5" w:name="_Toc6265"/>
       <w:r>
         <w:t xml:space="preserve">Intended Audience and Reading Suggestions </w:t>
       </w:r>
-      <w:bookmarkEnd w:id="6"/>
+      <w:bookmarkEnd w:id="5"/>
     </w:p>
     <w:p>
       <w:pPr>
@@ -1983,11 +1914,11 @@
         <w:pStyle w:val="Heading2"/>
         <w:ind w:left="482" w:hanging="497"/>
       </w:pPr>
-      <w:bookmarkStart w:id="7" w:name="_Toc6266"/>
+      <w:bookmarkStart w:id="6" w:name="_Toc6266"/>
       <w:r>
         <w:t xml:space="preserve">Product Scope </w:t>
       </w:r>
-      <w:bookmarkEnd w:id="7"/>
+      <w:bookmarkEnd w:id="6"/>
     </w:p>
     <w:p>
       <w:pPr>
@@ -2002,11 +1933,11 @@
         <w:pStyle w:val="Heading2"/>
         <w:ind w:left="482" w:hanging="497"/>
       </w:pPr>
-      <w:bookmarkStart w:id="8" w:name="_Toc6267"/>
+      <w:bookmarkStart w:id="7" w:name="_Toc6267"/>
       <w:r>
         <w:t xml:space="preserve">References </w:t>
       </w:r>
-      <w:bookmarkEnd w:id="8"/>
+      <w:bookmarkEnd w:id="7"/>
     </w:p>
     <w:p>
       <w:pPr>
@@ -2021,22 +1952,22 @@
         <w:pStyle w:val="Heading1"/>
         <w:ind w:left="400" w:hanging="415"/>
       </w:pPr>
-      <w:bookmarkStart w:id="9" w:name="_Toc6268"/>
+      <w:bookmarkStart w:id="8" w:name="_Toc6268"/>
       <w:r>
         <w:t xml:space="preserve">Overall Description </w:t>
       </w:r>
-      <w:bookmarkEnd w:id="9"/>
+      <w:bookmarkEnd w:id="8"/>
     </w:p>
     <w:p>
       <w:pPr>
         <w:pStyle w:val="Heading2"/>
         <w:ind w:left="482" w:hanging="497"/>
       </w:pPr>
-      <w:bookmarkStart w:id="10" w:name="_Toc6269"/>
+      <w:bookmarkStart w:id="9" w:name="_Toc6269"/>
       <w:r>
         <w:t xml:space="preserve">Product Perspective </w:t>
       </w:r>
-      <w:bookmarkEnd w:id="10"/>
+      <w:bookmarkEnd w:id="9"/>
     </w:p>
     <w:p>
       <w:pPr>
@@ -2051,11 +1982,11 @@
         <w:pStyle w:val="Heading2"/>
         <w:ind w:left="482" w:hanging="497"/>
       </w:pPr>
-      <w:bookmarkStart w:id="11" w:name="_Toc6270"/>
+      <w:bookmarkStart w:id="10" w:name="_Toc6270"/>
       <w:r>
         <w:t xml:space="preserve">Product Functions </w:t>
       </w:r>
-      <w:bookmarkEnd w:id="11"/>
+      <w:bookmarkEnd w:id="10"/>
     </w:p>
     <w:p>
       <w:pPr>
@@ -2070,11 +2001,11 @@
         <w:pStyle w:val="Heading2"/>
         <w:ind w:left="482" w:hanging="497"/>
       </w:pPr>
-      <w:bookmarkStart w:id="12" w:name="_Toc6271"/>
+      <w:bookmarkStart w:id="11" w:name="_Toc6271"/>
       <w:r>
         <w:t xml:space="preserve">User Classes and Characteristics </w:t>
       </w:r>
-      <w:bookmarkEnd w:id="12"/>
+      <w:bookmarkEnd w:id="11"/>
     </w:p>
     <w:p>
       <w:pPr>
@@ -2089,19 +2020,178 @@
         <w:pStyle w:val="Heading2"/>
         <w:ind w:left="482" w:hanging="497"/>
       </w:pPr>
-      <w:bookmarkStart w:id="13" w:name="_Toc6272"/>
+      <w:bookmarkStart w:id="12" w:name="_Toc6272"/>
       <w:r>
         <w:t xml:space="preserve">Operating Environment </w:t>
       </w:r>
+      <w:bookmarkEnd w:id="12"/>
+    </w:p>
+    <w:p>
+      <w:pPr>
+        <w:ind w:left="-5" w:firstLine="487"/>
+        <w:jc w:val="both"/>
+        <w:rPr>
+          <w:i w:val="0"/>
+        </w:rPr>
+      </w:pPr>
+      <w:r>
+        <w:rPr>
+          <w:i w:val="0"/>
+        </w:rPr>
+        <w:t>Hardware and Software requirements</w:t>
+      </w:r>
+    </w:p>
+    <w:p>
+      <w:pPr>
+        <w:ind w:left="482" w:firstLine="0"/>
+        <w:jc w:val="both"/>
+        <w:rPr>
+          <w:i w:val="0"/>
+        </w:rPr>
+      </w:pPr>
+      <w:r>
+        <w:rPr>
+          <w:i w:val="0"/>
+        </w:rPr>
+        <w:t>Hardware:</w:t>
+      </w:r>
+    </w:p>
+    <w:p>
+      <w:pPr>
+        <w:pStyle w:val="ListParagraph"/>
+        <w:numPr>
+          <w:ilvl w:val="0"/>
+          <w:numId w:val="2"/>
+        </w:numPr>
+        <w:jc w:val="both"/>
+        <w:rPr>
+          <w:i w:val="0"/>
+        </w:rPr>
+      </w:pPr>
+      <w:r>
+        <w:rPr>
+          <w:i w:val="0"/>
+        </w:rPr>
+        <w:t>Operating System: Supports all known operating systems, such as Windows, Linux</w:t>
+      </w:r>
+    </w:p>
+    <w:p>
+      <w:pPr>
+        <w:pStyle w:val="ListParagraph"/>
+        <w:numPr>
+          <w:ilvl w:val="0"/>
+          <w:numId w:val="2"/>
+        </w:numPr>
+        <w:jc w:val="both"/>
+        <w:rPr>
+          <w:i w:val="0"/>
+        </w:rPr>
+      </w:pPr>
+      <w:r>
+        <w:rPr>
+          <w:i w:val="0"/>
+        </w:rPr>
+        <w:t>Computer: 512MB+ RAM</w:t>
+      </w:r>
+      <w:r>
+        <w:rPr>
+          <w:i w:val="0"/>
+        </w:rPr>
+        <w:t>, monitor with minimum resolution of 1024x768, keyboard, and mouse</w:t>
+      </w:r>
+    </w:p>
+    <w:p>
+      <w:pPr>
+        <w:pStyle w:val="ListParagraph"/>
+        <w:numPr>
+          <w:ilvl w:val="0"/>
+          <w:numId w:val="2"/>
+        </w:numPr>
+        <w:jc w:val="both"/>
+        <w:rPr>
+          <w:i w:val="0"/>
+        </w:rPr>
+      </w:pPr>
+      <w:r>
+        <w:rPr>
+          <w:i w:val="0"/>
+        </w:rPr>
+        <w:t>Hard Drive: should be in NTFS file-system formatted with minimum 10 GB of free space</w:t>
+      </w:r>
+    </w:p>
+    <w:p>
+      <w:pPr>
+        <w:ind w:left="492"/>
+        <w:jc w:val="both"/>
+        <w:rPr>
+          <w:i w:val="0"/>
+        </w:rPr>
+      </w:pPr>
+      <w:r>
+        <w:rPr>
+          <w:i w:val="0"/>
+        </w:rPr>
+        <w:t>Software:</w:t>
+      </w:r>
+    </w:p>
+    <w:p>
+      <w:pPr>
+        <w:pStyle w:val="ListParagraph"/>
+        <w:numPr>
+          <w:ilvl w:val="0"/>
+          <w:numId w:val="3"/>
+        </w:numPr>
+        <w:jc w:val="both"/>
+        <w:rPr>
+          <w:i w:val="0"/>
+        </w:rPr>
+      </w:pPr>
+      <w:r>
+        <w:rPr>
+          <w:i w:val="0"/>
+        </w:rPr>
+        <w:t>Software is designed to run on any platform above Microsoft Windows 7</w:t>
+      </w:r>
+    </w:p>
+    <w:p>
+      <w:pPr>
+        <w:pStyle w:val="ListParagraph"/>
+        <w:numPr>
+          <w:ilvl w:val="0"/>
+          <w:numId w:val="3"/>
+        </w:numPr>
+        <w:jc w:val="both"/>
+        <w:rPr>
+          <w:i w:val="0"/>
+        </w:rPr>
+      </w:pPr>
+      <w:r>
+        <w:rPr>
+          <w:i w:val="0"/>
+        </w:rPr>
+        <w:t>Microsoft .NET Framework 4.0 or above</w:t>
+      </w:r>
+    </w:p>
+    <w:p>
+      <w:pPr>
+        <w:pStyle w:val="ListParagraph"/>
+        <w:numPr>
+          <w:ilvl w:val="0"/>
+          <w:numId w:val="3"/>
+        </w:numPr>
+        <w:jc w:val="both"/>
+        <w:rPr>
+          <w:i w:val="0"/>
+        </w:rPr>
+      </w:pPr>
+      <w:r>
+        <w:rPr>
+          <w:i w:val="0"/>
+        </w:rPr>
+        <w:t>Microsoft SQL Server Management Studio Express 2010</w:t>
+      </w:r>
+      <w:bookmarkStart w:id="13" w:name="_GoBack"/>
       <w:bookmarkEnd w:id="13"/>
-    </w:p>
-    <w:p>
-      <w:pPr>
-        <w:ind w:left="-5"/>
-      </w:pPr>
-      <w:r>
-        <w:t xml:space="preserve">&lt;Describe the environment in which the software will operate, including the hardware platform, operating system and versions, and any other software components or applications with which it must peacefully coexist.&gt; </w:t>
-      </w:r>
     </w:p>
     <w:p>
       <w:pPr>
@@ -3088,7 +3178,7 @@
         <w:noProof/>
         <w:sz w:val="20"/>
       </w:rPr>
-      <w:t>1</w:t>
+      <w:t>2</w:t>
     </w:r>
     <w:r>
       <w:rPr>
@@ -3425,8 +3515,186 @@
       </w:rPr>
     </w:lvl>
   </w:abstractNum>
+  <w:abstractNum w:abstractNumId="1" w15:restartNumberingAfterBreak="0">
+    <w:nsid w:val="1F52461F"/>
+    <w:multiLevelType w:val="hybridMultilevel"/>
+    <w:tmpl w:val="BE02D608"/>
+    <w:lvl w:ilvl="0" w:tplc="3409000F">
+      <w:start w:val="1"/>
+      <w:numFmt w:val="decimal"/>
+      <w:lvlText w:val="%1."/>
+      <w:lvlJc w:val="left"/>
+      <w:pPr>
+        <w:ind w:left="1202" w:hanging="360"/>
+      </w:pPr>
+    </w:lvl>
+    <w:lvl w:ilvl="1" w:tplc="34090019" w:tentative="1">
+      <w:start w:val="1"/>
+      <w:numFmt w:val="lowerLetter"/>
+      <w:lvlText w:val="%2."/>
+      <w:lvlJc w:val="left"/>
+      <w:pPr>
+        <w:ind w:left="1922" w:hanging="360"/>
+      </w:pPr>
+    </w:lvl>
+    <w:lvl w:ilvl="2" w:tplc="3409001B" w:tentative="1">
+      <w:start w:val="1"/>
+      <w:numFmt w:val="lowerRoman"/>
+      <w:lvlText w:val="%3."/>
+      <w:lvlJc w:val="right"/>
+      <w:pPr>
+        <w:ind w:left="2642" w:hanging="180"/>
+      </w:pPr>
+    </w:lvl>
+    <w:lvl w:ilvl="3" w:tplc="3409000F" w:tentative="1">
+      <w:start w:val="1"/>
+      <w:numFmt w:val="decimal"/>
+      <w:lvlText w:val="%4."/>
+      <w:lvlJc w:val="left"/>
+      <w:pPr>
+        <w:ind w:left="3362" w:hanging="360"/>
+      </w:pPr>
+    </w:lvl>
+    <w:lvl w:ilvl="4" w:tplc="34090019" w:tentative="1">
+      <w:start w:val="1"/>
+      <w:numFmt w:val="lowerLetter"/>
+      <w:lvlText w:val="%5."/>
+      <w:lvlJc w:val="left"/>
+      <w:pPr>
+        <w:ind w:left="4082" w:hanging="360"/>
+      </w:pPr>
+    </w:lvl>
+    <w:lvl w:ilvl="5" w:tplc="3409001B" w:tentative="1">
+      <w:start w:val="1"/>
+      <w:numFmt w:val="lowerRoman"/>
+      <w:lvlText w:val="%6."/>
+      <w:lvlJc w:val="right"/>
+      <w:pPr>
+        <w:ind w:left="4802" w:hanging="180"/>
+      </w:pPr>
+    </w:lvl>
+    <w:lvl w:ilvl="6" w:tplc="3409000F" w:tentative="1">
+      <w:start w:val="1"/>
+      <w:numFmt w:val="decimal"/>
+      <w:lvlText w:val="%7."/>
+      <w:lvlJc w:val="left"/>
+      <w:pPr>
+        <w:ind w:left="5522" w:hanging="360"/>
+      </w:pPr>
+    </w:lvl>
+    <w:lvl w:ilvl="7" w:tplc="34090019" w:tentative="1">
+      <w:start w:val="1"/>
+      <w:numFmt w:val="lowerLetter"/>
+      <w:lvlText w:val="%8."/>
+      <w:lvlJc w:val="left"/>
+      <w:pPr>
+        <w:ind w:left="6242" w:hanging="360"/>
+      </w:pPr>
+    </w:lvl>
+    <w:lvl w:ilvl="8" w:tplc="3409001B" w:tentative="1">
+      <w:start w:val="1"/>
+      <w:numFmt w:val="lowerRoman"/>
+      <w:lvlText w:val="%9."/>
+      <w:lvlJc w:val="right"/>
+      <w:pPr>
+        <w:ind w:left="6962" w:hanging="180"/>
+      </w:pPr>
+    </w:lvl>
+  </w:abstractNum>
+  <w:abstractNum w:abstractNumId="2" w15:restartNumberingAfterBreak="0">
+    <w:nsid w:val="29FA0D20"/>
+    <w:multiLevelType w:val="hybridMultilevel"/>
+    <w:tmpl w:val="623037EA"/>
+    <w:lvl w:ilvl="0" w:tplc="3409000F">
+      <w:start w:val="1"/>
+      <w:numFmt w:val="decimal"/>
+      <w:lvlText w:val="%1."/>
+      <w:lvlJc w:val="left"/>
+      <w:pPr>
+        <w:ind w:left="1202" w:hanging="360"/>
+      </w:pPr>
+    </w:lvl>
+    <w:lvl w:ilvl="1" w:tplc="34090019" w:tentative="1">
+      <w:start w:val="1"/>
+      <w:numFmt w:val="lowerLetter"/>
+      <w:lvlText w:val="%2."/>
+      <w:lvlJc w:val="left"/>
+      <w:pPr>
+        <w:ind w:left="1922" w:hanging="360"/>
+      </w:pPr>
+    </w:lvl>
+    <w:lvl w:ilvl="2" w:tplc="3409001B" w:tentative="1">
+      <w:start w:val="1"/>
+      <w:numFmt w:val="lowerRoman"/>
+      <w:lvlText w:val="%3."/>
+      <w:lvlJc w:val="right"/>
+      <w:pPr>
+        <w:ind w:left="2642" w:hanging="180"/>
+      </w:pPr>
+    </w:lvl>
+    <w:lvl w:ilvl="3" w:tplc="3409000F" w:tentative="1">
+      <w:start w:val="1"/>
+      <w:numFmt w:val="decimal"/>
+      <w:lvlText w:val="%4."/>
+      <w:lvlJc w:val="left"/>
+      <w:pPr>
+        <w:ind w:left="3362" w:hanging="360"/>
+      </w:pPr>
+    </w:lvl>
+    <w:lvl w:ilvl="4" w:tplc="34090019" w:tentative="1">
+      <w:start w:val="1"/>
+      <w:numFmt w:val="lowerLetter"/>
+      <w:lvlText w:val="%5."/>
+      <w:lvlJc w:val="left"/>
+      <w:pPr>
+        <w:ind w:left="4082" w:hanging="360"/>
+      </w:pPr>
+    </w:lvl>
+    <w:lvl w:ilvl="5" w:tplc="3409001B" w:tentative="1">
+      <w:start w:val="1"/>
+      <w:numFmt w:val="lowerRoman"/>
+      <w:lvlText w:val="%6."/>
+      <w:lvlJc w:val="right"/>
+      <w:pPr>
+        <w:ind w:left="4802" w:hanging="180"/>
+      </w:pPr>
+    </w:lvl>
+    <w:lvl w:ilvl="6" w:tplc="3409000F" w:tentative="1">
+      <w:start w:val="1"/>
+      <w:numFmt w:val="decimal"/>
+      <w:lvlText w:val="%7."/>
+      <w:lvlJc w:val="left"/>
+      <w:pPr>
+        <w:ind w:left="5522" w:hanging="360"/>
+      </w:pPr>
+    </w:lvl>
+    <w:lvl w:ilvl="7" w:tplc="34090019" w:tentative="1">
+      <w:start w:val="1"/>
+      <w:numFmt w:val="lowerLetter"/>
+      <w:lvlText w:val="%8."/>
+      <w:lvlJc w:val="left"/>
+      <w:pPr>
+        <w:ind w:left="6242" w:hanging="360"/>
+      </w:pPr>
+    </w:lvl>
+    <w:lvl w:ilvl="8" w:tplc="3409001B" w:tentative="1">
+      <w:start w:val="1"/>
+      <w:numFmt w:val="lowerRoman"/>
+      <w:lvlText w:val="%9."/>
+      <w:lvlJc w:val="right"/>
+      <w:pPr>
+        <w:ind w:left="6962" w:hanging="180"/>
+      </w:pPr>
+    </w:lvl>
+  </w:abstractNum>
   <w:num w:numId="1">
     <w:abstractNumId w:val="0"/>
+  </w:num>
+  <w:num w:numId="2">
+    <w:abstractNumId w:val="1"/>
+  </w:num>
+  <w:num w:numId="3">
+    <w:abstractNumId w:val="2"/>
   </w:num>
 </w:numbering>
 </file>
@@ -4055,6 +4323,17 @@
       <w:color w:val="000000"/>
     </w:rPr>
   </w:style>
+  <w:style w:type="paragraph" w:styleId="ListParagraph">
+    <w:name w:val="List Paragraph"/>
+    <w:basedOn w:val="Normal"/>
+    <w:uiPriority w:val="34"/>
+    <w:qFormat/>
+    <w:rsid w:val="002D6633"/>
+    <w:pPr>
+      <w:ind w:left="720"/>
+      <w:contextualSpacing/>
+    </w:pPr>
+  </w:style>
 </w:styles>
 </file>
 

</xml_diff>

<commit_message>
SRS - Hardware Interfaces
</commit_message>
<xml_diff>
--- a/Documentation/MCSPROJ/Software Requirement Specification (SRS).docx
+++ b/Documentation/MCSPROJ/Software Requirement Specification (SRS).docx
@@ -1941,7 +1941,7 @@
     </w:p>
     <w:p>
       <w:pPr>
-        <w:ind w:left="-5" w:firstLine="405"/>
+        <w:ind w:left="0" w:firstLine="400"/>
         <w:jc w:val="both"/>
         <w:rPr>
           <w:i w:val="0"/>
@@ -1985,16 +1985,7 @@
             <w:rStyle w:val="Hyperlink"/>
             <w:i w:val="0"/>
           </w:rPr>
-          <w:t>http://www.academia.edu/10313728/srs</w:t>
-        </w:r>
-        <w:bookmarkStart w:id="8" w:name="_GoBack"/>
-        <w:bookmarkEnd w:id="8"/>
-        <w:r>
-          <w:rPr>
-            <w:rStyle w:val="Hyperlink"/>
-            <w:i w:val="0"/>
-          </w:rPr>
-          <w:t>_document_for_hotel_management_system</w:t>
+          <w:t>http://www.academia.edu/10313728/srs_document_for_hotel_management_system</w:t>
         </w:r>
       </w:hyperlink>
       <w:r>
@@ -2010,22 +2001,22 @@
         <w:pStyle w:val="Heading1"/>
         <w:ind w:left="400" w:hanging="415"/>
       </w:pPr>
-      <w:bookmarkStart w:id="9" w:name="_Toc6268"/>
+      <w:bookmarkStart w:id="8" w:name="_Toc6268"/>
       <w:r>
         <w:t xml:space="preserve">Overall Description </w:t>
       </w:r>
-      <w:bookmarkEnd w:id="9"/>
+      <w:bookmarkEnd w:id="8"/>
     </w:p>
     <w:p>
       <w:pPr>
         <w:pStyle w:val="Heading2"/>
         <w:ind w:left="482" w:hanging="497"/>
       </w:pPr>
-      <w:bookmarkStart w:id="10" w:name="_Toc6269"/>
+      <w:bookmarkStart w:id="9" w:name="_Toc6269"/>
       <w:r>
         <w:t xml:space="preserve">Product Perspective </w:t>
       </w:r>
-      <w:bookmarkEnd w:id="10"/>
+      <w:bookmarkEnd w:id="9"/>
     </w:p>
     <w:p>
       <w:pPr>
@@ -2040,11 +2031,11 @@
         <w:pStyle w:val="Heading2"/>
         <w:ind w:left="482" w:hanging="497"/>
       </w:pPr>
-      <w:bookmarkStart w:id="11" w:name="_Toc6270"/>
+      <w:bookmarkStart w:id="10" w:name="_Toc6270"/>
       <w:r>
         <w:t xml:space="preserve">Product Functions </w:t>
       </w:r>
-      <w:bookmarkEnd w:id="11"/>
+      <w:bookmarkEnd w:id="10"/>
     </w:p>
     <w:p>
       <w:pPr>
@@ -2059,11 +2050,11 @@
         <w:pStyle w:val="Heading2"/>
         <w:ind w:left="482" w:hanging="497"/>
       </w:pPr>
-      <w:bookmarkStart w:id="12" w:name="_Toc6271"/>
+      <w:bookmarkStart w:id="11" w:name="_Toc6271"/>
       <w:r>
         <w:t xml:space="preserve">User Classes and Characteristics </w:t>
       </w:r>
-      <w:bookmarkEnd w:id="12"/>
+      <w:bookmarkEnd w:id="11"/>
     </w:p>
     <w:p>
       <w:pPr>
@@ -2078,11 +2069,11 @@
         <w:pStyle w:val="Heading2"/>
         <w:ind w:left="482" w:hanging="497"/>
       </w:pPr>
-      <w:bookmarkStart w:id="13" w:name="_Toc6272"/>
+      <w:bookmarkStart w:id="12" w:name="_Toc6272"/>
       <w:r>
         <w:t xml:space="preserve">Operating Environment </w:t>
       </w:r>
-      <w:bookmarkEnd w:id="13"/>
+      <w:bookmarkEnd w:id="12"/>
     </w:p>
     <w:p>
       <w:pPr>
@@ -2179,6 +2170,25 @@
     </w:p>
     <w:p>
       <w:pPr>
+        <w:pStyle w:val="ListParagraph"/>
+        <w:numPr>
+          <w:ilvl w:val="0"/>
+          <w:numId w:val="2"/>
+        </w:numPr>
+        <w:jc w:val="both"/>
+        <w:rPr>
+          <w:i w:val="0"/>
+        </w:rPr>
+      </w:pPr>
+      <w:r>
+        <w:rPr>
+          <w:i w:val="0"/>
+        </w:rPr>
+        <w:t>Printer: need to be used to print reports and notes</w:t>
+      </w:r>
+    </w:p>
+    <w:p>
+      <w:pPr>
         <w:ind w:left="492"/>
         <w:jc w:val="both"/>
         <w:rPr>
@@ -2254,11 +2264,11 @@
         <w:pStyle w:val="Heading2"/>
         <w:ind w:left="482" w:hanging="497"/>
       </w:pPr>
-      <w:bookmarkStart w:id="14" w:name="_Toc6273"/>
+      <w:bookmarkStart w:id="13" w:name="_Toc6273"/>
       <w:r>
         <w:t xml:space="preserve">Design and Implementation Constraints </w:t>
       </w:r>
-      <w:bookmarkEnd w:id="14"/>
+      <w:bookmarkEnd w:id="13"/>
     </w:p>
     <w:p>
       <w:pPr>
@@ -2273,11 +2283,11 @@
         <w:pStyle w:val="Heading2"/>
         <w:ind w:left="482" w:hanging="497"/>
       </w:pPr>
-      <w:bookmarkStart w:id="15" w:name="_Toc6274"/>
+      <w:bookmarkStart w:id="14" w:name="_Toc6274"/>
       <w:r>
         <w:t xml:space="preserve">User Documentation </w:t>
       </w:r>
-      <w:bookmarkEnd w:id="15"/>
+      <w:bookmarkEnd w:id="14"/>
     </w:p>
     <w:p>
       <w:pPr>
@@ -2292,11 +2302,11 @@
         <w:pStyle w:val="Heading2"/>
         <w:ind w:left="482" w:hanging="497"/>
       </w:pPr>
-      <w:bookmarkStart w:id="16" w:name="_Toc6275"/>
+      <w:bookmarkStart w:id="15" w:name="_Toc6275"/>
       <w:r>
         <w:t xml:space="preserve">Assumptions and Dependencies </w:t>
       </w:r>
-      <w:bookmarkEnd w:id="16"/>
+      <w:bookmarkEnd w:id="15"/>
     </w:p>
     <w:p>
       <w:pPr>
@@ -2312,22 +2322,22 @@
         <w:pStyle w:val="Heading1"/>
         <w:ind w:left="400" w:hanging="415"/>
       </w:pPr>
-      <w:bookmarkStart w:id="17" w:name="_Toc6276"/>
+      <w:bookmarkStart w:id="16" w:name="_Toc6276"/>
       <w:r>
         <w:t xml:space="preserve">External Interface Requirements </w:t>
       </w:r>
-      <w:bookmarkEnd w:id="17"/>
+      <w:bookmarkEnd w:id="16"/>
     </w:p>
     <w:p>
       <w:pPr>
         <w:pStyle w:val="Heading2"/>
         <w:ind w:left="482" w:hanging="497"/>
       </w:pPr>
-      <w:bookmarkStart w:id="18" w:name="_Toc6277"/>
+      <w:bookmarkStart w:id="17" w:name="_Toc6277"/>
       <w:r>
         <w:t xml:space="preserve">User Interfaces </w:t>
       </w:r>
-      <w:bookmarkEnd w:id="18"/>
+      <w:bookmarkEnd w:id="17"/>
     </w:p>
     <w:p>
       <w:pPr>
@@ -2342,19 +2352,70 @@
         <w:pStyle w:val="Heading2"/>
         <w:ind w:left="482" w:hanging="497"/>
       </w:pPr>
-      <w:bookmarkStart w:id="19" w:name="_Toc6278"/>
+      <w:bookmarkStart w:id="18" w:name="_Toc6278"/>
       <w:r>
         <w:t xml:space="preserve">Hardware Interfaces </w:t>
       </w:r>
+      <w:bookmarkEnd w:id="18"/>
+    </w:p>
+    <w:p>
+      <w:pPr>
+        <w:ind w:left="-5" w:firstLine="487"/>
+        <w:jc w:val="both"/>
+        <w:rPr>
+          <w:i w:val="0"/>
+        </w:rPr>
+      </w:pPr>
+      <w:r>
+        <w:rPr>
+          <w:i w:val="0"/>
+        </w:rPr>
+        <w:t>S</w:t>
+      </w:r>
+      <w:r>
+        <w:rPr>
+          <w:i w:val="0"/>
+        </w:rPr>
+        <w:t>ection 2.4 includes the requirements of the desktop computer where the system going to be installed. A specific computer must match with the above mentioned requirements in order to gain the maximum benefits from the system in an efficient manner.</w:t>
+      </w:r>
+    </w:p>
+    <w:p>
+      <w:pPr>
+        <w:ind w:left="-5" w:firstLine="487"/>
+        <w:jc w:val="both"/>
+        <w:rPr>
+          <w:i w:val="0"/>
+        </w:rPr>
+      </w:pPr>
+      <w:r>
+        <w:rPr>
+          <w:i w:val="0"/>
+        </w:rPr>
+        <w:t>Reservation</w:t>
+      </w:r>
+      <w:r>
+        <w:rPr>
+          <w:i w:val="0"/>
+        </w:rPr>
+        <w:t xml:space="preserve"> alerts will be sent to the one of the member of hotel employee as an e-mail notification. So there is a need of broadband internet connection. Client should be able to keep a stable internet connection.</w:t>
+      </w:r>
+    </w:p>
+    <w:p>
+      <w:pPr>
+        <w:ind w:left="-5" w:firstLine="487"/>
+        <w:jc w:val="both"/>
+        <w:rPr>
+          <w:i w:val="0"/>
+        </w:rPr>
+      </w:pPr>
+      <w:r>
+        <w:rPr>
+          <w:i w:val="0"/>
+        </w:rPr>
+        <w:t>Also, a printer will be needed when printing bills and several reports.</w:t>
+      </w:r>
+      <w:bookmarkStart w:id="19" w:name="_GoBack"/>
       <w:bookmarkEnd w:id="19"/>
-    </w:p>
-    <w:p>
-      <w:pPr>
-        <w:ind w:left="-5"/>
-      </w:pPr>
-      <w:r>
-        <w:t xml:space="preserve">&lt;Describe the logical and physical characteristics of each interface between the software product and the hardware components of the system. This may include the supported device types, the nature of the data and control interactions between the software and the hardware, and communication protocols to be used.&gt; </w:t>
-      </w:r>
     </w:p>
     <w:p>
       <w:pPr>
@@ -3234,7 +3295,7 @@
         <w:noProof/>
         <w:sz w:val="20"/>
       </w:rPr>
-      <w:t>2</w:t>
+      <w:t>4</w:t>
     </w:r>
     <w:r>
       <w:rPr>

</xml_diff>

<commit_message>
SRS - Performance Requirements
</commit_message>
<xml_diff>
--- a/Documentation/MCSPROJ/Software Requirement Specification (SRS).docx
+++ b/Documentation/MCSPROJ/Software Requirement Specification (SRS).docx
@@ -2414,19 +2414,17 @@
         </w:rPr>
         <w:t>Also, a printer will be needed when printing bills and several reports.</w:t>
       </w:r>
-      <w:bookmarkStart w:id="19" w:name="_GoBack"/>
-      <w:bookmarkEnd w:id="19"/>
     </w:p>
     <w:p>
       <w:pPr>
         <w:pStyle w:val="Heading2"/>
         <w:ind w:left="482" w:hanging="497"/>
       </w:pPr>
-      <w:bookmarkStart w:id="20" w:name="_Toc6279"/>
+      <w:bookmarkStart w:id="19" w:name="_Toc6279"/>
       <w:r>
         <w:t xml:space="preserve">Software Interfaces </w:t>
       </w:r>
-      <w:bookmarkEnd w:id="20"/>
+      <w:bookmarkEnd w:id="19"/>
     </w:p>
     <w:p>
       <w:pPr>
@@ -2441,11 +2439,11 @@
         <w:pStyle w:val="Heading2"/>
         <w:ind w:left="482" w:hanging="497"/>
       </w:pPr>
-      <w:bookmarkStart w:id="21" w:name="_Toc6280"/>
+      <w:bookmarkStart w:id="20" w:name="_Toc6280"/>
       <w:r>
         <w:t xml:space="preserve">Communications Interfaces </w:t>
       </w:r>
-      <w:bookmarkEnd w:id="21"/>
+      <w:bookmarkEnd w:id="20"/>
     </w:p>
     <w:p>
       <w:pPr>
@@ -2461,11 +2459,11 @@
         <w:spacing w:after="85"/>
         <w:ind w:left="400" w:hanging="415"/>
       </w:pPr>
-      <w:bookmarkStart w:id="22" w:name="_Toc6281"/>
+      <w:bookmarkStart w:id="21" w:name="_Toc6281"/>
       <w:r>
         <w:t xml:space="preserve">System Features </w:t>
       </w:r>
-      <w:bookmarkEnd w:id="22"/>
+      <w:bookmarkEnd w:id="21"/>
     </w:p>
     <w:p>
       <w:pPr>
@@ -2480,11 +2478,11 @@
         <w:pStyle w:val="Heading2"/>
         <w:ind w:left="482" w:hanging="497"/>
       </w:pPr>
-      <w:bookmarkStart w:id="23" w:name="_Toc6282"/>
+      <w:bookmarkStart w:id="22" w:name="_Toc6282"/>
       <w:r>
         <w:t xml:space="preserve">System Feature 1 </w:t>
       </w:r>
-      <w:bookmarkEnd w:id="23"/>
+      <w:bookmarkEnd w:id="22"/>
     </w:p>
     <w:p>
       <w:pPr>
@@ -2810,40 +2808,103 @@
         <w:spacing w:after="827"/>
         <w:ind w:left="482" w:hanging="497"/>
       </w:pPr>
-      <w:bookmarkStart w:id="24" w:name="_Toc6283"/>
+      <w:bookmarkStart w:id="23" w:name="_Toc6283"/>
       <w:r>
         <w:t xml:space="preserve">System Feature 2 (and so on) </w:t>
       </w:r>
-      <w:bookmarkEnd w:id="24"/>
+      <w:bookmarkEnd w:id="23"/>
     </w:p>
     <w:p>
       <w:pPr>
         <w:pStyle w:val="Heading1"/>
         <w:ind w:left="400" w:hanging="415"/>
       </w:pPr>
-      <w:bookmarkStart w:id="25" w:name="_Toc6284"/>
+      <w:bookmarkStart w:id="24" w:name="_Toc6284"/>
       <w:r>
         <w:t xml:space="preserve">Other Nonfunctional Requirements </w:t>
       </w:r>
-      <w:bookmarkEnd w:id="25"/>
+      <w:bookmarkEnd w:id="24"/>
     </w:p>
     <w:p>
       <w:pPr>
         <w:pStyle w:val="Heading2"/>
         <w:ind w:left="482" w:hanging="497"/>
       </w:pPr>
-      <w:bookmarkStart w:id="26" w:name="_Toc6285"/>
+      <w:bookmarkStart w:id="25" w:name="_Toc6285"/>
       <w:r>
         <w:t xml:space="preserve">Performance Requirements </w:t>
       </w:r>
+      <w:bookmarkEnd w:id="25"/>
+    </w:p>
+    <w:p>
+      <w:pPr>
+        <w:ind w:left="-5" w:firstLine="487"/>
+        <w:jc w:val="both"/>
+        <w:rPr>
+          <w:i w:val="0"/>
+        </w:rPr>
+      </w:pPr>
+      <w:r>
+        <w:rPr>
+          <w:i w:val="0"/>
+        </w:rPr>
+        <w:t>Performance</w:t>
+      </w:r>
+      <w:r>
+        <w:rPr>
+          <w:i w:val="0"/>
+        </w:rPr>
+        <w:t xml:space="preserve"> </w:t>
+      </w:r>
+      <w:r>
+        <w:rPr>
+          <w:i w:val="0"/>
+        </w:rPr>
+        <w:t xml:space="preserve">requirements define sustainable response times for system functionality. </w:t>
+      </w:r>
+      <w:r>
+        <w:rPr>
+          <w:i w:val="0"/>
+        </w:rPr>
+        <w:t xml:space="preserve">Despite the fact that the system is created suiting for the least system performances, the performance of the system will highly depend on the performance of the hardware and software components of the installing computer. At the point when consider about the timing relationships of the system, the load time for </w:t>
+      </w:r>
+      <w:r>
+        <w:rPr>
+          <w:i w:val="0"/>
+        </w:rPr>
+        <w:t xml:space="preserve">user </w:t>
+      </w:r>
+      <w:r>
+        <w:rPr>
+          <w:i w:val="0"/>
+        </w:rPr>
+        <w:t>interface</w:t>
+      </w:r>
+      <w:r>
+        <w:rPr>
+          <w:i w:val="0"/>
+        </w:rPr>
+        <w:t xml:space="preserve"> screens might take no longer</w:t>
+      </w:r>
+      <w:r>
+        <w:rPr>
+          <w:i w:val="0"/>
+        </w:rPr>
+        <w:t xml:space="preserve"> than two</w:t>
+      </w:r>
+      <w:r>
+        <w:rPr>
+          <w:i w:val="0"/>
+        </w:rPr>
+        <w:t xml:space="preserve"> seconds. It makes fast access to system functions. The log in details shall be verified within five seconds causes’ efficiency of the system. Returning query results within five </w:t>
+      </w:r>
+      <w:bookmarkStart w:id="26" w:name="_GoBack"/>
       <w:bookmarkEnd w:id="26"/>
-    </w:p>
-    <w:p>
-      <w:pPr>
-        <w:ind w:left="-5"/>
-      </w:pPr>
-      <w:r>
-        <w:t xml:space="preserve">&lt;If there are performance requirements for the product under various circumstances, state them here and explain their rationale, to help the developers understand the intent and make suitable design choices. Specify the timing relationships for real time systems. Make such requirements as specific as possible. You may need to state performance requirements for individual functional requirements or features.&gt; </w:t>
+      <w:r>
+        <w:rPr>
+          <w:i w:val="0"/>
+        </w:rPr>
+        <w:t>seconds makes search function more accurate.</w:t>
       </w:r>
     </w:p>
     <w:p>
@@ -3295,7 +3356,7 @@
         <w:noProof/>
         <w:sz w:val="20"/>
       </w:rPr>
-      <w:t>4</w:t>
+      <w:t>5</w:t>
     </w:r>
     <w:r>
       <w:rPr>

</xml_diff>

<commit_message>
SRS - Safety Requirements
</commit_message>
<xml_diff>
--- a/Documentation/MCSPROJ/Software Requirement Specification (SRS).docx
+++ b/Documentation/MCSPROJ/Software Requirement Specification (SRS).docx
@@ -2896,15 +2896,7 @@
         <w:rPr>
           <w:i w:val="0"/>
         </w:rPr>
-        <w:t xml:space="preserve"> seconds. It makes fast access to system functions. The log in details shall be verified within five seconds causes’ efficiency of the system. Returning query results within five </w:t>
-      </w:r>
-      <w:bookmarkStart w:id="26" w:name="_GoBack"/>
-      <w:bookmarkEnd w:id="26"/>
-      <w:r>
-        <w:rPr>
-          <w:i w:val="0"/>
-        </w:rPr>
-        <w:t>seconds makes search function more accurate.</w:t>
+        <w:t xml:space="preserve"> seconds. It makes fast access to system functions. The log in details shall be verified within five seconds causes’ efficiency of the system. Returning query results within five seconds makes search function more accurate.</w:t>
       </w:r>
     </w:p>
     <w:p>
@@ -2912,18 +2904,45 @@
         <w:pStyle w:val="Heading2"/>
         <w:ind w:left="482" w:hanging="497"/>
       </w:pPr>
-      <w:bookmarkStart w:id="27" w:name="_Toc6286"/>
+      <w:bookmarkStart w:id="26" w:name="_Toc6286"/>
       <w:r>
         <w:t xml:space="preserve">Safety Requirements </w:t>
       </w:r>
+      <w:bookmarkEnd w:id="26"/>
+    </w:p>
+    <w:p>
+      <w:pPr>
+        <w:ind w:left="-5" w:firstLine="487"/>
+        <w:jc w:val="both"/>
+        <w:rPr>
+          <w:i w:val="0"/>
+        </w:rPr>
+      </w:pPr>
+      <w:bookmarkStart w:id="27" w:name="_GoBack"/>
       <w:bookmarkEnd w:id="27"/>
-    </w:p>
-    <w:p>
-      <w:pPr>
-        <w:ind w:left="-5"/>
-      </w:pPr>
-      <w:r>
-        <w:t xml:space="preserve">&lt;Specify those requirements that are concerned with possible loss, damage, or harm that could result from the use of the product. Define any safeguards or actions that must be taken, as well as actions that must be prevented. Refer to any external policies or regulations that state safety issues that affect the product’s design or use. Define any safety certifications that must be satisfied.&gt; </w:t>
+      <w:r>
+        <w:rPr>
+          <w:i w:val="0"/>
+        </w:rPr>
+        <w:t xml:space="preserve">There are several user levels in resort reservation system, access to the different subsystems will be ensured by a user log in screen that requires a username and password. This </w:t>
+      </w:r>
+      <w:r>
+        <w:rPr>
+          <w:i w:val="0"/>
+        </w:rPr>
+        <w:t>gives different perspectives</w:t>
+      </w:r>
+      <w:r>
+        <w:rPr>
+          <w:i w:val="0"/>
+        </w:rPr>
+        <w:t xml:space="preserve"> and</w:t>
+      </w:r>
+      <w:r>
+        <w:rPr>
+          <w:i w:val="0"/>
+        </w:rPr>
+        <w:t xml:space="preserve"> accessible functions of user levels through the system. Maintaining backups ensure the system database security. System can be restoring in any case of emergency.</w:t>
       </w:r>
     </w:p>
     <w:p>

</xml_diff>

<commit_message>
SRS - User Documentation
</commit_message>
<xml_diff>
--- a/Documentation/MCSPROJ/Software Requirement Specification (SRS).docx
+++ b/Documentation/MCSPROJ/Software Requirement Specification (SRS).docx
@@ -2291,22 +2291,49 @@
     </w:p>
     <w:p>
       <w:pPr>
-        <w:ind w:left="-5"/>
-      </w:pPr>
-      <w:r>
-        <w:t xml:space="preserve">&lt;List the user documentation components (such as user manuals, on-line help, and tutorials) that will be delivered along with the software. Identify any known user documentation delivery formats or standards.&gt; </w:t>
-      </w:r>
+        <w:ind w:left="-5" w:firstLine="487"/>
+        <w:jc w:val="both"/>
+        <w:rPr>
+          <w:i w:val="0"/>
+        </w:rPr>
+      </w:pPr>
+      <w:r>
+        <w:rPr>
+          <w:i w:val="0"/>
+        </w:rPr>
+        <w:t>User manual, provide to the client, will give a clear idea in communicating with the system. It will be composed in a straightforward justifiable language covering the internal complexity of the system. A printed copy of the user man</w:t>
+      </w:r>
+      <w:r>
+        <w:rPr>
+          <w:i w:val="0"/>
+        </w:rPr>
+        <w:t>ual will be delivered</w:t>
+      </w:r>
+      <w:r>
+        <w:rPr>
+          <w:i w:val="0"/>
+        </w:rPr>
+        <w:t xml:space="preserve"> to the client with </w:t>
+      </w:r>
+      <w:r>
+        <w:rPr>
+          <w:i w:val="0"/>
+        </w:rPr>
+        <w:t>the delivery of the system.</w:t>
+      </w:r>
+      <w:bookmarkStart w:id="15" w:name="_GoBack"/>
+      <w:bookmarkEnd w:id="15"/>
     </w:p>
     <w:p>
       <w:pPr>
         <w:pStyle w:val="Heading2"/>
         <w:ind w:left="482" w:hanging="497"/>
       </w:pPr>
-      <w:bookmarkStart w:id="15" w:name="_Toc6275"/>
+      <w:bookmarkStart w:id="16" w:name="_Toc6275"/>
       <w:r>
         <w:t xml:space="preserve">Assumptions and Dependencies </w:t>
       </w:r>
-      <w:bookmarkEnd w:id="15"/>
+      <w:bookmarkEnd w:id="16"/>
     </w:p>
     <w:p>
       <w:pPr>
@@ -2322,22 +2349,22 @@
         <w:pStyle w:val="Heading1"/>
         <w:ind w:left="400" w:hanging="415"/>
       </w:pPr>
-      <w:bookmarkStart w:id="16" w:name="_Toc6276"/>
+      <w:bookmarkStart w:id="17" w:name="_Toc6276"/>
       <w:r>
         <w:t xml:space="preserve">External Interface Requirements </w:t>
       </w:r>
-      <w:bookmarkEnd w:id="16"/>
+      <w:bookmarkEnd w:id="17"/>
     </w:p>
     <w:p>
       <w:pPr>
         <w:pStyle w:val="Heading2"/>
         <w:ind w:left="482" w:hanging="497"/>
       </w:pPr>
-      <w:bookmarkStart w:id="17" w:name="_Toc6277"/>
+      <w:bookmarkStart w:id="18" w:name="_Toc6277"/>
       <w:r>
         <w:t xml:space="preserve">User Interfaces </w:t>
       </w:r>
-      <w:bookmarkEnd w:id="17"/>
+      <w:bookmarkEnd w:id="18"/>
     </w:p>
     <w:p>
       <w:pPr>
@@ -2352,11 +2379,11 @@
         <w:pStyle w:val="Heading2"/>
         <w:ind w:left="482" w:hanging="497"/>
       </w:pPr>
-      <w:bookmarkStart w:id="18" w:name="_Toc6278"/>
+      <w:bookmarkStart w:id="19" w:name="_Toc6278"/>
       <w:r>
         <w:t xml:space="preserve">Hardware Interfaces </w:t>
       </w:r>
-      <w:bookmarkEnd w:id="18"/>
+      <w:bookmarkEnd w:id="19"/>
     </w:p>
     <w:p>
       <w:pPr>
@@ -2420,11 +2447,11 @@
         <w:pStyle w:val="Heading2"/>
         <w:ind w:left="482" w:hanging="497"/>
       </w:pPr>
-      <w:bookmarkStart w:id="19" w:name="_Toc6279"/>
+      <w:bookmarkStart w:id="20" w:name="_Toc6279"/>
       <w:r>
         <w:t xml:space="preserve">Software Interfaces </w:t>
       </w:r>
-      <w:bookmarkEnd w:id="19"/>
+      <w:bookmarkEnd w:id="20"/>
     </w:p>
     <w:p>
       <w:pPr>
@@ -2439,11 +2466,11 @@
         <w:pStyle w:val="Heading2"/>
         <w:ind w:left="482" w:hanging="497"/>
       </w:pPr>
-      <w:bookmarkStart w:id="20" w:name="_Toc6280"/>
+      <w:bookmarkStart w:id="21" w:name="_Toc6280"/>
       <w:r>
         <w:t xml:space="preserve">Communications Interfaces </w:t>
       </w:r>
-      <w:bookmarkEnd w:id="20"/>
+      <w:bookmarkEnd w:id="21"/>
     </w:p>
     <w:p>
       <w:pPr>
@@ -2459,11 +2486,11 @@
         <w:spacing w:after="85"/>
         <w:ind w:left="400" w:hanging="415"/>
       </w:pPr>
-      <w:bookmarkStart w:id="21" w:name="_Toc6281"/>
+      <w:bookmarkStart w:id="22" w:name="_Toc6281"/>
       <w:r>
         <w:t xml:space="preserve">System Features </w:t>
       </w:r>
-      <w:bookmarkEnd w:id="21"/>
+      <w:bookmarkEnd w:id="22"/>
     </w:p>
     <w:p>
       <w:pPr>
@@ -2478,11 +2505,11 @@
         <w:pStyle w:val="Heading2"/>
         <w:ind w:left="482" w:hanging="497"/>
       </w:pPr>
-      <w:bookmarkStart w:id="22" w:name="_Toc6282"/>
+      <w:bookmarkStart w:id="23" w:name="_Toc6282"/>
       <w:r>
         <w:t xml:space="preserve">System Feature 1 </w:t>
       </w:r>
-      <w:bookmarkEnd w:id="22"/>
+      <w:bookmarkEnd w:id="23"/>
     </w:p>
     <w:p>
       <w:pPr>
@@ -2808,33 +2835,33 @@
         <w:spacing w:after="827"/>
         <w:ind w:left="482" w:hanging="497"/>
       </w:pPr>
-      <w:bookmarkStart w:id="23" w:name="_Toc6283"/>
+      <w:bookmarkStart w:id="24" w:name="_Toc6283"/>
       <w:r>
         <w:t xml:space="preserve">System Feature 2 (and so on) </w:t>
       </w:r>
-      <w:bookmarkEnd w:id="23"/>
+      <w:bookmarkEnd w:id="24"/>
     </w:p>
     <w:p>
       <w:pPr>
         <w:pStyle w:val="Heading1"/>
         <w:ind w:left="400" w:hanging="415"/>
       </w:pPr>
-      <w:bookmarkStart w:id="24" w:name="_Toc6284"/>
+      <w:bookmarkStart w:id="25" w:name="_Toc6284"/>
       <w:r>
         <w:t xml:space="preserve">Other Nonfunctional Requirements </w:t>
       </w:r>
-      <w:bookmarkEnd w:id="24"/>
+      <w:bookmarkEnd w:id="25"/>
     </w:p>
     <w:p>
       <w:pPr>
         <w:pStyle w:val="Heading2"/>
         <w:ind w:left="482" w:hanging="497"/>
       </w:pPr>
-      <w:bookmarkStart w:id="25" w:name="_Toc6285"/>
+      <w:bookmarkStart w:id="26" w:name="_Toc6285"/>
       <w:r>
         <w:t xml:space="preserve">Performance Requirements </w:t>
       </w:r>
-      <w:bookmarkEnd w:id="25"/>
+      <w:bookmarkEnd w:id="26"/>
     </w:p>
     <w:p>
       <w:pPr>
@@ -2904,11 +2931,11 @@
         <w:pStyle w:val="Heading2"/>
         <w:ind w:left="482" w:hanging="497"/>
       </w:pPr>
-      <w:bookmarkStart w:id="26" w:name="_Toc6286"/>
+      <w:bookmarkStart w:id="27" w:name="_Toc6286"/>
       <w:r>
         <w:t xml:space="preserve">Safety Requirements </w:t>
       </w:r>
-      <w:bookmarkEnd w:id="26"/>
+      <w:bookmarkEnd w:id="27"/>
     </w:p>
     <w:p>
       <w:pPr>
@@ -2918,8 +2945,6 @@
           <w:i w:val="0"/>
         </w:rPr>
       </w:pPr>
-      <w:bookmarkStart w:id="27" w:name="_GoBack"/>
-      <w:bookmarkEnd w:id="27"/>
       <w:r>
         <w:rPr>
           <w:i w:val="0"/>
@@ -3375,7 +3400,7 @@
         <w:noProof/>
         <w:sz w:val="20"/>
       </w:rPr>
-      <w:t>5</w:t>
+      <w:t>3</w:t>
     </w:r>
     <w:r>
       <w:rPr>

</xml_diff>

<commit_message>
SRS - Reference (updated)
</commit_message>
<xml_diff>
--- a/Documentation/MCSPROJ/Software Requirement Specification (SRS).docx
+++ b/Documentation/MCSPROJ/Software Requirement Specification (SRS).docx
@@ -1995,6 +1995,99 @@
         <w:br/>
         <w:t>[Accessed: October 22, 2016]</w:t>
       </w:r>
+      <w:r>
+        <w:rPr>
+          <w:i w:val="0"/>
+        </w:rPr>
+        <w:br/>
+      </w:r>
+      <w:r>
+        <w:rPr>
+          <w:i w:val="0"/>
+        </w:rPr>
+        <w:t>[2] “</w:t>
+      </w:r>
+      <w:r>
+        <w:rPr>
+          <w:i w:val="0"/>
+        </w:rPr>
+        <w:t xml:space="preserve">E-Hotel Project”, [Online]. Available: </w:t>
+      </w:r>
+      <w:hyperlink r:id="rId11" w:history="1">
+        <w:r>
+          <w:rPr>
+            <w:rStyle w:val="Hyperlink"/>
+            <w:i w:val="0"/>
+          </w:rPr>
+          <w:t>http://www.ehotailproject.eu.pn/doc/SRS%20-%20Full%20Document</w:t>
+        </w:r>
+      </w:hyperlink>
+      <w:r>
+        <w:rPr>
+          <w:i w:val="0"/>
+        </w:rPr>
+        <w:t xml:space="preserve"> </w:t>
+      </w:r>
+      <w:r>
+        <w:rPr>
+          <w:i w:val="0"/>
+          <w:color w:val="auto"/>
+          <w:shd w:val="clear" w:color="auto" w:fill="FFFFFF"/>
+        </w:rPr>
+        <w:t>[Accessed: October 22, 2016]</w:t>
+      </w:r>
+      <w:r>
+        <w:rPr>
+          <w:i w:val="0"/>
+        </w:rPr>
+        <w:br/>
+      </w:r>
+      <w:r>
+        <w:rPr>
+          <w:i w:val="0"/>
+          <w:color w:val="auto"/>
+          <w:shd w:val="clear" w:color="auto" w:fill="FFFFFF"/>
+        </w:rPr>
+        <w:t xml:space="preserve">[3] “Hotel Management System”, [Online]. Available: </w:t>
+      </w:r>
+      <w:hyperlink r:id="rId12" w:history="1">
+        <w:r>
+          <w:rPr>
+            <w:rStyle w:val="Hyperlink"/>
+            <w:i w:val="0"/>
+          </w:rPr>
+          <w:t>http://www.oocities.org/swe626/HotelManagementSystemCorrectFinalSRS</w:t>
+        </w:r>
+      </w:hyperlink>
+      <w:r>
+        <w:rPr>
+          <w:i w:val="0"/>
+        </w:rPr>
+        <w:br/>
+        <w:t>[Accessed: October 22, 2016]</w:t>
+      </w:r>
+      <w:r>
+        <w:rPr>
+          <w:i w:val="0"/>
+        </w:rPr>
+        <w:br/>
+        <w:t xml:space="preserve">[4] “Hotel Management System”, [Online]. Available: </w:t>
+      </w:r>
+      <w:hyperlink r:id="rId13" w:history="1">
+        <w:r>
+          <w:rPr>
+            <w:rStyle w:val="Hyperlink"/>
+            <w:i w:val="0"/>
+          </w:rPr>
+          <w:t>http://www.docslide.us/education/srs-document-for-hotel-management-system.html</w:t>
+        </w:r>
+      </w:hyperlink>
+      <w:r>
+        <w:rPr>
+          <w:i w:val="0"/>
+        </w:rPr>
+        <w:t xml:space="preserve"> [Accessed: October 29, 2016]</w:t>
+      </w:r>
     </w:p>
     <w:p>
       <w:pPr>
@@ -2003,7 +2096,12 @@
       </w:pPr>
       <w:bookmarkStart w:id="8" w:name="_Toc6268"/>
       <w:r>
-        <w:t xml:space="preserve">Overall Description </w:t>
+        <w:t>Overal</w:t>
+      </w:r>
+      <w:bookmarkStart w:id="9" w:name="_GoBack"/>
+      <w:bookmarkEnd w:id="9"/>
+      <w:r>
+        <w:t xml:space="preserve">l Description </w:t>
       </w:r>
       <w:bookmarkEnd w:id="8"/>
     </w:p>
@@ -2012,11 +2110,11 @@
         <w:pStyle w:val="Heading2"/>
         <w:ind w:left="482" w:hanging="497"/>
       </w:pPr>
-      <w:bookmarkStart w:id="9" w:name="_Toc6269"/>
+      <w:bookmarkStart w:id="10" w:name="_Toc6269"/>
       <w:r>
         <w:t xml:space="preserve">Product Perspective </w:t>
       </w:r>
-      <w:bookmarkEnd w:id="9"/>
+      <w:bookmarkEnd w:id="10"/>
     </w:p>
     <w:p>
       <w:pPr>
@@ -2031,11 +2129,11 @@
         <w:pStyle w:val="Heading2"/>
         <w:ind w:left="482" w:hanging="497"/>
       </w:pPr>
-      <w:bookmarkStart w:id="10" w:name="_Toc6270"/>
+      <w:bookmarkStart w:id="11" w:name="_Toc6270"/>
       <w:r>
         <w:t xml:space="preserve">Product Functions </w:t>
       </w:r>
-      <w:bookmarkEnd w:id="10"/>
+      <w:bookmarkEnd w:id="11"/>
     </w:p>
     <w:p>
       <w:pPr>
@@ -2050,11 +2148,11 @@
         <w:pStyle w:val="Heading2"/>
         <w:ind w:left="482" w:hanging="497"/>
       </w:pPr>
-      <w:bookmarkStart w:id="11" w:name="_Toc6271"/>
+      <w:bookmarkStart w:id="12" w:name="_Toc6271"/>
       <w:r>
         <w:t xml:space="preserve">User Classes and Characteristics </w:t>
       </w:r>
-      <w:bookmarkEnd w:id="11"/>
+      <w:bookmarkEnd w:id="12"/>
     </w:p>
     <w:p>
       <w:pPr>
@@ -2069,11 +2167,11 @@
         <w:pStyle w:val="Heading2"/>
         <w:ind w:left="482" w:hanging="497"/>
       </w:pPr>
-      <w:bookmarkStart w:id="12" w:name="_Toc6272"/>
+      <w:bookmarkStart w:id="13" w:name="_Toc6272"/>
       <w:r>
         <w:t xml:space="preserve">Operating Environment </w:t>
       </w:r>
-      <w:bookmarkEnd w:id="12"/>
+      <w:bookmarkEnd w:id="13"/>
     </w:p>
     <w:p>
       <w:pPr>
@@ -2264,11 +2362,11 @@
         <w:pStyle w:val="Heading2"/>
         <w:ind w:left="482" w:hanging="497"/>
       </w:pPr>
-      <w:bookmarkStart w:id="13" w:name="_Toc6273"/>
+      <w:bookmarkStart w:id="14" w:name="_Toc6273"/>
       <w:r>
         <w:t xml:space="preserve">Design and Implementation Constraints </w:t>
       </w:r>
-      <w:bookmarkEnd w:id="13"/>
+      <w:bookmarkEnd w:id="14"/>
     </w:p>
     <w:p>
       <w:pPr>
@@ -2283,11 +2381,11 @@
         <w:pStyle w:val="Heading2"/>
         <w:ind w:left="482" w:hanging="497"/>
       </w:pPr>
-      <w:bookmarkStart w:id="14" w:name="_Toc6274"/>
+      <w:bookmarkStart w:id="15" w:name="_Toc6274"/>
       <w:r>
         <w:t xml:space="preserve">User Documentation </w:t>
       </w:r>
-      <w:bookmarkEnd w:id="14"/>
+      <w:bookmarkEnd w:id="15"/>
     </w:p>
     <w:p>
       <w:pPr>
@@ -2321,8 +2419,6 @@
         </w:rPr>
         <w:t>the delivery of the system.</w:t>
       </w:r>
-      <w:bookmarkStart w:id="15" w:name="_GoBack"/>
-      <w:bookmarkEnd w:id="15"/>
     </w:p>
     <w:p>
       <w:pPr>
@@ -3139,9 +3235,9 @@
       </w:r>
     </w:p>
     <w:sectPr>
-      <w:headerReference w:type="even" r:id="rId11"/>
-      <w:headerReference w:type="default" r:id="rId12"/>
-      <w:headerReference w:type="first" r:id="rId13"/>
+      <w:headerReference w:type="even" r:id="rId14"/>
+      <w:headerReference w:type="default" r:id="rId15"/>
+      <w:headerReference w:type="first" r:id="rId16"/>
       <w:pgSz w:w="12240" w:h="15840"/>
       <w:pgMar w:top="1414" w:right="1297" w:bottom="1599" w:left="1296" w:header="664" w:footer="720" w:gutter="0"/>
       <w:pgNumType w:start="1"/>
@@ -3400,7 +3496,7 @@
         <w:noProof/>
         <w:sz w:val="20"/>
       </w:rPr>
-      <w:t>3</w:t>
+      <w:t>2</w:t>
     </w:r>
     <w:r>
       <w:rPr>

</xml_diff>

<commit_message>
SRS - User Classes and Characteristics (Owner)
</commit_message>
<xml_diff>
--- a/Documentation/MCSPROJ/Software Requirement Specification (SRS).docx
+++ b/Documentation/MCSPROJ/Software Requirement Specification (SRS).docx
@@ -2096,12 +2096,7 @@
       </w:pPr>
       <w:bookmarkStart w:id="8" w:name="_Toc6268"/>
       <w:r>
-        <w:t>Overal</w:t>
-      </w:r>
-      <w:bookmarkStart w:id="9" w:name="_GoBack"/>
-      <w:bookmarkEnd w:id="9"/>
-      <w:r>
-        <w:t xml:space="preserve">l Description </w:t>
+        <w:t xml:space="preserve">Overall Description </w:t>
       </w:r>
       <w:bookmarkEnd w:id="8"/>
     </w:p>
@@ -2110,11 +2105,11 @@
         <w:pStyle w:val="Heading2"/>
         <w:ind w:left="482" w:hanging="497"/>
       </w:pPr>
-      <w:bookmarkStart w:id="10" w:name="_Toc6269"/>
+      <w:bookmarkStart w:id="9" w:name="_Toc6269"/>
       <w:r>
         <w:t xml:space="preserve">Product Perspective </w:t>
       </w:r>
-      <w:bookmarkEnd w:id="10"/>
+      <w:bookmarkEnd w:id="9"/>
     </w:p>
     <w:p>
       <w:pPr>
@@ -2129,11 +2124,11 @@
         <w:pStyle w:val="Heading2"/>
         <w:ind w:left="482" w:hanging="497"/>
       </w:pPr>
-      <w:bookmarkStart w:id="11" w:name="_Toc6270"/>
+      <w:bookmarkStart w:id="10" w:name="_Toc6270"/>
       <w:r>
         <w:t xml:space="preserve">Product Functions </w:t>
       </w:r>
-      <w:bookmarkEnd w:id="11"/>
+      <w:bookmarkEnd w:id="10"/>
     </w:p>
     <w:p>
       <w:pPr>
@@ -2148,19 +2143,195 @@
         <w:pStyle w:val="Heading2"/>
         <w:ind w:left="482" w:hanging="497"/>
       </w:pPr>
-      <w:bookmarkStart w:id="12" w:name="_Toc6271"/>
+      <w:bookmarkStart w:id="11" w:name="_Toc6271"/>
       <w:r>
         <w:t xml:space="preserve">User Classes and Characteristics </w:t>
       </w:r>
+      <w:bookmarkEnd w:id="11"/>
+    </w:p>
+    <w:p>
+      <w:pPr>
+        <w:rPr>
+          <w:rFonts w:ascii="Times New Roman" w:hAnsi="Times New Roman" w:cs="Times New Roman"/>
+          <w:b/>
+          <w:i w:val="0"/>
+          <w:sz w:val="24"/>
+          <w:szCs w:val="24"/>
+        </w:rPr>
+      </w:pPr>
+      <w:r>
+        <w:rPr>
+          <w:rFonts w:ascii="Times New Roman" w:hAnsi="Times New Roman" w:cs="Times New Roman"/>
+          <w:b/>
+          <w:i w:val="0"/>
+          <w:sz w:val="24"/>
+          <w:szCs w:val="24"/>
+        </w:rPr>
+        <w:t>2.3.1 User Classes</w:t>
+      </w:r>
+    </w:p>
+    <w:p>
+      <w:pPr>
+        <w:ind w:left="-5" w:firstLine="487"/>
+        <w:rPr>
+          <w:i w:val="0"/>
+        </w:rPr>
+      </w:pPr>
+      <w:r>
+        <w:rPr>
+          <w:i w:val="0"/>
+        </w:rPr>
+        <w:t>There are three user levels in Resort Reservation System of Tarangban Falls &amp; Calimbo Farm Resort.</w:t>
+      </w:r>
+    </w:p>
+    <w:p>
+      <w:pPr>
+        <w:pStyle w:val="ListParagraph"/>
+        <w:numPr>
+          <w:ilvl w:val="0"/>
+          <w:numId w:val="5"/>
+        </w:numPr>
+        <w:rPr>
+          <w:i w:val="0"/>
+        </w:rPr>
+      </w:pPr>
+      <w:r>
+        <w:rPr>
+          <w:i w:val="0"/>
+        </w:rPr>
+        <w:t>Owner (Client)</w:t>
+      </w:r>
+    </w:p>
+    <w:p>
+      <w:pPr>
+        <w:pStyle w:val="ListParagraph"/>
+        <w:numPr>
+          <w:ilvl w:val="0"/>
+          <w:numId w:val="5"/>
+        </w:numPr>
+        <w:rPr>
+          <w:i w:val="0"/>
+        </w:rPr>
+      </w:pPr>
+      <w:r>
+        <w:rPr>
+          <w:i w:val="0"/>
+        </w:rPr>
+        <w:t>Manager</w:t>
+      </w:r>
+    </w:p>
+    <w:p>
+      <w:pPr>
+        <w:pStyle w:val="ListParagraph"/>
+        <w:numPr>
+          <w:ilvl w:val="0"/>
+          <w:numId w:val="5"/>
+        </w:numPr>
+        <w:rPr>
+          <w:i w:val="0"/>
+        </w:rPr>
+      </w:pPr>
+      <w:r>
+        <w:rPr>
+          <w:i w:val="0"/>
+        </w:rPr>
+        <w:t>Receptionist</w:t>
+      </w:r>
+    </w:p>
+    <w:p>
+      <w:pPr>
+        <w:rPr>
+          <w:rFonts w:ascii="Times New Roman" w:hAnsi="Times New Roman" w:cs="Times New Roman"/>
+          <w:b/>
+          <w:i w:val="0"/>
+          <w:sz w:val="24"/>
+          <w:szCs w:val="24"/>
+        </w:rPr>
+      </w:pPr>
+      <w:r>
+        <w:rPr>
+          <w:rFonts w:ascii="Times New Roman" w:hAnsi="Times New Roman" w:cs="Times New Roman"/>
+          <w:b/>
+          <w:i w:val="0"/>
+          <w:sz w:val="24"/>
+          <w:szCs w:val="24"/>
+        </w:rPr>
+        <w:t>2.3.2 Characteristics of User Classes</w:t>
+      </w:r>
+    </w:p>
+    <w:p>
+      <w:pPr>
+        <w:ind w:firstLine="472"/>
+        <w:jc w:val="both"/>
+        <w:rPr>
+          <w:i w:val="0"/>
+        </w:rPr>
+      </w:pPr>
+      <w:r>
+        <w:rPr>
+          <w:i w:val="0"/>
+        </w:rPr>
+        <w:t>Owner:</w:t>
+      </w:r>
+    </w:p>
+    <w:p>
+      <w:pPr>
+        <w:ind w:firstLine="472"/>
+        <w:jc w:val="both"/>
+        <w:rPr>
+          <w:i w:val="0"/>
+        </w:rPr>
+      </w:pPr>
+      <w:r>
+        <w:rPr>
+          <w:i w:val="0"/>
+        </w:rPr>
+        <w:t xml:space="preserve">The resort owner has the right of monitoring and authorization of all the tasks handle by the system. He can access every function performed by the system. </w:t>
+      </w:r>
+      <w:r>
+        <w:rPr>
+          <w:i w:val="0"/>
+        </w:rPr>
+        <w:t>The owner of the resort, as well as the system, can access to the administration panel that is considered the center of the system. As the head authorized person of the resort, the owner gets the capability to manage the other users including their user levels and privileges. Taking backups of the system and re-establishing system can also be done by the owner. The</w:t>
+      </w:r>
+      <w:r>
+        <w:rPr>
+          <w:i w:val="0"/>
+        </w:rPr>
+        <w:t xml:space="preserve">n, he will be capable of taking all the sorts of reports accessible in the system. As the owner the of the resort and the system, he has the </w:t>
+      </w:r>
+      <w:r>
+        <w:rPr>
+          <w:i w:val="0"/>
+        </w:rPr>
+        <w:t>power to set room rates as well. The owner has the sole right of deleting a staff member for the system database.</w:t>
+      </w:r>
+    </w:p>
+    <w:p>
+      <w:pPr>
+        <w:ind w:firstLine="472"/>
+        <w:jc w:val="both"/>
+        <w:rPr>
+          <w:i w:val="0"/>
+        </w:rPr>
+      </w:pPr>
+      <w:r>
+        <w:rPr>
+          <w:i w:val="0"/>
+        </w:rPr>
+        <w:t>Manager:</w:t>
+      </w:r>
+    </w:p>
+    <w:p>
+      <w:pPr>
+        <w:ind w:firstLine="472"/>
+        <w:jc w:val="both"/>
+        <w:rPr>
+          <w:i w:val="0"/>
+        </w:rPr>
+      </w:pPr>
+      <w:bookmarkStart w:id="12" w:name="_GoBack"/>
       <w:bookmarkEnd w:id="12"/>
-    </w:p>
-    <w:p>
-      <w:pPr>
-        <w:ind w:left="-5"/>
-      </w:pPr>
-      <w:r>
-        <w:t xml:space="preserve">&lt;Identify the various user classes that you anticipate will use this product. User classes may be differentiated based on frequency of use, subset of product functions used, technical expertise, security or privilege levels, educational level, or experience. Describe the pertinent characteristics of each user class. Certain requirements may pertain only to certain user classes. Distinguish the most important user classes for this product from those who are less important to satisfy.&gt; </w:t>
-      </w:r>
     </w:p>
     <w:p>
       <w:pPr>
@@ -3496,7 +3667,7 @@
         <w:noProof/>
         <w:sz w:val="20"/>
       </w:rPr>
-      <w:t>2</w:t>
+      <w:t>3</w:t>
     </w:r>
     <w:r>
       <w:rPr>
@@ -4091,6 +4262,92 @@
       </w:pPr>
     </w:lvl>
   </w:abstractNum>
+  <w:abstractNum w:abstractNumId="4" w15:restartNumberingAfterBreak="0">
+    <w:nsid w:val="59364799"/>
+    <w:multiLevelType w:val="hybridMultilevel"/>
+    <w:tmpl w:val="EBF0F04A"/>
+    <w:lvl w:ilvl="0" w:tplc="34090013">
+      <w:start w:val="1"/>
+      <w:numFmt w:val="upperRoman"/>
+      <w:lvlText w:val="%1."/>
+      <w:lvlJc w:val="right"/>
+      <w:pPr>
+        <w:ind w:left="1202" w:hanging="360"/>
+      </w:pPr>
+    </w:lvl>
+    <w:lvl w:ilvl="1" w:tplc="34090019" w:tentative="1">
+      <w:start w:val="1"/>
+      <w:numFmt w:val="lowerLetter"/>
+      <w:lvlText w:val="%2."/>
+      <w:lvlJc w:val="left"/>
+      <w:pPr>
+        <w:ind w:left="1922" w:hanging="360"/>
+      </w:pPr>
+    </w:lvl>
+    <w:lvl w:ilvl="2" w:tplc="3409001B" w:tentative="1">
+      <w:start w:val="1"/>
+      <w:numFmt w:val="lowerRoman"/>
+      <w:lvlText w:val="%3."/>
+      <w:lvlJc w:val="right"/>
+      <w:pPr>
+        <w:ind w:left="2642" w:hanging="180"/>
+      </w:pPr>
+    </w:lvl>
+    <w:lvl w:ilvl="3" w:tplc="3409000F" w:tentative="1">
+      <w:start w:val="1"/>
+      <w:numFmt w:val="decimal"/>
+      <w:lvlText w:val="%4."/>
+      <w:lvlJc w:val="left"/>
+      <w:pPr>
+        <w:ind w:left="3362" w:hanging="360"/>
+      </w:pPr>
+    </w:lvl>
+    <w:lvl w:ilvl="4" w:tplc="34090019" w:tentative="1">
+      <w:start w:val="1"/>
+      <w:numFmt w:val="lowerLetter"/>
+      <w:lvlText w:val="%5."/>
+      <w:lvlJc w:val="left"/>
+      <w:pPr>
+        <w:ind w:left="4082" w:hanging="360"/>
+      </w:pPr>
+    </w:lvl>
+    <w:lvl w:ilvl="5" w:tplc="3409001B" w:tentative="1">
+      <w:start w:val="1"/>
+      <w:numFmt w:val="lowerRoman"/>
+      <w:lvlText w:val="%6."/>
+      <w:lvlJc w:val="right"/>
+      <w:pPr>
+        <w:ind w:left="4802" w:hanging="180"/>
+      </w:pPr>
+    </w:lvl>
+    <w:lvl w:ilvl="6" w:tplc="3409000F" w:tentative="1">
+      <w:start w:val="1"/>
+      <w:numFmt w:val="decimal"/>
+      <w:lvlText w:val="%7."/>
+      <w:lvlJc w:val="left"/>
+      <w:pPr>
+        <w:ind w:left="5522" w:hanging="360"/>
+      </w:pPr>
+    </w:lvl>
+    <w:lvl w:ilvl="7" w:tplc="34090019" w:tentative="1">
+      <w:start w:val="1"/>
+      <w:numFmt w:val="lowerLetter"/>
+      <w:lvlText w:val="%8."/>
+      <w:lvlJc w:val="left"/>
+      <w:pPr>
+        <w:ind w:left="6242" w:hanging="360"/>
+      </w:pPr>
+    </w:lvl>
+    <w:lvl w:ilvl="8" w:tplc="3409001B" w:tentative="1">
+      <w:start w:val="1"/>
+      <w:numFmt w:val="lowerRoman"/>
+      <w:lvlText w:val="%9."/>
+      <w:lvlJc w:val="right"/>
+      <w:pPr>
+        <w:ind w:left="6962" w:hanging="180"/>
+      </w:pPr>
+    </w:lvl>
+  </w:abstractNum>
   <w:num w:numId="1">
     <w:abstractNumId w:val="0"/>
   </w:num>
@@ -4102,6 +4359,9 @@
   </w:num>
   <w:num w:numId="4">
     <w:abstractNumId w:val="3"/>
+  </w:num>
+  <w:num w:numId="5">
+    <w:abstractNumId w:val="4"/>
   </w:num>
 </w:numbering>
 </file>

</xml_diff>

<commit_message>
SRS - User Classes and Characteristics (Manager)
</commit_message>
<xml_diff>
--- a/Documentation/MCSPROJ/Software Requirement Specification (SRS).docx
+++ b/Documentation/MCSPROJ/Software Requirement Specification (SRS).docx
@@ -2330,6 +2330,24 @@
           <w:i w:val="0"/>
         </w:rPr>
       </w:pPr>
+      <w:r>
+        <w:rPr>
+          <w:i w:val="0"/>
+        </w:rPr>
+        <w:t>The manager is in charge of managing assets accessible in resort reservation system. The manager also has a large portion of the privileges specified above with the exception of the things in regards to the payment handling. The explanation behind utilizing a manager is to reduce the work load done by the owner that can’t be allotted to the receptionist, as those tasks appear to be much dependable. The manager has the right to take every</w:t>
+      </w:r>
+      <w:r>
+        <w:rPr>
+          <w:i w:val="0"/>
+        </w:rPr>
+        <w:t xml:space="preserve"> report accessible in the system yet here also with the exception of the reports related to financial stuff, and hotel income. Manager has various capacities that receptionist, user lev</w:t>
+      </w:r>
+      <w:r>
+        <w:rPr>
+          <w:i w:val="0"/>
+        </w:rPr>
+        <w:t>el has such as adding new employees, guests, inventories, and room types to the system. Also, modifying or removing them in the system.</w:t>
+      </w:r>
       <w:bookmarkStart w:id="12" w:name="_GoBack"/>
       <w:bookmarkEnd w:id="12"/>
     </w:p>

</xml_diff>

<commit_message>
SRS - User Classes and Characteristics (Receptionist)
</commit_message>
<xml_diff>
--- a/Documentation/MCSPROJ/Software Requirement Specification (SRS).docx
+++ b/Documentation/MCSPROJ/Software Requirement Specification (SRS).docx
@@ -2348,18 +2348,60 @@
         </w:rPr>
         <w:t>el has such as adding new employees, guests, inventories, and room types to the system. Also, modifying or removing them in the system.</w:t>
       </w:r>
-      <w:bookmarkStart w:id="12" w:name="_GoBack"/>
-      <w:bookmarkEnd w:id="12"/>
+    </w:p>
+    <w:p>
+      <w:pPr>
+        <w:ind w:firstLine="472"/>
+        <w:jc w:val="both"/>
+        <w:rPr>
+          <w:i w:val="0"/>
+        </w:rPr>
+      </w:pPr>
+      <w:r>
+        <w:rPr>
+          <w:i w:val="0"/>
+        </w:rPr>
+        <w:t>Receptionist:</w:t>
+      </w:r>
+    </w:p>
+    <w:p>
+      <w:pPr>
+        <w:ind w:firstLine="472"/>
+        <w:jc w:val="both"/>
+        <w:rPr>
+          <w:i w:val="0"/>
+        </w:rPr>
+      </w:pPr>
+      <w:r>
+        <w:rPr>
+          <w:i w:val="0"/>
+        </w:rPr>
+        <w:t>As a resort receptionist, his or her part will be to achieve the objectives of bookings and to guarantee that all customers are treated with a high standard of customer service. Progressively, receptionist role has minimal accessibility to the system capacities. Receptionist plays the boundary role of the system. He or She can perform</w:t>
+      </w:r>
+      <w:r>
+        <w:rPr>
+          <w:i w:val="0"/>
+        </w:rPr>
+        <w:t xml:space="preserve"> limited functions such as registering new guest to the system, make reservations, sending e-mail notifications to customers for booking confirmation. </w:t>
+      </w:r>
+      <w:r>
+        <w:rPr>
+          <w:i w:val="0"/>
+        </w:rPr>
+        <w:t>Management of the resort will prefer to contract receptionist who have a decent standard of general education and perhaps in subjects such as English, Math, and IT.</w:t>
+      </w:r>
     </w:p>
     <w:p>
       <w:pPr>
         <w:pStyle w:val="Heading2"/>
         <w:ind w:left="482" w:hanging="497"/>
       </w:pPr>
-      <w:bookmarkStart w:id="13" w:name="_Toc6272"/>
+      <w:bookmarkStart w:id="12" w:name="_Toc6272"/>
       <w:r>
         <w:t xml:space="preserve">Operating Environment </w:t>
       </w:r>
+      <w:bookmarkStart w:id="13" w:name="_GoBack"/>
+      <w:bookmarkEnd w:id="12"/>
       <w:bookmarkEnd w:id="13"/>
     </w:p>
     <w:p>

</xml_diff>

<commit_message>
SRS - Security Requirements
</commit_message>
<xml_diff>
--- a/Documentation/MCSPROJ/Software Requirement Specification (SRS).docx
+++ b/Documentation/MCSPROJ/Software Requirement Specification (SRS).docx
@@ -2400,9 +2400,7 @@
       <w:r>
         <w:t xml:space="preserve">Operating Environment </w:t>
       </w:r>
-      <w:bookmarkStart w:id="13" w:name="_GoBack"/>
       <w:bookmarkEnd w:id="12"/>
-      <w:bookmarkEnd w:id="13"/>
     </w:p>
     <w:p>
       <w:pPr>
@@ -2593,11 +2591,11 @@
         <w:pStyle w:val="Heading2"/>
         <w:ind w:left="482" w:hanging="497"/>
       </w:pPr>
-      <w:bookmarkStart w:id="14" w:name="_Toc6273"/>
+      <w:bookmarkStart w:id="13" w:name="_Toc6273"/>
       <w:r>
         <w:t xml:space="preserve">Design and Implementation Constraints </w:t>
       </w:r>
-      <w:bookmarkEnd w:id="14"/>
+      <w:bookmarkEnd w:id="13"/>
     </w:p>
     <w:p>
       <w:pPr>
@@ -2612,11 +2610,11 @@
         <w:pStyle w:val="Heading2"/>
         <w:ind w:left="482" w:hanging="497"/>
       </w:pPr>
-      <w:bookmarkStart w:id="15" w:name="_Toc6274"/>
+      <w:bookmarkStart w:id="14" w:name="_Toc6274"/>
       <w:r>
         <w:t xml:space="preserve">User Documentation </w:t>
       </w:r>
-      <w:bookmarkEnd w:id="15"/>
+      <w:bookmarkEnd w:id="14"/>
     </w:p>
     <w:p>
       <w:pPr>
@@ -2656,11 +2654,11 @@
         <w:pStyle w:val="Heading2"/>
         <w:ind w:left="482" w:hanging="497"/>
       </w:pPr>
-      <w:bookmarkStart w:id="16" w:name="_Toc6275"/>
+      <w:bookmarkStart w:id="15" w:name="_Toc6275"/>
       <w:r>
         <w:t xml:space="preserve">Assumptions and Dependencies </w:t>
       </w:r>
-      <w:bookmarkEnd w:id="16"/>
+      <w:bookmarkEnd w:id="15"/>
     </w:p>
     <w:p>
       <w:pPr>
@@ -2676,22 +2674,22 @@
         <w:pStyle w:val="Heading1"/>
         <w:ind w:left="400" w:hanging="415"/>
       </w:pPr>
-      <w:bookmarkStart w:id="17" w:name="_Toc6276"/>
+      <w:bookmarkStart w:id="16" w:name="_Toc6276"/>
       <w:r>
         <w:t xml:space="preserve">External Interface Requirements </w:t>
       </w:r>
-      <w:bookmarkEnd w:id="17"/>
+      <w:bookmarkEnd w:id="16"/>
     </w:p>
     <w:p>
       <w:pPr>
         <w:pStyle w:val="Heading2"/>
         <w:ind w:left="482" w:hanging="497"/>
       </w:pPr>
-      <w:bookmarkStart w:id="18" w:name="_Toc6277"/>
+      <w:bookmarkStart w:id="17" w:name="_Toc6277"/>
       <w:r>
         <w:t xml:space="preserve">User Interfaces </w:t>
       </w:r>
-      <w:bookmarkEnd w:id="18"/>
+      <w:bookmarkEnd w:id="17"/>
     </w:p>
     <w:p>
       <w:pPr>
@@ -2706,11 +2704,11 @@
         <w:pStyle w:val="Heading2"/>
         <w:ind w:left="482" w:hanging="497"/>
       </w:pPr>
-      <w:bookmarkStart w:id="19" w:name="_Toc6278"/>
+      <w:bookmarkStart w:id="18" w:name="_Toc6278"/>
       <w:r>
         <w:t xml:space="preserve">Hardware Interfaces </w:t>
       </w:r>
-      <w:bookmarkEnd w:id="19"/>
+      <w:bookmarkEnd w:id="18"/>
     </w:p>
     <w:p>
       <w:pPr>
@@ -2774,11 +2772,11 @@
         <w:pStyle w:val="Heading2"/>
         <w:ind w:left="482" w:hanging="497"/>
       </w:pPr>
-      <w:bookmarkStart w:id="20" w:name="_Toc6279"/>
+      <w:bookmarkStart w:id="19" w:name="_Toc6279"/>
       <w:r>
         <w:t xml:space="preserve">Software Interfaces </w:t>
       </w:r>
-      <w:bookmarkEnd w:id="20"/>
+      <w:bookmarkEnd w:id="19"/>
     </w:p>
     <w:p>
       <w:pPr>
@@ -2793,11 +2791,11 @@
         <w:pStyle w:val="Heading2"/>
         <w:ind w:left="482" w:hanging="497"/>
       </w:pPr>
-      <w:bookmarkStart w:id="21" w:name="_Toc6280"/>
+      <w:bookmarkStart w:id="20" w:name="_Toc6280"/>
       <w:r>
         <w:t xml:space="preserve">Communications Interfaces </w:t>
       </w:r>
-      <w:bookmarkEnd w:id="21"/>
+      <w:bookmarkEnd w:id="20"/>
     </w:p>
     <w:p>
       <w:pPr>
@@ -2813,11 +2811,11 @@
         <w:spacing w:after="85"/>
         <w:ind w:left="400" w:hanging="415"/>
       </w:pPr>
-      <w:bookmarkStart w:id="22" w:name="_Toc6281"/>
+      <w:bookmarkStart w:id="21" w:name="_Toc6281"/>
       <w:r>
         <w:t xml:space="preserve">System Features </w:t>
       </w:r>
-      <w:bookmarkEnd w:id="22"/>
+      <w:bookmarkEnd w:id="21"/>
     </w:p>
     <w:p>
       <w:pPr>
@@ -2832,11 +2830,11 @@
         <w:pStyle w:val="Heading2"/>
         <w:ind w:left="482" w:hanging="497"/>
       </w:pPr>
-      <w:bookmarkStart w:id="23" w:name="_Toc6282"/>
+      <w:bookmarkStart w:id="22" w:name="_Toc6282"/>
       <w:r>
         <w:t xml:space="preserve">System Feature 1 </w:t>
       </w:r>
-      <w:bookmarkEnd w:id="23"/>
+      <w:bookmarkEnd w:id="22"/>
     </w:p>
     <w:p>
       <w:pPr>
@@ -3162,33 +3160,33 @@
         <w:spacing w:after="827"/>
         <w:ind w:left="482" w:hanging="497"/>
       </w:pPr>
-      <w:bookmarkStart w:id="24" w:name="_Toc6283"/>
+      <w:bookmarkStart w:id="23" w:name="_Toc6283"/>
       <w:r>
         <w:t xml:space="preserve">System Feature 2 (and so on) </w:t>
       </w:r>
-      <w:bookmarkEnd w:id="24"/>
+      <w:bookmarkEnd w:id="23"/>
     </w:p>
     <w:p>
       <w:pPr>
         <w:pStyle w:val="Heading1"/>
         <w:ind w:left="400" w:hanging="415"/>
       </w:pPr>
-      <w:bookmarkStart w:id="25" w:name="_Toc6284"/>
+      <w:bookmarkStart w:id="24" w:name="_Toc6284"/>
       <w:r>
         <w:t xml:space="preserve">Other Nonfunctional Requirements </w:t>
       </w:r>
-      <w:bookmarkEnd w:id="25"/>
+      <w:bookmarkEnd w:id="24"/>
     </w:p>
     <w:p>
       <w:pPr>
         <w:pStyle w:val="Heading2"/>
         <w:ind w:left="482" w:hanging="497"/>
       </w:pPr>
-      <w:bookmarkStart w:id="26" w:name="_Toc6285"/>
+      <w:bookmarkStart w:id="25" w:name="_Toc6285"/>
       <w:r>
         <w:t xml:space="preserve">Performance Requirements </w:t>
       </w:r>
-      <w:bookmarkEnd w:id="26"/>
+      <w:bookmarkEnd w:id="25"/>
     </w:p>
     <w:p>
       <w:pPr>
@@ -3258,11 +3256,11 @@
         <w:pStyle w:val="Heading2"/>
         <w:ind w:left="482" w:hanging="497"/>
       </w:pPr>
-      <w:bookmarkStart w:id="27" w:name="_Toc6286"/>
+      <w:bookmarkStart w:id="26" w:name="_Toc6286"/>
       <w:r>
         <w:t xml:space="preserve">Safety Requirements </w:t>
       </w:r>
-      <w:bookmarkEnd w:id="27"/>
+      <w:bookmarkEnd w:id="26"/>
     </w:p>
     <w:p>
       <w:pPr>
@@ -3302,18 +3300,27 @@
         <w:pStyle w:val="Heading2"/>
         <w:ind w:left="482" w:hanging="497"/>
       </w:pPr>
-      <w:bookmarkStart w:id="28" w:name="_Toc6287"/>
+      <w:bookmarkStart w:id="27" w:name="_Toc6287"/>
       <w:r>
         <w:t xml:space="preserve">Security Requirements </w:t>
       </w:r>
+      <w:bookmarkEnd w:id="27"/>
+    </w:p>
+    <w:p>
+      <w:pPr>
+        <w:ind w:left="-5" w:firstLine="487"/>
+        <w:jc w:val="both"/>
+        <w:rPr>
+          <w:i w:val="0"/>
+        </w:rPr>
+      </w:pPr>
+      <w:bookmarkStart w:id="28" w:name="_GoBack"/>
       <w:bookmarkEnd w:id="28"/>
-    </w:p>
-    <w:p>
-      <w:pPr>
-        <w:ind w:left="-5"/>
-      </w:pPr>
-      <w:r>
-        <w:t xml:space="preserve">&lt;Specify any requirements regarding security or privacy issues surrounding use of the product or protection of the data used or created by the product. Define any user identity authentication requirements. Refer to any external policies or regulations containing security issues that affect the product. Define any security or privacy certifications that must be satisfied.&gt; </w:t>
+      <w:r>
+        <w:rPr>
+          <w:i w:val="0"/>
+        </w:rPr>
+        <w:t>Receptionists, Managers, and Owner will be able to log in to the Resort Reservation System. Receptionist will have access to the Reservation/Booking subsystems. Managers will have access to the Management subsystem, as well as the Reservation/Booking subsystems. Owner has the maximum privilege to all subsystems. Access to the different subsystems will be secured by a user log in screen that demands unique username and password.</w:t>
       </w:r>
     </w:p>
     <w:p>
@@ -3727,7 +3734,7 @@
         <w:noProof/>
         <w:sz w:val="20"/>
       </w:rPr>
-      <w:t>3</w:t>
+      <w:t>6</w:t>
     </w:r>
     <w:r>
       <w:rPr>

</xml_diff>

<commit_message>
SRS - Business Rules
</commit_message>
<xml_diff>
--- a/Documentation/MCSPROJ/Software Requirement Specification (SRS).docx
+++ b/Documentation/MCSPROJ/Software Requirement Specification (SRS).docx
@@ -3314,8 +3314,6 @@
           <w:i w:val="0"/>
         </w:rPr>
       </w:pPr>
-      <w:bookmarkStart w:id="28" w:name="_GoBack"/>
-      <w:bookmarkEnd w:id="28"/>
       <w:r>
         <w:rPr>
           <w:i w:val="0"/>
@@ -3328,11 +3326,11 @@
         <w:pStyle w:val="Heading2"/>
         <w:ind w:left="482" w:hanging="497"/>
       </w:pPr>
-      <w:bookmarkStart w:id="29" w:name="_Toc6288"/>
+      <w:bookmarkStart w:id="28" w:name="_Toc6288"/>
       <w:r>
         <w:t xml:space="preserve">Software Quality Attributes </w:t>
       </w:r>
-      <w:bookmarkEnd w:id="29"/>
+      <w:bookmarkEnd w:id="28"/>
     </w:p>
     <w:p>
       <w:pPr>
@@ -3347,19 +3345,58 @@
         <w:pStyle w:val="Heading2"/>
         <w:ind w:left="482" w:hanging="497"/>
       </w:pPr>
-      <w:bookmarkStart w:id="30" w:name="_Toc6289"/>
+      <w:bookmarkStart w:id="29" w:name="_Toc6289"/>
       <w:r>
         <w:t xml:space="preserve">Business Rules </w:t>
       </w:r>
+      <w:bookmarkEnd w:id="29"/>
+    </w:p>
+    <w:p>
+      <w:pPr>
+        <w:spacing w:after="636"/>
+        <w:ind w:left="-5" w:firstLine="405"/>
+        <w:jc w:val="both"/>
+        <w:rPr>
+          <w:i w:val="0"/>
+        </w:rPr>
+      </w:pPr>
+      <w:r>
+        <w:rPr>
+          <w:i w:val="0"/>
+        </w:rPr>
+        <w:t xml:space="preserve">Resort Reservation System will work under three users those are Owner, Manager, and Receptionist. The system is designed in a way where function and privileges are </w:t>
+      </w:r>
+      <w:r>
+        <w:rPr>
+          <w:i w:val="0"/>
+        </w:rPr>
+        <w:t>lessened</w:t>
+      </w:r>
+      <w:r>
+        <w:rPr>
+          <w:i w:val="0"/>
+        </w:rPr>
+        <w:t xml:space="preserve"> in the order of owner, manager, and receptionist. The </w:t>
+      </w:r>
+      <w:r>
+        <w:rPr>
+          <w:i w:val="0"/>
+        </w:rPr>
+        <w:t>part of manager is chosen in the point of making the owner’s hands free from general interfering with the system. In this way, the vast majority of the privileges that owner has are given to the manager, except the ones are critical and important. Some features like that are, taking backup, re-establishing of the system and handling financial information, hotel income reports of the system. Receptionist is given with the most oftentimes utilized features of the sy</w:t>
+      </w:r>
+      <w:r>
+        <w:rPr>
+          <w:i w:val="0"/>
+        </w:rPr>
+        <w:t>stem which has less function than the other two users. Deleting of any information in the system is only au</w:t>
+      </w:r>
+      <w:bookmarkStart w:id="30" w:name="_GoBack"/>
       <w:bookmarkEnd w:id="30"/>
-    </w:p>
-    <w:p>
-      <w:pPr>
-        <w:spacing w:after="636"/>
-        <w:ind w:left="-5"/>
-      </w:pPr>
-      <w:r>
-        <w:t xml:space="preserve">&lt;List any operating principles about the product, such as which individuals or roles can perform which functions under specific circumstances. These are not functional requirements in themselves, but they may imply certain functional requirements to enforce the rules.&gt; </w:t>
+      <w:r>
+        <w:rPr>
+          <w:i w:val="0"/>
+        </w:rPr>
+        <w:t>thorized for the owner of the resort.</w:t>
       </w:r>
     </w:p>
     <w:p>
@@ -3734,7 +3771,7 @@
         <w:noProof/>
         <w:sz w:val="20"/>
       </w:rPr>
-      <w:t>6</w:t>
+      <w:t>7</w:t>
     </w:r>
     <w:r>
       <w:rPr>

</xml_diff>

<commit_message>
SRS - Intended Audience and Reading Suggestions
</commit_message>
<xml_diff>
--- a/Documentation/MCSPROJ/Software Requirement Specification (SRS).docx
+++ b/Documentation/MCSPROJ/Software Requirement Specification (SRS).docx
@@ -2889,22 +2889,117 @@
     </w:p>
     <w:p>
       <w:pPr>
-        <w:ind w:left="-5"/>
-      </w:pPr>
-      <w:r>
-        <w:t xml:space="preserve">&lt;Describe the different types of reader that the document is intended for, such as developers, project managers, marketing staff, users, testers, and documentation writers. Describe what the rest of this SRS contains and how it is organized. Suggest a sequence for reading the document, beginning with the overview sections and proceeding through the sections that are most pertinent to each reader type.&gt; </w:t>
-      </w:r>
+        <w:ind w:left="-5" w:firstLine="487"/>
+        <w:jc w:val="both"/>
+        <w:rPr>
+          <w:i w:val="0"/>
+        </w:rPr>
+      </w:pPr>
+      <w:r>
+        <w:rPr>
+          <w:i w:val="0"/>
+        </w:rPr>
+        <w:t>The intended audience of this document would be owner and specific employees like manager and receptionist of Tarangban Falls &amp; Calimbo Farm Resort, and developers with the goal to refer and analyze the data. The SRS document can be utilized as a part of any case with respect to the requirements of the project and the arrangements that have been taken. The document would final provide a reasonable thought regarding the system that is building</w:t>
+      </w:r>
+      <w:r>
+        <w:rPr>
+          <w:i w:val="0"/>
+        </w:rPr>
+        <w:t>.</w:t>
+      </w:r>
+    </w:p>
+    <w:p>
+      <w:pPr>
+        <w:ind w:left="-5" w:firstLine="487"/>
+        <w:rPr>
+          <w:i w:val="0"/>
+        </w:rPr>
+      </w:pPr>
+      <w:r>
+        <w:rPr>
+          <w:i w:val="0"/>
+        </w:rPr>
+        <w:t>Brief outline of the document is:</w:t>
+      </w:r>
+    </w:p>
+    <w:p>
+      <w:pPr>
+        <w:pStyle w:val="ListParagraph"/>
+        <w:ind w:left="842" w:firstLine="0"/>
+        <w:rPr>
+          <w:i w:val="0"/>
+        </w:rPr>
+      </w:pPr>
+      <w:r>
+        <w:rPr>
+          <w:i w:val="0"/>
+        </w:rPr>
+        <w:t xml:space="preserve">1. </w:t>
+      </w:r>
+      <w:r>
+        <w:rPr>
+          <w:i w:val="0"/>
+        </w:rPr>
+        <w:t>Overall Description</w:t>
+      </w:r>
+    </w:p>
+    <w:p>
+      <w:pPr>
+        <w:pStyle w:val="ListParagraph"/>
+        <w:ind w:left="842" w:firstLine="0"/>
+        <w:rPr>
+          <w:i w:val="0"/>
+        </w:rPr>
+      </w:pPr>
+      <w:r>
+        <w:rPr>
+          <w:i w:val="0"/>
+        </w:rPr>
+        <w:t>2. System Features</w:t>
+      </w:r>
+    </w:p>
+    <w:p>
+      <w:pPr>
+        <w:pStyle w:val="ListParagraph"/>
+        <w:ind w:left="842" w:firstLine="0"/>
+        <w:rPr>
+          <w:i w:val="0"/>
+        </w:rPr>
+      </w:pPr>
+      <w:r>
+        <w:rPr>
+          <w:i w:val="0"/>
+        </w:rPr>
+        <w:t>3. External Interface Requirements</w:t>
+      </w:r>
+    </w:p>
+    <w:p>
+      <w:pPr>
+        <w:pStyle w:val="ListParagraph"/>
+        <w:ind w:left="842" w:firstLine="0"/>
+        <w:rPr>
+          <w:i w:val="0"/>
+        </w:rPr>
+      </w:pPr>
+      <w:r>
+        <w:rPr>
+          <w:i w:val="0"/>
+        </w:rPr>
+        <w:t>4. Non-Functional Requirements</w:t>
+      </w:r>
+      <w:bookmarkStart w:id="6" w:name="_GoBack"/>
+      <w:bookmarkEnd w:id="6"/>
     </w:p>
     <w:p>
       <w:pPr>
         <w:pStyle w:val="Heading2"/>
         <w:ind w:left="482" w:hanging="497"/>
       </w:pPr>
-      <w:bookmarkStart w:id="6" w:name="_Toc6266"/>
+      <w:bookmarkStart w:id="7" w:name="_Toc6266"/>
       <w:r>
         <w:t xml:space="preserve">Product Scope </w:t>
       </w:r>
-      <w:bookmarkEnd w:id="6"/>
+      <w:bookmarkEnd w:id="7"/>
     </w:p>
     <w:p>
       <w:pPr>
@@ -2971,8 +3066,6 @@
         </w:rPr>
         <w:t xml:space="preserve"> the developers going to give this system. The system ought to be user appropriate, easy to use, provide easy recovery of errors and have an overall end user high subjective fulfillment.</w:t>
       </w:r>
-      <w:bookmarkStart w:id="7" w:name="_GoBack"/>
-      <w:bookmarkEnd w:id="7"/>
     </w:p>
     <w:p>
       <w:pPr>
@@ -5233,6 +5326,95 @@
     </w:lvl>
   </w:abstractNum>
   <w:abstractNum w:abstractNumId="2" w15:restartNumberingAfterBreak="0">
+    <w:nsid w:val="24B74973"/>
+    <w:multiLevelType w:val="hybridMultilevel"/>
+    <w:tmpl w:val="C8842DFC"/>
+    <w:lvl w:ilvl="0" w:tplc="22A80C94">
+      <w:start w:val="1"/>
+      <w:numFmt w:val="decimal"/>
+      <w:lvlText w:val="%1)"/>
+      <w:lvlJc w:val="left"/>
+      <w:pPr>
+        <w:ind w:left="842" w:hanging="360"/>
+      </w:pPr>
+      <w:rPr>
+        <w:rFonts w:hint="default"/>
+      </w:rPr>
+    </w:lvl>
+    <w:lvl w:ilvl="1" w:tplc="34090019" w:tentative="1">
+      <w:start w:val="1"/>
+      <w:numFmt w:val="lowerLetter"/>
+      <w:lvlText w:val="%2."/>
+      <w:lvlJc w:val="left"/>
+      <w:pPr>
+        <w:ind w:left="1562" w:hanging="360"/>
+      </w:pPr>
+    </w:lvl>
+    <w:lvl w:ilvl="2" w:tplc="3409001B" w:tentative="1">
+      <w:start w:val="1"/>
+      <w:numFmt w:val="lowerRoman"/>
+      <w:lvlText w:val="%3."/>
+      <w:lvlJc w:val="right"/>
+      <w:pPr>
+        <w:ind w:left="2282" w:hanging="180"/>
+      </w:pPr>
+    </w:lvl>
+    <w:lvl w:ilvl="3" w:tplc="3409000F" w:tentative="1">
+      <w:start w:val="1"/>
+      <w:numFmt w:val="decimal"/>
+      <w:lvlText w:val="%4."/>
+      <w:lvlJc w:val="left"/>
+      <w:pPr>
+        <w:ind w:left="3002" w:hanging="360"/>
+      </w:pPr>
+    </w:lvl>
+    <w:lvl w:ilvl="4" w:tplc="34090019" w:tentative="1">
+      <w:start w:val="1"/>
+      <w:numFmt w:val="lowerLetter"/>
+      <w:lvlText w:val="%5."/>
+      <w:lvlJc w:val="left"/>
+      <w:pPr>
+        <w:ind w:left="3722" w:hanging="360"/>
+      </w:pPr>
+    </w:lvl>
+    <w:lvl w:ilvl="5" w:tplc="3409001B" w:tentative="1">
+      <w:start w:val="1"/>
+      <w:numFmt w:val="lowerRoman"/>
+      <w:lvlText w:val="%6."/>
+      <w:lvlJc w:val="right"/>
+      <w:pPr>
+        <w:ind w:left="4442" w:hanging="180"/>
+      </w:pPr>
+    </w:lvl>
+    <w:lvl w:ilvl="6" w:tplc="3409000F" w:tentative="1">
+      <w:start w:val="1"/>
+      <w:numFmt w:val="decimal"/>
+      <w:lvlText w:val="%7."/>
+      <w:lvlJc w:val="left"/>
+      <w:pPr>
+        <w:ind w:left="5162" w:hanging="360"/>
+      </w:pPr>
+    </w:lvl>
+    <w:lvl w:ilvl="7" w:tplc="34090019" w:tentative="1">
+      <w:start w:val="1"/>
+      <w:numFmt w:val="lowerLetter"/>
+      <w:lvlText w:val="%8."/>
+      <w:lvlJc w:val="left"/>
+      <w:pPr>
+        <w:ind w:left="5882" w:hanging="360"/>
+      </w:pPr>
+    </w:lvl>
+    <w:lvl w:ilvl="8" w:tplc="3409001B" w:tentative="1">
+      <w:start w:val="1"/>
+      <w:numFmt w:val="lowerRoman"/>
+      <w:lvlText w:val="%9."/>
+      <w:lvlJc w:val="right"/>
+      <w:pPr>
+        <w:ind w:left="6602" w:hanging="180"/>
+      </w:pPr>
+    </w:lvl>
+  </w:abstractNum>
+  <w:abstractNum w:abstractNumId="3" w15:restartNumberingAfterBreak="0">
     <w:nsid w:val="29FA0D20"/>
     <w:multiLevelType w:val="hybridMultilevel"/>
     <w:tmpl w:val="623037EA"/>
@@ -5318,7 +5500,7 @@
       </w:pPr>
     </w:lvl>
   </w:abstractNum>
-  <w:abstractNum w:abstractNumId="3" w15:restartNumberingAfterBreak="0">
+  <w:abstractNum w:abstractNumId="4" w15:restartNumberingAfterBreak="0">
     <w:nsid w:val="477F1302"/>
     <w:multiLevelType w:val="hybridMultilevel"/>
     <w:tmpl w:val="E51627D6"/>
@@ -5404,7 +5586,7 @@
       </w:pPr>
     </w:lvl>
   </w:abstractNum>
-  <w:abstractNum w:abstractNumId="4" w15:restartNumberingAfterBreak="0">
+  <w:abstractNum w:abstractNumId="5" w15:restartNumberingAfterBreak="0">
     <w:nsid w:val="59364799"/>
     <w:multiLevelType w:val="hybridMultilevel"/>
     <w:tmpl w:val="EBF0F04A"/>
@@ -5497,13 +5679,16 @@
     <w:abstractNumId w:val="1"/>
   </w:num>
   <w:num w:numId="3">
-    <w:abstractNumId w:val="2"/>
+    <w:abstractNumId w:val="3"/>
   </w:num>
   <w:num w:numId="4">
-    <w:abstractNumId w:val="3"/>
+    <w:abstractNumId w:val="4"/>
   </w:num>
   <w:num w:numId="5">
-    <w:abstractNumId w:val="4"/>
+    <w:abstractNumId w:val="5"/>
+  </w:num>
+  <w:num w:numId="6">
+    <w:abstractNumId w:val="2"/>
   </w:num>
 </w:numbering>
 </file>

</xml_diff>

<commit_message>
SRS - edit table of contents
</commit_message>
<xml_diff>
--- a/Documentation/MCSPROJ/Software Requirement Specification (SRS).docx
+++ b/Documentation/MCSPROJ/Software Requirement Specification (SRS).docx
@@ -812,7 +812,7 @@
               <w:rPr>
                 <w:noProof/>
               </w:rPr>
-              <w:t>1</w:t>
+              <w:t>2</w:t>
             </w:r>
             <w:r>
               <w:rPr>
@@ -1172,7 +1172,7 @@
               <w:rPr>
                 <w:noProof/>
               </w:rPr>
-              <w:t>3</w:t>
+              <w:t>4</w:t>
             </w:r>
             <w:r>
               <w:rPr>
@@ -1532,7 +1532,7 @@
               <w:rPr>
                 <w:noProof/>
               </w:rPr>
-              <w:t>4</w:t>
+              <w:t>5</w:t>
             </w:r>
             <w:r>
               <w:rPr>
@@ -2132,7 +2132,7 @@
               <w:rPr>
                 <w:noProof/>
               </w:rPr>
-              <w:t>6</w:t>
+              <w:t>7</w:t>
             </w:r>
             <w:r>
               <w:rPr>
@@ -2942,6 +2942,8 @@
         </w:rPr>
         <w:t>Overall Description</w:t>
       </w:r>
+      <w:bookmarkStart w:id="6" w:name="_GoBack"/>
+      <w:bookmarkEnd w:id="6"/>
     </w:p>
     <w:p>
       <w:pPr>
@@ -2987,8 +2989,6 @@
         </w:rPr>
         <w:t>4. Non-Functional Requirements</w:t>
       </w:r>
-      <w:bookmarkStart w:id="6" w:name="_GoBack"/>
-      <w:bookmarkEnd w:id="6"/>
     </w:p>
     <w:p>
       <w:pPr>
@@ -4902,7 +4902,7 @@
         <w:noProof/>
         <w:sz w:val="20"/>
       </w:rPr>
-      <w:t>2</w:t>
+      <w:t>1</w:t>
     </w:r>
     <w:r>
       <w:rPr>

</xml_diff>

<commit_message>
SRS - Revision History
</commit_message>
<xml_diff>
--- a/Documentation/MCSPROJ/Software Requirement Specification (SRS).docx
+++ b/Documentation/MCSPROJ/Software Requirement Specification (SRS).docx
@@ -268,20 +268,38 @@
           <w:b/>
           <w:sz w:val="20"/>
         </w:rPr>
-        <w:t xml:space="preserve">Copyright © 1999 by Karl E. Wiegers. Permission is granted to use, modify, and distribute this document. </w:t>
-      </w:r>
-    </w:p>
-    <w:p>
-      <w:pPr>
-        <w:spacing w:after="3" w:line="577" w:lineRule="auto"/>
-        <w:ind w:left="-5"/>
-      </w:pPr>
+        <w:t xml:space="preserve">Copyright © 1999 by Karl E. </w:t>
+      </w:r>
+      <w:proofErr w:type="spellStart"/>
       <w:r>
         <w:rPr>
           <w:rFonts w:ascii="Times New Roman" w:eastAsia="Times New Roman" w:hAnsi="Times New Roman" w:cs="Times New Roman"/>
           <w:b/>
           <w:sz w:val="20"/>
         </w:rPr>
+        <w:t>Wiegers</w:t>
+      </w:r>
+      <w:proofErr w:type="spellEnd"/>
+      <w:r>
+        <w:rPr>
+          <w:rFonts w:ascii="Times New Roman" w:eastAsia="Times New Roman" w:hAnsi="Times New Roman" w:cs="Times New Roman"/>
+          <w:b/>
+          <w:sz w:val="20"/>
+        </w:rPr>
+        <w:t xml:space="preserve">. Permission is granted to use, modify, and distribute this document. </w:t>
+      </w:r>
+    </w:p>
+    <w:p>
+      <w:pPr>
+        <w:spacing w:after="3" w:line="577" w:lineRule="auto"/>
+        <w:ind w:left="-5"/>
+      </w:pPr>
+      <w:r>
+        <w:rPr>
+          <w:rFonts w:ascii="Times New Roman" w:eastAsia="Times New Roman" w:hAnsi="Times New Roman" w:cs="Times New Roman"/>
+          <w:b/>
+          <w:sz w:val="20"/>
+        </w:rPr>
         <w:t>Software</w:t>
       </w:r>
       <w:r>
@@ -298,7 +316,25 @@
           <w:b/>
           <w:sz w:val="20"/>
         </w:rPr>
-        <w:t xml:space="preserve">Requirements Specification for &lt;Project&gt;  Page ii </w:t>
+        <w:t>Requirements Specification for &lt;Project</w:t>
+      </w:r>
+      <w:proofErr w:type="gramStart"/>
+      <w:r>
+        <w:rPr>
+          <w:rFonts w:ascii="Times New Roman" w:eastAsia="Times New Roman" w:hAnsi="Times New Roman" w:cs="Times New Roman"/>
+          <w:b/>
+          <w:sz w:val="20"/>
+        </w:rPr>
+        <w:t>&gt;  Page</w:t>
+      </w:r>
+      <w:proofErr w:type="gramEnd"/>
+      <w:r>
+        <w:rPr>
+          <w:rFonts w:ascii="Times New Roman" w:eastAsia="Times New Roman" w:hAnsi="Times New Roman" w:cs="Times New Roman"/>
+          <w:b/>
+          <w:sz w:val="20"/>
+        </w:rPr>
+        <w:t xml:space="preserve"> ii </w:t>
       </w:r>
     </w:p>
     <w:p>
@@ -2447,10 +2483,10 @@
         <w:tblLook w:val="04A0" w:firstRow="1" w:lastRow="0" w:firstColumn="1" w:lastColumn="0" w:noHBand="0" w:noVBand="1"/>
       </w:tblPr>
       <w:tblGrid>
-        <w:gridCol w:w="2160"/>
-        <w:gridCol w:w="1171"/>
-        <w:gridCol w:w="4954"/>
-        <w:gridCol w:w="1584"/>
+        <w:gridCol w:w="2124"/>
+        <w:gridCol w:w="1325"/>
+        <w:gridCol w:w="4854"/>
+        <w:gridCol w:w="1566"/>
       </w:tblGrid>
       <w:tr>
         <w:trPr>
@@ -2465,11 +2501,16 @@
               <w:bottom w:val="double" w:sz="12" w:space="0" w:color="000000"/>
               <w:right w:val="single" w:sz="6" w:space="0" w:color="000000"/>
             </w:tcBorders>
+            <w:vAlign w:val="center"/>
           </w:tcPr>
           <w:p>
             <w:pPr>
               <w:spacing w:after="0" w:line="259" w:lineRule="auto"/>
               <w:ind w:left="0" w:firstLine="0"/>
+              <w:jc w:val="center"/>
+              <w:rPr>
+                <w:i w:val="0"/>
+              </w:rPr>
             </w:pPr>
             <w:r>
               <w:rPr>
@@ -2478,7 +2519,7 @@
                 <w:i w:val="0"/>
                 <w:sz w:val="24"/>
               </w:rPr>
-              <w:t xml:space="preserve">Name </w:t>
+              <w:t>Name</w:t>
             </w:r>
           </w:p>
         </w:tc>
@@ -2491,11 +2532,16 @@
               <w:bottom w:val="double" w:sz="12" w:space="0" w:color="000000"/>
               <w:right w:val="single" w:sz="6" w:space="0" w:color="000000"/>
             </w:tcBorders>
+            <w:vAlign w:val="center"/>
           </w:tcPr>
           <w:p>
             <w:pPr>
               <w:spacing w:after="0" w:line="259" w:lineRule="auto"/>
               <w:ind w:left="0" w:firstLine="0"/>
+              <w:jc w:val="center"/>
+              <w:rPr>
+                <w:i w:val="0"/>
+              </w:rPr>
             </w:pPr>
             <w:r>
               <w:rPr>
@@ -2504,7 +2550,7 @@
                 <w:i w:val="0"/>
                 <w:sz w:val="24"/>
               </w:rPr>
-              <w:t xml:space="preserve">Date </w:t>
+              <w:t>Date</w:t>
             </w:r>
           </w:p>
         </w:tc>
@@ -2517,11 +2563,16 @@
               <w:bottom w:val="double" w:sz="12" w:space="0" w:color="000000"/>
               <w:right w:val="single" w:sz="6" w:space="0" w:color="000000"/>
             </w:tcBorders>
+            <w:vAlign w:val="center"/>
           </w:tcPr>
           <w:p>
             <w:pPr>
               <w:spacing w:after="0" w:line="259" w:lineRule="auto"/>
               <w:ind w:left="0" w:firstLine="0"/>
+              <w:jc w:val="center"/>
+              <w:rPr>
+                <w:i w:val="0"/>
+              </w:rPr>
             </w:pPr>
             <w:r>
               <w:rPr>
@@ -2530,7 +2581,27 @@
                 <w:i w:val="0"/>
                 <w:sz w:val="24"/>
               </w:rPr>
-              <w:t xml:space="preserve">Reason For Changes </w:t>
+              <w:t xml:space="preserve">Reason </w:t>
+            </w:r>
+            <w:proofErr w:type="gramStart"/>
+            <w:r>
+              <w:rPr>
+                <w:rFonts w:ascii="Times New Roman" w:eastAsia="Times New Roman" w:hAnsi="Times New Roman" w:cs="Times New Roman"/>
+                <w:b/>
+                <w:i w:val="0"/>
+                <w:sz w:val="24"/>
+              </w:rPr>
+              <w:t>For</w:t>
+            </w:r>
+            <w:proofErr w:type="gramEnd"/>
+            <w:r>
+              <w:rPr>
+                <w:rFonts w:ascii="Times New Roman" w:eastAsia="Times New Roman" w:hAnsi="Times New Roman" w:cs="Times New Roman"/>
+                <w:b/>
+                <w:i w:val="0"/>
+                <w:sz w:val="24"/>
+              </w:rPr>
+              <w:t xml:space="preserve"> Changes</w:t>
             </w:r>
           </w:p>
         </w:tc>
@@ -2543,11 +2614,16 @@
               <w:bottom w:val="double" w:sz="12" w:space="0" w:color="000000"/>
               <w:right w:val="single" w:sz="12" w:space="0" w:color="000000"/>
             </w:tcBorders>
+            <w:vAlign w:val="center"/>
           </w:tcPr>
           <w:p>
             <w:pPr>
               <w:spacing w:after="0" w:line="259" w:lineRule="auto"/>
               <w:ind w:left="0" w:firstLine="0"/>
+              <w:jc w:val="center"/>
+              <w:rPr>
+                <w:i w:val="0"/>
+              </w:rPr>
             </w:pPr>
             <w:r>
               <w:rPr>
@@ -2556,7 +2632,7 @@
                 <w:i w:val="0"/>
                 <w:sz w:val="24"/>
               </w:rPr>
-              <w:t xml:space="preserve">Version </w:t>
+              <w:t>Version</w:t>
             </w:r>
           </w:p>
         </w:tc>
@@ -2574,19 +2650,23 @@
               <w:bottom w:val="single" w:sz="6" w:space="0" w:color="000000"/>
               <w:right w:val="single" w:sz="6" w:space="0" w:color="000000"/>
             </w:tcBorders>
+            <w:vAlign w:val="center"/>
           </w:tcPr>
           <w:p>
             <w:pPr>
               <w:spacing w:after="0" w:line="259" w:lineRule="auto"/>
               <w:ind w:left="0" w:firstLine="0"/>
+              <w:jc w:val="center"/>
+              <w:rPr>
+                <w:i w:val="0"/>
+              </w:rPr>
             </w:pPr>
             <w:r>
               <w:rPr>
-                <w:rFonts w:ascii="Times New Roman" w:eastAsia="Times New Roman" w:hAnsi="Times New Roman" w:cs="Times New Roman"/>
+                <w:rFonts w:eastAsia="Times New Roman"/>
                 <w:i w:val="0"/>
-                <w:sz w:val="24"/>
-              </w:rPr>
-              <w:t xml:space="preserve"> </w:t>
+              </w:rPr>
+              <w:t>Maica L. Belchez</w:t>
             </w:r>
           </w:p>
         </w:tc>
@@ -2599,19 +2679,22 @@
               <w:bottom w:val="single" w:sz="6" w:space="0" w:color="000000"/>
               <w:right w:val="single" w:sz="6" w:space="0" w:color="000000"/>
             </w:tcBorders>
+            <w:vAlign w:val="center"/>
           </w:tcPr>
           <w:p>
             <w:pPr>
               <w:spacing w:after="0" w:line="259" w:lineRule="auto"/>
               <w:ind w:left="0" w:firstLine="0"/>
+              <w:jc w:val="center"/>
+              <w:rPr>
+                <w:i w:val="0"/>
+              </w:rPr>
             </w:pPr>
             <w:r>
               <w:rPr>
-                <w:rFonts w:ascii="Times New Roman" w:eastAsia="Times New Roman" w:hAnsi="Times New Roman" w:cs="Times New Roman"/>
                 <w:i w:val="0"/>
-                <w:sz w:val="24"/>
-              </w:rPr>
-              <w:t xml:space="preserve"> </w:t>
+              </w:rPr>
+              <w:t>10/22/2016</w:t>
             </w:r>
           </w:p>
         </w:tc>
@@ -2624,19 +2707,22 @@
               <w:bottom w:val="single" w:sz="6" w:space="0" w:color="000000"/>
               <w:right w:val="single" w:sz="6" w:space="0" w:color="000000"/>
             </w:tcBorders>
+            <w:vAlign w:val="center"/>
           </w:tcPr>
           <w:p>
             <w:pPr>
               <w:spacing w:after="0" w:line="259" w:lineRule="auto"/>
               <w:ind w:left="0" w:firstLine="0"/>
+              <w:jc w:val="center"/>
+              <w:rPr>
+                <w:i w:val="0"/>
+              </w:rPr>
             </w:pPr>
             <w:r>
               <w:rPr>
-                <w:rFonts w:ascii="Times New Roman" w:eastAsia="Times New Roman" w:hAnsi="Times New Roman" w:cs="Times New Roman"/>
                 <w:i w:val="0"/>
-                <w:sz w:val="24"/>
-              </w:rPr>
-              <w:t xml:space="preserve"> </w:t>
+              </w:rPr>
+              <w:t>Create Operating Environment, Reference, Hardware Interfaces, Performance Requirements, Safety Requirements, User Documentation</w:t>
             </w:r>
           </w:p>
         </w:tc>
@@ -2649,20 +2735,128 @@
               <w:bottom w:val="single" w:sz="6" w:space="0" w:color="000000"/>
               <w:right w:val="single" w:sz="12" w:space="0" w:color="000000"/>
             </w:tcBorders>
+            <w:vAlign w:val="center"/>
           </w:tcPr>
           <w:p>
             <w:pPr>
               <w:spacing w:after="0" w:line="259" w:lineRule="auto"/>
               <w:ind w:left="0" w:firstLine="0"/>
+              <w:jc w:val="center"/>
+              <w:rPr>
+                <w:i w:val="0"/>
+              </w:rPr>
             </w:pPr>
-            <w:r>
-              <w:rPr>
-                <w:rFonts w:ascii="Times New Roman" w:eastAsia="Times New Roman" w:hAnsi="Times New Roman" w:cs="Times New Roman"/>
+          </w:p>
+        </w:tc>
+      </w:tr>
+      <w:tr>
+        <w:trPr>
+          <w:trHeight w:val="343"/>
+        </w:trPr>
+        <w:tc>
+          <w:tcPr>
+            <w:tcW w:w="2160" w:type="dxa"/>
+            <w:tcBorders>
+              <w:top w:val="single" w:sz="6" w:space="0" w:color="000000"/>
+              <w:left w:val="single" w:sz="12" w:space="0" w:color="000000"/>
+              <w:bottom w:val="single" w:sz="6" w:space="0" w:color="000000"/>
+              <w:right w:val="single" w:sz="6" w:space="0" w:color="000000"/>
+            </w:tcBorders>
+            <w:vAlign w:val="center"/>
+          </w:tcPr>
+          <w:p>
+            <w:pPr>
+              <w:spacing w:after="0" w:line="259" w:lineRule="auto"/>
+              <w:ind w:left="0" w:firstLine="0"/>
+              <w:jc w:val="center"/>
+              <w:rPr>
                 <w:i w:val="0"/>
-                <w:sz w:val="24"/>
-              </w:rPr>
-              <w:t xml:space="preserve"> </w:t>
-            </w:r>
+              </w:rPr>
+            </w:pPr>
+            <w:r>
+              <w:rPr>
+                <w:i w:val="0"/>
+              </w:rPr>
+              <w:t>Maica L. Belchez</w:t>
+            </w:r>
+          </w:p>
+        </w:tc>
+        <w:tc>
+          <w:tcPr>
+            <w:tcW w:w="1171" w:type="dxa"/>
+            <w:tcBorders>
+              <w:top w:val="single" w:sz="6" w:space="0" w:color="000000"/>
+              <w:left w:val="single" w:sz="6" w:space="0" w:color="000000"/>
+              <w:bottom w:val="single" w:sz="6" w:space="0" w:color="000000"/>
+              <w:right w:val="single" w:sz="6" w:space="0" w:color="000000"/>
+            </w:tcBorders>
+            <w:vAlign w:val="center"/>
+          </w:tcPr>
+          <w:p>
+            <w:pPr>
+              <w:spacing w:after="0" w:line="259" w:lineRule="auto"/>
+              <w:ind w:left="0" w:firstLine="0"/>
+              <w:jc w:val="center"/>
+              <w:rPr>
+                <w:i w:val="0"/>
+              </w:rPr>
+            </w:pPr>
+            <w:r>
+              <w:rPr>
+                <w:i w:val="0"/>
+              </w:rPr>
+              <w:t>10/29/2016</w:t>
+            </w:r>
+          </w:p>
+        </w:tc>
+        <w:tc>
+          <w:tcPr>
+            <w:tcW w:w="4954" w:type="dxa"/>
+            <w:tcBorders>
+              <w:top w:val="single" w:sz="6" w:space="0" w:color="000000"/>
+              <w:left w:val="single" w:sz="6" w:space="0" w:color="000000"/>
+              <w:bottom w:val="single" w:sz="6" w:space="0" w:color="000000"/>
+              <w:right w:val="single" w:sz="6" w:space="0" w:color="000000"/>
+            </w:tcBorders>
+            <w:vAlign w:val="center"/>
+          </w:tcPr>
+          <w:p>
+            <w:pPr>
+              <w:spacing w:after="0" w:line="259" w:lineRule="auto"/>
+              <w:ind w:left="0" w:firstLine="0"/>
+              <w:jc w:val="center"/>
+              <w:rPr>
+                <w:i w:val="0"/>
+              </w:rPr>
+            </w:pPr>
+            <w:r>
+              <w:rPr>
+                <w:i w:val="0"/>
+              </w:rPr>
+              <w:t>Update Reference</w:t>
+            </w:r>
+          </w:p>
+        </w:tc>
+        <w:tc>
+          <w:tcPr>
+            <w:tcW w:w="1584" w:type="dxa"/>
+            <w:tcBorders>
+              <w:top w:val="single" w:sz="6" w:space="0" w:color="000000"/>
+              <w:left w:val="single" w:sz="6" w:space="0" w:color="000000"/>
+              <w:bottom w:val="single" w:sz="6" w:space="0" w:color="000000"/>
+              <w:right w:val="single" w:sz="12" w:space="0" w:color="000000"/>
+            </w:tcBorders>
+            <w:vAlign w:val="center"/>
+          </w:tcPr>
+          <w:p>
+            <w:pPr>
+              <w:spacing w:after="0" w:line="259" w:lineRule="auto"/>
+              <w:ind w:left="0" w:firstLine="0"/>
+              <w:jc w:val="center"/>
+              <w:rPr>
+                <w:i w:val="0"/>
+              </w:rPr>
+            </w:pPr>
           </w:p>
         </w:tc>
       </w:tr>
@@ -2679,19 +2873,22 @@
               <w:bottom w:val="single" w:sz="12" w:space="0" w:color="000000"/>
               <w:right w:val="single" w:sz="6" w:space="0" w:color="000000"/>
             </w:tcBorders>
+            <w:vAlign w:val="center"/>
           </w:tcPr>
           <w:p>
             <w:pPr>
               <w:spacing w:after="0" w:line="259" w:lineRule="auto"/>
               <w:ind w:left="0" w:firstLine="0"/>
+              <w:jc w:val="center"/>
+              <w:rPr>
+                <w:i w:val="0"/>
+              </w:rPr>
             </w:pPr>
             <w:r>
               <w:rPr>
-                <w:rFonts w:ascii="Times New Roman" w:eastAsia="Times New Roman" w:hAnsi="Times New Roman" w:cs="Times New Roman"/>
                 <w:i w:val="0"/>
-                <w:sz w:val="24"/>
-              </w:rPr>
-              <w:t xml:space="preserve"> </w:t>
+              </w:rPr>
+              <w:t>Maica L. Belchez</w:t>
             </w:r>
           </w:p>
         </w:tc>
@@ -2704,19 +2901,22 @@
               <w:bottom w:val="single" w:sz="12" w:space="0" w:color="000000"/>
               <w:right w:val="single" w:sz="6" w:space="0" w:color="000000"/>
             </w:tcBorders>
+            <w:vAlign w:val="center"/>
           </w:tcPr>
           <w:p>
             <w:pPr>
               <w:spacing w:after="0" w:line="259" w:lineRule="auto"/>
               <w:ind w:left="0" w:firstLine="0"/>
+              <w:jc w:val="center"/>
+              <w:rPr>
+                <w:i w:val="0"/>
+              </w:rPr>
             </w:pPr>
             <w:r>
               <w:rPr>
-                <w:rFonts w:ascii="Times New Roman" w:eastAsia="Times New Roman" w:hAnsi="Times New Roman" w:cs="Times New Roman"/>
                 <w:i w:val="0"/>
-                <w:sz w:val="24"/>
-              </w:rPr>
-              <w:t xml:space="preserve"> </w:t>
+              </w:rPr>
+              <w:t>10/29/2016</w:t>
             </w:r>
           </w:p>
         </w:tc>
@@ -2729,20 +2929,25 @@
               <w:bottom w:val="single" w:sz="12" w:space="0" w:color="000000"/>
               <w:right w:val="single" w:sz="6" w:space="0" w:color="000000"/>
             </w:tcBorders>
+            <w:vAlign w:val="center"/>
           </w:tcPr>
           <w:p>
             <w:pPr>
               <w:spacing w:after="0" w:line="259" w:lineRule="auto"/>
               <w:ind w:left="0" w:firstLine="0"/>
+              <w:jc w:val="center"/>
+              <w:rPr>
+                <w:i w:val="0"/>
+              </w:rPr>
             </w:pPr>
             <w:r>
               <w:rPr>
-                <w:rFonts w:ascii="Times New Roman" w:eastAsia="Times New Roman" w:hAnsi="Times New Roman" w:cs="Times New Roman"/>
                 <w:i w:val="0"/>
-                <w:sz w:val="24"/>
-              </w:rPr>
-              <w:t xml:space="preserve"> </w:t>
-            </w:r>
+              </w:rPr>
+              <w:t>Create User Classes and Characteristics, Security Requirements, Business Rules, Product Scope, Intended Audience and Reading Suggestions</w:t>
+            </w:r>
+            <w:bookmarkStart w:id="2" w:name="_GoBack"/>
+            <w:bookmarkEnd w:id="2"/>
           </w:p>
         </w:tc>
         <w:tc>
@@ -2754,20 +2959,17 @@
               <w:bottom w:val="single" w:sz="12" w:space="0" w:color="000000"/>
               <w:right w:val="single" w:sz="12" w:space="0" w:color="000000"/>
             </w:tcBorders>
+            <w:vAlign w:val="center"/>
           </w:tcPr>
           <w:p>
             <w:pPr>
               <w:spacing w:after="0" w:line="259" w:lineRule="auto"/>
               <w:ind w:left="0" w:firstLine="0"/>
+              <w:jc w:val="center"/>
+              <w:rPr>
+                <w:i w:val="0"/>
+              </w:rPr>
             </w:pPr>
-            <w:r>
-              <w:rPr>
-                <w:rFonts w:ascii="Times New Roman" w:eastAsia="Times New Roman" w:hAnsi="Times New Roman" w:cs="Times New Roman"/>
-                <w:i w:val="0"/>
-                <w:sz w:val="24"/>
-              </w:rPr>
-              <w:t xml:space="preserve"> </w:t>
-            </w:r>
           </w:p>
         </w:tc>
       </w:tr>
@@ -2832,22 +3034,22 @@
         <w:pStyle w:val="Heading1"/>
         <w:ind w:left="400" w:hanging="415"/>
       </w:pPr>
-      <w:bookmarkStart w:id="2" w:name="_Toc6262"/>
+      <w:bookmarkStart w:id="3" w:name="_Toc6262"/>
       <w:r>
         <w:t xml:space="preserve">Introduction </w:t>
       </w:r>
-      <w:bookmarkEnd w:id="2"/>
+      <w:bookmarkEnd w:id="3"/>
     </w:p>
     <w:p>
       <w:pPr>
         <w:pStyle w:val="Heading2"/>
         <w:ind w:left="482" w:hanging="497"/>
       </w:pPr>
-      <w:bookmarkStart w:id="3" w:name="_Toc6263"/>
+      <w:bookmarkStart w:id="4" w:name="_Toc6263"/>
       <w:r>
         <w:t xml:space="preserve">Purpose  </w:t>
       </w:r>
-      <w:bookmarkEnd w:id="3"/>
+      <w:bookmarkEnd w:id="4"/>
     </w:p>
     <w:p>
       <w:pPr>
@@ -2862,18 +3064,26 @@
         <w:pStyle w:val="Heading2"/>
         <w:ind w:left="482" w:hanging="497"/>
       </w:pPr>
-      <w:bookmarkStart w:id="4" w:name="_Toc6264"/>
+      <w:bookmarkStart w:id="5" w:name="_Toc6264"/>
       <w:r>
         <w:t xml:space="preserve">Document Conventions </w:t>
       </w:r>
-      <w:bookmarkEnd w:id="4"/>
+      <w:bookmarkEnd w:id="5"/>
     </w:p>
     <w:p>
       <w:pPr>
         <w:ind w:left="-5"/>
       </w:pPr>
       <w:r>
-        <w:t xml:space="preserve">&lt;Describe any standards or typographical conventions that were followed when writing this SRS, such as fonts or highlighting that have special significance. For example, state whether priorities  for higher-level requirements are assumed to be inherited by detailed requirements, or whether every requirement statement is to have its own priority.&gt; </w:t>
+        <w:t xml:space="preserve">&lt;Describe any standards or typographical conventions that were followed when writing this SRS, such as fonts or highlighting that have special significance. For example, state whether </w:t>
+      </w:r>
+      <w:proofErr w:type="gramStart"/>
+      <w:r>
+        <w:t>priorities  for</w:t>
+      </w:r>
+      <w:proofErr w:type="gramEnd"/>
+      <w:r>
+        <w:t xml:space="preserve"> higher-level requirements are assumed to be inherited by detailed requirements, or whether every requirement statement is to have its own priority.&gt; </w:t>
       </w:r>
     </w:p>
     <w:p>
@@ -2881,11 +3091,11 @@
         <w:pStyle w:val="Heading2"/>
         <w:ind w:left="482" w:hanging="497"/>
       </w:pPr>
-      <w:bookmarkStart w:id="5" w:name="_Toc6265"/>
+      <w:bookmarkStart w:id="6" w:name="_Toc6265"/>
       <w:r>
         <w:t xml:space="preserve">Intended Audience and Reading Suggestions </w:t>
       </w:r>
-      <w:bookmarkEnd w:id="5"/>
+      <w:bookmarkEnd w:id="6"/>
     </w:p>
     <w:p>
       <w:pPr>
@@ -2899,7 +3109,35 @@
         <w:rPr>
           <w:i w:val="0"/>
         </w:rPr>
-        <w:t>The intended audience of this document would be owner and specific employees like manager and receptionist of Tarangban Falls &amp; Calimbo Farm Resort, and developers with the goal to refer and analyze the data. The SRS document can be utilized as a part of any case with respect to the requirements of the project and the arrangements that have been taken. The document would final provide a reasonable thought regarding the system that is building</w:t>
+        <w:t xml:space="preserve">The intended audience of this document would be owner and specific employees like manager and receptionist of </w:t>
+      </w:r>
+      <w:proofErr w:type="spellStart"/>
+      <w:r>
+        <w:rPr>
+          <w:i w:val="0"/>
+        </w:rPr>
+        <w:t>Tarangban</w:t>
+      </w:r>
+      <w:proofErr w:type="spellEnd"/>
+      <w:r>
+        <w:rPr>
+          <w:i w:val="0"/>
+        </w:rPr>
+        <w:t xml:space="preserve"> Falls &amp; </w:t>
+      </w:r>
+      <w:proofErr w:type="spellStart"/>
+      <w:r>
+        <w:rPr>
+          <w:i w:val="0"/>
+        </w:rPr>
+        <w:t>Calimbo</w:t>
+      </w:r>
+      <w:proofErr w:type="spellEnd"/>
+      <w:r>
+        <w:rPr>
+          <w:i w:val="0"/>
+        </w:rPr>
+        <w:t xml:space="preserve"> Farm Resort, and developers with the goal to refer and analyze the data. The SRS document can be utilized as a part of any case with respect to the requirements of the project and the arrangements that have been taken. The document would final provide a reasonable thought regarding the system that is building</w:t>
       </w:r>
       <w:r>
         <w:rPr>
@@ -2942,8 +3180,6 @@
         </w:rPr>
         <w:t>Overall Description</w:t>
       </w:r>
-      <w:bookmarkStart w:id="6" w:name="_GoBack"/>
-      <w:bookmarkEnd w:id="6"/>
     </w:p>
     <w:p>
       <w:pPr>
@@ -3019,7 +3255,35 @@
         <w:rPr>
           <w:i w:val="0"/>
         </w:rPr>
-        <w:t>ware, Resort Reservation System which will be implemented for Tarangban Falls &amp; Calimbo Farm Resort, will automate the significant operations of the resort. Its features are to keep track in room and hall reservation, and check availability; to manage all room types and services; and to keep track in all inventories of the resort and customer information. Owner, manager, and r</w:t>
+        <w:t xml:space="preserve">ware, Resort Reservation System which will be implemented for </w:t>
+      </w:r>
+      <w:proofErr w:type="spellStart"/>
+      <w:r>
+        <w:rPr>
+          <w:i w:val="0"/>
+        </w:rPr>
+        <w:t>Tarangban</w:t>
+      </w:r>
+      <w:proofErr w:type="spellEnd"/>
+      <w:r>
+        <w:rPr>
+          <w:i w:val="0"/>
+        </w:rPr>
+        <w:t xml:space="preserve"> Falls &amp; </w:t>
+      </w:r>
+      <w:proofErr w:type="spellStart"/>
+      <w:r>
+        <w:rPr>
+          <w:i w:val="0"/>
+        </w:rPr>
+        <w:t>Calimbo</w:t>
+      </w:r>
+      <w:proofErr w:type="spellEnd"/>
+      <w:r>
+        <w:rPr>
+          <w:i w:val="0"/>
+        </w:rPr>
+        <w:t xml:space="preserve"> Farm Resort, will automate the significant operations of the resort. Its features are to keep track in room and hall reservation, and check availability; to manage all room types and services; and to keep track in all inventories of the resort and customer information. Owner, manager, and r</w:t>
       </w:r>
       <w:r>
         <w:rPr>
@@ -3320,7 +3584,35 @@
         <w:rPr>
           <w:i w:val="0"/>
         </w:rPr>
-        <w:t>There are three user levels in Resort Reservation System of Tarangban Falls &amp; Calimbo Farm Resort.</w:t>
+        <w:t xml:space="preserve">There are three user levels in Resort Reservation System of </w:t>
+      </w:r>
+      <w:proofErr w:type="spellStart"/>
+      <w:r>
+        <w:rPr>
+          <w:i w:val="0"/>
+        </w:rPr>
+        <w:t>Tarangban</w:t>
+      </w:r>
+      <w:proofErr w:type="spellEnd"/>
+      <w:r>
+        <w:rPr>
+          <w:i w:val="0"/>
+        </w:rPr>
+        <w:t xml:space="preserve"> Falls &amp; </w:t>
+      </w:r>
+      <w:proofErr w:type="spellStart"/>
+      <w:r>
+        <w:rPr>
+          <w:i w:val="0"/>
+        </w:rPr>
+        <w:t>Calimbo</w:t>
+      </w:r>
+      <w:proofErr w:type="spellEnd"/>
+      <w:r>
+        <w:rPr>
+          <w:i w:val="0"/>
+        </w:rPr>
+        <w:t xml:space="preserve"> Farm Resort.</w:t>
       </w:r>
     </w:p>
     <w:p>

</xml_diff>

<commit_message>
SRS - Document Conventions
</commit_message>
<xml_diff>
--- a/Documentation/MCSPROJ/Software Requirement Specification (SRS).docx
+++ b/Documentation/MCSPROJ/Software Requirement Specification (SRS).docx
@@ -268,73 +268,37 @@
           <w:b/>
           <w:sz w:val="20"/>
         </w:rPr>
-        <w:t xml:space="preserve">Copyright © 1999 by Karl E. </w:t>
-      </w:r>
-      <w:proofErr w:type="spellStart"/>
+        <w:t xml:space="preserve">Copyright © 1999 by Karl E. Wiegers. Permission is granted to use, modify, and distribute this document. </w:t>
+      </w:r>
+    </w:p>
+    <w:p>
+      <w:pPr>
+        <w:spacing w:after="3" w:line="577" w:lineRule="auto"/>
+        <w:ind w:left="-5"/>
+      </w:pPr>
       <w:r>
         <w:rPr>
           <w:rFonts w:ascii="Times New Roman" w:eastAsia="Times New Roman" w:hAnsi="Times New Roman" w:cs="Times New Roman"/>
           <w:b/>
           <w:sz w:val="20"/>
         </w:rPr>
-        <w:t>Wiegers</w:t>
-      </w:r>
-      <w:proofErr w:type="spellEnd"/>
+        <w:t>Software</w:t>
+      </w:r>
+      <w:r>
+        <w:rPr>
+          <w:rFonts w:ascii="Times New Roman" w:eastAsia="Times New Roman" w:hAnsi="Times New Roman" w:cs="Times New Roman"/>
+          <w:b/>
+          <w:sz w:val="24"/>
+        </w:rPr>
+        <w:t xml:space="preserve"> </w:t>
+      </w:r>
       <w:r>
         <w:rPr>
           <w:rFonts w:ascii="Times New Roman" w:eastAsia="Times New Roman" w:hAnsi="Times New Roman" w:cs="Times New Roman"/>
           <w:b/>
           <w:sz w:val="20"/>
         </w:rPr>
-        <w:t xml:space="preserve">. Permission is granted to use, modify, and distribute this document. </w:t>
-      </w:r>
-    </w:p>
-    <w:p>
-      <w:pPr>
-        <w:spacing w:after="3" w:line="577" w:lineRule="auto"/>
-        <w:ind w:left="-5"/>
-      </w:pPr>
-      <w:r>
-        <w:rPr>
-          <w:rFonts w:ascii="Times New Roman" w:eastAsia="Times New Roman" w:hAnsi="Times New Roman" w:cs="Times New Roman"/>
-          <w:b/>
-          <w:sz w:val="20"/>
-        </w:rPr>
-        <w:t>Software</w:t>
-      </w:r>
-      <w:r>
-        <w:rPr>
-          <w:rFonts w:ascii="Times New Roman" w:eastAsia="Times New Roman" w:hAnsi="Times New Roman" w:cs="Times New Roman"/>
-          <w:b/>
-          <w:sz w:val="24"/>
-        </w:rPr>
-        <w:t xml:space="preserve"> </w:t>
-      </w:r>
-      <w:r>
-        <w:rPr>
-          <w:rFonts w:ascii="Times New Roman" w:eastAsia="Times New Roman" w:hAnsi="Times New Roman" w:cs="Times New Roman"/>
-          <w:b/>
-          <w:sz w:val="20"/>
-        </w:rPr>
-        <w:t>Requirements Specification for &lt;Project</w:t>
-      </w:r>
-      <w:proofErr w:type="gramStart"/>
-      <w:r>
-        <w:rPr>
-          <w:rFonts w:ascii="Times New Roman" w:eastAsia="Times New Roman" w:hAnsi="Times New Roman" w:cs="Times New Roman"/>
-          <w:b/>
-          <w:sz w:val="20"/>
-        </w:rPr>
-        <w:t>&gt;  Page</w:t>
-      </w:r>
-      <w:proofErr w:type="gramEnd"/>
-      <w:r>
-        <w:rPr>
-          <w:rFonts w:ascii="Times New Roman" w:eastAsia="Times New Roman" w:hAnsi="Times New Roman" w:cs="Times New Roman"/>
-          <w:b/>
-          <w:sz w:val="20"/>
-        </w:rPr>
-        <w:t xml:space="preserve"> ii </w:t>
+        <w:t xml:space="preserve">Requirements Specification for &lt;Project&gt;  Page ii </w:t>
       </w:r>
     </w:p>
     <w:p>
@@ -2581,27 +2545,7 @@
                 <w:i w:val="0"/>
                 <w:sz w:val="24"/>
               </w:rPr>
-              <w:t xml:space="preserve">Reason </w:t>
-            </w:r>
-            <w:proofErr w:type="gramStart"/>
-            <w:r>
-              <w:rPr>
-                <w:rFonts w:ascii="Times New Roman" w:eastAsia="Times New Roman" w:hAnsi="Times New Roman" w:cs="Times New Roman"/>
-                <w:b/>
-                <w:i w:val="0"/>
-                <w:sz w:val="24"/>
-              </w:rPr>
-              <w:t>For</w:t>
-            </w:r>
-            <w:proofErr w:type="gramEnd"/>
-            <w:r>
-              <w:rPr>
-                <w:rFonts w:ascii="Times New Roman" w:eastAsia="Times New Roman" w:hAnsi="Times New Roman" w:cs="Times New Roman"/>
-                <w:b/>
-                <w:i w:val="0"/>
-                <w:sz w:val="24"/>
-              </w:rPr>
-              <w:t xml:space="preserve"> Changes</w:t>
+              <w:t>Reason For Changes</w:t>
             </w:r>
           </w:p>
         </w:tc>
@@ -2946,8 +2890,6 @@
               </w:rPr>
               <w:t>Create User Classes and Characteristics, Security Requirements, Business Rules, Product Scope, Intended Audience and Reading Suggestions</w:t>
             </w:r>
-            <w:bookmarkStart w:id="2" w:name="_GoBack"/>
-            <w:bookmarkEnd w:id="2"/>
           </w:p>
         </w:tc>
         <w:tc>
@@ -3034,22 +2976,22 @@
         <w:pStyle w:val="Heading1"/>
         <w:ind w:left="400" w:hanging="415"/>
       </w:pPr>
-      <w:bookmarkStart w:id="3" w:name="_Toc6262"/>
+      <w:bookmarkStart w:id="2" w:name="_Toc6262"/>
       <w:r>
         <w:t xml:space="preserve">Introduction </w:t>
       </w:r>
-      <w:bookmarkEnd w:id="3"/>
+      <w:bookmarkEnd w:id="2"/>
     </w:p>
     <w:p>
       <w:pPr>
         <w:pStyle w:val="Heading2"/>
         <w:ind w:left="482" w:hanging="497"/>
       </w:pPr>
-      <w:bookmarkStart w:id="4" w:name="_Toc6263"/>
+      <w:bookmarkStart w:id="3" w:name="_Toc6263"/>
       <w:r>
         <w:t xml:space="preserve">Purpose  </w:t>
       </w:r>
-      <w:bookmarkEnd w:id="4"/>
+      <w:bookmarkEnd w:id="3"/>
     </w:p>
     <w:p>
       <w:pPr>
@@ -3064,26 +3006,27 @@
         <w:pStyle w:val="Heading2"/>
         <w:ind w:left="482" w:hanging="497"/>
       </w:pPr>
-      <w:bookmarkStart w:id="5" w:name="_Toc6264"/>
+      <w:bookmarkStart w:id="4" w:name="_Toc6264"/>
       <w:r>
         <w:t xml:space="preserve">Document Conventions </w:t>
       </w:r>
+      <w:bookmarkEnd w:id="4"/>
+    </w:p>
+    <w:p>
+      <w:pPr>
+        <w:ind w:left="-5" w:firstLine="487"/>
+        <w:jc w:val="both"/>
+        <w:rPr>
+          <w:i w:val="0"/>
+        </w:rPr>
+      </w:pPr>
+      <w:bookmarkStart w:id="5" w:name="_GoBack"/>
       <w:bookmarkEnd w:id="5"/>
-    </w:p>
-    <w:p>
-      <w:pPr>
-        <w:ind w:left="-5"/>
-      </w:pPr>
-      <w:r>
-        <w:t xml:space="preserve">&lt;Describe any standards or typographical conventions that were followed when writing this SRS, such as fonts or highlighting that have special significance. For example, state whether </w:t>
-      </w:r>
-      <w:proofErr w:type="gramStart"/>
-      <w:r>
-        <w:t>priorities  for</w:t>
-      </w:r>
-      <w:proofErr w:type="gramEnd"/>
-      <w:r>
-        <w:t xml:space="preserve"> higher-level requirements are assumed to be inherited by detailed requirements, or whether every requirement statement is to have its own priority.&gt; </w:t>
+      <w:r>
+        <w:rPr>
+          <w:i w:val="0"/>
+        </w:rPr>
+        <w:t>The document is prepared using Microsoft Word 2016; has used the font type ‘Times New Roman’ for the headings and ‘Arial’ for most of the contents. The fixed font size that has been used to type this document is 12pt with 1.0 line spacing. It has used the bold property to set the headings of the document.</w:t>
       </w:r>
     </w:p>
     <w:p>
@@ -3109,35 +3052,7 @@
         <w:rPr>
           <w:i w:val="0"/>
         </w:rPr>
-        <w:t xml:space="preserve">The intended audience of this document would be owner and specific employees like manager and receptionist of </w:t>
-      </w:r>
-      <w:proofErr w:type="spellStart"/>
-      <w:r>
-        <w:rPr>
-          <w:i w:val="0"/>
-        </w:rPr>
-        <w:t>Tarangban</w:t>
-      </w:r>
-      <w:proofErr w:type="spellEnd"/>
-      <w:r>
-        <w:rPr>
-          <w:i w:val="0"/>
-        </w:rPr>
-        <w:t xml:space="preserve"> Falls &amp; </w:t>
-      </w:r>
-      <w:proofErr w:type="spellStart"/>
-      <w:r>
-        <w:rPr>
-          <w:i w:val="0"/>
-        </w:rPr>
-        <w:t>Calimbo</w:t>
-      </w:r>
-      <w:proofErr w:type="spellEnd"/>
-      <w:r>
-        <w:rPr>
-          <w:i w:val="0"/>
-        </w:rPr>
-        <w:t xml:space="preserve"> Farm Resort, and developers with the goal to refer and analyze the data. The SRS document can be utilized as a part of any case with respect to the requirements of the project and the arrangements that have been taken. The document would final provide a reasonable thought regarding the system that is building</w:t>
+        <w:t>The intended audience of this document would be owner and specific employees like manager and receptionist of Tarangban Falls &amp; Calimbo Farm Resort, and developers with the goal to refer and analyze the data. The SRS document can be utilized as a part of any case with respect to the requirements of the project and the arrangements that have been taken. The document would final provide a reasonable thought regarding the system that is building</w:t>
       </w:r>
       <w:r>
         <w:rPr>
@@ -3255,35 +3170,7 @@
         <w:rPr>
           <w:i w:val="0"/>
         </w:rPr>
-        <w:t xml:space="preserve">ware, Resort Reservation System which will be implemented for </w:t>
-      </w:r>
-      <w:proofErr w:type="spellStart"/>
-      <w:r>
-        <w:rPr>
-          <w:i w:val="0"/>
-        </w:rPr>
-        <w:t>Tarangban</w:t>
-      </w:r>
-      <w:proofErr w:type="spellEnd"/>
-      <w:r>
-        <w:rPr>
-          <w:i w:val="0"/>
-        </w:rPr>
-        <w:t xml:space="preserve"> Falls &amp; </w:t>
-      </w:r>
-      <w:proofErr w:type="spellStart"/>
-      <w:r>
-        <w:rPr>
-          <w:i w:val="0"/>
-        </w:rPr>
-        <w:t>Calimbo</w:t>
-      </w:r>
-      <w:proofErr w:type="spellEnd"/>
-      <w:r>
-        <w:rPr>
-          <w:i w:val="0"/>
-        </w:rPr>
-        <w:t xml:space="preserve"> Farm Resort, will automate the significant operations of the resort. Its features are to keep track in room and hall reservation, and check availability; to manage all room types and services; and to keep track in all inventories of the resort and customer information. Owner, manager, and r</w:t>
+        <w:t>ware, Resort Reservation System which will be implemented for Tarangban Falls &amp; Calimbo Farm Resort, will automate the significant operations of the resort. Its features are to keep track in room and hall reservation, and check availability; to manage all room types and services; and to keep track in all inventories of the resort and customer information. Owner, manager, and r</w:t>
       </w:r>
       <w:r>
         <w:rPr>
@@ -3584,35 +3471,7 @@
         <w:rPr>
           <w:i w:val="0"/>
         </w:rPr>
-        <w:t xml:space="preserve">There are three user levels in Resort Reservation System of </w:t>
-      </w:r>
-      <w:proofErr w:type="spellStart"/>
-      <w:r>
-        <w:rPr>
-          <w:i w:val="0"/>
-        </w:rPr>
-        <w:t>Tarangban</w:t>
-      </w:r>
-      <w:proofErr w:type="spellEnd"/>
-      <w:r>
-        <w:rPr>
-          <w:i w:val="0"/>
-        </w:rPr>
-        <w:t xml:space="preserve"> Falls &amp; </w:t>
-      </w:r>
-      <w:proofErr w:type="spellStart"/>
-      <w:r>
-        <w:rPr>
-          <w:i w:val="0"/>
-        </w:rPr>
-        <w:t>Calimbo</w:t>
-      </w:r>
-      <w:proofErr w:type="spellEnd"/>
-      <w:r>
-        <w:rPr>
-          <w:i w:val="0"/>
-        </w:rPr>
-        <w:t xml:space="preserve"> Farm Resort.</w:t>
+        <w:t>There are three user levels in Resort Reservation System of Tarangban Falls &amp; Calimbo Farm Resort.</w:t>
       </w:r>
     </w:p>
     <w:p>

</xml_diff>

<commit_message>
SRS - Document Conventions (updated)
</commit_message>
<xml_diff>
--- a/Documentation/MCSPROJ/Software Requirement Specification (SRS).docx
+++ b/Documentation/MCSPROJ/Software Requirement Specification (SRS).docx
@@ -3020,13 +3020,23 @@
           <w:i w:val="0"/>
         </w:rPr>
       </w:pPr>
-      <w:bookmarkStart w:id="5" w:name="_GoBack"/>
-      <w:bookmarkEnd w:id="5"/>
-      <w:r>
-        <w:rPr>
-          <w:i w:val="0"/>
-        </w:rPr>
-        <w:t>The document is prepared using Microsoft Word 2016; has used the font type ‘Times New Roman’ for the headings and ‘Arial’ for most of the contents. The fixed font size that has been used to type this document is 12pt with 1.0 line spacing. It has used the bold property to set the headings of the document.</w:t>
+      <w:r>
+        <w:rPr>
+          <w:i w:val="0"/>
+        </w:rPr>
+        <w:t xml:space="preserve">The document is prepared using Microsoft Word 2016; has used the font type ‘Times New Roman’ for the </w:t>
+      </w:r>
+      <w:r>
+        <w:rPr>
+          <w:i w:val="0"/>
+        </w:rPr>
+        <w:t xml:space="preserve">headings and ‘Arial’ for </w:t>
+      </w:r>
+      <w:r>
+        <w:rPr>
+          <w:i w:val="0"/>
+        </w:rPr>
+        <w:t>the contents. The fixed font size that has been used to type this document is 12pt with 1.0 line spacing. It has used the bold property to set the headings of the document.</w:t>
       </w:r>
     </w:p>
     <w:p>
@@ -3034,11 +3044,16 @@
         <w:pStyle w:val="Heading2"/>
         <w:ind w:left="482" w:hanging="497"/>
       </w:pPr>
-      <w:bookmarkStart w:id="6" w:name="_Toc6265"/>
-      <w:r>
-        <w:t xml:space="preserve">Intended Audience and Reading Suggestions </w:t>
-      </w:r>
+      <w:bookmarkStart w:id="5" w:name="_Toc6265"/>
+      <w:r>
+        <w:t>Intended Audi</w:t>
+      </w:r>
+      <w:bookmarkStart w:id="6" w:name="_GoBack"/>
       <w:bookmarkEnd w:id="6"/>
+      <w:r>
+        <w:t xml:space="preserve">ence and Reading Suggestions </w:t>
+      </w:r>
+      <w:bookmarkEnd w:id="5"/>
     </w:p>
     <w:p>
       <w:pPr>

</xml_diff>

<commit_message>
SRS - Revision History (update)
</commit_message>
<xml_diff>
--- a/Documentation/MCSPROJ/Software Requirement Specification (SRS).docx
+++ b/Documentation/MCSPROJ/Software Requirement Specification (SRS).docx
@@ -2814,6 +2814,117 @@
             <w:tcBorders>
               <w:top w:val="single" w:sz="6" w:space="0" w:color="000000"/>
               <w:left w:val="single" w:sz="12" w:space="0" w:color="000000"/>
+              <w:bottom w:val="single" w:sz="6" w:space="0" w:color="000000"/>
+              <w:right w:val="single" w:sz="6" w:space="0" w:color="000000"/>
+            </w:tcBorders>
+            <w:vAlign w:val="center"/>
+          </w:tcPr>
+          <w:p>
+            <w:pPr>
+              <w:spacing w:after="0" w:line="259" w:lineRule="auto"/>
+              <w:ind w:left="0" w:firstLine="0"/>
+              <w:jc w:val="center"/>
+              <w:rPr>
+                <w:i w:val="0"/>
+              </w:rPr>
+            </w:pPr>
+            <w:r>
+              <w:rPr>
+                <w:i w:val="0"/>
+              </w:rPr>
+              <w:t>Maica L. Belchez</w:t>
+            </w:r>
+          </w:p>
+        </w:tc>
+        <w:tc>
+          <w:tcPr>
+            <w:tcW w:w="1171" w:type="dxa"/>
+            <w:tcBorders>
+              <w:top w:val="single" w:sz="6" w:space="0" w:color="000000"/>
+              <w:left w:val="single" w:sz="6" w:space="0" w:color="000000"/>
+              <w:bottom w:val="single" w:sz="6" w:space="0" w:color="000000"/>
+              <w:right w:val="single" w:sz="6" w:space="0" w:color="000000"/>
+            </w:tcBorders>
+            <w:vAlign w:val="center"/>
+          </w:tcPr>
+          <w:p>
+            <w:pPr>
+              <w:spacing w:after="0" w:line="259" w:lineRule="auto"/>
+              <w:ind w:left="0" w:firstLine="0"/>
+              <w:jc w:val="center"/>
+              <w:rPr>
+                <w:i w:val="0"/>
+              </w:rPr>
+            </w:pPr>
+            <w:r>
+              <w:rPr>
+                <w:i w:val="0"/>
+              </w:rPr>
+              <w:t>10/29/2016</w:t>
+            </w:r>
+          </w:p>
+        </w:tc>
+        <w:tc>
+          <w:tcPr>
+            <w:tcW w:w="4954" w:type="dxa"/>
+            <w:tcBorders>
+              <w:top w:val="single" w:sz="6" w:space="0" w:color="000000"/>
+              <w:left w:val="single" w:sz="6" w:space="0" w:color="000000"/>
+              <w:bottom w:val="single" w:sz="6" w:space="0" w:color="000000"/>
+              <w:right w:val="single" w:sz="6" w:space="0" w:color="000000"/>
+            </w:tcBorders>
+            <w:vAlign w:val="center"/>
+          </w:tcPr>
+          <w:p>
+            <w:pPr>
+              <w:spacing w:after="0" w:line="259" w:lineRule="auto"/>
+              <w:ind w:left="0" w:firstLine="0"/>
+              <w:jc w:val="center"/>
+              <w:rPr>
+                <w:i w:val="0"/>
+              </w:rPr>
+            </w:pPr>
+            <w:r>
+              <w:rPr>
+                <w:i w:val="0"/>
+              </w:rPr>
+              <w:t>Create User Classes and Characteristics, Security Requirements, Business Rules, Product Scope, Intended Audience and Reading Suggestions</w:t>
+            </w:r>
+          </w:p>
+        </w:tc>
+        <w:tc>
+          <w:tcPr>
+            <w:tcW w:w="1584" w:type="dxa"/>
+            <w:tcBorders>
+              <w:top w:val="single" w:sz="6" w:space="0" w:color="000000"/>
+              <w:left w:val="single" w:sz="6" w:space="0" w:color="000000"/>
+              <w:bottom w:val="single" w:sz="6" w:space="0" w:color="000000"/>
+              <w:right w:val="single" w:sz="12" w:space="0" w:color="000000"/>
+            </w:tcBorders>
+            <w:vAlign w:val="center"/>
+          </w:tcPr>
+          <w:p>
+            <w:pPr>
+              <w:spacing w:after="0" w:line="259" w:lineRule="auto"/>
+              <w:ind w:left="0" w:firstLine="0"/>
+              <w:jc w:val="center"/>
+              <w:rPr>
+                <w:i w:val="0"/>
+              </w:rPr>
+            </w:pPr>
+          </w:p>
+        </w:tc>
+      </w:tr>
+      <w:tr>
+        <w:trPr>
+          <w:trHeight w:val="343"/>
+        </w:trPr>
+        <w:tc>
+          <w:tcPr>
+            <w:tcW w:w="2160" w:type="dxa"/>
+            <w:tcBorders>
+              <w:top w:val="single" w:sz="6" w:space="0" w:color="000000"/>
+              <w:left w:val="single" w:sz="12" w:space="0" w:color="000000"/>
               <w:bottom w:val="single" w:sz="12" w:space="0" w:color="000000"/>
               <w:right w:val="single" w:sz="6" w:space="0" w:color="000000"/>
             </w:tcBorders>
@@ -2860,7 +2971,7 @@
               <w:rPr>
                 <w:i w:val="0"/>
               </w:rPr>
-              <w:t>10/29/2016</w:t>
+              <w:t>10/30/2016</w:t>
             </w:r>
           </w:p>
         </w:tc>
@@ -2888,8 +2999,10 @@
               <w:rPr>
                 <w:i w:val="0"/>
               </w:rPr>
-              <w:t>Create User Classes and Characteristics, Security Requirements, Business Rules, Product Scope, Intended Audience and Reading Suggestions</w:t>
-            </w:r>
+              <w:t>Create Document Convention</w:t>
+            </w:r>
+            <w:bookmarkStart w:id="2" w:name="_GoBack"/>
+            <w:bookmarkEnd w:id="2"/>
           </w:p>
         </w:tc>
         <w:tc>
@@ -2976,22 +3089,22 @@
         <w:pStyle w:val="Heading1"/>
         <w:ind w:left="400" w:hanging="415"/>
       </w:pPr>
-      <w:bookmarkStart w:id="2" w:name="_Toc6262"/>
+      <w:bookmarkStart w:id="3" w:name="_Toc6262"/>
       <w:r>
         <w:t xml:space="preserve">Introduction </w:t>
       </w:r>
-      <w:bookmarkEnd w:id="2"/>
+      <w:bookmarkEnd w:id="3"/>
     </w:p>
     <w:p>
       <w:pPr>
         <w:pStyle w:val="Heading2"/>
         <w:ind w:left="482" w:hanging="497"/>
       </w:pPr>
-      <w:bookmarkStart w:id="3" w:name="_Toc6263"/>
+      <w:bookmarkStart w:id="4" w:name="_Toc6263"/>
       <w:r>
         <w:t xml:space="preserve">Purpose  </w:t>
       </w:r>
-      <w:bookmarkEnd w:id="3"/>
+      <w:bookmarkEnd w:id="4"/>
     </w:p>
     <w:p>
       <w:pPr>
@@ -3006,11 +3119,11 @@
         <w:pStyle w:val="Heading2"/>
         <w:ind w:left="482" w:hanging="497"/>
       </w:pPr>
-      <w:bookmarkStart w:id="4" w:name="_Toc6264"/>
+      <w:bookmarkStart w:id="5" w:name="_Toc6264"/>
       <w:r>
         <w:t xml:space="preserve">Document Conventions </w:t>
       </w:r>
-      <w:bookmarkEnd w:id="4"/>
+      <w:bookmarkEnd w:id="5"/>
     </w:p>
     <w:p>
       <w:pPr>
@@ -3044,16 +3157,11 @@
         <w:pStyle w:val="Heading2"/>
         <w:ind w:left="482" w:hanging="497"/>
       </w:pPr>
-      <w:bookmarkStart w:id="5" w:name="_Toc6265"/>
-      <w:r>
-        <w:t>Intended Audi</w:t>
-      </w:r>
-      <w:bookmarkStart w:id="6" w:name="_GoBack"/>
+      <w:bookmarkStart w:id="6" w:name="_Toc6265"/>
+      <w:r>
+        <w:t xml:space="preserve">Intended Audience and Reading Suggestions </w:t>
+      </w:r>
       <w:bookmarkEnd w:id="6"/>
-      <w:r>
-        <w:t xml:space="preserve">ence and Reading Suggestions </w:t>
-      </w:r>
-      <w:bookmarkEnd w:id="5"/>
     </w:p>
     <w:p>
       <w:pPr>

</xml_diff>

<commit_message>
SRS - updated Revision History
</commit_message>
<xml_diff>
--- a/Documentation/MCSPROJ/Software Requirement Specification (SRS).docx
+++ b/Documentation/MCSPROJ/Software Requirement Specification (SRS).docx
@@ -3001,6 +3001,14 @@
               </w:rPr>
               <w:t>Create Document Convention</w:t>
             </w:r>
+            <w:r>
+              <w:rPr>
+                <w:i w:val="0"/>
+              </w:rPr>
+              <w:t>, Software Quality Attributes</w:t>
+            </w:r>
+            <w:bookmarkStart w:id="2" w:name="_GoBack"/>
+            <w:bookmarkEnd w:id="2"/>
           </w:p>
         </w:tc>
         <w:tc>
@@ -3087,22 +3095,22 @@
         <w:pStyle w:val="Heading1"/>
         <w:ind w:left="400" w:hanging="415"/>
       </w:pPr>
-      <w:bookmarkStart w:id="2" w:name="_Toc6262"/>
+      <w:bookmarkStart w:id="3" w:name="_Toc6262"/>
       <w:r>
         <w:t xml:space="preserve">Introduction </w:t>
       </w:r>
-      <w:bookmarkEnd w:id="2"/>
+      <w:bookmarkEnd w:id="3"/>
     </w:p>
     <w:p>
       <w:pPr>
         <w:pStyle w:val="Heading2"/>
         <w:ind w:left="482" w:hanging="497"/>
       </w:pPr>
-      <w:bookmarkStart w:id="3" w:name="_Toc6263"/>
+      <w:bookmarkStart w:id="4" w:name="_Toc6263"/>
       <w:r>
         <w:t xml:space="preserve">Purpose  </w:t>
       </w:r>
-      <w:bookmarkEnd w:id="3"/>
+      <w:bookmarkEnd w:id="4"/>
     </w:p>
     <w:p>
       <w:pPr>
@@ -3117,11 +3125,11 @@
         <w:pStyle w:val="Heading2"/>
         <w:ind w:left="482" w:hanging="497"/>
       </w:pPr>
-      <w:bookmarkStart w:id="4" w:name="_Toc6264"/>
+      <w:bookmarkStart w:id="5" w:name="_Toc6264"/>
       <w:r>
         <w:t xml:space="preserve">Document Conventions </w:t>
       </w:r>
-      <w:bookmarkEnd w:id="4"/>
+      <w:bookmarkEnd w:id="5"/>
     </w:p>
     <w:p>
       <w:pPr>
@@ -3155,11 +3163,11 @@
         <w:pStyle w:val="Heading2"/>
         <w:ind w:left="482" w:hanging="497"/>
       </w:pPr>
-      <w:bookmarkStart w:id="5" w:name="_Toc6265"/>
+      <w:bookmarkStart w:id="6" w:name="_Toc6265"/>
       <w:r>
         <w:t xml:space="preserve">Intended Audience and Reading Suggestions </w:t>
       </w:r>
-      <w:bookmarkEnd w:id="5"/>
+      <w:bookmarkEnd w:id="6"/>
     </w:p>
     <w:p>
       <w:pPr>
@@ -3267,11 +3275,11 @@
         <w:pStyle w:val="Heading2"/>
         <w:ind w:left="482" w:hanging="497"/>
       </w:pPr>
-      <w:bookmarkStart w:id="6" w:name="_Toc6266"/>
+      <w:bookmarkStart w:id="7" w:name="_Toc6266"/>
       <w:r>
         <w:t xml:space="preserve">Product Scope </w:t>
       </w:r>
-      <w:bookmarkEnd w:id="6"/>
+      <w:bookmarkEnd w:id="7"/>
     </w:p>
     <w:p>
       <w:pPr>
@@ -3344,11 +3352,11 @@
         <w:pStyle w:val="Heading2"/>
         <w:ind w:left="482" w:hanging="497"/>
       </w:pPr>
-      <w:bookmarkStart w:id="7" w:name="_Toc6267"/>
+      <w:bookmarkStart w:id="8" w:name="_Toc6267"/>
       <w:r>
         <w:t xml:space="preserve">References </w:t>
       </w:r>
-      <w:bookmarkEnd w:id="7"/>
+      <w:bookmarkEnd w:id="8"/>
     </w:p>
     <w:p>
       <w:pPr>
@@ -3505,22 +3513,22 @@
         <w:pStyle w:val="Heading1"/>
         <w:ind w:left="400" w:hanging="415"/>
       </w:pPr>
-      <w:bookmarkStart w:id="8" w:name="_Toc6268"/>
+      <w:bookmarkStart w:id="9" w:name="_Toc6268"/>
       <w:r>
         <w:t xml:space="preserve">Overall Description </w:t>
       </w:r>
-      <w:bookmarkEnd w:id="8"/>
+      <w:bookmarkEnd w:id="9"/>
     </w:p>
     <w:p>
       <w:pPr>
         <w:pStyle w:val="Heading2"/>
         <w:ind w:left="482" w:hanging="497"/>
       </w:pPr>
-      <w:bookmarkStart w:id="9" w:name="_Toc6269"/>
+      <w:bookmarkStart w:id="10" w:name="_Toc6269"/>
       <w:r>
         <w:t xml:space="preserve">Product Perspective </w:t>
       </w:r>
-      <w:bookmarkEnd w:id="9"/>
+      <w:bookmarkEnd w:id="10"/>
     </w:p>
     <w:p>
       <w:pPr>
@@ -3535,11 +3543,11 @@
         <w:pStyle w:val="Heading2"/>
         <w:ind w:left="482" w:hanging="497"/>
       </w:pPr>
-      <w:bookmarkStart w:id="10" w:name="_Toc6270"/>
+      <w:bookmarkStart w:id="11" w:name="_Toc6270"/>
       <w:r>
         <w:t xml:space="preserve">Product Functions </w:t>
       </w:r>
-      <w:bookmarkEnd w:id="10"/>
+      <w:bookmarkEnd w:id="11"/>
     </w:p>
     <w:p>
       <w:pPr>
@@ -3554,11 +3562,11 @@
         <w:pStyle w:val="Heading2"/>
         <w:ind w:left="482" w:hanging="497"/>
       </w:pPr>
-      <w:bookmarkStart w:id="11" w:name="_Toc6271"/>
+      <w:bookmarkStart w:id="12" w:name="_Toc6271"/>
       <w:r>
         <w:t xml:space="preserve">User Classes and Characteristics </w:t>
       </w:r>
-      <w:bookmarkEnd w:id="11"/>
+      <w:bookmarkEnd w:id="12"/>
     </w:p>
     <w:p>
       <w:pPr>
@@ -3807,11 +3815,11 @@
         <w:pStyle w:val="Heading2"/>
         <w:ind w:left="482" w:hanging="497"/>
       </w:pPr>
-      <w:bookmarkStart w:id="12" w:name="_Toc6272"/>
+      <w:bookmarkStart w:id="13" w:name="_Toc6272"/>
       <w:r>
         <w:t xml:space="preserve">Operating Environment </w:t>
       </w:r>
-      <w:bookmarkEnd w:id="12"/>
+      <w:bookmarkEnd w:id="13"/>
     </w:p>
     <w:p>
       <w:pPr>
@@ -4002,11 +4010,11 @@
         <w:pStyle w:val="Heading2"/>
         <w:ind w:left="482" w:hanging="497"/>
       </w:pPr>
-      <w:bookmarkStart w:id="13" w:name="_Toc6273"/>
+      <w:bookmarkStart w:id="14" w:name="_Toc6273"/>
       <w:r>
         <w:t xml:space="preserve">Design and Implementation Constraints </w:t>
       </w:r>
-      <w:bookmarkEnd w:id="13"/>
+      <w:bookmarkEnd w:id="14"/>
     </w:p>
     <w:p>
       <w:pPr>
@@ -4021,11 +4029,11 @@
         <w:pStyle w:val="Heading2"/>
         <w:ind w:left="482" w:hanging="497"/>
       </w:pPr>
-      <w:bookmarkStart w:id="14" w:name="_Toc6274"/>
+      <w:bookmarkStart w:id="15" w:name="_Toc6274"/>
       <w:r>
         <w:t xml:space="preserve">User Documentation </w:t>
       </w:r>
-      <w:bookmarkEnd w:id="14"/>
+      <w:bookmarkEnd w:id="15"/>
     </w:p>
     <w:p>
       <w:pPr>
@@ -4065,11 +4073,11 @@
         <w:pStyle w:val="Heading2"/>
         <w:ind w:left="482" w:hanging="497"/>
       </w:pPr>
-      <w:bookmarkStart w:id="15" w:name="_Toc6275"/>
+      <w:bookmarkStart w:id="16" w:name="_Toc6275"/>
       <w:r>
         <w:t xml:space="preserve">Assumptions and Dependencies </w:t>
       </w:r>
-      <w:bookmarkEnd w:id="15"/>
+      <w:bookmarkEnd w:id="16"/>
     </w:p>
     <w:p>
       <w:pPr>
@@ -4085,22 +4093,22 @@
         <w:pStyle w:val="Heading1"/>
         <w:ind w:left="400" w:hanging="415"/>
       </w:pPr>
-      <w:bookmarkStart w:id="16" w:name="_Toc6276"/>
+      <w:bookmarkStart w:id="17" w:name="_Toc6276"/>
       <w:r>
         <w:t xml:space="preserve">External Interface Requirements </w:t>
       </w:r>
-      <w:bookmarkEnd w:id="16"/>
+      <w:bookmarkEnd w:id="17"/>
     </w:p>
     <w:p>
       <w:pPr>
         <w:pStyle w:val="Heading2"/>
         <w:ind w:left="482" w:hanging="497"/>
       </w:pPr>
-      <w:bookmarkStart w:id="17" w:name="_Toc6277"/>
+      <w:bookmarkStart w:id="18" w:name="_Toc6277"/>
       <w:r>
         <w:t xml:space="preserve">User Interfaces </w:t>
       </w:r>
-      <w:bookmarkEnd w:id="17"/>
+      <w:bookmarkEnd w:id="18"/>
     </w:p>
     <w:p>
       <w:pPr>
@@ -4115,11 +4123,11 @@
         <w:pStyle w:val="Heading2"/>
         <w:ind w:left="482" w:hanging="497"/>
       </w:pPr>
-      <w:bookmarkStart w:id="18" w:name="_Toc6278"/>
+      <w:bookmarkStart w:id="19" w:name="_Toc6278"/>
       <w:r>
         <w:t xml:space="preserve">Hardware Interfaces </w:t>
       </w:r>
-      <w:bookmarkEnd w:id="18"/>
+      <w:bookmarkEnd w:id="19"/>
     </w:p>
     <w:p>
       <w:pPr>
@@ -4183,11 +4191,11 @@
         <w:pStyle w:val="Heading2"/>
         <w:ind w:left="482" w:hanging="497"/>
       </w:pPr>
-      <w:bookmarkStart w:id="19" w:name="_Toc6279"/>
+      <w:bookmarkStart w:id="20" w:name="_Toc6279"/>
       <w:r>
         <w:t xml:space="preserve">Software Interfaces </w:t>
       </w:r>
-      <w:bookmarkEnd w:id="19"/>
+      <w:bookmarkEnd w:id="20"/>
     </w:p>
     <w:p>
       <w:pPr>
@@ -4202,11 +4210,11 @@
         <w:pStyle w:val="Heading2"/>
         <w:ind w:left="482" w:hanging="497"/>
       </w:pPr>
-      <w:bookmarkStart w:id="20" w:name="_Toc6280"/>
+      <w:bookmarkStart w:id="21" w:name="_Toc6280"/>
       <w:r>
         <w:t xml:space="preserve">Communications Interfaces </w:t>
       </w:r>
-      <w:bookmarkEnd w:id="20"/>
+      <w:bookmarkEnd w:id="21"/>
     </w:p>
     <w:p>
       <w:pPr>
@@ -4222,11 +4230,11 @@
         <w:spacing w:after="85"/>
         <w:ind w:left="400" w:hanging="415"/>
       </w:pPr>
-      <w:bookmarkStart w:id="21" w:name="_Toc6281"/>
+      <w:bookmarkStart w:id="22" w:name="_Toc6281"/>
       <w:r>
         <w:t xml:space="preserve">System Features </w:t>
       </w:r>
-      <w:bookmarkEnd w:id="21"/>
+      <w:bookmarkEnd w:id="22"/>
     </w:p>
     <w:p>
       <w:pPr>
@@ -4241,11 +4249,11 @@
         <w:pStyle w:val="Heading2"/>
         <w:ind w:left="482" w:hanging="497"/>
       </w:pPr>
-      <w:bookmarkStart w:id="22" w:name="_Toc6282"/>
+      <w:bookmarkStart w:id="23" w:name="_Toc6282"/>
       <w:r>
         <w:t xml:space="preserve">System Feature 1 </w:t>
       </w:r>
-      <w:bookmarkEnd w:id="22"/>
+      <w:bookmarkEnd w:id="23"/>
     </w:p>
     <w:p>
       <w:pPr>
@@ -4571,33 +4579,33 @@
         <w:spacing w:after="827"/>
         <w:ind w:left="482" w:hanging="497"/>
       </w:pPr>
-      <w:bookmarkStart w:id="23" w:name="_Toc6283"/>
+      <w:bookmarkStart w:id="24" w:name="_Toc6283"/>
       <w:r>
         <w:t xml:space="preserve">System Feature 2 (and so on) </w:t>
       </w:r>
-      <w:bookmarkEnd w:id="23"/>
+      <w:bookmarkEnd w:id="24"/>
     </w:p>
     <w:p>
       <w:pPr>
         <w:pStyle w:val="Heading1"/>
         <w:ind w:left="400" w:hanging="415"/>
       </w:pPr>
-      <w:bookmarkStart w:id="24" w:name="_Toc6284"/>
+      <w:bookmarkStart w:id="25" w:name="_Toc6284"/>
       <w:r>
         <w:t xml:space="preserve">Other Nonfunctional Requirements </w:t>
       </w:r>
-      <w:bookmarkEnd w:id="24"/>
+      <w:bookmarkEnd w:id="25"/>
     </w:p>
     <w:p>
       <w:pPr>
         <w:pStyle w:val="Heading2"/>
         <w:ind w:left="482" w:hanging="497"/>
       </w:pPr>
-      <w:bookmarkStart w:id="25" w:name="_Toc6285"/>
+      <w:bookmarkStart w:id="26" w:name="_Toc6285"/>
       <w:r>
         <w:t xml:space="preserve">Performance Requirements </w:t>
       </w:r>
-      <w:bookmarkEnd w:id="25"/>
+      <w:bookmarkEnd w:id="26"/>
     </w:p>
     <w:p>
       <w:pPr>
@@ -4667,11 +4675,11 @@
         <w:pStyle w:val="Heading2"/>
         <w:ind w:left="482" w:hanging="497"/>
       </w:pPr>
-      <w:bookmarkStart w:id="26" w:name="_Toc6286"/>
+      <w:bookmarkStart w:id="27" w:name="_Toc6286"/>
       <w:r>
         <w:t xml:space="preserve">Safety Requirements </w:t>
       </w:r>
-      <w:bookmarkEnd w:id="26"/>
+      <w:bookmarkEnd w:id="27"/>
     </w:p>
     <w:p>
       <w:pPr>
@@ -4711,11 +4719,11 @@
         <w:pStyle w:val="Heading2"/>
         <w:ind w:left="482" w:hanging="497"/>
       </w:pPr>
-      <w:bookmarkStart w:id="27" w:name="_Toc6287"/>
+      <w:bookmarkStart w:id="28" w:name="_Toc6287"/>
       <w:r>
         <w:t xml:space="preserve">Security Requirements </w:t>
       </w:r>
-      <w:bookmarkEnd w:id="27"/>
+      <w:bookmarkEnd w:id="28"/>
     </w:p>
     <w:p>
       <w:pPr>
@@ -4737,11 +4745,11 @@
         <w:pStyle w:val="Heading2"/>
         <w:ind w:left="482" w:hanging="497"/>
       </w:pPr>
-      <w:bookmarkStart w:id="28" w:name="_Toc6288"/>
+      <w:bookmarkStart w:id="29" w:name="_Toc6288"/>
       <w:r>
         <w:t xml:space="preserve">Software Quality Attributes </w:t>
       </w:r>
-      <w:bookmarkEnd w:id="28"/>
+      <w:bookmarkEnd w:id="29"/>
     </w:p>
     <w:p>
       <w:pPr>
@@ -4948,15 +4956,7 @@
         <w:rPr>
           <w:i w:val="0"/>
         </w:rPr>
-        <w:t xml:space="preserve">Usability – How effectively a person can be taken the advantages of the system and the ease of </w:t>
-      </w:r>
-      <w:bookmarkStart w:id="29" w:name="_GoBack"/>
-      <w:bookmarkEnd w:id="29"/>
-      <w:r>
-        <w:rPr>
-          <w:i w:val="0"/>
-        </w:rPr>
-        <w:t>use.</w:t>
+        <w:t>Usability – How effectively a person can be taken the advantages of the system and the ease of use.</w:t>
       </w:r>
     </w:p>
     <w:p>
@@ -5382,7 +5382,7 @@
         <w:noProof/>
         <w:sz w:val="20"/>
       </w:rPr>
-      <w:t>7</w:t>
+      <w:t>1</w:t>
     </w:r>
     <w:r>
       <w:rPr>

</xml_diff>

<commit_message>
SRS - Assumptions & Dependencies
</commit_message>
<xml_diff>
--- a/Documentation/MCSPROJ/Software Requirement Specification (SRS).docx
+++ b/Documentation/MCSPROJ/Software Requirement Specification (SRS).docx
@@ -268,20 +268,38 @@
           <w:b/>
           <w:sz w:val="20"/>
         </w:rPr>
-        <w:t xml:space="preserve">Copyright © 1999 by Karl E. Wiegers. Permission is granted to use, modify, and distribute this document. </w:t>
-      </w:r>
-    </w:p>
-    <w:p>
-      <w:pPr>
-        <w:spacing w:after="3" w:line="577" w:lineRule="auto"/>
-        <w:ind w:left="-5"/>
-      </w:pPr>
+        <w:t xml:space="preserve">Copyright © 1999 by Karl E. </w:t>
+      </w:r>
+      <w:proofErr w:type="spellStart"/>
       <w:r>
         <w:rPr>
           <w:rFonts w:ascii="Times New Roman" w:eastAsia="Times New Roman" w:hAnsi="Times New Roman" w:cs="Times New Roman"/>
           <w:b/>
           <w:sz w:val="20"/>
         </w:rPr>
+        <w:t>Wiegers</w:t>
+      </w:r>
+      <w:proofErr w:type="spellEnd"/>
+      <w:r>
+        <w:rPr>
+          <w:rFonts w:ascii="Times New Roman" w:eastAsia="Times New Roman" w:hAnsi="Times New Roman" w:cs="Times New Roman"/>
+          <w:b/>
+          <w:sz w:val="20"/>
+        </w:rPr>
+        <w:t xml:space="preserve">. Permission is granted to use, modify, and distribute this document. </w:t>
+      </w:r>
+    </w:p>
+    <w:p>
+      <w:pPr>
+        <w:spacing w:after="3" w:line="577" w:lineRule="auto"/>
+        <w:ind w:left="-5"/>
+      </w:pPr>
+      <w:r>
+        <w:rPr>
+          <w:rFonts w:ascii="Times New Roman" w:eastAsia="Times New Roman" w:hAnsi="Times New Roman" w:cs="Times New Roman"/>
+          <w:b/>
+          <w:sz w:val="20"/>
+        </w:rPr>
         <w:t>Software</w:t>
       </w:r>
       <w:r>
@@ -298,7 +316,25 @@
           <w:b/>
           <w:sz w:val="20"/>
         </w:rPr>
-        <w:t xml:space="preserve">Requirements Specification for &lt;Project&gt;  Page ii </w:t>
+        <w:t>Requirements Specification for &lt;Project</w:t>
+      </w:r>
+      <w:proofErr w:type="gramStart"/>
+      <w:r>
+        <w:rPr>
+          <w:rFonts w:ascii="Times New Roman" w:eastAsia="Times New Roman" w:hAnsi="Times New Roman" w:cs="Times New Roman"/>
+          <w:b/>
+          <w:sz w:val="20"/>
+        </w:rPr>
+        <w:t>&gt;  Page</w:t>
+      </w:r>
+      <w:proofErr w:type="gramEnd"/>
+      <w:r>
+        <w:rPr>
+          <w:rFonts w:ascii="Times New Roman" w:eastAsia="Times New Roman" w:hAnsi="Times New Roman" w:cs="Times New Roman"/>
+          <w:b/>
+          <w:sz w:val="20"/>
+        </w:rPr>
+        <w:t xml:space="preserve"> ii </w:t>
       </w:r>
     </w:p>
     <w:p>
@@ -2545,7 +2581,27 @@
                 <w:i w:val="0"/>
                 <w:sz w:val="24"/>
               </w:rPr>
-              <w:t>Reason For Changes</w:t>
+              <w:t xml:space="preserve">Reason </w:t>
+            </w:r>
+            <w:proofErr w:type="gramStart"/>
+            <w:r>
+              <w:rPr>
+                <w:rFonts w:ascii="Times New Roman" w:eastAsia="Times New Roman" w:hAnsi="Times New Roman" w:cs="Times New Roman"/>
+                <w:b/>
+                <w:i w:val="0"/>
+                <w:sz w:val="24"/>
+              </w:rPr>
+              <w:t>For</w:t>
+            </w:r>
+            <w:proofErr w:type="gramEnd"/>
+            <w:r>
+              <w:rPr>
+                <w:rFonts w:ascii="Times New Roman" w:eastAsia="Times New Roman" w:hAnsi="Times New Roman" w:cs="Times New Roman"/>
+                <w:b/>
+                <w:i w:val="0"/>
+                <w:sz w:val="24"/>
+              </w:rPr>
+              <w:t xml:space="preserve"> Changes</w:t>
             </w:r>
           </w:p>
         </w:tc>
@@ -2717,8 +2773,6 @@
                 <w:i w:val="0"/>
               </w:rPr>
             </w:pPr>
-            <w:bookmarkStart w:id="2" w:name="_GoBack"/>
-            <w:bookmarkEnd w:id="2"/>
             <w:r>
               <w:rPr>
                 <w:i w:val="0"/>
@@ -2990,22 +3044,22 @@
         <w:pStyle w:val="Heading1"/>
         <w:ind w:left="400" w:hanging="415"/>
       </w:pPr>
-      <w:bookmarkStart w:id="3" w:name="_Toc6262"/>
+      <w:bookmarkStart w:id="2" w:name="_Toc6262"/>
       <w:r>
         <w:t xml:space="preserve">Introduction </w:t>
       </w:r>
-      <w:bookmarkEnd w:id="3"/>
+      <w:bookmarkEnd w:id="2"/>
     </w:p>
     <w:p>
       <w:pPr>
         <w:pStyle w:val="Heading2"/>
         <w:ind w:left="482" w:hanging="497"/>
       </w:pPr>
-      <w:bookmarkStart w:id="4" w:name="_Toc6263"/>
+      <w:bookmarkStart w:id="3" w:name="_Toc6263"/>
       <w:r>
         <w:t xml:space="preserve">Purpose  </w:t>
       </w:r>
-      <w:bookmarkEnd w:id="4"/>
+      <w:bookmarkEnd w:id="3"/>
     </w:p>
     <w:p>
       <w:pPr>
@@ -3066,11 +3120,11 @@
         <w:pStyle w:val="Heading2"/>
         <w:ind w:left="482" w:hanging="497"/>
       </w:pPr>
-      <w:bookmarkStart w:id="5" w:name="_Toc6264"/>
+      <w:bookmarkStart w:id="4" w:name="_Toc6264"/>
       <w:r>
         <w:t xml:space="preserve">Document Conventions </w:t>
       </w:r>
-      <w:bookmarkEnd w:id="5"/>
+      <w:bookmarkEnd w:id="4"/>
     </w:p>
     <w:p>
       <w:pPr>
@@ -3096,7 +3150,21 @@
         <w:rPr>
           <w:i w:val="0"/>
         </w:rPr>
-        <w:t>the contents. The fixed font size that has been used to type this document is 12pt with 1.0 line spacing. It has used the bold property to set the headings of the document.</w:t>
+        <w:t xml:space="preserve">the contents. The fixed font size that has been used to type this document is 12pt with </w:t>
+      </w:r>
+      <w:proofErr w:type="gramStart"/>
+      <w:r>
+        <w:rPr>
+          <w:i w:val="0"/>
+        </w:rPr>
+        <w:t>1.0 line</w:t>
+      </w:r>
+      <w:proofErr w:type="gramEnd"/>
+      <w:r>
+        <w:rPr>
+          <w:i w:val="0"/>
+        </w:rPr>
+        <w:t xml:space="preserve"> spacing. It has used the bold property to set the headings of the document.</w:t>
       </w:r>
     </w:p>
     <w:p>
@@ -3104,11 +3172,11 @@
         <w:pStyle w:val="Heading2"/>
         <w:ind w:left="482" w:hanging="497"/>
       </w:pPr>
-      <w:bookmarkStart w:id="6" w:name="_Toc6265"/>
+      <w:bookmarkStart w:id="5" w:name="_Toc6265"/>
       <w:r>
         <w:t xml:space="preserve">Intended Audience and Reading Suggestions </w:t>
       </w:r>
-      <w:bookmarkEnd w:id="6"/>
+      <w:bookmarkEnd w:id="5"/>
     </w:p>
     <w:p>
       <w:pPr>
@@ -3122,7 +3190,35 @@
         <w:rPr>
           <w:i w:val="0"/>
         </w:rPr>
-        <w:t>The intended audience of this document would be owner and specific employees like manager and receptionist of Tarangban Falls &amp; Calimbo Farm Resort, and developers with the goal to refer and analyze the data. The SRS document can be utilized as a part of any case with respect to the requirements of the project and the arrangements that have been taken. The document would final provide a reasonable thought regarding the system that is building</w:t>
+        <w:t xml:space="preserve">The intended audience of this document would be owner and specific employees like manager and receptionist of </w:t>
+      </w:r>
+      <w:proofErr w:type="spellStart"/>
+      <w:r>
+        <w:rPr>
+          <w:i w:val="0"/>
+        </w:rPr>
+        <w:t>Tarangban</w:t>
+      </w:r>
+      <w:proofErr w:type="spellEnd"/>
+      <w:r>
+        <w:rPr>
+          <w:i w:val="0"/>
+        </w:rPr>
+        <w:t xml:space="preserve"> Falls &amp; </w:t>
+      </w:r>
+      <w:proofErr w:type="spellStart"/>
+      <w:r>
+        <w:rPr>
+          <w:i w:val="0"/>
+        </w:rPr>
+        <w:t>Calimbo</w:t>
+      </w:r>
+      <w:proofErr w:type="spellEnd"/>
+      <w:r>
+        <w:rPr>
+          <w:i w:val="0"/>
+        </w:rPr>
+        <w:t xml:space="preserve"> Farm Resort, and developers with the goal to refer and analyze the data. The SRS document can be utilized as a part of any case with respect to the requirements of the project and the arrangements that have been taken. The document would final provide a reasonable thought regarding the system that is building</w:t>
       </w:r>
       <w:r>
         <w:rPr>
@@ -3216,11 +3312,11 @@
         <w:pStyle w:val="Heading2"/>
         <w:ind w:left="482" w:hanging="497"/>
       </w:pPr>
-      <w:bookmarkStart w:id="7" w:name="_Toc6266"/>
+      <w:bookmarkStart w:id="6" w:name="_Toc6266"/>
       <w:r>
         <w:t xml:space="preserve">Product Scope </w:t>
       </w:r>
-      <w:bookmarkEnd w:id="7"/>
+      <w:bookmarkEnd w:id="6"/>
     </w:p>
     <w:p>
       <w:pPr>
@@ -3240,7 +3336,35 @@
         <w:rPr>
           <w:i w:val="0"/>
         </w:rPr>
-        <w:t>ware, Resort Reservation System which will be implemented for Tarangban Falls &amp; Calimbo Farm Resort, will automate the significant operations of the resort. Its features are to keep track in room and hall reservation, and check availability; to manage all room types and services; and to keep track in all inventories of the resort and customer information. Owner, manager, and r</w:t>
+        <w:t xml:space="preserve">ware, Resort Reservation System which will be implemented for </w:t>
+      </w:r>
+      <w:proofErr w:type="spellStart"/>
+      <w:r>
+        <w:rPr>
+          <w:i w:val="0"/>
+        </w:rPr>
+        <w:t>Tarangban</w:t>
+      </w:r>
+      <w:proofErr w:type="spellEnd"/>
+      <w:r>
+        <w:rPr>
+          <w:i w:val="0"/>
+        </w:rPr>
+        <w:t xml:space="preserve"> Falls &amp; </w:t>
+      </w:r>
+      <w:proofErr w:type="spellStart"/>
+      <w:r>
+        <w:rPr>
+          <w:i w:val="0"/>
+        </w:rPr>
+        <w:t>Calimbo</w:t>
+      </w:r>
+      <w:proofErr w:type="spellEnd"/>
+      <w:r>
+        <w:rPr>
+          <w:i w:val="0"/>
+        </w:rPr>
+        <w:t xml:space="preserve"> Farm Resort, will automate the significant operations of the resort. Its features are to keep track in room and hall reservation, and check availability; to manage all room types and services; and to keep track in all inventories of the resort and customer information. Owner, manager, and r</w:t>
       </w:r>
       <w:r>
         <w:rPr>
@@ -3293,11 +3417,11 @@
         <w:pStyle w:val="Heading2"/>
         <w:ind w:left="482" w:hanging="497"/>
       </w:pPr>
-      <w:bookmarkStart w:id="8" w:name="_Toc6267"/>
+      <w:bookmarkStart w:id="7" w:name="_Toc6267"/>
       <w:r>
         <w:t xml:space="preserve">References </w:t>
       </w:r>
-      <w:bookmarkEnd w:id="8"/>
+      <w:bookmarkEnd w:id="7"/>
     </w:p>
     <w:p>
       <w:pPr>
@@ -3454,22 +3578,22 @@
         <w:pStyle w:val="Heading1"/>
         <w:ind w:left="400" w:hanging="415"/>
       </w:pPr>
-      <w:bookmarkStart w:id="9" w:name="_Toc6268"/>
+      <w:bookmarkStart w:id="8" w:name="_Toc6268"/>
       <w:r>
         <w:t xml:space="preserve">Overall Description </w:t>
       </w:r>
-      <w:bookmarkEnd w:id="9"/>
+      <w:bookmarkEnd w:id="8"/>
     </w:p>
     <w:p>
       <w:pPr>
         <w:pStyle w:val="Heading2"/>
         <w:ind w:left="482" w:hanging="497"/>
       </w:pPr>
-      <w:bookmarkStart w:id="10" w:name="_Toc6269"/>
+      <w:bookmarkStart w:id="9" w:name="_Toc6269"/>
       <w:r>
         <w:t xml:space="preserve">Product Perspective </w:t>
       </w:r>
-      <w:bookmarkEnd w:id="10"/>
+      <w:bookmarkEnd w:id="9"/>
     </w:p>
     <w:p>
       <w:pPr>
@@ -3484,11 +3608,11 @@
         <w:pStyle w:val="Heading2"/>
         <w:ind w:left="482" w:hanging="497"/>
       </w:pPr>
-      <w:bookmarkStart w:id="11" w:name="_Toc6270"/>
+      <w:bookmarkStart w:id="10" w:name="_Toc6270"/>
       <w:r>
         <w:t xml:space="preserve">Product Functions </w:t>
       </w:r>
-      <w:bookmarkEnd w:id="11"/>
+      <w:bookmarkEnd w:id="10"/>
     </w:p>
     <w:p>
       <w:pPr>
@@ -3503,11 +3627,11 @@
         <w:pStyle w:val="Heading2"/>
         <w:ind w:left="482" w:hanging="497"/>
       </w:pPr>
-      <w:bookmarkStart w:id="12" w:name="_Toc6271"/>
+      <w:bookmarkStart w:id="11" w:name="_Toc6271"/>
       <w:r>
         <w:t xml:space="preserve">User Classes and Characteristics </w:t>
       </w:r>
-      <w:bookmarkEnd w:id="12"/>
+      <w:bookmarkEnd w:id="11"/>
     </w:p>
     <w:p>
       <w:pPr>
@@ -3541,7 +3665,35 @@
         <w:rPr>
           <w:i w:val="0"/>
         </w:rPr>
-        <w:t>There are three user levels in Resort Reservation System of Tarangban Falls &amp; Calimbo Farm Resort.</w:t>
+        <w:t xml:space="preserve">There are three user levels in Resort Reservation System of </w:t>
+      </w:r>
+      <w:proofErr w:type="spellStart"/>
+      <w:r>
+        <w:rPr>
+          <w:i w:val="0"/>
+        </w:rPr>
+        <w:t>Tarangban</w:t>
+      </w:r>
+      <w:proofErr w:type="spellEnd"/>
+      <w:r>
+        <w:rPr>
+          <w:i w:val="0"/>
+        </w:rPr>
+        <w:t xml:space="preserve"> Falls &amp; </w:t>
+      </w:r>
+      <w:proofErr w:type="spellStart"/>
+      <w:r>
+        <w:rPr>
+          <w:i w:val="0"/>
+        </w:rPr>
+        <w:t>Calimbo</w:t>
+      </w:r>
+      <w:proofErr w:type="spellEnd"/>
+      <w:r>
+        <w:rPr>
+          <w:i w:val="0"/>
+        </w:rPr>
+        <w:t xml:space="preserve"> Farm Resort.</w:t>
       </w:r>
     </w:p>
     <w:p>
@@ -3756,11 +3908,11 @@
         <w:pStyle w:val="Heading2"/>
         <w:ind w:left="482" w:hanging="497"/>
       </w:pPr>
-      <w:bookmarkStart w:id="13" w:name="_Toc6272"/>
+      <w:bookmarkStart w:id="12" w:name="_Toc6272"/>
       <w:r>
         <w:t xml:space="preserve">Operating Environment </w:t>
       </w:r>
-      <w:bookmarkEnd w:id="13"/>
+      <w:bookmarkEnd w:id="12"/>
     </w:p>
     <w:p>
       <w:pPr>
@@ -3951,11 +4103,11 @@
         <w:pStyle w:val="Heading2"/>
         <w:ind w:left="482" w:hanging="497"/>
       </w:pPr>
-      <w:bookmarkStart w:id="14" w:name="_Toc6273"/>
+      <w:bookmarkStart w:id="13" w:name="_Toc6273"/>
       <w:r>
         <w:t xml:space="preserve">Design and Implementation Constraints </w:t>
       </w:r>
-      <w:bookmarkEnd w:id="14"/>
+      <w:bookmarkEnd w:id="13"/>
     </w:p>
     <w:p>
       <w:pPr>
@@ -3970,11 +4122,11 @@
         <w:pStyle w:val="Heading2"/>
         <w:ind w:left="482" w:hanging="497"/>
       </w:pPr>
-      <w:bookmarkStart w:id="15" w:name="_Toc6274"/>
+      <w:bookmarkStart w:id="14" w:name="_Toc6274"/>
       <w:r>
         <w:t xml:space="preserve">User Documentation </w:t>
       </w:r>
-      <w:bookmarkEnd w:id="15"/>
+      <w:bookmarkEnd w:id="14"/>
     </w:p>
     <w:p>
       <w:pPr>
@@ -4014,20 +4166,165 @@
         <w:pStyle w:val="Heading2"/>
         <w:ind w:left="482" w:hanging="497"/>
       </w:pPr>
-      <w:bookmarkStart w:id="16" w:name="_Toc6275"/>
+      <w:bookmarkStart w:id="15" w:name="_Toc6275"/>
       <w:r>
         <w:t xml:space="preserve">Assumptions and Dependencies </w:t>
       </w:r>
+      <w:bookmarkEnd w:id="15"/>
+    </w:p>
+    <w:p>
+      <w:pPr>
+        <w:spacing w:after="635"/>
+        <w:ind w:left="-5" w:firstLine="405"/>
+        <w:jc w:val="both"/>
+        <w:rPr>
+          <w:i w:val="0"/>
+        </w:rPr>
+      </w:pPr>
+      <w:r>
+        <w:rPr>
+          <w:i w:val="0"/>
+        </w:rPr>
+        <w:t>Assumptions:</w:t>
+      </w:r>
+    </w:p>
+    <w:p>
+      <w:pPr>
+        <w:pStyle w:val="ListParagraph"/>
+        <w:numPr>
+          <w:ilvl w:val="0"/>
+          <w:numId w:val="8"/>
+        </w:numPr>
+        <w:spacing w:after="635"/>
+        <w:jc w:val="both"/>
+        <w:rPr>
+          <w:i w:val="0"/>
+        </w:rPr>
+      </w:pPr>
+      <w:r>
+        <w:rPr>
+          <w:i w:val="0"/>
+        </w:rPr>
+        <w:t>The essence of the online application requires customer/server design, network hardware and software, server hardware and software, and database software.</w:t>
+      </w:r>
+    </w:p>
+    <w:p>
+      <w:pPr>
+        <w:pStyle w:val="ListParagraph"/>
+        <w:numPr>
+          <w:ilvl w:val="0"/>
+          <w:numId w:val="8"/>
+        </w:numPr>
+        <w:spacing w:after="635"/>
+        <w:jc w:val="both"/>
+        <w:rPr>
+          <w:i w:val="0"/>
+        </w:rPr>
+      </w:pPr>
+      <w:r>
+        <w:rPr>
+          <w:i w:val="0"/>
+        </w:rPr>
+        <w:t>The system will display the inventory continuously and show future returns, which will permit customers to make reservations accordingly.</w:t>
+      </w:r>
+    </w:p>
+    <w:p>
+      <w:pPr>
+        <w:pStyle w:val="ListParagraph"/>
+        <w:numPr>
+          <w:ilvl w:val="0"/>
+          <w:numId w:val="8"/>
+        </w:numPr>
+        <w:spacing w:after="635"/>
+        <w:jc w:val="both"/>
+        <w:rPr>
+          <w:i w:val="0"/>
+        </w:rPr>
+      </w:pPr>
+      <w:r>
+        <w:rPr>
+          <w:i w:val="0"/>
+        </w:rPr>
+        <w:t>Additional training of the management is expected for them to handle new protocols, hardware, and software.</w:t>
+      </w:r>
+    </w:p>
+    <w:p>
+      <w:pPr>
+        <w:spacing w:after="635"/>
+        <w:ind w:left="0" w:firstLine="400"/>
+        <w:jc w:val="both"/>
+        <w:rPr>
+          <w:i w:val="0"/>
+        </w:rPr>
+      </w:pPr>
+      <w:r>
+        <w:rPr>
+          <w:i w:val="0"/>
+        </w:rPr>
+        <w:t>Dependencies:</w:t>
+      </w:r>
+    </w:p>
+    <w:p>
+      <w:pPr>
+        <w:pStyle w:val="ListParagraph"/>
+        <w:numPr>
+          <w:ilvl w:val="0"/>
+          <w:numId w:val="9"/>
+        </w:numPr>
+        <w:spacing w:after="635"/>
+        <w:jc w:val="both"/>
+        <w:rPr>
+          <w:i w:val="0"/>
+        </w:rPr>
+      </w:pPr>
+      <w:r>
+        <w:rPr>
+          <w:i w:val="0"/>
+        </w:rPr>
+        <w:t>Building relations with different software and hardware will satisfy the requirements of the project.</w:t>
+      </w:r>
+    </w:p>
+    <w:p>
+      <w:pPr>
+        <w:pStyle w:val="ListParagraph"/>
+        <w:numPr>
+          <w:ilvl w:val="0"/>
+          <w:numId w:val="9"/>
+        </w:numPr>
+        <w:spacing w:after="635"/>
+        <w:jc w:val="both"/>
+        <w:rPr>
+          <w:i w:val="0"/>
+        </w:rPr>
+      </w:pPr>
+      <w:r>
+        <w:rPr>
+          <w:i w:val="0"/>
+        </w:rPr>
+        <w:t>This should expand management efficiency, consequently increasing revenue through customer satisfaction.</w:t>
+      </w:r>
+    </w:p>
+    <w:p>
+      <w:pPr>
+        <w:pStyle w:val="ListParagraph"/>
+        <w:numPr>
+          <w:ilvl w:val="0"/>
+          <w:numId w:val="9"/>
+        </w:numPr>
+        <w:spacing w:after="635"/>
+        <w:jc w:val="both"/>
+        <w:rPr>
+          <w:i w:val="0"/>
+        </w:rPr>
+      </w:pPr>
+      <w:r>
+        <w:rPr>
+          <w:i w:val="0"/>
+        </w:rPr>
+        <w:t>Additional training time allowed for the management.</w:t>
+      </w:r>
+      <w:bookmarkStart w:id="16" w:name="_GoBack"/>
       <w:bookmarkEnd w:id="16"/>
-    </w:p>
-    <w:p>
-      <w:pPr>
-        <w:spacing w:after="635"/>
-        <w:ind w:left="-5"/>
-      </w:pPr>
-      <w:r>
-        <w:t xml:space="preserve">&lt;List any assumed factors (as opposed to known facts) that could affect the requirements stated in the SRS. These could include third-party or commercial components that you plan to use, issues around the development or operating environment, or constraints. The project could be affected if these assumptions are incorrect, are not shared, or change. Also identify any dependencies the project has on external factors, such as software components that you intend to reuse from another project, unless they are already documented elsewhere (for example, in the vision and scope document or the project plan).&gt; </w:t>
-      </w:r>
     </w:p>
     <w:p>
       <w:pPr>
@@ -5323,7 +5620,7 @@
         <w:noProof/>
         <w:sz w:val="20"/>
       </w:rPr>
-      <w:t>2</w:t>
+      <w:t>1</w:t>
     </w:r>
     <w:r>
       <w:rPr>
@@ -5922,6 +6219,232 @@
     </w:lvl>
   </w:abstractNum>
   <w:abstractNum w:abstractNumId="4" w15:restartNumberingAfterBreak="0">
+    <w:nsid w:val="2CA02DC1"/>
+    <w:multiLevelType w:val="hybridMultilevel"/>
+    <w:tmpl w:val="F5DEDDB0"/>
+    <w:lvl w:ilvl="0" w:tplc="34090001">
+      <w:start w:val="1"/>
+      <w:numFmt w:val="bullet"/>
+      <w:lvlText w:val=""/>
+      <w:lvlJc w:val="left"/>
+      <w:pPr>
+        <w:ind w:left="1120" w:hanging="360"/>
+      </w:pPr>
+      <w:rPr>
+        <w:rFonts w:ascii="Symbol" w:hAnsi="Symbol" w:hint="default"/>
+      </w:rPr>
+    </w:lvl>
+    <w:lvl w:ilvl="1" w:tplc="34090003" w:tentative="1">
+      <w:start w:val="1"/>
+      <w:numFmt w:val="bullet"/>
+      <w:lvlText w:val="o"/>
+      <w:lvlJc w:val="left"/>
+      <w:pPr>
+        <w:ind w:left="1840" w:hanging="360"/>
+      </w:pPr>
+      <w:rPr>
+        <w:rFonts w:ascii="Courier New" w:hAnsi="Courier New" w:cs="Courier New" w:hint="default"/>
+      </w:rPr>
+    </w:lvl>
+    <w:lvl w:ilvl="2" w:tplc="34090005" w:tentative="1">
+      <w:start w:val="1"/>
+      <w:numFmt w:val="bullet"/>
+      <w:lvlText w:val=""/>
+      <w:lvlJc w:val="left"/>
+      <w:pPr>
+        <w:ind w:left="2560" w:hanging="360"/>
+      </w:pPr>
+      <w:rPr>
+        <w:rFonts w:ascii="Wingdings" w:hAnsi="Wingdings" w:hint="default"/>
+      </w:rPr>
+    </w:lvl>
+    <w:lvl w:ilvl="3" w:tplc="34090001" w:tentative="1">
+      <w:start w:val="1"/>
+      <w:numFmt w:val="bullet"/>
+      <w:lvlText w:val=""/>
+      <w:lvlJc w:val="left"/>
+      <w:pPr>
+        <w:ind w:left="3280" w:hanging="360"/>
+      </w:pPr>
+      <w:rPr>
+        <w:rFonts w:ascii="Symbol" w:hAnsi="Symbol" w:hint="default"/>
+      </w:rPr>
+    </w:lvl>
+    <w:lvl w:ilvl="4" w:tplc="34090003" w:tentative="1">
+      <w:start w:val="1"/>
+      <w:numFmt w:val="bullet"/>
+      <w:lvlText w:val="o"/>
+      <w:lvlJc w:val="left"/>
+      <w:pPr>
+        <w:ind w:left="4000" w:hanging="360"/>
+      </w:pPr>
+      <w:rPr>
+        <w:rFonts w:ascii="Courier New" w:hAnsi="Courier New" w:cs="Courier New" w:hint="default"/>
+      </w:rPr>
+    </w:lvl>
+    <w:lvl w:ilvl="5" w:tplc="34090005" w:tentative="1">
+      <w:start w:val="1"/>
+      <w:numFmt w:val="bullet"/>
+      <w:lvlText w:val=""/>
+      <w:lvlJc w:val="left"/>
+      <w:pPr>
+        <w:ind w:left="4720" w:hanging="360"/>
+      </w:pPr>
+      <w:rPr>
+        <w:rFonts w:ascii="Wingdings" w:hAnsi="Wingdings" w:hint="default"/>
+      </w:rPr>
+    </w:lvl>
+    <w:lvl w:ilvl="6" w:tplc="34090001" w:tentative="1">
+      <w:start w:val="1"/>
+      <w:numFmt w:val="bullet"/>
+      <w:lvlText w:val=""/>
+      <w:lvlJc w:val="left"/>
+      <w:pPr>
+        <w:ind w:left="5440" w:hanging="360"/>
+      </w:pPr>
+      <w:rPr>
+        <w:rFonts w:ascii="Symbol" w:hAnsi="Symbol" w:hint="default"/>
+      </w:rPr>
+    </w:lvl>
+    <w:lvl w:ilvl="7" w:tplc="34090003" w:tentative="1">
+      <w:start w:val="1"/>
+      <w:numFmt w:val="bullet"/>
+      <w:lvlText w:val="o"/>
+      <w:lvlJc w:val="left"/>
+      <w:pPr>
+        <w:ind w:left="6160" w:hanging="360"/>
+      </w:pPr>
+      <w:rPr>
+        <w:rFonts w:ascii="Courier New" w:hAnsi="Courier New" w:cs="Courier New" w:hint="default"/>
+      </w:rPr>
+    </w:lvl>
+    <w:lvl w:ilvl="8" w:tplc="34090005" w:tentative="1">
+      <w:start w:val="1"/>
+      <w:numFmt w:val="bullet"/>
+      <w:lvlText w:val=""/>
+      <w:lvlJc w:val="left"/>
+      <w:pPr>
+        <w:ind w:left="6880" w:hanging="360"/>
+      </w:pPr>
+      <w:rPr>
+        <w:rFonts w:ascii="Wingdings" w:hAnsi="Wingdings" w:hint="default"/>
+      </w:rPr>
+    </w:lvl>
+  </w:abstractNum>
+  <w:abstractNum w:abstractNumId="5" w15:restartNumberingAfterBreak="0">
+    <w:nsid w:val="324539FF"/>
+    <w:multiLevelType w:val="hybridMultilevel"/>
+    <w:tmpl w:val="5AF28A58"/>
+    <w:lvl w:ilvl="0" w:tplc="34090001">
+      <w:start w:val="1"/>
+      <w:numFmt w:val="bullet"/>
+      <w:lvlText w:val=""/>
+      <w:lvlJc w:val="left"/>
+      <w:pPr>
+        <w:ind w:left="1120" w:hanging="360"/>
+      </w:pPr>
+      <w:rPr>
+        <w:rFonts w:ascii="Symbol" w:hAnsi="Symbol" w:hint="default"/>
+      </w:rPr>
+    </w:lvl>
+    <w:lvl w:ilvl="1" w:tplc="34090003" w:tentative="1">
+      <w:start w:val="1"/>
+      <w:numFmt w:val="bullet"/>
+      <w:lvlText w:val="o"/>
+      <w:lvlJc w:val="left"/>
+      <w:pPr>
+        <w:ind w:left="1840" w:hanging="360"/>
+      </w:pPr>
+      <w:rPr>
+        <w:rFonts w:ascii="Courier New" w:hAnsi="Courier New" w:cs="Courier New" w:hint="default"/>
+      </w:rPr>
+    </w:lvl>
+    <w:lvl w:ilvl="2" w:tplc="34090005" w:tentative="1">
+      <w:start w:val="1"/>
+      <w:numFmt w:val="bullet"/>
+      <w:lvlText w:val=""/>
+      <w:lvlJc w:val="left"/>
+      <w:pPr>
+        <w:ind w:left="2560" w:hanging="360"/>
+      </w:pPr>
+      <w:rPr>
+        <w:rFonts w:ascii="Wingdings" w:hAnsi="Wingdings" w:hint="default"/>
+      </w:rPr>
+    </w:lvl>
+    <w:lvl w:ilvl="3" w:tplc="34090001" w:tentative="1">
+      <w:start w:val="1"/>
+      <w:numFmt w:val="bullet"/>
+      <w:lvlText w:val=""/>
+      <w:lvlJc w:val="left"/>
+      <w:pPr>
+        <w:ind w:left="3280" w:hanging="360"/>
+      </w:pPr>
+      <w:rPr>
+        <w:rFonts w:ascii="Symbol" w:hAnsi="Symbol" w:hint="default"/>
+      </w:rPr>
+    </w:lvl>
+    <w:lvl w:ilvl="4" w:tplc="34090003" w:tentative="1">
+      <w:start w:val="1"/>
+      <w:numFmt w:val="bullet"/>
+      <w:lvlText w:val="o"/>
+      <w:lvlJc w:val="left"/>
+      <w:pPr>
+        <w:ind w:left="4000" w:hanging="360"/>
+      </w:pPr>
+      <w:rPr>
+        <w:rFonts w:ascii="Courier New" w:hAnsi="Courier New" w:cs="Courier New" w:hint="default"/>
+      </w:rPr>
+    </w:lvl>
+    <w:lvl w:ilvl="5" w:tplc="34090005" w:tentative="1">
+      <w:start w:val="1"/>
+      <w:numFmt w:val="bullet"/>
+      <w:lvlText w:val=""/>
+      <w:lvlJc w:val="left"/>
+      <w:pPr>
+        <w:ind w:left="4720" w:hanging="360"/>
+      </w:pPr>
+      <w:rPr>
+        <w:rFonts w:ascii="Wingdings" w:hAnsi="Wingdings" w:hint="default"/>
+      </w:rPr>
+    </w:lvl>
+    <w:lvl w:ilvl="6" w:tplc="34090001" w:tentative="1">
+      <w:start w:val="1"/>
+      <w:numFmt w:val="bullet"/>
+      <w:lvlText w:val=""/>
+      <w:lvlJc w:val="left"/>
+      <w:pPr>
+        <w:ind w:left="5440" w:hanging="360"/>
+      </w:pPr>
+      <w:rPr>
+        <w:rFonts w:ascii="Symbol" w:hAnsi="Symbol" w:hint="default"/>
+      </w:rPr>
+    </w:lvl>
+    <w:lvl w:ilvl="7" w:tplc="34090003" w:tentative="1">
+      <w:start w:val="1"/>
+      <w:numFmt w:val="bullet"/>
+      <w:lvlText w:val="o"/>
+      <w:lvlJc w:val="left"/>
+      <w:pPr>
+        <w:ind w:left="6160" w:hanging="360"/>
+      </w:pPr>
+      <w:rPr>
+        <w:rFonts w:ascii="Courier New" w:hAnsi="Courier New" w:cs="Courier New" w:hint="default"/>
+      </w:rPr>
+    </w:lvl>
+    <w:lvl w:ilvl="8" w:tplc="34090005" w:tentative="1">
+      <w:start w:val="1"/>
+      <w:numFmt w:val="bullet"/>
+      <w:lvlText w:val=""/>
+      <w:lvlJc w:val="left"/>
+      <w:pPr>
+        <w:ind w:left="6880" w:hanging="360"/>
+      </w:pPr>
+      <w:rPr>
+        <w:rFonts w:ascii="Wingdings" w:hAnsi="Wingdings" w:hint="default"/>
+      </w:rPr>
+    </w:lvl>
+  </w:abstractNum>
+  <w:abstractNum w:abstractNumId="6" w15:restartNumberingAfterBreak="0">
     <w:nsid w:val="477F1302"/>
     <w:multiLevelType w:val="hybridMultilevel"/>
     <w:tmpl w:val="E51627D6"/>
@@ -6007,7 +6530,7 @@
       </w:pPr>
     </w:lvl>
   </w:abstractNum>
-  <w:abstractNum w:abstractNumId="5" w15:restartNumberingAfterBreak="0">
+  <w:abstractNum w:abstractNumId="7" w15:restartNumberingAfterBreak="0">
     <w:nsid w:val="59364799"/>
     <w:multiLevelType w:val="hybridMultilevel"/>
     <w:tmpl w:val="EBF0F04A"/>
@@ -6093,7 +6616,7 @@
       </w:pPr>
     </w:lvl>
   </w:abstractNum>
-  <w:abstractNum w:abstractNumId="6" w15:restartNumberingAfterBreak="0">
+  <w:abstractNum w:abstractNumId="8" w15:restartNumberingAfterBreak="0">
     <w:nsid w:val="7E554560"/>
     <w:multiLevelType w:val="hybridMultilevel"/>
     <w:tmpl w:val="56C2D1EE"/>
@@ -6216,16 +6739,22 @@
     <w:abstractNumId w:val="3"/>
   </w:num>
   <w:num w:numId="4">
-    <w:abstractNumId w:val="4"/>
+    <w:abstractNumId w:val="6"/>
   </w:num>
   <w:num w:numId="5">
-    <w:abstractNumId w:val="5"/>
+    <w:abstractNumId w:val="7"/>
   </w:num>
   <w:num w:numId="6">
     <w:abstractNumId w:val="2"/>
   </w:num>
   <w:num w:numId="7">
-    <w:abstractNumId w:val="6"/>
+    <w:abstractNumId w:val="8"/>
+  </w:num>
+  <w:num w:numId="8">
+    <w:abstractNumId w:val="5"/>
+  </w:num>
+  <w:num w:numId="9">
+    <w:abstractNumId w:val="4"/>
   </w:num>
 </w:numbering>
 </file>

</xml_diff>

<commit_message>
SRS - updated Revision History & Table of Contents
</commit_message>
<xml_diff>
--- a/Documentation/MCSPROJ/Software Requirement Specification (SRS).docx
+++ b/Documentation/MCSPROJ/Software Requirement Specification (SRS).docx
@@ -268,73 +268,37 @@
           <w:b/>
           <w:sz w:val="20"/>
         </w:rPr>
-        <w:t xml:space="preserve">Copyright © 1999 by Karl E. </w:t>
-      </w:r>
-      <w:proofErr w:type="spellStart"/>
+        <w:t xml:space="preserve">Copyright © 1999 by Karl E. Wiegers. Permission is granted to use, modify, and distribute this document. </w:t>
+      </w:r>
+    </w:p>
+    <w:p>
+      <w:pPr>
+        <w:spacing w:after="3" w:line="577" w:lineRule="auto"/>
+        <w:ind w:left="-5"/>
+      </w:pPr>
       <w:r>
         <w:rPr>
           <w:rFonts w:ascii="Times New Roman" w:eastAsia="Times New Roman" w:hAnsi="Times New Roman" w:cs="Times New Roman"/>
           <w:b/>
           <w:sz w:val="20"/>
         </w:rPr>
-        <w:t>Wiegers</w:t>
-      </w:r>
-      <w:proofErr w:type="spellEnd"/>
+        <w:t>Software</w:t>
+      </w:r>
+      <w:r>
+        <w:rPr>
+          <w:rFonts w:ascii="Times New Roman" w:eastAsia="Times New Roman" w:hAnsi="Times New Roman" w:cs="Times New Roman"/>
+          <w:b/>
+          <w:sz w:val="24"/>
+        </w:rPr>
+        <w:t xml:space="preserve"> </w:t>
+      </w:r>
       <w:r>
         <w:rPr>
           <w:rFonts w:ascii="Times New Roman" w:eastAsia="Times New Roman" w:hAnsi="Times New Roman" w:cs="Times New Roman"/>
           <w:b/>
           <w:sz w:val="20"/>
         </w:rPr>
-        <w:t xml:space="preserve">. Permission is granted to use, modify, and distribute this document. </w:t>
-      </w:r>
-    </w:p>
-    <w:p>
-      <w:pPr>
-        <w:spacing w:after="3" w:line="577" w:lineRule="auto"/>
-        <w:ind w:left="-5"/>
-      </w:pPr>
-      <w:r>
-        <w:rPr>
-          <w:rFonts w:ascii="Times New Roman" w:eastAsia="Times New Roman" w:hAnsi="Times New Roman" w:cs="Times New Roman"/>
-          <w:b/>
-          <w:sz w:val="20"/>
-        </w:rPr>
-        <w:t>Software</w:t>
-      </w:r>
-      <w:r>
-        <w:rPr>
-          <w:rFonts w:ascii="Times New Roman" w:eastAsia="Times New Roman" w:hAnsi="Times New Roman" w:cs="Times New Roman"/>
-          <w:b/>
-          <w:sz w:val="24"/>
-        </w:rPr>
-        <w:t xml:space="preserve"> </w:t>
-      </w:r>
-      <w:r>
-        <w:rPr>
-          <w:rFonts w:ascii="Times New Roman" w:eastAsia="Times New Roman" w:hAnsi="Times New Roman" w:cs="Times New Roman"/>
-          <w:b/>
-          <w:sz w:val="20"/>
-        </w:rPr>
-        <w:t>Requirements Specification for &lt;Project</w:t>
-      </w:r>
-      <w:proofErr w:type="gramStart"/>
-      <w:r>
-        <w:rPr>
-          <w:rFonts w:ascii="Times New Roman" w:eastAsia="Times New Roman" w:hAnsi="Times New Roman" w:cs="Times New Roman"/>
-          <w:b/>
-          <w:sz w:val="20"/>
-        </w:rPr>
-        <w:t>&gt;  Page</w:t>
-      </w:r>
-      <w:proofErr w:type="gramEnd"/>
-      <w:r>
-        <w:rPr>
-          <w:rFonts w:ascii="Times New Roman" w:eastAsia="Times New Roman" w:hAnsi="Times New Roman" w:cs="Times New Roman"/>
-          <w:b/>
-          <w:sz w:val="20"/>
-        </w:rPr>
-        <w:t xml:space="preserve"> ii </w:t>
+        <w:t xml:space="preserve">Requirements Specification for &lt;Project&gt;  Page ii </w:t>
       </w:r>
     </w:p>
     <w:p>
@@ -1037,6 +1001,8 @@
               <w:fldChar w:fldCharType="end"/>
             </w:r>
           </w:hyperlink>
+          <w:bookmarkStart w:id="1" w:name="_GoBack"/>
+          <w:bookmarkEnd w:id="1"/>
         </w:p>
         <w:p>
           <w:pPr>
@@ -1088,7 +1054,7 @@
               <w:rPr>
                 <w:noProof/>
               </w:rPr>
-              <w:t>2</w:t>
+              <w:t>3</w:t>
             </w:r>
             <w:r>
               <w:rPr>
@@ -1388,7 +1354,7 @@
               <w:rPr>
                 <w:noProof/>
               </w:rPr>
-              <w:t>4</w:t>
+              <w:t>5</w:t>
             </w:r>
             <w:r>
               <w:rPr>
@@ -1448,7 +1414,7 @@
               <w:rPr>
                 <w:noProof/>
               </w:rPr>
-              <w:t>4</w:t>
+              <w:t>5</w:t>
             </w:r>
             <w:r>
               <w:rPr>
@@ -1508,7 +1474,7 @@
               <w:rPr>
                 <w:noProof/>
               </w:rPr>
-              <w:t>4</w:t>
+              <w:t>5</w:t>
             </w:r>
             <w:r>
               <w:rPr>
@@ -1688,7 +1654,7 @@
               <w:rPr>
                 <w:noProof/>
               </w:rPr>
-              <w:t>5</w:t>
+              <w:t>6</w:t>
             </w:r>
             <w:r>
               <w:rPr>
@@ -1748,7 +1714,7 @@
               <w:rPr>
                 <w:noProof/>
               </w:rPr>
-              <w:t>5</w:t>
+              <w:t>6</w:t>
             </w:r>
             <w:r>
               <w:rPr>
@@ -1988,7 +1954,7 @@
               <w:rPr>
                 <w:noProof/>
               </w:rPr>
-              <w:t>6</w:t>
+              <w:t>7</w:t>
             </w:r>
             <w:r>
               <w:rPr>
@@ -2048,7 +2014,7 @@
               <w:rPr>
                 <w:noProof/>
               </w:rPr>
-              <w:t>6</w:t>
+              <w:t>7</w:t>
             </w:r>
             <w:r>
               <w:rPr>
@@ -2108,7 +2074,7 @@
               <w:rPr>
                 <w:noProof/>
               </w:rPr>
-              <w:t>6</w:t>
+              <w:t>7</w:t>
             </w:r>
             <w:r>
               <w:rPr>
@@ -2228,7 +2194,7 @@
               <w:rPr>
                 <w:noProof/>
               </w:rPr>
-              <w:t>7</w:t>
+              <w:t>8</w:t>
             </w:r>
             <w:r>
               <w:rPr>
@@ -2288,7 +2254,7 @@
               <w:rPr>
                 <w:noProof/>
               </w:rPr>
-              <w:t>7</w:t>
+              <w:t>8</w:t>
             </w:r>
             <w:r>
               <w:rPr>
@@ -2348,7 +2314,7 @@
               <w:rPr>
                 <w:noProof/>
               </w:rPr>
-              <w:t>7</w:t>
+              <w:t>8</w:t>
             </w:r>
             <w:r>
               <w:rPr>
@@ -2408,7 +2374,7 @@
               <w:rPr>
                 <w:noProof/>
               </w:rPr>
-              <w:t>7</w:t>
+              <w:t>8</w:t>
             </w:r>
             <w:r>
               <w:rPr>
@@ -2465,11 +2431,11 @@
         <w:spacing w:after="0"/>
         <w:ind w:left="-5"/>
       </w:pPr>
-      <w:bookmarkStart w:id="1" w:name="_Toc6261"/>
+      <w:bookmarkStart w:id="2" w:name="_Toc6261"/>
       <w:r>
         <w:t xml:space="preserve">Revision History </w:t>
       </w:r>
-      <w:bookmarkEnd w:id="1"/>
+      <w:bookmarkEnd w:id="2"/>
     </w:p>
     <w:tbl>
       <w:tblPr>
@@ -2581,27 +2547,7 @@
                 <w:i w:val="0"/>
                 <w:sz w:val="24"/>
               </w:rPr>
-              <w:t xml:space="preserve">Reason </w:t>
-            </w:r>
-            <w:proofErr w:type="gramStart"/>
-            <w:r>
-              <w:rPr>
-                <w:rFonts w:ascii="Times New Roman" w:eastAsia="Times New Roman" w:hAnsi="Times New Roman" w:cs="Times New Roman"/>
-                <w:b/>
-                <w:i w:val="0"/>
-                <w:sz w:val="24"/>
-              </w:rPr>
-              <w:t>For</w:t>
-            </w:r>
-            <w:proofErr w:type="gramEnd"/>
-            <w:r>
-              <w:rPr>
-                <w:rFonts w:ascii="Times New Roman" w:eastAsia="Times New Roman" w:hAnsi="Times New Roman" w:cs="Times New Roman"/>
-                <w:b/>
-                <w:i w:val="0"/>
-                <w:sz w:val="24"/>
-              </w:rPr>
-              <w:t xml:space="preserve"> Changes</w:t>
+              <w:t>Reason For Changes</w:t>
             </w:r>
           </w:p>
         </w:tc>
@@ -2958,6 +2904,12 @@
               </w:rPr>
               <w:t>, Purpose</w:t>
             </w:r>
+            <w:r>
+              <w:rPr>
+                <w:i w:val="0"/>
+              </w:rPr>
+              <w:t>, Assumptions and Dependencies</w:t>
+            </w:r>
           </w:p>
         </w:tc>
         <w:tc>
@@ -3044,22 +2996,22 @@
         <w:pStyle w:val="Heading1"/>
         <w:ind w:left="400" w:hanging="415"/>
       </w:pPr>
-      <w:bookmarkStart w:id="2" w:name="_Toc6262"/>
+      <w:bookmarkStart w:id="3" w:name="_Toc6262"/>
       <w:r>
         <w:t xml:space="preserve">Introduction </w:t>
       </w:r>
-      <w:bookmarkEnd w:id="2"/>
+      <w:bookmarkEnd w:id="3"/>
     </w:p>
     <w:p>
       <w:pPr>
         <w:pStyle w:val="Heading2"/>
         <w:ind w:left="482" w:hanging="497"/>
       </w:pPr>
-      <w:bookmarkStart w:id="3" w:name="_Toc6263"/>
+      <w:bookmarkStart w:id="4" w:name="_Toc6263"/>
       <w:r>
         <w:t xml:space="preserve">Purpose  </w:t>
       </w:r>
-      <w:bookmarkEnd w:id="3"/>
+      <w:bookmarkEnd w:id="4"/>
     </w:p>
     <w:p>
       <w:pPr>
@@ -3120,11 +3072,11 @@
         <w:pStyle w:val="Heading2"/>
         <w:ind w:left="482" w:hanging="497"/>
       </w:pPr>
-      <w:bookmarkStart w:id="4" w:name="_Toc6264"/>
+      <w:bookmarkStart w:id="5" w:name="_Toc6264"/>
       <w:r>
         <w:t xml:space="preserve">Document Conventions </w:t>
       </w:r>
-      <w:bookmarkEnd w:id="4"/>
+      <w:bookmarkEnd w:id="5"/>
     </w:p>
     <w:p>
       <w:pPr>
@@ -3150,21 +3102,7 @@
         <w:rPr>
           <w:i w:val="0"/>
         </w:rPr>
-        <w:t xml:space="preserve">the contents. The fixed font size that has been used to type this document is 12pt with </w:t>
-      </w:r>
-      <w:proofErr w:type="gramStart"/>
-      <w:r>
-        <w:rPr>
-          <w:i w:val="0"/>
-        </w:rPr>
-        <w:t>1.0 line</w:t>
-      </w:r>
-      <w:proofErr w:type="gramEnd"/>
-      <w:r>
-        <w:rPr>
-          <w:i w:val="0"/>
-        </w:rPr>
-        <w:t xml:space="preserve"> spacing. It has used the bold property to set the headings of the document.</w:t>
+        <w:t>the contents. The fixed font size that has been used to type this document is 12pt with 1.0 line spacing. It has used the bold property to set the headings of the document.</w:t>
       </w:r>
     </w:p>
     <w:p>
@@ -3172,11 +3110,11 @@
         <w:pStyle w:val="Heading2"/>
         <w:ind w:left="482" w:hanging="497"/>
       </w:pPr>
-      <w:bookmarkStart w:id="5" w:name="_Toc6265"/>
+      <w:bookmarkStart w:id="6" w:name="_Toc6265"/>
       <w:r>
         <w:t xml:space="preserve">Intended Audience and Reading Suggestions </w:t>
       </w:r>
-      <w:bookmarkEnd w:id="5"/>
+      <w:bookmarkEnd w:id="6"/>
     </w:p>
     <w:p>
       <w:pPr>
@@ -3190,35 +3128,7 @@
         <w:rPr>
           <w:i w:val="0"/>
         </w:rPr>
-        <w:t xml:space="preserve">The intended audience of this document would be owner and specific employees like manager and receptionist of </w:t>
-      </w:r>
-      <w:proofErr w:type="spellStart"/>
-      <w:r>
-        <w:rPr>
-          <w:i w:val="0"/>
-        </w:rPr>
-        <w:t>Tarangban</w:t>
-      </w:r>
-      <w:proofErr w:type="spellEnd"/>
-      <w:r>
-        <w:rPr>
-          <w:i w:val="0"/>
-        </w:rPr>
-        <w:t xml:space="preserve"> Falls &amp; </w:t>
-      </w:r>
-      <w:proofErr w:type="spellStart"/>
-      <w:r>
-        <w:rPr>
-          <w:i w:val="0"/>
-        </w:rPr>
-        <w:t>Calimbo</w:t>
-      </w:r>
-      <w:proofErr w:type="spellEnd"/>
-      <w:r>
-        <w:rPr>
-          <w:i w:val="0"/>
-        </w:rPr>
-        <w:t xml:space="preserve"> Farm Resort, and developers with the goal to refer and analyze the data. The SRS document can be utilized as a part of any case with respect to the requirements of the project and the arrangements that have been taken. The document would final provide a reasonable thought regarding the system that is building</w:t>
+        <w:t>The intended audience of this document would be owner and specific employees like manager and receptionist of Tarangban Falls &amp; Calimbo Farm Resort, and developers with the goal to refer and analyze the data. The SRS document can be utilized as a part of any case with respect to the requirements of the project and the arrangements that have been taken. The document would final provide a reasonable thought regarding the system that is building</w:t>
       </w:r>
       <w:r>
         <w:rPr>
@@ -3312,11 +3222,11 @@
         <w:pStyle w:val="Heading2"/>
         <w:ind w:left="482" w:hanging="497"/>
       </w:pPr>
-      <w:bookmarkStart w:id="6" w:name="_Toc6266"/>
+      <w:bookmarkStart w:id="7" w:name="_Toc6266"/>
       <w:r>
         <w:t xml:space="preserve">Product Scope </w:t>
       </w:r>
-      <w:bookmarkEnd w:id="6"/>
+      <w:bookmarkEnd w:id="7"/>
     </w:p>
     <w:p>
       <w:pPr>
@@ -3336,35 +3246,7 @@
         <w:rPr>
           <w:i w:val="0"/>
         </w:rPr>
-        <w:t xml:space="preserve">ware, Resort Reservation System which will be implemented for </w:t>
-      </w:r>
-      <w:proofErr w:type="spellStart"/>
-      <w:r>
-        <w:rPr>
-          <w:i w:val="0"/>
-        </w:rPr>
-        <w:t>Tarangban</w:t>
-      </w:r>
-      <w:proofErr w:type="spellEnd"/>
-      <w:r>
-        <w:rPr>
-          <w:i w:val="0"/>
-        </w:rPr>
-        <w:t xml:space="preserve"> Falls &amp; </w:t>
-      </w:r>
-      <w:proofErr w:type="spellStart"/>
-      <w:r>
-        <w:rPr>
-          <w:i w:val="0"/>
-        </w:rPr>
-        <w:t>Calimbo</w:t>
-      </w:r>
-      <w:proofErr w:type="spellEnd"/>
-      <w:r>
-        <w:rPr>
-          <w:i w:val="0"/>
-        </w:rPr>
-        <w:t xml:space="preserve"> Farm Resort, will automate the significant operations of the resort. Its features are to keep track in room and hall reservation, and check availability; to manage all room types and services; and to keep track in all inventories of the resort and customer information. Owner, manager, and r</w:t>
+        <w:t>ware, Resort Reservation System which will be implemented for Tarangban Falls &amp; Calimbo Farm Resort, will automate the significant operations of the resort. Its features are to keep track in room and hall reservation, and check availability; to manage all room types and services; and to keep track in all inventories of the resort and customer information. Owner, manager, and r</w:t>
       </w:r>
       <w:r>
         <w:rPr>
@@ -3417,11 +3299,11 @@
         <w:pStyle w:val="Heading2"/>
         <w:ind w:left="482" w:hanging="497"/>
       </w:pPr>
-      <w:bookmarkStart w:id="7" w:name="_Toc6267"/>
+      <w:bookmarkStart w:id="8" w:name="_Toc6267"/>
       <w:r>
         <w:t xml:space="preserve">References </w:t>
       </w:r>
-      <w:bookmarkEnd w:id="7"/>
+      <w:bookmarkEnd w:id="8"/>
     </w:p>
     <w:p>
       <w:pPr>
@@ -3578,22 +3460,22 @@
         <w:pStyle w:val="Heading1"/>
         <w:ind w:left="400" w:hanging="415"/>
       </w:pPr>
-      <w:bookmarkStart w:id="8" w:name="_Toc6268"/>
+      <w:bookmarkStart w:id="9" w:name="_Toc6268"/>
       <w:r>
         <w:t xml:space="preserve">Overall Description </w:t>
       </w:r>
-      <w:bookmarkEnd w:id="8"/>
+      <w:bookmarkEnd w:id="9"/>
     </w:p>
     <w:p>
       <w:pPr>
         <w:pStyle w:val="Heading2"/>
         <w:ind w:left="482" w:hanging="497"/>
       </w:pPr>
-      <w:bookmarkStart w:id="9" w:name="_Toc6269"/>
+      <w:bookmarkStart w:id="10" w:name="_Toc6269"/>
       <w:r>
         <w:t xml:space="preserve">Product Perspective </w:t>
       </w:r>
-      <w:bookmarkEnd w:id="9"/>
+      <w:bookmarkEnd w:id="10"/>
     </w:p>
     <w:p>
       <w:pPr>
@@ -3608,11 +3490,11 @@
         <w:pStyle w:val="Heading2"/>
         <w:ind w:left="482" w:hanging="497"/>
       </w:pPr>
-      <w:bookmarkStart w:id="10" w:name="_Toc6270"/>
+      <w:bookmarkStart w:id="11" w:name="_Toc6270"/>
       <w:r>
         <w:t xml:space="preserve">Product Functions </w:t>
       </w:r>
-      <w:bookmarkEnd w:id="10"/>
+      <w:bookmarkEnd w:id="11"/>
     </w:p>
     <w:p>
       <w:pPr>
@@ -3627,11 +3509,11 @@
         <w:pStyle w:val="Heading2"/>
         <w:ind w:left="482" w:hanging="497"/>
       </w:pPr>
-      <w:bookmarkStart w:id="11" w:name="_Toc6271"/>
+      <w:bookmarkStart w:id="12" w:name="_Toc6271"/>
       <w:r>
         <w:t xml:space="preserve">User Classes and Characteristics </w:t>
       </w:r>
-      <w:bookmarkEnd w:id="11"/>
+      <w:bookmarkEnd w:id="12"/>
     </w:p>
     <w:p>
       <w:pPr>
@@ -3665,35 +3547,7 @@
         <w:rPr>
           <w:i w:val="0"/>
         </w:rPr>
-        <w:t xml:space="preserve">There are three user levels in Resort Reservation System of </w:t>
-      </w:r>
-      <w:proofErr w:type="spellStart"/>
-      <w:r>
-        <w:rPr>
-          <w:i w:val="0"/>
-        </w:rPr>
-        <w:t>Tarangban</w:t>
-      </w:r>
-      <w:proofErr w:type="spellEnd"/>
-      <w:r>
-        <w:rPr>
-          <w:i w:val="0"/>
-        </w:rPr>
-        <w:t xml:space="preserve"> Falls &amp; </w:t>
-      </w:r>
-      <w:proofErr w:type="spellStart"/>
-      <w:r>
-        <w:rPr>
-          <w:i w:val="0"/>
-        </w:rPr>
-        <w:t>Calimbo</w:t>
-      </w:r>
-      <w:proofErr w:type="spellEnd"/>
-      <w:r>
-        <w:rPr>
-          <w:i w:val="0"/>
-        </w:rPr>
-        <w:t xml:space="preserve"> Farm Resort.</w:t>
+        <w:t>There are three user levels in Resort Reservation System of Tarangban Falls &amp; Calimbo Farm Resort.</w:t>
       </w:r>
     </w:p>
     <w:p>
@@ -3908,11 +3762,11 @@
         <w:pStyle w:val="Heading2"/>
         <w:ind w:left="482" w:hanging="497"/>
       </w:pPr>
-      <w:bookmarkStart w:id="12" w:name="_Toc6272"/>
+      <w:bookmarkStart w:id="13" w:name="_Toc6272"/>
       <w:r>
         <w:t xml:space="preserve">Operating Environment </w:t>
       </w:r>
-      <w:bookmarkEnd w:id="12"/>
+      <w:bookmarkEnd w:id="13"/>
     </w:p>
     <w:p>
       <w:pPr>
@@ -4103,11 +3957,11 @@
         <w:pStyle w:val="Heading2"/>
         <w:ind w:left="482" w:hanging="497"/>
       </w:pPr>
-      <w:bookmarkStart w:id="13" w:name="_Toc6273"/>
+      <w:bookmarkStart w:id="14" w:name="_Toc6273"/>
       <w:r>
         <w:t xml:space="preserve">Design and Implementation Constraints </w:t>
       </w:r>
-      <w:bookmarkEnd w:id="13"/>
+      <w:bookmarkEnd w:id="14"/>
     </w:p>
     <w:p>
       <w:pPr>
@@ -4122,11 +3976,11 @@
         <w:pStyle w:val="Heading2"/>
         <w:ind w:left="482" w:hanging="497"/>
       </w:pPr>
-      <w:bookmarkStart w:id="14" w:name="_Toc6274"/>
+      <w:bookmarkStart w:id="15" w:name="_Toc6274"/>
       <w:r>
         <w:t xml:space="preserve">User Documentation </w:t>
       </w:r>
-      <w:bookmarkEnd w:id="14"/>
+      <w:bookmarkEnd w:id="15"/>
     </w:p>
     <w:p>
       <w:pPr>
@@ -4166,11 +4020,11 @@
         <w:pStyle w:val="Heading2"/>
         <w:ind w:left="482" w:hanging="497"/>
       </w:pPr>
-      <w:bookmarkStart w:id="15" w:name="_Toc6275"/>
+      <w:bookmarkStart w:id="16" w:name="_Toc6275"/>
       <w:r>
         <w:t xml:space="preserve">Assumptions and Dependencies </w:t>
       </w:r>
-      <w:bookmarkEnd w:id="15"/>
+      <w:bookmarkEnd w:id="16"/>
     </w:p>
     <w:p>
       <w:pPr>
@@ -4323,8 +4177,6 @@
         </w:rPr>
         <w:t>Additional training time allowed for the management.</w:t>
       </w:r>
-      <w:bookmarkStart w:id="16" w:name="_GoBack"/>
-      <w:bookmarkEnd w:id="16"/>
     </w:p>
     <w:p>
       <w:pPr>

</xml_diff>

<commit_message>
SRS - Product Perspective
</commit_message>
<xml_diff>
--- a/Documentation/MCSPROJ/Software Requirement Specification (SRS).docx
+++ b/Documentation/MCSPROJ/Software Requirement Specification (SRS).docx
@@ -1001,8 +1001,6 @@
               <w:fldChar w:fldCharType="end"/>
             </w:r>
           </w:hyperlink>
-          <w:bookmarkStart w:id="1" w:name="_GoBack"/>
-          <w:bookmarkEnd w:id="1"/>
         </w:p>
         <w:p>
           <w:pPr>
@@ -2431,11 +2429,11 @@
         <w:spacing w:after="0"/>
         <w:ind w:left="-5"/>
       </w:pPr>
-      <w:bookmarkStart w:id="2" w:name="_Toc6261"/>
+      <w:bookmarkStart w:id="1" w:name="_Toc6261"/>
       <w:r>
         <w:t xml:space="preserve">Revision History </w:t>
       </w:r>
-      <w:bookmarkEnd w:id="2"/>
+      <w:bookmarkEnd w:id="1"/>
     </w:p>
     <w:tbl>
       <w:tblPr>
@@ -2996,22 +2994,22 @@
         <w:pStyle w:val="Heading1"/>
         <w:ind w:left="400" w:hanging="415"/>
       </w:pPr>
-      <w:bookmarkStart w:id="3" w:name="_Toc6262"/>
+      <w:bookmarkStart w:id="2" w:name="_Toc6262"/>
       <w:r>
         <w:t xml:space="preserve">Introduction </w:t>
       </w:r>
-      <w:bookmarkEnd w:id="3"/>
+      <w:bookmarkEnd w:id="2"/>
     </w:p>
     <w:p>
       <w:pPr>
         <w:pStyle w:val="Heading2"/>
         <w:ind w:left="482" w:hanging="497"/>
       </w:pPr>
-      <w:bookmarkStart w:id="4" w:name="_Toc6263"/>
+      <w:bookmarkStart w:id="3" w:name="_Toc6263"/>
       <w:r>
         <w:t xml:space="preserve">Purpose  </w:t>
       </w:r>
-      <w:bookmarkEnd w:id="4"/>
+      <w:bookmarkEnd w:id="3"/>
     </w:p>
     <w:p>
       <w:pPr>
@@ -3072,11 +3070,11 @@
         <w:pStyle w:val="Heading2"/>
         <w:ind w:left="482" w:hanging="497"/>
       </w:pPr>
-      <w:bookmarkStart w:id="5" w:name="_Toc6264"/>
+      <w:bookmarkStart w:id="4" w:name="_Toc6264"/>
       <w:r>
         <w:t xml:space="preserve">Document Conventions </w:t>
       </w:r>
-      <w:bookmarkEnd w:id="5"/>
+      <w:bookmarkEnd w:id="4"/>
     </w:p>
     <w:p>
       <w:pPr>
@@ -3110,11 +3108,11 @@
         <w:pStyle w:val="Heading2"/>
         <w:ind w:left="482" w:hanging="497"/>
       </w:pPr>
-      <w:bookmarkStart w:id="6" w:name="_Toc6265"/>
+      <w:bookmarkStart w:id="5" w:name="_Toc6265"/>
       <w:r>
         <w:t xml:space="preserve">Intended Audience and Reading Suggestions </w:t>
       </w:r>
-      <w:bookmarkEnd w:id="6"/>
+      <w:bookmarkEnd w:id="5"/>
     </w:p>
     <w:p>
       <w:pPr>
@@ -3222,11 +3220,11 @@
         <w:pStyle w:val="Heading2"/>
         <w:ind w:left="482" w:hanging="497"/>
       </w:pPr>
-      <w:bookmarkStart w:id="7" w:name="_Toc6266"/>
+      <w:bookmarkStart w:id="6" w:name="_Toc6266"/>
       <w:r>
         <w:t xml:space="preserve">Product Scope </w:t>
       </w:r>
-      <w:bookmarkEnd w:id="7"/>
+      <w:bookmarkEnd w:id="6"/>
     </w:p>
     <w:p>
       <w:pPr>
@@ -3299,11 +3297,11 @@
         <w:pStyle w:val="Heading2"/>
         <w:ind w:left="482" w:hanging="497"/>
       </w:pPr>
-      <w:bookmarkStart w:id="8" w:name="_Toc6267"/>
+      <w:bookmarkStart w:id="7" w:name="_Toc6267"/>
       <w:r>
         <w:t xml:space="preserve">References </w:t>
       </w:r>
-      <w:bookmarkEnd w:id="8"/>
+      <w:bookmarkEnd w:id="7"/>
     </w:p>
     <w:p>
       <w:pPr>
@@ -3460,29 +3458,44 @@
         <w:pStyle w:val="Heading1"/>
         <w:ind w:left="400" w:hanging="415"/>
       </w:pPr>
-      <w:bookmarkStart w:id="9" w:name="_Toc6268"/>
+      <w:bookmarkStart w:id="8" w:name="_Toc6268"/>
       <w:r>
         <w:t xml:space="preserve">Overall Description </w:t>
       </w:r>
-      <w:bookmarkEnd w:id="9"/>
+      <w:bookmarkEnd w:id="8"/>
     </w:p>
     <w:p>
       <w:pPr>
         <w:pStyle w:val="Heading2"/>
         <w:ind w:left="482" w:hanging="497"/>
       </w:pPr>
-      <w:bookmarkStart w:id="10" w:name="_Toc6269"/>
+      <w:bookmarkStart w:id="9" w:name="_Toc6269"/>
       <w:r>
         <w:t xml:space="preserve">Product Perspective </w:t>
       </w:r>
+      <w:bookmarkEnd w:id="9"/>
+    </w:p>
+    <w:p>
+      <w:pPr>
+        <w:ind w:left="-5" w:firstLine="487"/>
+        <w:jc w:val="both"/>
+        <w:rPr>
+          <w:i w:val="0"/>
+        </w:rPr>
+      </w:pPr>
+      <w:bookmarkStart w:id="10" w:name="_GoBack"/>
       <w:bookmarkEnd w:id="10"/>
-    </w:p>
-    <w:p>
-      <w:pPr>
-        <w:ind w:left="-5"/>
-      </w:pPr>
-      <w:r>
-        <w:t xml:space="preserve">&lt;Describe the context and origin of the product being specified in this SRS. For example, state whether this product is a follow-on member of a product family, a replacement for certain existing systems, or a new, self-contained product. If the SRS defines a component of a larger system, relate the requirements of the larger system to the functionality of this software and identify interfaces between the two. A simple diagram that shows the major components of the overall system, subsystem interconnections, and external interfaces can be helpful.&gt; </w:t>
+      <w:r>
+        <w:rPr>
+          <w:i w:val="0"/>
+        </w:rPr>
+        <w:t xml:space="preserve">The Resort Reservation System is a self-contained software which will be produced by the developers. The recently presented system will give a simple access to the system and it will contain user friendly functions with attractive interfaces. The system will give better alternatives for the issue of handling large scale of physical file system, for the errors happening in calculations and the various required tasks that has been indicated by the client. </w:t>
+      </w:r>
+      <w:r>
+        <w:rPr>
+          <w:i w:val="0"/>
+        </w:rPr>
+        <w:t>The final result of this project will increase the effectiveness of the considerable number of tasks done at the resort in a much convenient way.</w:t>
       </w:r>
     </w:p>
     <w:p>
@@ -5472,7 +5485,7 @@
         <w:noProof/>
         <w:sz w:val="20"/>
       </w:rPr>
-      <w:t>1</w:t>
+      <w:t>3</w:t>
     </w:r>
     <w:r>
       <w:rPr>

</xml_diff>

<commit_message>
SRS - Design and Implementation Constraints
</commit_message>
<xml_diff>
--- a/Documentation/MCSPROJ/Software Requirement Specification (SRS).docx
+++ b/Documentation/MCSPROJ/Software Requirement Specification (SRS).docx
@@ -3011,15 +3011,7 @@
               <w:rPr>
                 <w:i w:val="0"/>
               </w:rPr>
-              <w:t>Create Purpose, Assumptions and Dependencies, Product Perspectiv</w:t>
-            </w:r>
-            <w:bookmarkStart w:id="2" w:name="_GoBack"/>
-            <w:bookmarkEnd w:id="2"/>
-            <w:r>
-              <w:rPr>
-                <w:i w:val="0"/>
-              </w:rPr>
-              <w:t>e</w:t>
+              <w:t>Create Purpose, Assumptions and Dependencies, Product Perspective</w:t>
             </w:r>
           </w:p>
         </w:tc>
@@ -3107,22 +3099,22 @@
         <w:pStyle w:val="Heading1"/>
         <w:ind w:left="400" w:hanging="415"/>
       </w:pPr>
-      <w:bookmarkStart w:id="3" w:name="_Toc6262"/>
+      <w:bookmarkStart w:id="2" w:name="_Toc6262"/>
       <w:r>
         <w:t xml:space="preserve">Introduction </w:t>
       </w:r>
-      <w:bookmarkEnd w:id="3"/>
+      <w:bookmarkEnd w:id="2"/>
     </w:p>
     <w:p>
       <w:pPr>
         <w:pStyle w:val="Heading2"/>
         <w:ind w:left="482" w:hanging="497"/>
       </w:pPr>
-      <w:bookmarkStart w:id="4" w:name="_Toc6263"/>
+      <w:bookmarkStart w:id="3" w:name="_Toc6263"/>
       <w:r>
         <w:t xml:space="preserve">Purpose  </w:t>
       </w:r>
-      <w:bookmarkEnd w:id="4"/>
+      <w:bookmarkEnd w:id="3"/>
     </w:p>
     <w:p>
       <w:pPr>
@@ -3183,11 +3175,11 @@
         <w:pStyle w:val="Heading2"/>
         <w:ind w:left="482" w:hanging="497"/>
       </w:pPr>
-      <w:bookmarkStart w:id="5" w:name="_Toc6264"/>
+      <w:bookmarkStart w:id="4" w:name="_Toc6264"/>
       <w:r>
         <w:t xml:space="preserve">Document Conventions </w:t>
       </w:r>
-      <w:bookmarkEnd w:id="5"/>
+      <w:bookmarkEnd w:id="4"/>
     </w:p>
     <w:p>
       <w:pPr>
@@ -3221,11 +3213,11 @@
         <w:pStyle w:val="Heading2"/>
         <w:ind w:left="482" w:hanging="497"/>
       </w:pPr>
-      <w:bookmarkStart w:id="6" w:name="_Toc6265"/>
+      <w:bookmarkStart w:id="5" w:name="_Toc6265"/>
       <w:r>
         <w:t xml:space="preserve">Intended Audience and Reading Suggestions </w:t>
       </w:r>
-      <w:bookmarkEnd w:id="6"/>
+      <w:bookmarkEnd w:id="5"/>
     </w:p>
     <w:p>
       <w:pPr>
@@ -3333,11 +3325,11 @@
         <w:pStyle w:val="Heading2"/>
         <w:ind w:left="482" w:hanging="497"/>
       </w:pPr>
-      <w:bookmarkStart w:id="7" w:name="_Toc6266"/>
+      <w:bookmarkStart w:id="6" w:name="_Toc6266"/>
       <w:r>
         <w:t xml:space="preserve">Product Scope </w:t>
       </w:r>
-      <w:bookmarkEnd w:id="7"/>
+      <w:bookmarkEnd w:id="6"/>
     </w:p>
     <w:p>
       <w:pPr>
@@ -3410,11 +3402,11 @@
         <w:pStyle w:val="Heading2"/>
         <w:ind w:left="482" w:hanging="497"/>
       </w:pPr>
-      <w:bookmarkStart w:id="8" w:name="_Toc6267"/>
+      <w:bookmarkStart w:id="7" w:name="_Toc6267"/>
       <w:r>
         <w:t xml:space="preserve">References </w:t>
       </w:r>
-      <w:bookmarkEnd w:id="8"/>
+      <w:bookmarkEnd w:id="7"/>
     </w:p>
     <w:p>
       <w:pPr>
@@ -3571,22 +3563,22 @@
         <w:pStyle w:val="Heading1"/>
         <w:ind w:left="400" w:hanging="415"/>
       </w:pPr>
-      <w:bookmarkStart w:id="9" w:name="_Toc6268"/>
+      <w:bookmarkStart w:id="8" w:name="_Toc6268"/>
       <w:r>
         <w:t xml:space="preserve">Overall Description </w:t>
       </w:r>
-      <w:bookmarkEnd w:id="9"/>
+      <w:bookmarkEnd w:id="8"/>
     </w:p>
     <w:p>
       <w:pPr>
         <w:pStyle w:val="Heading2"/>
         <w:ind w:left="482" w:hanging="497"/>
       </w:pPr>
-      <w:bookmarkStart w:id="10" w:name="_Toc6269"/>
+      <w:bookmarkStart w:id="9" w:name="_Toc6269"/>
       <w:r>
         <w:t xml:space="preserve">Product Perspective </w:t>
       </w:r>
-      <w:bookmarkEnd w:id="10"/>
+      <w:bookmarkEnd w:id="9"/>
     </w:p>
     <w:p>
       <w:pPr>
@@ -3614,11 +3606,11 @@
         <w:pStyle w:val="Heading2"/>
         <w:ind w:left="482" w:hanging="497"/>
       </w:pPr>
-      <w:bookmarkStart w:id="11" w:name="_Toc6270"/>
+      <w:bookmarkStart w:id="10" w:name="_Toc6270"/>
       <w:r>
         <w:t xml:space="preserve">Product Functions </w:t>
       </w:r>
-      <w:bookmarkEnd w:id="11"/>
+      <w:bookmarkEnd w:id="10"/>
     </w:p>
     <w:p>
       <w:pPr>
@@ -3633,11 +3625,11 @@
         <w:pStyle w:val="Heading2"/>
         <w:ind w:left="482" w:hanging="497"/>
       </w:pPr>
-      <w:bookmarkStart w:id="12" w:name="_Toc6271"/>
+      <w:bookmarkStart w:id="11" w:name="_Toc6271"/>
       <w:r>
         <w:t xml:space="preserve">User Classes and Characteristics </w:t>
       </w:r>
-      <w:bookmarkEnd w:id="12"/>
+      <w:bookmarkEnd w:id="11"/>
     </w:p>
     <w:p>
       <w:pPr>
@@ -3886,11 +3878,11 @@
         <w:pStyle w:val="Heading2"/>
         <w:ind w:left="482" w:hanging="497"/>
       </w:pPr>
-      <w:bookmarkStart w:id="13" w:name="_Toc6272"/>
+      <w:bookmarkStart w:id="12" w:name="_Toc6272"/>
       <w:r>
         <w:t xml:space="preserve">Operating Environment </w:t>
       </w:r>
-      <w:bookmarkEnd w:id="13"/>
+      <w:bookmarkEnd w:id="12"/>
     </w:p>
     <w:p>
       <w:pPr>
@@ -4081,19 +4073,28 @@
         <w:pStyle w:val="Heading2"/>
         <w:ind w:left="482" w:hanging="497"/>
       </w:pPr>
-      <w:bookmarkStart w:id="14" w:name="_Toc6273"/>
+      <w:bookmarkStart w:id="13" w:name="_Toc6273"/>
       <w:r>
         <w:t xml:space="preserve">Design and Implementation Constraints </w:t>
       </w:r>
+      <w:bookmarkEnd w:id="13"/>
+    </w:p>
+    <w:p>
+      <w:pPr>
+        <w:ind w:left="-5" w:firstLine="487"/>
+        <w:jc w:val="both"/>
+        <w:rPr>
+          <w:i w:val="0"/>
+        </w:rPr>
+      </w:pPr>
+      <w:r>
+        <w:rPr>
+          <w:i w:val="0"/>
+        </w:rPr>
+        <w:t>The developers give their best effort in developing the system. With a specific end goal to keep up the reliability and durability of the system, some design and implementation constraints are applied. Accessibility of an android application for resort reservation system could make the system portable yet because of time requirement it is not possible. When designing interfaces of the system, the developers had the capability of work with tools such as Yii2.</w:t>
+      </w:r>
+      <w:bookmarkStart w:id="14" w:name="_GoBack"/>
       <w:bookmarkEnd w:id="14"/>
-    </w:p>
-    <w:p>
-      <w:pPr>
-        <w:ind w:left="-5"/>
-      </w:pPr>
-      <w:r>
-        <w:t xml:space="preserve">&lt;Describe any items or issues that will limit the options available to the developers. These might include: corporate or regulatory policies; hardware limitations (timing requirements, memory requirements); interfaces to other applications; specific technologies, tools, and databases to be used; parallel operations; language requirements; communications protocols; security considerations; design conventions or programming standards (for example, if the customer’s organization will be responsible for maintaining the delivered software).&gt; </w:t>
-      </w:r>
     </w:p>
     <w:p>
       <w:pPr>
@@ -5596,7 +5597,7 @@
         <w:noProof/>
         <w:sz w:val="20"/>
       </w:rPr>
-      <w:t>2</w:t>
+      <w:t>4</w:t>
     </w:r>
     <w:r>
       <w:rPr>

</xml_diff>

<commit_message>
SRS - Product Perspective (updated)
</commit_message>
<xml_diff>
--- a/Documentation/MCSPROJ/Software Requirement Specification (SRS).docx
+++ b/Documentation/MCSPROJ/Software Requirement Specification (SRS).docx
@@ -2666,15 +2666,7 @@
               <w:rPr>
                 <w:i w:val="0"/>
               </w:rPr>
-              <w:t>Create Operating Environment, Reference, Hardware Interfaces, Perfor</w:t>
-            </w:r>
-            <w:bookmarkStart w:id="2" w:name="_GoBack"/>
-            <w:bookmarkEnd w:id="2"/>
-            <w:r>
-              <w:rPr>
-                <w:i w:val="0"/>
-              </w:rPr>
-              <w:t>mance Requirements, Safety Requirements, User Documentation</w:t>
+              <w:t>Create Operating Environment, Reference, Hardware Interfaces, Performance Requirements, Safety Requirements, User Documentation</w:t>
             </w:r>
           </w:p>
         </w:tc>
@@ -3113,22 +3105,22 @@
         <w:pStyle w:val="Heading1"/>
         <w:ind w:left="400" w:hanging="415"/>
       </w:pPr>
-      <w:bookmarkStart w:id="3" w:name="_Toc6262"/>
+      <w:bookmarkStart w:id="2" w:name="_Toc6262"/>
       <w:r>
         <w:t xml:space="preserve">Introduction </w:t>
       </w:r>
-      <w:bookmarkEnd w:id="3"/>
+      <w:bookmarkEnd w:id="2"/>
     </w:p>
     <w:p>
       <w:pPr>
         <w:pStyle w:val="Heading2"/>
         <w:ind w:left="482" w:hanging="497"/>
       </w:pPr>
-      <w:bookmarkStart w:id="4" w:name="_Toc6263"/>
+      <w:bookmarkStart w:id="3" w:name="_Toc6263"/>
       <w:r>
         <w:t xml:space="preserve">Purpose  </w:t>
       </w:r>
-      <w:bookmarkEnd w:id="4"/>
+      <w:bookmarkEnd w:id="3"/>
     </w:p>
     <w:p>
       <w:pPr>
@@ -3189,11 +3181,11 @@
         <w:pStyle w:val="Heading2"/>
         <w:ind w:left="482" w:hanging="497"/>
       </w:pPr>
-      <w:bookmarkStart w:id="5" w:name="_Toc6264"/>
+      <w:bookmarkStart w:id="4" w:name="_Toc6264"/>
       <w:r>
         <w:t xml:space="preserve">Document Conventions </w:t>
       </w:r>
-      <w:bookmarkEnd w:id="5"/>
+      <w:bookmarkEnd w:id="4"/>
     </w:p>
     <w:p>
       <w:pPr>
@@ -3227,11 +3219,11 @@
         <w:pStyle w:val="Heading2"/>
         <w:ind w:left="482" w:hanging="497"/>
       </w:pPr>
-      <w:bookmarkStart w:id="6" w:name="_Toc6265"/>
+      <w:bookmarkStart w:id="5" w:name="_Toc6265"/>
       <w:r>
         <w:t xml:space="preserve">Intended Audience and Reading Suggestions </w:t>
       </w:r>
-      <w:bookmarkEnd w:id="6"/>
+      <w:bookmarkEnd w:id="5"/>
     </w:p>
     <w:p>
       <w:pPr>
@@ -3339,11 +3331,11 @@
         <w:pStyle w:val="Heading2"/>
         <w:ind w:left="482" w:hanging="497"/>
       </w:pPr>
-      <w:bookmarkStart w:id="7" w:name="_Toc6266"/>
+      <w:bookmarkStart w:id="6" w:name="_Toc6266"/>
       <w:r>
         <w:t xml:space="preserve">Product Scope </w:t>
       </w:r>
-      <w:bookmarkEnd w:id="7"/>
+      <w:bookmarkEnd w:id="6"/>
     </w:p>
     <w:p>
       <w:pPr>
@@ -3416,11 +3408,11 @@
         <w:pStyle w:val="Heading2"/>
         <w:ind w:left="482" w:hanging="497"/>
       </w:pPr>
-      <w:bookmarkStart w:id="8" w:name="_Toc6267"/>
+      <w:bookmarkStart w:id="7" w:name="_Toc6267"/>
       <w:r>
         <w:t xml:space="preserve">References </w:t>
       </w:r>
-      <w:bookmarkEnd w:id="8"/>
+      <w:bookmarkEnd w:id="7"/>
     </w:p>
     <w:p>
       <w:pPr>
@@ -3577,22 +3569,22 @@
         <w:pStyle w:val="Heading1"/>
         <w:ind w:left="400" w:hanging="415"/>
       </w:pPr>
-      <w:bookmarkStart w:id="9" w:name="_Toc6268"/>
+      <w:bookmarkStart w:id="8" w:name="_Toc6268"/>
       <w:r>
         <w:t xml:space="preserve">Overall Description </w:t>
       </w:r>
-      <w:bookmarkEnd w:id="9"/>
+      <w:bookmarkEnd w:id="8"/>
     </w:p>
     <w:p>
       <w:pPr>
         <w:pStyle w:val="Heading2"/>
         <w:ind w:left="482" w:hanging="497"/>
       </w:pPr>
-      <w:bookmarkStart w:id="10" w:name="_Toc6269"/>
+      <w:bookmarkStart w:id="9" w:name="_Toc6269"/>
       <w:r>
         <w:t xml:space="preserve">Product Perspective </w:t>
       </w:r>
-      <w:bookmarkEnd w:id="10"/>
+      <w:bookmarkEnd w:id="9"/>
     </w:p>
     <w:p>
       <w:pPr>
@@ -3606,13 +3598,33 @@
         <w:rPr>
           <w:i w:val="0"/>
         </w:rPr>
-        <w:t xml:space="preserve">The Resort Reservation System is a self-contained software which will be produced by the developers. The recently presented system will give a simple access to the system and it will contain user friendly functions with attractive interfaces. The system will give better alternatives for the issue of handling large scale of physical file system, for the errors happening in calculations and the various required tasks that has been indicated by the client. </w:t>
-      </w:r>
-      <w:r>
-        <w:rPr>
-          <w:i w:val="0"/>
-        </w:rPr>
-        <w:t>The final result of this project will increase the effectiveness of the considerable number of tasks done at the resort in a much convenient way.</w:t>
+        <w:t>The Resort Reservation System is a self-contained software which will be produced by the developers</w:t>
+      </w:r>
+      <w:r>
+        <w:rPr>
+          <w:i w:val="0"/>
+        </w:rPr>
+        <w:t xml:space="preserve"> to help the client manage his own resort using the proposed system</w:t>
+      </w:r>
+      <w:r>
+        <w:rPr>
+          <w:i w:val="0"/>
+        </w:rPr>
+        <w:t xml:space="preserve">. The recently presented system will give a simple access to the system and it will contain user friendly functions with attractive interfaces. The system will give better alternatives for the issue of handling large scale of physical file system, for the errors happening in calculations and the various required tasks that has been indicated by the client. </w:t>
+      </w:r>
+      <w:r>
+        <w:rPr>
+          <w:i w:val="0"/>
+        </w:rPr>
+        <w:t>The fin</w:t>
+      </w:r>
+      <w:bookmarkStart w:id="10" w:name="_GoBack"/>
+      <w:bookmarkEnd w:id="10"/>
+      <w:r>
+        <w:rPr>
+          <w:i w:val="0"/>
+        </w:rPr>
+        <w:t>al result of this project will increase the effectiveness of the considerable number of tasks done at the resort in a much convenient way.</w:t>
       </w:r>
     </w:p>
     <w:p>

</xml_diff>

<commit_message>
SRS - Other Requirements
</commit_message>
<xml_diff>
--- a/Documentation/MCSPROJ/Software Requirement Specification (SRS).docx
+++ b/Documentation/MCSPROJ/Software Requirement Specification (SRS).docx
@@ -3616,15 +3616,7 @@
         <w:rPr>
           <w:i w:val="0"/>
         </w:rPr>
-        <w:t>The fin</w:t>
-      </w:r>
-      <w:bookmarkStart w:id="10" w:name="_GoBack"/>
-      <w:bookmarkEnd w:id="10"/>
-      <w:r>
-        <w:rPr>
-          <w:i w:val="0"/>
-        </w:rPr>
-        <w:t>al result of this project will increase the effectiveness of the considerable number of tasks done at the resort in a much convenient way.</w:t>
+        <w:t>The final result of this project will increase the effectiveness of the considerable number of tasks done at the resort in a much convenient way.</w:t>
       </w:r>
     </w:p>
     <w:p>
@@ -3632,11 +3624,11 @@
         <w:pStyle w:val="Heading2"/>
         <w:ind w:left="482" w:hanging="497"/>
       </w:pPr>
-      <w:bookmarkStart w:id="11" w:name="_Toc6270"/>
+      <w:bookmarkStart w:id="10" w:name="_Toc6270"/>
       <w:r>
         <w:t xml:space="preserve">Product Functions </w:t>
       </w:r>
-      <w:bookmarkEnd w:id="11"/>
+      <w:bookmarkEnd w:id="10"/>
     </w:p>
     <w:p>
       <w:pPr>
@@ -3651,11 +3643,11 @@
         <w:pStyle w:val="Heading2"/>
         <w:ind w:left="482" w:hanging="497"/>
       </w:pPr>
-      <w:bookmarkStart w:id="12" w:name="_Toc6271"/>
+      <w:bookmarkStart w:id="11" w:name="_Toc6271"/>
       <w:r>
         <w:t xml:space="preserve">User Classes and Characteristics </w:t>
       </w:r>
-      <w:bookmarkEnd w:id="12"/>
+      <w:bookmarkEnd w:id="11"/>
     </w:p>
     <w:p>
       <w:pPr>
@@ -3904,11 +3896,11 @@
         <w:pStyle w:val="Heading2"/>
         <w:ind w:left="482" w:hanging="497"/>
       </w:pPr>
-      <w:bookmarkStart w:id="13" w:name="_Toc6272"/>
+      <w:bookmarkStart w:id="12" w:name="_Toc6272"/>
       <w:r>
         <w:t xml:space="preserve">Operating Environment </w:t>
       </w:r>
-      <w:bookmarkEnd w:id="13"/>
+      <w:bookmarkEnd w:id="12"/>
     </w:p>
     <w:p>
       <w:pPr>
@@ -4099,11 +4091,11 @@
         <w:pStyle w:val="Heading2"/>
         <w:ind w:left="482" w:hanging="497"/>
       </w:pPr>
-      <w:bookmarkStart w:id="14" w:name="_Toc6273"/>
+      <w:bookmarkStart w:id="13" w:name="_Toc6273"/>
       <w:r>
         <w:t xml:space="preserve">Design and Implementation Constraints </w:t>
       </w:r>
-      <w:bookmarkEnd w:id="14"/>
+      <w:bookmarkEnd w:id="13"/>
     </w:p>
     <w:p>
       <w:pPr>
@@ -4125,11 +4117,11 @@
         <w:pStyle w:val="Heading2"/>
         <w:ind w:left="482" w:hanging="497"/>
       </w:pPr>
-      <w:bookmarkStart w:id="15" w:name="_Toc6274"/>
+      <w:bookmarkStart w:id="14" w:name="_Toc6274"/>
       <w:r>
         <w:t xml:space="preserve">User Documentation </w:t>
       </w:r>
-      <w:bookmarkEnd w:id="15"/>
+      <w:bookmarkEnd w:id="14"/>
     </w:p>
     <w:p>
       <w:pPr>
@@ -4169,11 +4161,11 @@
         <w:pStyle w:val="Heading2"/>
         <w:ind w:left="482" w:hanging="497"/>
       </w:pPr>
-      <w:bookmarkStart w:id="16" w:name="_Toc6275"/>
+      <w:bookmarkStart w:id="15" w:name="_Toc6275"/>
       <w:r>
         <w:t xml:space="preserve">Assumptions and Dependencies </w:t>
       </w:r>
-      <w:bookmarkEnd w:id="16"/>
+      <w:bookmarkEnd w:id="15"/>
     </w:p>
     <w:p>
       <w:pPr>
@@ -4332,22 +4324,22 @@
         <w:pStyle w:val="Heading1"/>
         <w:ind w:left="400" w:hanging="415"/>
       </w:pPr>
-      <w:bookmarkStart w:id="17" w:name="_Toc6276"/>
+      <w:bookmarkStart w:id="16" w:name="_Toc6276"/>
       <w:r>
         <w:t xml:space="preserve">External Interface Requirements </w:t>
       </w:r>
-      <w:bookmarkEnd w:id="17"/>
+      <w:bookmarkEnd w:id="16"/>
     </w:p>
     <w:p>
       <w:pPr>
         <w:pStyle w:val="Heading2"/>
         <w:ind w:left="482" w:hanging="497"/>
       </w:pPr>
-      <w:bookmarkStart w:id="18" w:name="_Toc6277"/>
+      <w:bookmarkStart w:id="17" w:name="_Toc6277"/>
       <w:r>
         <w:t xml:space="preserve">User Interfaces </w:t>
       </w:r>
-      <w:bookmarkEnd w:id="18"/>
+      <w:bookmarkEnd w:id="17"/>
     </w:p>
     <w:p>
       <w:pPr>
@@ -4362,11 +4354,11 @@
         <w:pStyle w:val="Heading2"/>
         <w:ind w:left="482" w:hanging="497"/>
       </w:pPr>
-      <w:bookmarkStart w:id="19" w:name="_Toc6278"/>
+      <w:bookmarkStart w:id="18" w:name="_Toc6278"/>
       <w:r>
         <w:t xml:space="preserve">Hardware Interfaces </w:t>
       </w:r>
-      <w:bookmarkEnd w:id="19"/>
+      <w:bookmarkEnd w:id="18"/>
     </w:p>
     <w:p>
       <w:pPr>
@@ -4430,11 +4422,11 @@
         <w:pStyle w:val="Heading2"/>
         <w:ind w:left="482" w:hanging="497"/>
       </w:pPr>
-      <w:bookmarkStart w:id="20" w:name="_Toc6279"/>
+      <w:bookmarkStart w:id="19" w:name="_Toc6279"/>
       <w:r>
         <w:t xml:space="preserve">Software Interfaces </w:t>
       </w:r>
-      <w:bookmarkEnd w:id="20"/>
+      <w:bookmarkEnd w:id="19"/>
     </w:p>
     <w:p>
       <w:pPr>
@@ -4449,11 +4441,11 @@
         <w:pStyle w:val="Heading2"/>
         <w:ind w:left="482" w:hanging="497"/>
       </w:pPr>
-      <w:bookmarkStart w:id="21" w:name="_Toc6280"/>
+      <w:bookmarkStart w:id="20" w:name="_Toc6280"/>
       <w:r>
         <w:t xml:space="preserve">Communications Interfaces </w:t>
       </w:r>
-      <w:bookmarkEnd w:id="21"/>
+      <w:bookmarkEnd w:id="20"/>
     </w:p>
     <w:p>
       <w:pPr>
@@ -4469,11 +4461,11 @@
         <w:spacing w:after="85"/>
         <w:ind w:left="400" w:hanging="415"/>
       </w:pPr>
-      <w:bookmarkStart w:id="22" w:name="_Toc6281"/>
+      <w:bookmarkStart w:id="21" w:name="_Toc6281"/>
       <w:r>
         <w:t xml:space="preserve">System Features </w:t>
       </w:r>
-      <w:bookmarkEnd w:id="22"/>
+      <w:bookmarkEnd w:id="21"/>
     </w:p>
     <w:p>
       <w:pPr>
@@ -4488,11 +4480,11 @@
         <w:pStyle w:val="Heading2"/>
         <w:ind w:left="482" w:hanging="497"/>
       </w:pPr>
-      <w:bookmarkStart w:id="23" w:name="_Toc6282"/>
+      <w:bookmarkStart w:id="22" w:name="_Toc6282"/>
       <w:r>
         <w:t xml:space="preserve">System Feature 1 </w:t>
       </w:r>
-      <w:bookmarkEnd w:id="23"/>
+      <w:bookmarkEnd w:id="22"/>
     </w:p>
     <w:p>
       <w:pPr>
@@ -4818,33 +4810,33 @@
         <w:spacing w:after="827"/>
         <w:ind w:left="482" w:hanging="497"/>
       </w:pPr>
-      <w:bookmarkStart w:id="24" w:name="_Toc6283"/>
+      <w:bookmarkStart w:id="23" w:name="_Toc6283"/>
       <w:r>
         <w:t xml:space="preserve">System Feature 2 (and so on) </w:t>
       </w:r>
-      <w:bookmarkEnd w:id="24"/>
+      <w:bookmarkEnd w:id="23"/>
     </w:p>
     <w:p>
       <w:pPr>
         <w:pStyle w:val="Heading1"/>
         <w:ind w:left="400" w:hanging="415"/>
       </w:pPr>
-      <w:bookmarkStart w:id="25" w:name="_Toc6284"/>
+      <w:bookmarkStart w:id="24" w:name="_Toc6284"/>
       <w:r>
         <w:t xml:space="preserve">Other Nonfunctional Requirements </w:t>
       </w:r>
-      <w:bookmarkEnd w:id="25"/>
+      <w:bookmarkEnd w:id="24"/>
     </w:p>
     <w:p>
       <w:pPr>
         <w:pStyle w:val="Heading2"/>
         <w:ind w:left="482" w:hanging="497"/>
       </w:pPr>
-      <w:bookmarkStart w:id="26" w:name="_Toc6285"/>
+      <w:bookmarkStart w:id="25" w:name="_Toc6285"/>
       <w:r>
         <w:t xml:space="preserve">Performance Requirements </w:t>
       </w:r>
-      <w:bookmarkEnd w:id="26"/>
+      <w:bookmarkEnd w:id="25"/>
     </w:p>
     <w:p>
       <w:pPr>
@@ -4914,11 +4906,11 @@
         <w:pStyle w:val="Heading2"/>
         <w:ind w:left="482" w:hanging="497"/>
       </w:pPr>
-      <w:bookmarkStart w:id="27" w:name="_Toc6286"/>
+      <w:bookmarkStart w:id="26" w:name="_Toc6286"/>
       <w:r>
         <w:t xml:space="preserve">Safety Requirements </w:t>
       </w:r>
-      <w:bookmarkEnd w:id="27"/>
+      <w:bookmarkEnd w:id="26"/>
     </w:p>
     <w:p>
       <w:pPr>
@@ -4958,11 +4950,11 @@
         <w:pStyle w:val="Heading2"/>
         <w:ind w:left="482" w:hanging="497"/>
       </w:pPr>
-      <w:bookmarkStart w:id="28" w:name="_Toc6287"/>
+      <w:bookmarkStart w:id="27" w:name="_Toc6287"/>
       <w:r>
         <w:t xml:space="preserve">Security Requirements </w:t>
       </w:r>
-      <w:bookmarkEnd w:id="28"/>
+      <w:bookmarkEnd w:id="27"/>
     </w:p>
     <w:p>
       <w:pPr>
@@ -4984,11 +4976,11 @@
         <w:pStyle w:val="Heading2"/>
         <w:ind w:left="482" w:hanging="497"/>
       </w:pPr>
-      <w:bookmarkStart w:id="29" w:name="_Toc6288"/>
+      <w:bookmarkStart w:id="28" w:name="_Toc6288"/>
       <w:r>
         <w:t xml:space="preserve">Software Quality Attributes </w:t>
       </w:r>
-      <w:bookmarkEnd w:id="29"/>
+      <w:bookmarkEnd w:id="28"/>
     </w:p>
     <w:p>
       <w:pPr>
@@ -5203,11 +5195,11 @@
         <w:pStyle w:val="Heading2"/>
         <w:ind w:left="482" w:hanging="497"/>
       </w:pPr>
-      <w:bookmarkStart w:id="30" w:name="_Toc6289"/>
+      <w:bookmarkStart w:id="29" w:name="_Toc6289"/>
       <w:r>
         <w:t xml:space="preserve">Business Rules </w:t>
       </w:r>
-      <w:bookmarkEnd w:id="30"/>
+      <w:bookmarkEnd w:id="29"/>
     </w:p>
     <w:p>
       <w:pPr>
@@ -5255,19 +5247,28 @@
         <w:spacing w:after="85"/>
         <w:ind w:left="400" w:hanging="415"/>
       </w:pPr>
-      <w:bookmarkStart w:id="31" w:name="_Toc6290"/>
+      <w:bookmarkStart w:id="30" w:name="_Toc6290"/>
       <w:r>
         <w:t xml:space="preserve">Other Requirements </w:t>
       </w:r>
+      <w:bookmarkEnd w:id="30"/>
+    </w:p>
+    <w:p>
+      <w:pPr>
+        <w:spacing w:after="275"/>
+        <w:ind w:left="-5" w:firstLine="405"/>
+        <w:jc w:val="both"/>
+        <w:rPr>
+          <w:i w:val="0"/>
+        </w:rPr>
+      </w:pPr>
+      <w:bookmarkStart w:id="31" w:name="_GoBack"/>
       <w:bookmarkEnd w:id="31"/>
-    </w:p>
-    <w:p>
-      <w:pPr>
-        <w:spacing w:after="275"/>
-        <w:ind w:left="-5"/>
-      </w:pPr>
-      <w:r>
-        <w:t xml:space="preserve">&lt;Define any other requirements not covered elsewhere in the SRS. This might include database requirements, internationalization requirements, legal requirements, reuse objectives for the project, and so on. Add any new sections that are pertinent to the project.&gt; </w:t>
+      <w:r>
+        <w:rPr>
+          <w:i w:val="0"/>
+        </w:rPr>
+        <w:t>The other requirement needed for the Resort Reservation System is security. The system will include a log-in form. The administrator and the customer will be the two levels of access in the system. And when the system is completely developed and submitted to the client, couple of sessions will be required to make the users of the system understand the functionality of it and some time to adjust to the system.</w:t>
       </w:r>
     </w:p>
     <w:p>
@@ -5621,7 +5622,7 @@
         <w:noProof/>
         <w:sz w:val="20"/>
       </w:rPr>
-      <w:t>1</w:t>
+      <w:t>8</w:t>
     </w:r>
     <w:r>
       <w:rPr>

</xml_diff>

<commit_message>
SRS - update Revision History
</commit_message>
<xml_diff>
--- a/Documentation/MCSPROJ/Software Requirement Specification (SRS).docx
+++ b/Documentation/MCSPROJ/Software Requirement Specification (SRS).docx
@@ -2779,6 +2779,12 @@
               </w:rPr>
               <w:t>Create User Classes and Characteristics, Security Requirements, Business Rules, Product Scope, Intended Audience and Reading Suggestions</w:t>
             </w:r>
+            <w:r>
+              <w:rPr>
+                <w:i w:val="0"/>
+              </w:rPr>
+              <w:t>, Document Conventions</w:t>
+            </w:r>
           </w:p>
         </w:tc>
         <w:tc>
@@ -2828,6 +2834,8 @@
                 <w:i w:val="0"/>
               </w:rPr>
             </w:pPr>
+            <w:bookmarkStart w:id="2" w:name="_GoBack"/>
+            <w:bookmarkEnd w:id="2"/>
             <w:r>
               <w:rPr>
                 <w:i w:val="0"/>
@@ -2860,7 +2868,7 @@
               <w:rPr>
                 <w:i w:val="0"/>
               </w:rPr>
-              <w:t>10/30/2016</w:t>
+              <w:t>10/31/2016</w:t>
             </w:r>
           </w:p>
         </w:tc>
@@ -2888,13 +2896,19 @@
               <w:rPr>
                 <w:i w:val="0"/>
               </w:rPr>
-              <w:t>Create Document Convention</w:t>
+              <w:t>Create Purpose, Assumptions and Dependencies, Product Perspective</w:t>
             </w:r>
             <w:r>
               <w:rPr>
                 <w:i w:val="0"/>
               </w:rPr>
-              <w:t>s</w:t>
+              <w:t>, Design and Implementation Constraints</w:t>
+            </w:r>
+            <w:r>
+              <w:rPr>
+                <w:i w:val="0"/>
+              </w:rPr>
+              <w:t>, Other Requirements</w:t>
             </w:r>
             <w:r>
               <w:rPr>
@@ -2983,7 +2997,7 @@
               <w:rPr>
                 <w:i w:val="0"/>
               </w:rPr>
-              <w:t>10/31/2016</w:t>
+              <w:t>11/3/2016</w:t>
             </w:r>
           </w:p>
         </w:tc>
@@ -3011,19 +3025,7 @@
               <w:rPr>
                 <w:i w:val="0"/>
               </w:rPr>
-              <w:t>Create Purpose, Assumptions and Dependencies, Product Perspective</w:t>
-            </w:r>
-            <w:r>
-              <w:rPr>
-                <w:i w:val="0"/>
-              </w:rPr>
-              <w:t>, Design and Implementation Constraints</w:t>
-            </w:r>
-            <w:r>
-              <w:rPr>
-                <w:i w:val="0"/>
-              </w:rPr>
-              <w:t>, Other Requirements</w:t>
+              <w:t>Create Glossary</w:t>
             </w:r>
           </w:p>
         </w:tc>
@@ -3111,22 +3113,22 @@
         <w:pStyle w:val="Heading1"/>
         <w:ind w:left="400" w:hanging="415"/>
       </w:pPr>
-      <w:bookmarkStart w:id="2" w:name="_Toc6262"/>
+      <w:bookmarkStart w:id="3" w:name="_Toc6262"/>
       <w:r>
         <w:t xml:space="preserve">Introduction </w:t>
       </w:r>
-      <w:bookmarkEnd w:id="2"/>
+      <w:bookmarkEnd w:id="3"/>
     </w:p>
     <w:p>
       <w:pPr>
         <w:pStyle w:val="Heading2"/>
         <w:ind w:left="482" w:hanging="497"/>
       </w:pPr>
-      <w:bookmarkStart w:id="3" w:name="_Toc6263"/>
+      <w:bookmarkStart w:id="4" w:name="_Toc6263"/>
       <w:r>
         <w:t xml:space="preserve">Purpose  </w:t>
       </w:r>
-      <w:bookmarkEnd w:id="3"/>
+      <w:bookmarkEnd w:id="4"/>
     </w:p>
     <w:p>
       <w:pPr>
@@ -3187,11 +3189,11 @@
         <w:pStyle w:val="Heading2"/>
         <w:ind w:left="482" w:hanging="497"/>
       </w:pPr>
-      <w:bookmarkStart w:id="4" w:name="_Toc6264"/>
+      <w:bookmarkStart w:id="5" w:name="_Toc6264"/>
       <w:r>
         <w:t xml:space="preserve">Document Conventions </w:t>
       </w:r>
-      <w:bookmarkEnd w:id="4"/>
+      <w:bookmarkEnd w:id="5"/>
     </w:p>
     <w:p>
       <w:pPr>
@@ -3237,11 +3239,11 @@
         <w:pStyle w:val="Heading2"/>
         <w:ind w:left="482" w:hanging="497"/>
       </w:pPr>
-      <w:bookmarkStart w:id="5" w:name="_Toc6265"/>
+      <w:bookmarkStart w:id="6" w:name="_Toc6265"/>
       <w:r>
         <w:t xml:space="preserve">Intended Audience and Reading Suggestions </w:t>
       </w:r>
-      <w:bookmarkEnd w:id="5"/>
+      <w:bookmarkEnd w:id="6"/>
     </w:p>
     <w:p>
       <w:pPr>
@@ -3349,11 +3351,11 @@
         <w:pStyle w:val="Heading2"/>
         <w:ind w:left="482" w:hanging="497"/>
       </w:pPr>
-      <w:bookmarkStart w:id="6" w:name="_Toc6266"/>
+      <w:bookmarkStart w:id="7" w:name="_Toc6266"/>
       <w:r>
         <w:t xml:space="preserve">Product Scope </w:t>
       </w:r>
-      <w:bookmarkEnd w:id="6"/>
+      <w:bookmarkEnd w:id="7"/>
     </w:p>
     <w:p>
       <w:pPr>
@@ -3426,11 +3428,11 @@
         <w:pStyle w:val="Heading2"/>
         <w:ind w:left="482" w:hanging="497"/>
       </w:pPr>
-      <w:bookmarkStart w:id="7" w:name="_Toc6267"/>
+      <w:bookmarkStart w:id="8" w:name="_Toc6267"/>
       <w:r>
         <w:t xml:space="preserve">References </w:t>
       </w:r>
-      <w:bookmarkEnd w:id="7"/>
+      <w:bookmarkEnd w:id="8"/>
     </w:p>
     <w:p>
       <w:pPr>
@@ -3587,22 +3589,22 @@
         <w:pStyle w:val="Heading1"/>
         <w:ind w:left="400" w:hanging="415"/>
       </w:pPr>
-      <w:bookmarkStart w:id="8" w:name="_Toc6268"/>
+      <w:bookmarkStart w:id="9" w:name="_Toc6268"/>
       <w:r>
         <w:t xml:space="preserve">Overall Description </w:t>
       </w:r>
-      <w:bookmarkEnd w:id="8"/>
+      <w:bookmarkEnd w:id="9"/>
     </w:p>
     <w:p>
       <w:pPr>
         <w:pStyle w:val="Heading2"/>
         <w:ind w:left="482" w:hanging="497"/>
       </w:pPr>
-      <w:bookmarkStart w:id="9" w:name="_Toc6269"/>
+      <w:bookmarkStart w:id="10" w:name="_Toc6269"/>
       <w:r>
         <w:t xml:space="preserve">Product Perspective </w:t>
       </w:r>
-      <w:bookmarkEnd w:id="9"/>
+      <w:bookmarkEnd w:id="10"/>
     </w:p>
     <w:p>
       <w:pPr>
@@ -3642,11 +3644,11 @@
         <w:pStyle w:val="Heading2"/>
         <w:ind w:left="482" w:hanging="497"/>
       </w:pPr>
-      <w:bookmarkStart w:id="10" w:name="_Toc6270"/>
+      <w:bookmarkStart w:id="11" w:name="_Toc6270"/>
       <w:r>
         <w:t xml:space="preserve">Product Functions </w:t>
       </w:r>
-      <w:bookmarkEnd w:id="10"/>
+      <w:bookmarkEnd w:id="11"/>
     </w:p>
     <w:p>
       <w:pPr>
@@ -3661,11 +3663,11 @@
         <w:pStyle w:val="Heading2"/>
         <w:ind w:left="482" w:hanging="497"/>
       </w:pPr>
-      <w:bookmarkStart w:id="11" w:name="_Toc6271"/>
+      <w:bookmarkStart w:id="12" w:name="_Toc6271"/>
       <w:r>
         <w:t xml:space="preserve">User Classes and Characteristics </w:t>
       </w:r>
-      <w:bookmarkEnd w:id="11"/>
+      <w:bookmarkEnd w:id="12"/>
     </w:p>
     <w:p>
       <w:pPr>
@@ -3914,11 +3916,11 @@
         <w:pStyle w:val="Heading2"/>
         <w:ind w:left="482" w:hanging="497"/>
       </w:pPr>
-      <w:bookmarkStart w:id="12" w:name="_Toc6272"/>
+      <w:bookmarkStart w:id="13" w:name="_Toc6272"/>
       <w:r>
         <w:t xml:space="preserve">Operating Environment </w:t>
       </w:r>
-      <w:bookmarkEnd w:id="12"/>
+      <w:bookmarkEnd w:id="13"/>
     </w:p>
     <w:p>
       <w:pPr>
@@ -4109,11 +4111,11 @@
         <w:pStyle w:val="Heading2"/>
         <w:ind w:left="482" w:hanging="497"/>
       </w:pPr>
-      <w:bookmarkStart w:id="13" w:name="_Toc6273"/>
+      <w:bookmarkStart w:id="14" w:name="_Toc6273"/>
       <w:r>
         <w:t xml:space="preserve">Design and Implementation Constraints </w:t>
       </w:r>
-      <w:bookmarkEnd w:id="13"/>
+      <w:bookmarkEnd w:id="14"/>
     </w:p>
     <w:p>
       <w:pPr>
@@ -4135,11 +4137,11 @@
         <w:pStyle w:val="Heading2"/>
         <w:ind w:left="482" w:hanging="497"/>
       </w:pPr>
-      <w:bookmarkStart w:id="14" w:name="_Toc6274"/>
+      <w:bookmarkStart w:id="15" w:name="_Toc6274"/>
       <w:r>
         <w:t xml:space="preserve">User Documentation </w:t>
       </w:r>
-      <w:bookmarkEnd w:id="14"/>
+      <w:bookmarkEnd w:id="15"/>
     </w:p>
     <w:p>
       <w:pPr>
@@ -4179,11 +4181,11 @@
         <w:pStyle w:val="Heading2"/>
         <w:ind w:left="482" w:hanging="497"/>
       </w:pPr>
-      <w:bookmarkStart w:id="15" w:name="_Toc6275"/>
+      <w:bookmarkStart w:id="16" w:name="_Toc6275"/>
       <w:r>
         <w:t xml:space="preserve">Assumptions and Dependencies </w:t>
       </w:r>
-      <w:bookmarkEnd w:id="15"/>
+      <w:bookmarkEnd w:id="16"/>
     </w:p>
     <w:p>
       <w:pPr>
@@ -4342,22 +4344,22 @@
         <w:pStyle w:val="Heading1"/>
         <w:ind w:left="400" w:hanging="415"/>
       </w:pPr>
-      <w:bookmarkStart w:id="16" w:name="_Toc6276"/>
+      <w:bookmarkStart w:id="17" w:name="_Toc6276"/>
       <w:r>
         <w:t xml:space="preserve">External Interface Requirements </w:t>
       </w:r>
-      <w:bookmarkEnd w:id="16"/>
+      <w:bookmarkEnd w:id="17"/>
     </w:p>
     <w:p>
       <w:pPr>
         <w:pStyle w:val="Heading2"/>
         <w:ind w:left="482" w:hanging="497"/>
       </w:pPr>
-      <w:bookmarkStart w:id="17" w:name="_Toc6277"/>
+      <w:bookmarkStart w:id="18" w:name="_Toc6277"/>
       <w:r>
         <w:t xml:space="preserve">User Interfaces </w:t>
       </w:r>
-      <w:bookmarkEnd w:id="17"/>
+      <w:bookmarkEnd w:id="18"/>
     </w:p>
     <w:p>
       <w:pPr>
@@ -4372,11 +4374,11 @@
         <w:pStyle w:val="Heading2"/>
         <w:ind w:left="482" w:hanging="497"/>
       </w:pPr>
-      <w:bookmarkStart w:id="18" w:name="_Toc6278"/>
+      <w:bookmarkStart w:id="19" w:name="_Toc6278"/>
       <w:r>
         <w:t xml:space="preserve">Hardware Interfaces </w:t>
       </w:r>
-      <w:bookmarkEnd w:id="18"/>
+      <w:bookmarkEnd w:id="19"/>
     </w:p>
     <w:p>
       <w:pPr>
@@ -4440,11 +4442,11 @@
         <w:pStyle w:val="Heading2"/>
         <w:ind w:left="482" w:hanging="497"/>
       </w:pPr>
-      <w:bookmarkStart w:id="19" w:name="_Toc6279"/>
+      <w:bookmarkStart w:id="20" w:name="_Toc6279"/>
       <w:r>
         <w:t xml:space="preserve">Software Interfaces </w:t>
       </w:r>
-      <w:bookmarkEnd w:id="19"/>
+      <w:bookmarkEnd w:id="20"/>
     </w:p>
     <w:p>
       <w:pPr>
@@ -4459,11 +4461,11 @@
         <w:pStyle w:val="Heading2"/>
         <w:ind w:left="482" w:hanging="497"/>
       </w:pPr>
-      <w:bookmarkStart w:id="20" w:name="_Toc6280"/>
+      <w:bookmarkStart w:id="21" w:name="_Toc6280"/>
       <w:r>
         <w:t xml:space="preserve">Communications Interfaces </w:t>
       </w:r>
-      <w:bookmarkEnd w:id="20"/>
+      <w:bookmarkEnd w:id="21"/>
     </w:p>
     <w:p>
       <w:pPr>
@@ -4479,11 +4481,11 @@
         <w:spacing w:after="85"/>
         <w:ind w:left="400" w:hanging="415"/>
       </w:pPr>
-      <w:bookmarkStart w:id="21" w:name="_Toc6281"/>
+      <w:bookmarkStart w:id="22" w:name="_Toc6281"/>
       <w:r>
         <w:t xml:space="preserve">System Features </w:t>
       </w:r>
-      <w:bookmarkEnd w:id="21"/>
+      <w:bookmarkEnd w:id="22"/>
     </w:p>
     <w:p>
       <w:pPr>
@@ -4498,11 +4500,11 @@
         <w:pStyle w:val="Heading2"/>
         <w:ind w:left="482" w:hanging="497"/>
       </w:pPr>
-      <w:bookmarkStart w:id="22" w:name="_Toc6282"/>
+      <w:bookmarkStart w:id="23" w:name="_Toc6282"/>
       <w:r>
         <w:t xml:space="preserve">System Feature 1 </w:t>
       </w:r>
-      <w:bookmarkEnd w:id="22"/>
+      <w:bookmarkEnd w:id="23"/>
     </w:p>
     <w:p>
       <w:pPr>
@@ -4828,33 +4830,33 @@
         <w:spacing w:after="827"/>
         <w:ind w:left="482" w:hanging="497"/>
       </w:pPr>
-      <w:bookmarkStart w:id="23" w:name="_Toc6283"/>
+      <w:bookmarkStart w:id="24" w:name="_Toc6283"/>
       <w:r>
         <w:t xml:space="preserve">System Feature 2 (and so on) </w:t>
       </w:r>
-      <w:bookmarkEnd w:id="23"/>
+      <w:bookmarkEnd w:id="24"/>
     </w:p>
     <w:p>
       <w:pPr>
         <w:pStyle w:val="Heading1"/>
         <w:ind w:left="400" w:hanging="415"/>
       </w:pPr>
-      <w:bookmarkStart w:id="24" w:name="_Toc6284"/>
+      <w:bookmarkStart w:id="25" w:name="_Toc6284"/>
       <w:r>
         <w:t xml:space="preserve">Other Nonfunctional Requirements </w:t>
       </w:r>
-      <w:bookmarkEnd w:id="24"/>
+      <w:bookmarkEnd w:id="25"/>
     </w:p>
     <w:p>
       <w:pPr>
         <w:pStyle w:val="Heading2"/>
         <w:ind w:left="482" w:hanging="497"/>
       </w:pPr>
-      <w:bookmarkStart w:id="25" w:name="_Toc6285"/>
+      <w:bookmarkStart w:id="26" w:name="_Toc6285"/>
       <w:r>
         <w:t xml:space="preserve">Performance Requirements </w:t>
       </w:r>
-      <w:bookmarkEnd w:id="25"/>
+      <w:bookmarkEnd w:id="26"/>
     </w:p>
     <w:p>
       <w:pPr>
@@ -4924,11 +4926,11 @@
         <w:pStyle w:val="Heading2"/>
         <w:ind w:left="482" w:hanging="497"/>
       </w:pPr>
-      <w:bookmarkStart w:id="26" w:name="_Toc6286"/>
+      <w:bookmarkStart w:id="27" w:name="_Toc6286"/>
       <w:r>
         <w:t xml:space="preserve">Safety Requirements </w:t>
       </w:r>
-      <w:bookmarkEnd w:id="26"/>
+      <w:bookmarkEnd w:id="27"/>
     </w:p>
     <w:p>
       <w:pPr>
@@ -4968,11 +4970,11 @@
         <w:pStyle w:val="Heading2"/>
         <w:ind w:left="482" w:hanging="497"/>
       </w:pPr>
-      <w:bookmarkStart w:id="27" w:name="_Toc6287"/>
+      <w:bookmarkStart w:id="28" w:name="_Toc6287"/>
       <w:r>
         <w:t xml:space="preserve">Security Requirements </w:t>
       </w:r>
-      <w:bookmarkEnd w:id="27"/>
+      <w:bookmarkEnd w:id="28"/>
     </w:p>
     <w:p>
       <w:pPr>
@@ -4994,11 +4996,11 @@
         <w:pStyle w:val="Heading2"/>
         <w:ind w:left="482" w:hanging="497"/>
       </w:pPr>
-      <w:bookmarkStart w:id="28" w:name="_Toc6288"/>
+      <w:bookmarkStart w:id="29" w:name="_Toc6288"/>
       <w:r>
         <w:t xml:space="preserve">Software Quality Attributes </w:t>
       </w:r>
-      <w:bookmarkEnd w:id="28"/>
+      <w:bookmarkEnd w:id="29"/>
     </w:p>
     <w:p>
       <w:pPr>
@@ -5213,11 +5215,11 @@
         <w:pStyle w:val="Heading2"/>
         <w:ind w:left="482" w:hanging="497"/>
       </w:pPr>
-      <w:bookmarkStart w:id="29" w:name="_Toc6289"/>
+      <w:bookmarkStart w:id="30" w:name="_Toc6289"/>
       <w:r>
         <w:t xml:space="preserve">Business Rules </w:t>
       </w:r>
-      <w:bookmarkEnd w:id="29"/>
+      <w:bookmarkEnd w:id="30"/>
     </w:p>
     <w:p>
       <w:pPr>
@@ -5265,11 +5267,11 @@
         <w:spacing w:after="85"/>
         <w:ind w:left="400" w:hanging="415"/>
       </w:pPr>
-      <w:bookmarkStart w:id="30" w:name="_Toc6290"/>
+      <w:bookmarkStart w:id="31" w:name="_Toc6290"/>
       <w:r>
         <w:t xml:space="preserve">Other Requirements </w:t>
       </w:r>
-      <w:bookmarkEnd w:id="30"/>
+      <w:bookmarkEnd w:id="31"/>
     </w:p>
     <w:p>
       <w:pPr>
@@ -5297,11 +5299,11 @@
         <w:spacing w:after="61"/>
         <w:ind w:left="-5"/>
       </w:pPr>
-      <w:bookmarkStart w:id="31" w:name="_Toc6291"/>
+      <w:bookmarkStart w:id="32" w:name="_Toc6291"/>
       <w:r>
         <w:t xml:space="preserve">Appendix A: Glossary </w:t>
       </w:r>
-      <w:bookmarkEnd w:id="31"/>
+      <w:bookmarkEnd w:id="32"/>
     </w:p>
     <w:p>
       <w:pPr>
@@ -5530,8 +5532,6 @@
         </w:rPr>
         <w:t>Transaction – the exchange of merchandise, property, or services for cash or a promise to pay</w:t>
       </w:r>
-      <w:bookmarkStart w:id="32" w:name="_GoBack"/>
-      <w:bookmarkEnd w:id="32"/>
     </w:p>
     <w:p>
       <w:pPr>
@@ -5870,7 +5870,7 @@
         <w:noProof/>
         <w:sz w:val="20"/>
       </w:rPr>
-      <w:t>8</w:t>
+      <w:t>2</w:t>
     </w:r>
     <w:r>
       <w:rPr>

</xml_diff>

<commit_message>
SRS - updated Operating Environment (software)
</commit_message>
<xml_diff>
--- a/Documentation/MCSPROJ/Software Requirement Specification (SRS).docx
+++ b/Documentation/MCSPROJ/Software Requirement Specification (SRS).docx
@@ -2834,8 +2834,6 @@
                 <w:i w:val="0"/>
               </w:rPr>
             </w:pPr>
-            <w:bookmarkStart w:id="2" w:name="_GoBack"/>
-            <w:bookmarkEnd w:id="2"/>
             <w:r>
               <w:rPr>
                 <w:i w:val="0"/>
@@ -3113,22 +3111,22 @@
         <w:pStyle w:val="Heading1"/>
         <w:ind w:left="400" w:hanging="415"/>
       </w:pPr>
-      <w:bookmarkStart w:id="3" w:name="_Toc6262"/>
+      <w:bookmarkStart w:id="2" w:name="_Toc6262"/>
       <w:r>
         <w:t xml:space="preserve">Introduction </w:t>
       </w:r>
-      <w:bookmarkEnd w:id="3"/>
+      <w:bookmarkEnd w:id="2"/>
     </w:p>
     <w:p>
       <w:pPr>
         <w:pStyle w:val="Heading2"/>
         <w:ind w:left="482" w:hanging="497"/>
       </w:pPr>
-      <w:bookmarkStart w:id="4" w:name="_Toc6263"/>
+      <w:bookmarkStart w:id="3" w:name="_Toc6263"/>
       <w:r>
         <w:t xml:space="preserve">Purpose  </w:t>
       </w:r>
-      <w:bookmarkEnd w:id="4"/>
+      <w:bookmarkEnd w:id="3"/>
     </w:p>
     <w:p>
       <w:pPr>
@@ -3189,11 +3187,11 @@
         <w:pStyle w:val="Heading2"/>
         <w:ind w:left="482" w:hanging="497"/>
       </w:pPr>
-      <w:bookmarkStart w:id="5" w:name="_Toc6264"/>
+      <w:bookmarkStart w:id="4" w:name="_Toc6264"/>
       <w:r>
         <w:t xml:space="preserve">Document Conventions </w:t>
       </w:r>
-      <w:bookmarkEnd w:id="5"/>
+      <w:bookmarkEnd w:id="4"/>
     </w:p>
     <w:p>
       <w:pPr>
@@ -3239,11 +3237,11 @@
         <w:pStyle w:val="Heading2"/>
         <w:ind w:left="482" w:hanging="497"/>
       </w:pPr>
-      <w:bookmarkStart w:id="6" w:name="_Toc6265"/>
+      <w:bookmarkStart w:id="5" w:name="_Toc6265"/>
       <w:r>
         <w:t xml:space="preserve">Intended Audience and Reading Suggestions </w:t>
       </w:r>
-      <w:bookmarkEnd w:id="6"/>
+      <w:bookmarkEnd w:id="5"/>
     </w:p>
     <w:p>
       <w:pPr>
@@ -3351,11 +3349,11 @@
         <w:pStyle w:val="Heading2"/>
         <w:ind w:left="482" w:hanging="497"/>
       </w:pPr>
-      <w:bookmarkStart w:id="7" w:name="_Toc6266"/>
+      <w:bookmarkStart w:id="6" w:name="_Toc6266"/>
       <w:r>
         <w:t xml:space="preserve">Product Scope </w:t>
       </w:r>
-      <w:bookmarkEnd w:id="7"/>
+      <w:bookmarkEnd w:id="6"/>
     </w:p>
     <w:p>
       <w:pPr>
@@ -3428,11 +3426,11 @@
         <w:pStyle w:val="Heading2"/>
         <w:ind w:left="482" w:hanging="497"/>
       </w:pPr>
-      <w:bookmarkStart w:id="8" w:name="_Toc6267"/>
+      <w:bookmarkStart w:id="7" w:name="_Toc6267"/>
       <w:r>
         <w:t xml:space="preserve">References </w:t>
       </w:r>
-      <w:bookmarkEnd w:id="8"/>
+      <w:bookmarkEnd w:id="7"/>
     </w:p>
     <w:p>
       <w:pPr>
@@ -3589,22 +3587,22 @@
         <w:pStyle w:val="Heading1"/>
         <w:ind w:left="400" w:hanging="415"/>
       </w:pPr>
-      <w:bookmarkStart w:id="9" w:name="_Toc6268"/>
+      <w:bookmarkStart w:id="8" w:name="_Toc6268"/>
       <w:r>
         <w:t xml:space="preserve">Overall Description </w:t>
       </w:r>
-      <w:bookmarkEnd w:id="9"/>
+      <w:bookmarkEnd w:id="8"/>
     </w:p>
     <w:p>
       <w:pPr>
         <w:pStyle w:val="Heading2"/>
         <w:ind w:left="482" w:hanging="497"/>
       </w:pPr>
-      <w:bookmarkStart w:id="10" w:name="_Toc6269"/>
+      <w:bookmarkStart w:id="9" w:name="_Toc6269"/>
       <w:r>
         <w:t xml:space="preserve">Product Perspective </w:t>
       </w:r>
-      <w:bookmarkEnd w:id="10"/>
+      <w:bookmarkEnd w:id="9"/>
     </w:p>
     <w:p>
       <w:pPr>
@@ -3644,11 +3642,11 @@
         <w:pStyle w:val="Heading2"/>
         <w:ind w:left="482" w:hanging="497"/>
       </w:pPr>
-      <w:bookmarkStart w:id="11" w:name="_Toc6270"/>
+      <w:bookmarkStart w:id="10" w:name="_Toc6270"/>
       <w:r>
         <w:t xml:space="preserve">Product Functions </w:t>
       </w:r>
-      <w:bookmarkEnd w:id="11"/>
+      <w:bookmarkEnd w:id="10"/>
     </w:p>
     <w:p>
       <w:pPr>
@@ -3663,11 +3661,11 @@
         <w:pStyle w:val="Heading2"/>
         <w:ind w:left="482" w:hanging="497"/>
       </w:pPr>
-      <w:bookmarkStart w:id="12" w:name="_Toc6271"/>
+      <w:bookmarkStart w:id="11" w:name="_Toc6271"/>
       <w:r>
         <w:t xml:space="preserve">User Classes and Characteristics </w:t>
       </w:r>
-      <w:bookmarkEnd w:id="12"/>
+      <w:bookmarkEnd w:id="11"/>
     </w:p>
     <w:p>
       <w:pPr>
@@ -3916,11 +3914,11 @@
         <w:pStyle w:val="Heading2"/>
         <w:ind w:left="482" w:hanging="497"/>
       </w:pPr>
-      <w:bookmarkStart w:id="13" w:name="_Toc6272"/>
+      <w:bookmarkStart w:id="12" w:name="_Toc6272"/>
       <w:r>
         <w:t xml:space="preserve">Operating Environment </w:t>
       </w:r>
-      <w:bookmarkEnd w:id="13"/>
+      <w:bookmarkEnd w:id="12"/>
     </w:p>
     <w:p>
       <w:pPr>
@@ -4104,6 +4102,33 @@
           <w:i w:val="0"/>
         </w:rPr>
         <w:t>Microsoft SQL Server Management Studio Express 2010</w:t>
+      </w:r>
+    </w:p>
+    <w:p>
+      <w:pPr>
+        <w:pStyle w:val="ListParagraph"/>
+        <w:numPr>
+          <w:ilvl w:val="0"/>
+          <w:numId w:val="3"/>
+        </w:numPr>
+        <w:jc w:val="both"/>
+        <w:rPr>
+          <w:i w:val="0"/>
+        </w:rPr>
+      </w:pPr>
+      <w:r>
+        <w:rPr>
+          <w:i w:val="0"/>
+        </w:rPr>
+        <w:t>Software can be used</w:t>
+      </w:r>
+      <w:bookmarkStart w:id="13" w:name="_GoBack"/>
+      <w:bookmarkEnd w:id="13"/>
+      <w:r>
+        <w:rPr>
+          <w:i w:val="0"/>
+        </w:rPr>
+        <w:t xml:space="preserve"> on any browser</w:t>
       </w:r>
     </w:p>
     <w:p>
@@ -5870,7 +5895,7 @@
         <w:noProof/>
         <w:sz w:val="20"/>
       </w:rPr>
-      <w:t>2</w:t>
+      <w:t>4</w:t>
     </w:r>
     <w:r>
       <w:rPr>

</xml_diff>

<commit_message>
SRS - Software Interfaces
</commit_message>
<xml_diff>
--- a/Documentation/MCSPROJ/Software Requirement Specification (SRS).docx
+++ b/Documentation/MCSPROJ/Software Requirement Specification (SRS).docx
@@ -3025,6 +3025,14 @@
               </w:rPr>
               <w:t>Create Glossary</w:t>
             </w:r>
+            <w:r>
+              <w:rPr>
+                <w:i w:val="0"/>
+              </w:rPr>
+              <w:t xml:space="preserve">, </w:t>
+            </w:r>
+            <w:bookmarkStart w:id="2" w:name="_GoBack"/>
+            <w:bookmarkEnd w:id="2"/>
           </w:p>
         </w:tc>
         <w:tc>
@@ -3111,22 +3119,22 @@
         <w:pStyle w:val="Heading1"/>
         <w:ind w:left="400" w:hanging="415"/>
       </w:pPr>
-      <w:bookmarkStart w:id="2" w:name="_Toc6262"/>
+      <w:bookmarkStart w:id="3" w:name="_Toc6262"/>
       <w:r>
         <w:t xml:space="preserve">Introduction </w:t>
       </w:r>
-      <w:bookmarkEnd w:id="2"/>
+      <w:bookmarkEnd w:id="3"/>
     </w:p>
     <w:p>
       <w:pPr>
         <w:pStyle w:val="Heading2"/>
         <w:ind w:left="482" w:hanging="497"/>
       </w:pPr>
-      <w:bookmarkStart w:id="3" w:name="_Toc6263"/>
+      <w:bookmarkStart w:id="4" w:name="_Toc6263"/>
       <w:r>
         <w:t xml:space="preserve">Purpose  </w:t>
       </w:r>
-      <w:bookmarkEnd w:id="3"/>
+      <w:bookmarkEnd w:id="4"/>
     </w:p>
     <w:p>
       <w:pPr>
@@ -3187,11 +3195,11 @@
         <w:pStyle w:val="Heading2"/>
         <w:ind w:left="482" w:hanging="497"/>
       </w:pPr>
-      <w:bookmarkStart w:id="4" w:name="_Toc6264"/>
+      <w:bookmarkStart w:id="5" w:name="_Toc6264"/>
       <w:r>
         <w:t xml:space="preserve">Document Conventions </w:t>
       </w:r>
-      <w:bookmarkEnd w:id="4"/>
+      <w:bookmarkEnd w:id="5"/>
     </w:p>
     <w:p>
       <w:pPr>
@@ -3237,11 +3245,11 @@
         <w:pStyle w:val="Heading2"/>
         <w:ind w:left="482" w:hanging="497"/>
       </w:pPr>
-      <w:bookmarkStart w:id="5" w:name="_Toc6265"/>
+      <w:bookmarkStart w:id="6" w:name="_Toc6265"/>
       <w:r>
         <w:t xml:space="preserve">Intended Audience and Reading Suggestions </w:t>
       </w:r>
-      <w:bookmarkEnd w:id="5"/>
+      <w:bookmarkEnd w:id="6"/>
     </w:p>
     <w:p>
       <w:pPr>
@@ -3349,11 +3357,11 @@
         <w:pStyle w:val="Heading2"/>
         <w:ind w:left="482" w:hanging="497"/>
       </w:pPr>
-      <w:bookmarkStart w:id="6" w:name="_Toc6266"/>
+      <w:bookmarkStart w:id="7" w:name="_Toc6266"/>
       <w:r>
         <w:t xml:space="preserve">Product Scope </w:t>
       </w:r>
-      <w:bookmarkEnd w:id="6"/>
+      <w:bookmarkEnd w:id="7"/>
     </w:p>
     <w:p>
       <w:pPr>
@@ -3426,11 +3434,11 @@
         <w:pStyle w:val="Heading2"/>
         <w:ind w:left="482" w:hanging="497"/>
       </w:pPr>
-      <w:bookmarkStart w:id="7" w:name="_Toc6267"/>
+      <w:bookmarkStart w:id="8" w:name="_Toc6267"/>
       <w:r>
         <w:t xml:space="preserve">References </w:t>
       </w:r>
-      <w:bookmarkEnd w:id="7"/>
+      <w:bookmarkEnd w:id="8"/>
     </w:p>
     <w:p>
       <w:pPr>
@@ -3587,22 +3595,22 @@
         <w:pStyle w:val="Heading1"/>
         <w:ind w:left="400" w:hanging="415"/>
       </w:pPr>
-      <w:bookmarkStart w:id="8" w:name="_Toc6268"/>
+      <w:bookmarkStart w:id="9" w:name="_Toc6268"/>
       <w:r>
         <w:t xml:space="preserve">Overall Description </w:t>
       </w:r>
-      <w:bookmarkEnd w:id="8"/>
+      <w:bookmarkEnd w:id="9"/>
     </w:p>
     <w:p>
       <w:pPr>
         <w:pStyle w:val="Heading2"/>
         <w:ind w:left="482" w:hanging="497"/>
       </w:pPr>
-      <w:bookmarkStart w:id="9" w:name="_Toc6269"/>
+      <w:bookmarkStart w:id="10" w:name="_Toc6269"/>
       <w:r>
         <w:t xml:space="preserve">Product Perspective </w:t>
       </w:r>
-      <w:bookmarkEnd w:id="9"/>
+      <w:bookmarkEnd w:id="10"/>
     </w:p>
     <w:p>
       <w:pPr>
@@ -3642,11 +3650,11 @@
         <w:pStyle w:val="Heading2"/>
         <w:ind w:left="482" w:hanging="497"/>
       </w:pPr>
-      <w:bookmarkStart w:id="10" w:name="_Toc6270"/>
+      <w:bookmarkStart w:id="11" w:name="_Toc6270"/>
       <w:r>
         <w:t xml:space="preserve">Product Functions </w:t>
       </w:r>
-      <w:bookmarkEnd w:id="10"/>
+      <w:bookmarkEnd w:id="11"/>
     </w:p>
     <w:p>
       <w:pPr>
@@ -3661,11 +3669,11 @@
         <w:pStyle w:val="Heading2"/>
         <w:ind w:left="482" w:hanging="497"/>
       </w:pPr>
-      <w:bookmarkStart w:id="11" w:name="_Toc6271"/>
+      <w:bookmarkStart w:id="12" w:name="_Toc6271"/>
       <w:r>
         <w:t xml:space="preserve">User Classes and Characteristics </w:t>
       </w:r>
-      <w:bookmarkEnd w:id="11"/>
+      <w:bookmarkEnd w:id="12"/>
     </w:p>
     <w:p>
       <w:pPr>
@@ -3914,11 +3922,11 @@
         <w:pStyle w:val="Heading2"/>
         <w:ind w:left="482" w:hanging="497"/>
       </w:pPr>
-      <w:bookmarkStart w:id="12" w:name="_Toc6272"/>
+      <w:bookmarkStart w:id="13" w:name="_Toc6272"/>
       <w:r>
         <w:t xml:space="preserve">Operating Environment </w:t>
       </w:r>
-      <w:bookmarkEnd w:id="12"/>
+      <w:bookmarkEnd w:id="13"/>
     </w:p>
     <w:p>
       <w:pPr>
@@ -4120,15 +4128,13 @@
         <w:rPr>
           <w:i w:val="0"/>
         </w:rPr>
-        <w:t>Software can be used</w:t>
-      </w:r>
-      <w:bookmarkStart w:id="13" w:name="_GoBack"/>
-      <w:bookmarkEnd w:id="13"/>
-      <w:r>
-        <w:rPr>
-          <w:i w:val="0"/>
-        </w:rPr>
-        <w:t xml:space="preserve"> on any browser</w:t>
+        <w:t>Software can be used on any browser</w:t>
+      </w:r>
+      <w:r>
+        <w:rPr>
+          <w:i w:val="0"/>
+        </w:rPr>
+        <w:t>s</w:t>
       </w:r>
     </w:p>
     <w:p>
@@ -4475,10 +4481,23 @@
     </w:p>
     <w:p>
       <w:pPr>
-        <w:ind w:left="-5"/>
-      </w:pPr>
-      <w:r>
-        <w:t xml:space="preserve">&lt;Describe the connections between this product and other specific software components (name and version), including databases, operating systems, tools, libraries, and integrated commercial components. Identify the data items or messages coming into the system and going out and describe the purpose of each. Describe the services needed and the nature of communications. Refer to documents that describe detailed application programming interface protocols. Identify data that will be shared across software components. If the data sharing mechanism must be implemented in a specific way (for example, use of a global data area in a multitasking operating system), specify this as an implementation constraint.&gt; </w:t>
+        <w:ind w:left="-5" w:firstLine="487"/>
+        <w:jc w:val="both"/>
+        <w:rPr>
+          <w:i w:val="0"/>
+        </w:rPr>
+      </w:pPr>
+      <w:r>
+        <w:rPr>
+          <w:i w:val="0"/>
+        </w:rPr>
+        <w:t xml:space="preserve">The computer, this software going to be installed, needs to have Windows Operating System above Windows 7. On that Windows platform, .Net 4.0 will be installed and that will be the platform the specific software will be run. There will be an ADO.NET data transmission with the Microsoft SQL Server Management Studio Express 2010 R2 edition that will be installed in the same computer. </w:t>
+      </w:r>
+      <w:r>
+        <w:rPr>
+          <w:i w:val="0"/>
+        </w:rPr>
+        <w:t>Then, the software can be used on any browsers.</w:t>
       </w:r>
     </w:p>
     <w:p>
@@ -4488,7 +4507,7 @@
       </w:pPr>
       <w:bookmarkStart w:id="21" w:name="_Toc6280"/>
       <w:r>
-        <w:t xml:space="preserve">Communications Interfaces </w:t>
+        <w:t>Communications Interfaces</w:t>
       </w:r>
       <w:bookmarkEnd w:id="21"/>
     </w:p>
@@ -5895,7 +5914,7 @@
         <w:noProof/>
         <w:sz w:val="20"/>
       </w:rPr>
-      <w:t>4</w:t>
+      <w:t>6</w:t>
     </w:r>
     <w:r>
       <w:rPr>

</xml_diff>

<commit_message>
SRS - Analysis Models
</commit_message>
<xml_diff>
--- a/Documentation/MCSPROJ/Software Requirement Specification (SRS).docx
+++ b/Documentation/MCSPROJ/Software Requirement Specification (SRS).docx
@@ -268,73 +268,37 @@
           <w:b/>
           <w:sz w:val="20"/>
         </w:rPr>
-        <w:t xml:space="preserve">Copyright © 1999 by Karl E. </w:t>
-      </w:r>
-      <w:proofErr w:type="spellStart"/>
+        <w:t xml:space="preserve">Copyright © 1999 by Karl E. Wiegers. Permission is granted to use, modify, and distribute this document. </w:t>
+      </w:r>
+    </w:p>
+    <w:p>
+      <w:pPr>
+        <w:spacing w:after="3" w:line="577" w:lineRule="auto"/>
+        <w:ind w:left="-5"/>
+      </w:pPr>
       <w:r>
         <w:rPr>
           <w:rFonts w:ascii="Times New Roman" w:eastAsia="Times New Roman" w:hAnsi="Times New Roman" w:cs="Times New Roman"/>
           <w:b/>
           <w:sz w:val="20"/>
         </w:rPr>
-        <w:t>Wiegers</w:t>
-      </w:r>
-      <w:proofErr w:type="spellEnd"/>
+        <w:t>Software</w:t>
+      </w:r>
+      <w:r>
+        <w:rPr>
+          <w:rFonts w:ascii="Times New Roman" w:eastAsia="Times New Roman" w:hAnsi="Times New Roman" w:cs="Times New Roman"/>
+          <w:b/>
+          <w:sz w:val="24"/>
+        </w:rPr>
+        <w:t xml:space="preserve"> </w:t>
+      </w:r>
       <w:r>
         <w:rPr>
           <w:rFonts w:ascii="Times New Roman" w:eastAsia="Times New Roman" w:hAnsi="Times New Roman" w:cs="Times New Roman"/>
           <w:b/>
           <w:sz w:val="20"/>
         </w:rPr>
-        <w:t xml:space="preserve">. Permission is granted to use, modify, and distribute this document. </w:t>
-      </w:r>
-    </w:p>
-    <w:p>
-      <w:pPr>
-        <w:spacing w:after="3" w:line="577" w:lineRule="auto"/>
-        <w:ind w:left="-5"/>
-      </w:pPr>
-      <w:r>
-        <w:rPr>
-          <w:rFonts w:ascii="Times New Roman" w:eastAsia="Times New Roman" w:hAnsi="Times New Roman" w:cs="Times New Roman"/>
-          <w:b/>
-          <w:sz w:val="20"/>
-        </w:rPr>
-        <w:t>Software</w:t>
-      </w:r>
-      <w:r>
-        <w:rPr>
-          <w:rFonts w:ascii="Times New Roman" w:eastAsia="Times New Roman" w:hAnsi="Times New Roman" w:cs="Times New Roman"/>
-          <w:b/>
-          <w:sz w:val="24"/>
-        </w:rPr>
-        <w:t xml:space="preserve"> </w:t>
-      </w:r>
-      <w:r>
-        <w:rPr>
-          <w:rFonts w:ascii="Times New Roman" w:eastAsia="Times New Roman" w:hAnsi="Times New Roman" w:cs="Times New Roman"/>
-          <w:b/>
-          <w:sz w:val="20"/>
-        </w:rPr>
-        <w:t>Requirements Specification for &lt;Project</w:t>
-      </w:r>
-      <w:proofErr w:type="gramStart"/>
-      <w:r>
-        <w:rPr>
-          <w:rFonts w:ascii="Times New Roman" w:eastAsia="Times New Roman" w:hAnsi="Times New Roman" w:cs="Times New Roman"/>
-          <w:b/>
-          <w:sz w:val="20"/>
-        </w:rPr>
-        <w:t>&gt;  Page</w:t>
-      </w:r>
-      <w:proofErr w:type="gramEnd"/>
-      <w:r>
-        <w:rPr>
-          <w:rFonts w:ascii="Times New Roman" w:eastAsia="Times New Roman" w:hAnsi="Times New Roman" w:cs="Times New Roman"/>
-          <w:b/>
-          <w:sz w:val="20"/>
-        </w:rPr>
-        <w:t xml:space="preserve"> ii </w:t>
+        <w:t xml:space="preserve">Requirements Specification for &lt;Project&gt;  Page ii </w:t>
       </w:r>
     </w:p>
     <w:p>
@@ -2581,27 +2545,7 @@
                 <w:i w:val="0"/>
                 <w:sz w:val="24"/>
               </w:rPr>
-              <w:t xml:space="preserve">Reason </w:t>
-            </w:r>
-            <w:proofErr w:type="gramStart"/>
-            <w:r>
-              <w:rPr>
-                <w:rFonts w:ascii="Times New Roman" w:eastAsia="Times New Roman" w:hAnsi="Times New Roman" w:cs="Times New Roman"/>
-                <w:b/>
-                <w:i w:val="0"/>
-                <w:sz w:val="24"/>
-              </w:rPr>
-              <w:t>For</w:t>
-            </w:r>
-            <w:proofErr w:type="gramEnd"/>
-            <w:r>
-              <w:rPr>
-                <w:rFonts w:ascii="Times New Roman" w:eastAsia="Times New Roman" w:hAnsi="Times New Roman" w:cs="Times New Roman"/>
-                <w:b/>
-                <w:i w:val="0"/>
-                <w:sz w:val="24"/>
-              </w:rPr>
-              <w:t xml:space="preserve"> Changes</w:t>
+              <w:t>Reason For Changes</w:t>
             </w:r>
           </w:p>
         </w:tc>
@@ -3093,8 +3037,6 @@
               </w:rPr>
               <w:t>Software Interfaces</w:t>
             </w:r>
-            <w:bookmarkStart w:id="2" w:name="_GoBack"/>
-            <w:bookmarkEnd w:id="2"/>
           </w:p>
         </w:tc>
         <w:tc>
@@ -3181,22 +3123,22 @@
         <w:pStyle w:val="Heading1"/>
         <w:ind w:left="400" w:hanging="415"/>
       </w:pPr>
-      <w:bookmarkStart w:id="3" w:name="_Toc6262"/>
+      <w:bookmarkStart w:id="2" w:name="_Toc6262"/>
       <w:r>
         <w:t xml:space="preserve">Introduction </w:t>
       </w:r>
-      <w:bookmarkEnd w:id="3"/>
+      <w:bookmarkEnd w:id="2"/>
     </w:p>
     <w:p>
       <w:pPr>
         <w:pStyle w:val="Heading2"/>
         <w:ind w:left="482" w:hanging="497"/>
       </w:pPr>
-      <w:bookmarkStart w:id="4" w:name="_Toc6263"/>
+      <w:bookmarkStart w:id="3" w:name="_Toc6263"/>
       <w:r>
         <w:t xml:space="preserve">Purpose  </w:t>
       </w:r>
-      <w:bookmarkEnd w:id="4"/>
+      <w:bookmarkEnd w:id="3"/>
     </w:p>
     <w:p>
       <w:pPr>
@@ -3257,11 +3199,11 @@
         <w:pStyle w:val="Heading2"/>
         <w:ind w:left="482" w:hanging="497"/>
       </w:pPr>
-      <w:bookmarkStart w:id="5" w:name="_Toc6264"/>
+      <w:bookmarkStart w:id="4" w:name="_Toc6264"/>
       <w:r>
         <w:t xml:space="preserve">Document Conventions </w:t>
       </w:r>
-      <w:bookmarkEnd w:id="5"/>
+      <w:bookmarkEnd w:id="4"/>
     </w:p>
     <w:p>
       <w:pPr>
@@ -3299,21 +3241,7 @@
         <w:rPr>
           <w:i w:val="0"/>
         </w:rPr>
-        <w:t xml:space="preserve">pt with </w:t>
-      </w:r>
-      <w:proofErr w:type="gramStart"/>
-      <w:r>
-        <w:rPr>
-          <w:i w:val="0"/>
-        </w:rPr>
-        <w:t>1.0 line</w:t>
-      </w:r>
-      <w:proofErr w:type="gramEnd"/>
-      <w:r>
-        <w:rPr>
-          <w:i w:val="0"/>
-        </w:rPr>
-        <w:t xml:space="preserve"> spacing. It has used the bold property to set the headings of the document.</w:t>
+        <w:t>pt with 1.0 line spacing. It has used the bold property to set the headings of the document.</w:t>
       </w:r>
     </w:p>
     <w:p>
@@ -3321,11 +3249,11 @@
         <w:pStyle w:val="Heading2"/>
         <w:ind w:left="482" w:hanging="497"/>
       </w:pPr>
-      <w:bookmarkStart w:id="6" w:name="_Toc6265"/>
+      <w:bookmarkStart w:id="5" w:name="_Toc6265"/>
       <w:r>
         <w:t xml:space="preserve">Intended Audience and Reading Suggestions </w:t>
       </w:r>
-      <w:bookmarkEnd w:id="6"/>
+      <w:bookmarkEnd w:id="5"/>
     </w:p>
     <w:p>
       <w:pPr>
@@ -3339,35 +3267,7 @@
         <w:rPr>
           <w:i w:val="0"/>
         </w:rPr>
-        <w:t xml:space="preserve">The intended audience of this document would be owner and specific employees like manager and receptionist of </w:t>
-      </w:r>
-      <w:proofErr w:type="spellStart"/>
-      <w:r>
-        <w:rPr>
-          <w:i w:val="0"/>
-        </w:rPr>
-        <w:t>Tarangban</w:t>
-      </w:r>
-      <w:proofErr w:type="spellEnd"/>
-      <w:r>
-        <w:rPr>
-          <w:i w:val="0"/>
-        </w:rPr>
-        <w:t xml:space="preserve"> Falls &amp; </w:t>
-      </w:r>
-      <w:proofErr w:type="spellStart"/>
-      <w:r>
-        <w:rPr>
-          <w:i w:val="0"/>
-        </w:rPr>
-        <w:t>Calimbo</w:t>
-      </w:r>
-      <w:proofErr w:type="spellEnd"/>
-      <w:r>
-        <w:rPr>
-          <w:i w:val="0"/>
-        </w:rPr>
-        <w:t xml:space="preserve"> Farm Resort, and developers with the goal to refer and analyze the data. The SRS document can be utilized as a part of any case with respect to the requirements of the project and the arrangements that have been taken. The document would final provide a reasonable thought regarding the system that is building</w:t>
+        <w:t>The intended audience of this document would be owner and specific employees like manager and receptionist of Tarangban Falls &amp; Calimbo Farm Resort, and developers with the goal to refer and analyze the data. The SRS document can be utilized as a part of any case with respect to the requirements of the project and the arrangements that have been taken. The document would final provide a reasonable thought regarding the system that is building</w:t>
       </w:r>
       <w:r>
         <w:rPr>
@@ -3461,11 +3361,11 @@
         <w:pStyle w:val="Heading2"/>
         <w:ind w:left="482" w:hanging="497"/>
       </w:pPr>
-      <w:bookmarkStart w:id="7" w:name="_Toc6266"/>
+      <w:bookmarkStart w:id="6" w:name="_Toc6266"/>
       <w:r>
         <w:t xml:space="preserve">Product Scope </w:t>
       </w:r>
-      <w:bookmarkEnd w:id="7"/>
+      <w:bookmarkEnd w:id="6"/>
     </w:p>
     <w:p>
       <w:pPr>
@@ -3485,35 +3385,7 @@
         <w:rPr>
           <w:i w:val="0"/>
         </w:rPr>
-        <w:t xml:space="preserve">ware, Resort Reservation System which will be implemented for </w:t>
-      </w:r>
-      <w:proofErr w:type="spellStart"/>
-      <w:r>
-        <w:rPr>
-          <w:i w:val="0"/>
-        </w:rPr>
-        <w:t>Tarangban</w:t>
-      </w:r>
-      <w:proofErr w:type="spellEnd"/>
-      <w:r>
-        <w:rPr>
-          <w:i w:val="0"/>
-        </w:rPr>
-        <w:t xml:space="preserve"> Falls &amp; </w:t>
-      </w:r>
-      <w:proofErr w:type="spellStart"/>
-      <w:r>
-        <w:rPr>
-          <w:i w:val="0"/>
-        </w:rPr>
-        <w:t>Calimbo</w:t>
-      </w:r>
-      <w:proofErr w:type="spellEnd"/>
-      <w:r>
-        <w:rPr>
-          <w:i w:val="0"/>
-        </w:rPr>
-        <w:t xml:space="preserve"> Farm Resort, will automate the significant operations of the resort. Its features are to keep track in room and hall reservation, and check availability; to manage all room types and services; and to keep track in all inventories of the resort and customer information. Owner, manager, and r</w:t>
+        <w:t>ware, Resort Reservation System which will be implemented for Tarangban Falls &amp; Calimbo Farm Resort, will automate the significant operations of the resort. Its features are to keep track in room and hall reservation, and check availability; to manage all room types and services; and to keep track in all inventories of the resort and customer information. Owner, manager, and r</w:t>
       </w:r>
       <w:r>
         <w:rPr>
@@ -3566,11 +3438,11 @@
         <w:pStyle w:val="Heading2"/>
         <w:ind w:left="482" w:hanging="497"/>
       </w:pPr>
-      <w:bookmarkStart w:id="8" w:name="_Toc6267"/>
+      <w:bookmarkStart w:id="7" w:name="_Toc6267"/>
       <w:r>
         <w:t xml:space="preserve">References </w:t>
       </w:r>
-      <w:bookmarkEnd w:id="8"/>
+      <w:bookmarkEnd w:id="7"/>
     </w:p>
     <w:p>
       <w:pPr>
@@ -3727,22 +3599,22 @@
         <w:pStyle w:val="Heading1"/>
         <w:ind w:left="400" w:hanging="415"/>
       </w:pPr>
-      <w:bookmarkStart w:id="9" w:name="_Toc6268"/>
+      <w:bookmarkStart w:id="8" w:name="_Toc6268"/>
       <w:r>
         <w:t xml:space="preserve">Overall Description </w:t>
       </w:r>
-      <w:bookmarkEnd w:id="9"/>
+      <w:bookmarkEnd w:id="8"/>
     </w:p>
     <w:p>
       <w:pPr>
         <w:pStyle w:val="Heading2"/>
         <w:ind w:left="482" w:hanging="497"/>
       </w:pPr>
-      <w:bookmarkStart w:id="10" w:name="_Toc6269"/>
+      <w:bookmarkStart w:id="9" w:name="_Toc6269"/>
       <w:r>
         <w:t xml:space="preserve">Product Perspective </w:t>
       </w:r>
-      <w:bookmarkEnd w:id="10"/>
+      <w:bookmarkEnd w:id="9"/>
     </w:p>
     <w:p>
       <w:pPr>
@@ -3782,11 +3654,11 @@
         <w:pStyle w:val="Heading2"/>
         <w:ind w:left="482" w:hanging="497"/>
       </w:pPr>
-      <w:bookmarkStart w:id="11" w:name="_Toc6270"/>
+      <w:bookmarkStart w:id="10" w:name="_Toc6270"/>
       <w:r>
         <w:t xml:space="preserve">Product Functions </w:t>
       </w:r>
-      <w:bookmarkEnd w:id="11"/>
+      <w:bookmarkEnd w:id="10"/>
     </w:p>
     <w:p>
       <w:pPr>
@@ -3801,11 +3673,11 @@
         <w:pStyle w:val="Heading2"/>
         <w:ind w:left="482" w:hanging="497"/>
       </w:pPr>
-      <w:bookmarkStart w:id="12" w:name="_Toc6271"/>
+      <w:bookmarkStart w:id="11" w:name="_Toc6271"/>
       <w:r>
         <w:t xml:space="preserve">User Classes and Characteristics </w:t>
       </w:r>
-      <w:bookmarkEnd w:id="12"/>
+      <w:bookmarkEnd w:id="11"/>
     </w:p>
     <w:p>
       <w:pPr>
@@ -3839,35 +3711,7 @@
         <w:rPr>
           <w:i w:val="0"/>
         </w:rPr>
-        <w:t xml:space="preserve">There are three user levels in Resort Reservation System of </w:t>
-      </w:r>
-      <w:proofErr w:type="spellStart"/>
-      <w:r>
-        <w:rPr>
-          <w:i w:val="0"/>
-        </w:rPr>
-        <w:t>Tarangban</w:t>
-      </w:r>
-      <w:proofErr w:type="spellEnd"/>
-      <w:r>
-        <w:rPr>
-          <w:i w:val="0"/>
-        </w:rPr>
-        <w:t xml:space="preserve"> Falls &amp; </w:t>
-      </w:r>
-      <w:proofErr w:type="spellStart"/>
-      <w:r>
-        <w:rPr>
-          <w:i w:val="0"/>
-        </w:rPr>
-        <w:t>Calimbo</w:t>
-      </w:r>
-      <w:proofErr w:type="spellEnd"/>
-      <w:r>
-        <w:rPr>
-          <w:i w:val="0"/>
-        </w:rPr>
-        <w:t xml:space="preserve"> Farm Resort.</w:t>
+        <w:t>There are three user levels in Resort Reservation System of Tarangban Falls &amp; Calimbo Farm Resort.</w:t>
       </w:r>
     </w:p>
     <w:p>
@@ -4082,11 +3926,11 @@
         <w:pStyle w:val="Heading2"/>
         <w:ind w:left="482" w:hanging="497"/>
       </w:pPr>
-      <w:bookmarkStart w:id="13" w:name="_Toc6272"/>
+      <w:bookmarkStart w:id="12" w:name="_Toc6272"/>
       <w:r>
         <w:t xml:space="preserve">Operating Environment </w:t>
       </w:r>
-      <w:bookmarkEnd w:id="13"/>
+      <w:bookmarkEnd w:id="12"/>
     </w:p>
     <w:p>
       <w:pPr>
@@ -4302,11 +4146,11 @@
         <w:pStyle w:val="Heading2"/>
         <w:ind w:left="482" w:hanging="497"/>
       </w:pPr>
-      <w:bookmarkStart w:id="14" w:name="_Toc6273"/>
+      <w:bookmarkStart w:id="13" w:name="_Toc6273"/>
       <w:r>
         <w:t xml:space="preserve">Design and Implementation Constraints </w:t>
       </w:r>
-      <w:bookmarkEnd w:id="14"/>
+      <w:bookmarkEnd w:id="13"/>
     </w:p>
     <w:p>
       <w:pPr>
@@ -4328,11 +4172,11 @@
         <w:pStyle w:val="Heading2"/>
         <w:ind w:left="482" w:hanging="497"/>
       </w:pPr>
-      <w:bookmarkStart w:id="15" w:name="_Toc6274"/>
+      <w:bookmarkStart w:id="14" w:name="_Toc6274"/>
       <w:r>
         <w:t xml:space="preserve">User Documentation </w:t>
       </w:r>
-      <w:bookmarkEnd w:id="15"/>
+      <w:bookmarkEnd w:id="14"/>
     </w:p>
     <w:p>
       <w:pPr>
@@ -4372,11 +4216,11 @@
         <w:pStyle w:val="Heading2"/>
         <w:ind w:left="482" w:hanging="497"/>
       </w:pPr>
-      <w:bookmarkStart w:id="16" w:name="_Toc6275"/>
+      <w:bookmarkStart w:id="15" w:name="_Toc6275"/>
       <w:r>
         <w:t xml:space="preserve">Assumptions and Dependencies </w:t>
       </w:r>
-      <w:bookmarkEnd w:id="16"/>
+      <w:bookmarkEnd w:id="15"/>
     </w:p>
     <w:p>
       <w:pPr>
@@ -4535,22 +4379,22 @@
         <w:pStyle w:val="Heading1"/>
         <w:ind w:left="400" w:hanging="415"/>
       </w:pPr>
-      <w:bookmarkStart w:id="17" w:name="_Toc6276"/>
+      <w:bookmarkStart w:id="16" w:name="_Toc6276"/>
       <w:r>
         <w:t xml:space="preserve">External Interface Requirements </w:t>
       </w:r>
-      <w:bookmarkEnd w:id="17"/>
+      <w:bookmarkEnd w:id="16"/>
     </w:p>
     <w:p>
       <w:pPr>
         <w:pStyle w:val="Heading2"/>
         <w:ind w:left="482" w:hanging="497"/>
       </w:pPr>
-      <w:bookmarkStart w:id="18" w:name="_Toc6277"/>
+      <w:bookmarkStart w:id="17" w:name="_Toc6277"/>
       <w:r>
         <w:t xml:space="preserve">User Interfaces </w:t>
       </w:r>
-      <w:bookmarkEnd w:id="18"/>
+      <w:bookmarkEnd w:id="17"/>
     </w:p>
     <w:p>
       <w:pPr>
@@ -4565,11 +4409,11 @@
         <w:pStyle w:val="Heading2"/>
         <w:ind w:left="482" w:hanging="497"/>
       </w:pPr>
-      <w:bookmarkStart w:id="19" w:name="_Toc6278"/>
+      <w:bookmarkStart w:id="18" w:name="_Toc6278"/>
       <w:r>
         <w:t xml:space="preserve">Hardware Interfaces </w:t>
       </w:r>
-      <w:bookmarkEnd w:id="19"/>
+      <w:bookmarkEnd w:id="18"/>
     </w:p>
     <w:p>
       <w:pPr>
@@ -4633,11 +4477,11 @@
         <w:pStyle w:val="Heading2"/>
         <w:ind w:left="482" w:hanging="497"/>
       </w:pPr>
-      <w:bookmarkStart w:id="20" w:name="_Toc6279"/>
+      <w:bookmarkStart w:id="19" w:name="_Toc6279"/>
       <w:r>
         <w:t xml:space="preserve">Software Interfaces </w:t>
       </w:r>
-      <w:bookmarkEnd w:id="20"/>
+      <w:bookmarkEnd w:id="19"/>
     </w:p>
     <w:p>
       <w:pPr>
@@ -4665,11 +4509,11 @@
         <w:pStyle w:val="Heading2"/>
         <w:ind w:left="482" w:hanging="497"/>
       </w:pPr>
-      <w:bookmarkStart w:id="21" w:name="_Toc6280"/>
+      <w:bookmarkStart w:id="20" w:name="_Toc6280"/>
       <w:r>
         <w:t>Communications Interfaces</w:t>
       </w:r>
-      <w:bookmarkEnd w:id="21"/>
+      <w:bookmarkEnd w:id="20"/>
     </w:p>
     <w:p>
       <w:pPr>
@@ -4685,11 +4529,11 @@
         <w:spacing w:after="85"/>
         <w:ind w:left="400" w:hanging="415"/>
       </w:pPr>
-      <w:bookmarkStart w:id="22" w:name="_Toc6281"/>
+      <w:bookmarkStart w:id="21" w:name="_Toc6281"/>
       <w:r>
         <w:t xml:space="preserve">System Features </w:t>
       </w:r>
-      <w:bookmarkEnd w:id="22"/>
+      <w:bookmarkEnd w:id="21"/>
     </w:p>
     <w:p>
       <w:pPr>
@@ -4704,11 +4548,11 @@
         <w:pStyle w:val="Heading2"/>
         <w:ind w:left="482" w:hanging="497"/>
       </w:pPr>
-      <w:bookmarkStart w:id="23" w:name="_Toc6282"/>
+      <w:bookmarkStart w:id="22" w:name="_Toc6282"/>
       <w:r>
         <w:t xml:space="preserve">System Feature 1 </w:t>
       </w:r>
-      <w:bookmarkEnd w:id="23"/>
+      <w:bookmarkEnd w:id="22"/>
     </w:p>
     <w:p>
       <w:pPr>
@@ -5034,33 +4878,33 @@
         <w:spacing w:after="827"/>
         <w:ind w:left="482" w:hanging="497"/>
       </w:pPr>
-      <w:bookmarkStart w:id="24" w:name="_Toc6283"/>
+      <w:bookmarkStart w:id="23" w:name="_Toc6283"/>
       <w:r>
         <w:t xml:space="preserve">System Feature 2 (and so on) </w:t>
       </w:r>
-      <w:bookmarkEnd w:id="24"/>
+      <w:bookmarkEnd w:id="23"/>
     </w:p>
     <w:p>
       <w:pPr>
         <w:pStyle w:val="Heading1"/>
         <w:ind w:left="400" w:hanging="415"/>
       </w:pPr>
-      <w:bookmarkStart w:id="25" w:name="_Toc6284"/>
+      <w:bookmarkStart w:id="24" w:name="_Toc6284"/>
       <w:r>
         <w:t xml:space="preserve">Other Nonfunctional Requirements </w:t>
       </w:r>
-      <w:bookmarkEnd w:id="25"/>
+      <w:bookmarkEnd w:id="24"/>
     </w:p>
     <w:p>
       <w:pPr>
         <w:pStyle w:val="Heading2"/>
         <w:ind w:left="482" w:hanging="497"/>
       </w:pPr>
-      <w:bookmarkStart w:id="26" w:name="_Toc6285"/>
+      <w:bookmarkStart w:id="25" w:name="_Toc6285"/>
       <w:r>
         <w:t xml:space="preserve">Performance Requirements </w:t>
       </w:r>
-      <w:bookmarkEnd w:id="26"/>
+      <w:bookmarkEnd w:id="25"/>
     </w:p>
     <w:p>
       <w:pPr>
@@ -5130,11 +4974,11 @@
         <w:pStyle w:val="Heading2"/>
         <w:ind w:left="482" w:hanging="497"/>
       </w:pPr>
-      <w:bookmarkStart w:id="27" w:name="_Toc6286"/>
+      <w:bookmarkStart w:id="26" w:name="_Toc6286"/>
       <w:r>
         <w:t xml:space="preserve">Safety Requirements </w:t>
       </w:r>
-      <w:bookmarkEnd w:id="27"/>
+      <w:bookmarkEnd w:id="26"/>
     </w:p>
     <w:p>
       <w:pPr>
@@ -5174,11 +5018,11 @@
         <w:pStyle w:val="Heading2"/>
         <w:ind w:left="482" w:hanging="497"/>
       </w:pPr>
-      <w:bookmarkStart w:id="28" w:name="_Toc6287"/>
+      <w:bookmarkStart w:id="27" w:name="_Toc6287"/>
       <w:r>
         <w:t xml:space="preserve">Security Requirements </w:t>
       </w:r>
-      <w:bookmarkEnd w:id="28"/>
+      <w:bookmarkEnd w:id="27"/>
     </w:p>
     <w:p>
       <w:pPr>
@@ -5200,11 +5044,11 @@
         <w:pStyle w:val="Heading2"/>
         <w:ind w:left="482" w:hanging="497"/>
       </w:pPr>
-      <w:bookmarkStart w:id="29" w:name="_Toc6288"/>
+      <w:bookmarkStart w:id="28" w:name="_Toc6288"/>
       <w:r>
         <w:t xml:space="preserve">Software Quality Attributes </w:t>
       </w:r>
-      <w:bookmarkEnd w:id="29"/>
+      <w:bookmarkEnd w:id="28"/>
     </w:p>
     <w:p>
       <w:pPr>
@@ -5419,11 +5263,11 @@
         <w:pStyle w:val="Heading2"/>
         <w:ind w:left="482" w:hanging="497"/>
       </w:pPr>
-      <w:bookmarkStart w:id="30" w:name="_Toc6289"/>
+      <w:bookmarkStart w:id="29" w:name="_Toc6289"/>
       <w:r>
         <w:t xml:space="preserve">Business Rules </w:t>
       </w:r>
-      <w:bookmarkEnd w:id="30"/>
+      <w:bookmarkEnd w:id="29"/>
     </w:p>
     <w:p>
       <w:pPr>
@@ -5471,11 +5315,11 @@
         <w:spacing w:after="85"/>
         <w:ind w:left="400" w:hanging="415"/>
       </w:pPr>
-      <w:bookmarkStart w:id="31" w:name="_Toc6290"/>
+      <w:bookmarkStart w:id="30" w:name="_Toc6290"/>
       <w:r>
         <w:t xml:space="preserve">Other Requirements </w:t>
       </w:r>
-      <w:bookmarkEnd w:id="31"/>
+      <w:bookmarkEnd w:id="30"/>
     </w:p>
     <w:p>
       <w:pPr>
@@ -5503,11 +5347,11 @@
         <w:spacing w:after="61"/>
         <w:ind w:left="-5"/>
       </w:pPr>
-      <w:bookmarkStart w:id="32" w:name="_Toc6291"/>
+      <w:bookmarkStart w:id="31" w:name="_Toc6291"/>
       <w:r>
         <w:t xml:space="preserve">Appendix A: Glossary </w:t>
       </w:r>
-      <w:bookmarkEnd w:id="32"/>
+      <w:bookmarkEnd w:id="31"/>
     </w:p>
     <w:p>
       <w:pPr>
@@ -5767,25 +5611,697 @@
         <w:spacing w:after="61"/>
         <w:ind w:left="-5"/>
       </w:pPr>
-      <w:bookmarkStart w:id="33" w:name="_Toc6292"/>
+      <w:bookmarkStart w:id="32" w:name="_Toc6292"/>
       <w:r>
         <w:t xml:space="preserve">Appendix B: Analysis Models </w:t>
       </w:r>
+      <w:bookmarkEnd w:id="32"/>
+    </w:p>
+    <w:p>
+      <w:pPr>
+        <w:ind w:left="-5"/>
+        <w:jc w:val="both"/>
+        <w:rPr>
+          <w:i w:val="0"/>
+        </w:rPr>
+      </w:pPr>
+      <w:r>
+        <w:rPr>
+          <w:i w:val="0"/>
+        </w:rPr>
+        <w:t>These diagrams were analyzed based on the requirements of the client.</w:t>
+      </w:r>
+    </w:p>
+    <w:p>
+      <w:pPr>
+        <w:ind w:left="-5"/>
+        <w:jc w:val="center"/>
+        <w:rPr>
+          <w:i w:val="0"/>
+        </w:rPr>
+      </w:pPr>
+      <w:r>
+        <w:rPr>
+          <w:i w:val="0"/>
+        </w:rPr>
+        <w:t>Entity Relationship Diagram</w:t>
+      </w:r>
+    </w:p>
+    <w:p>
+      <w:pPr>
+        <w:ind w:left="-5"/>
+        <w:jc w:val="center"/>
+        <w:rPr>
+          <w:i w:val="0"/>
+        </w:rPr>
+      </w:pPr>
+    </w:p>
+    <w:p>
+      <w:pPr>
+        <w:ind w:left="-5"/>
+        <w:jc w:val="both"/>
+        <w:rPr>
+          <w:i w:val="0"/>
+        </w:rPr>
+      </w:pPr>
+      <w:r>
+        <w:rPr>
+          <w:i w:val="0"/>
+          <w:noProof/>
+        </w:rPr>
+        <w:drawing>
+          <wp:inline distT="0" distB="0" distL="0" distR="0">
+            <wp:extent cx="6125845" cy="3357619"/>
+            <wp:effectExtent l="0" t="0" r="8255" b="0"/>
+            <wp:docPr id="2" name="Picture 2" descr="C:\Users\mlbel\Documents\3rd year\Term 2\MCSPROJ - Applied Project for IT-MI\ERD.png"/>
+            <wp:cNvGraphicFramePr>
+              <a:graphicFrameLocks xmlns:a="http://schemas.openxmlformats.org/drawingml/2006/main" noChangeAspect="1"/>
+            </wp:cNvGraphicFramePr>
+            <a:graphic xmlns:a="http://schemas.openxmlformats.org/drawingml/2006/main">
+              <a:graphicData uri="http://schemas.openxmlformats.org/drawingml/2006/picture">
+                <pic:pic xmlns:pic="http://schemas.openxmlformats.org/drawingml/2006/picture">
+                  <pic:nvPicPr>
+                    <pic:cNvPr id="0" name="Picture 2" descr="C:\Users\mlbel\Documents\3rd year\Term 2\MCSPROJ - Applied Project for IT-MI\ERD.png"/>
+                    <pic:cNvPicPr>
+                      <a:picLocks noChangeAspect="1" noChangeArrowheads="1"/>
+                    </pic:cNvPicPr>
+                  </pic:nvPicPr>
+                  <pic:blipFill>
+                    <a:blip r:embed="rId14" cstate="print">
+                      <a:extLst>
+                        <a:ext uri="{28A0092B-C50C-407E-A947-70E740481C1C}">
+                          <a14:useLocalDpi xmlns:a14="http://schemas.microsoft.com/office/drawing/2010/main" val="0"/>
+                        </a:ext>
+                      </a:extLst>
+                    </a:blip>
+                    <a:srcRect/>
+                    <a:stretch>
+                      <a:fillRect/>
+                    </a:stretch>
+                  </pic:blipFill>
+                  <pic:spPr bwMode="auto">
+                    <a:xfrm>
+                      <a:off x="0" y="0"/>
+                      <a:ext cx="6125845" cy="3357619"/>
+                    </a:xfrm>
+                    <a:prstGeom prst="rect">
+                      <a:avLst/>
+                    </a:prstGeom>
+                    <a:noFill/>
+                    <a:ln>
+                      <a:noFill/>
+                    </a:ln>
+                  </pic:spPr>
+                </pic:pic>
+              </a:graphicData>
+            </a:graphic>
+          </wp:inline>
+        </w:drawing>
+      </w:r>
+    </w:p>
+    <w:p>
+      <w:pPr>
+        <w:ind w:left="-5"/>
+        <w:jc w:val="both"/>
+        <w:rPr>
+          <w:i w:val="0"/>
+        </w:rPr>
+      </w:pPr>
+    </w:p>
+    <w:p>
+      <w:pPr>
+        <w:ind w:left="-5"/>
+        <w:jc w:val="both"/>
+        <w:rPr>
+          <w:i w:val="0"/>
+        </w:rPr>
+      </w:pPr>
+    </w:p>
+    <w:p>
+      <w:pPr>
+        <w:ind w:left="-5"/>
+        <w:jc w:val="center"/>
+        <w:rPr>
+          <w:i w:val="0"/>
+        </w:rPr>
+      </w:pPr>
+      <w:r>
+        <w:rPr>
+          <w:i w:val="0"/>
+        </w:rPr>
+        <w:t>Data Flow Diagram</w:t>
+      </w:r>
+    </w:p>
+    <w:p>
+      <w:pPr>
+        <w:ind w:left="-5"/>
+        <w:jc w:val="center"/>
+        <w:rPr>
+          <w:i w:val="0"/>
+        </w:rPr>
+      </w:pPr>
+    </w:p>
+    <w:p>
+      <w:pPr>
+        <w:ind w:left="-5"/>
+        <w:jc w:val="center"/>
+        <w:rPr>
+          <w:i w:val="0"/>
+        </w:rPr>
+      </w:pPr>
+      <w:r>
+        <w:rPr>
+          <w:i w:val="0"/>
+        </w:rPr>
+        <w:t>Level 0</w:t>
+      </w:r>
+    </w:p>
+    <w:p>
+      <w:pPr>
+        <w:ind w:left="-5"/>
+        <w:jc w:val="center"/>
+        <w:rPr>
+          <w:i w:val="0"/>
+        </w:rPr>
+      </w:pPr>
+      <w:r>
+        <w:rPr>
+          <w:noProof/>
+        </w:rPr>
+        <w:drawing>
+          <wp:inline distT="0" distB="0" distL="0" distR="0">
+            <wp:extent cx="6125845" cy="3461896"/>
+            <wp:effectExtent l="0" t="0" r="8255" b="5715"/>
+            <wp:docPr id="3" name="Picture 3" descr="http://i347.photobucket.com/albums/p452/hanreyes/Data%20Flow%20Diagram_zpstkwsqymv.jpg"/>
+            <wp:cNvGraphicFramePr>
+              <a:graphicFrameLocks xmlns:a="http://schemas.openxmlformats.org/drawingml/2006/main" noChangeAspect="1"/>
+            </wp:cNvGraphicFramePr>
+            <a:graphic xmlns:a="http://schemas.openxmlformats.org/drawingml/2006/main">
+              <a:graphicData uri="http://schemas.openxmlformats.org/drawingml/2006/picture">
+                <pic:pic xmlns:pic="http://schemas.openxmlformats.org/drawingml/2006/picture">
+                  <pic:nvPicPr>
+                    <pic:cNvPr id="0" name="Picture 3" descr="http://i347.photobucket.com/albums/p452/hanreyes/Data%20Flow%20Diagram_zpstkwsqymv.jpg"/>
+                    <pic:cNvPicPr>
+                      <a:picLocks noChangeAspect="1" noChangeArrowheads="1"/>
+                    </pic:cNvPicPr>
+                  </pic:nvPicPr>
+                  <pic:blipFill>
+                    <a:blip r:embed="rId15">
+                      <a:extLst>
+                        <a:ext uri="{28A0092B-C50C-407E-A947-70E740481C1C}">
+                          <a14:useLocalDpi xmlns:a14="http://schemas.microsoft.com/office/drawing/2010/main" val="0"/>
+                        </a:ext>
+                      </a:extLst>
+                    </a:blip>
+                    <a:srcRect/>
+                    <a:stretch>
+                      <a:fillRect/>
+                    </a:stretch>
+                  </pic:blipFill>
+                  <pic:spPr bwMode="auto">
+                    <a:xfrm>
+                      <a:off x="0" y="0"/>
+                      <a:ext cx="6125845" cy="3461896"/>
+                    </a:xfrm>
+                    <a:prstGeom prst="rect">
+                      <a:avLst/>
+                    </a:prstGeom>
+                    <a:noFill/>
+                    <a:ln>
+                      <a:noFill/>
+                    </a:ln>
+                  </pic:spPr>
+                </pic:pic>
+              </a:graphicData>
+            </a:graphic>
+          </wp:inline>
+        </w:drawing>
+      </w:r>
+    </w:p>
+    <w:p>
+      <w:pPr>
+        <w:ind w:left="-5"/>
+        <w:jc w:val="center"/>
+        <w:rPr>
+          <w:i w:val="0"/>
+        </w:rPr>
+      </w:pPr>
+    </w:p>
+    <w:p>
+      <w:pPr>
+        <w:ind w:left="-5"/>
+        <w:jc w:val="center"/>
+        <w:rPr>
+          <w:i w:val="0"/>
+        </w:rPr>
+      </w:pPr>
+      <w:r>
+        <w:rPr>
+          <w:i w:val="0"/>
+        </w:rPr>
+        <w:t>Level 1</w:t>
+      </w:r>
+    </w:p>
+    <w:p>
+      <w:pPr>
+        <w:ind w:left="-5"/>
+        <w:jc w:val="center"/>
+        <w:rPr>
+          <w:i w:val="0"/>
+        </w:rPr>
+      </w:pPr>
+    </w:p>
+    <w:p>
+      <w:pPr>
+        <w:ind w:left="-5"/>
+        <w:jc w:val="center"/>
+        <w:rPr>
+          <w:i w:val="0"/>
+        </w:rPr>
+      </w:pPr>
+      <w:r>
+        <w:rPr>
+          <w:i w:val="0"/>
+        </w:rPr>
+        <w:t>Creating of Account</w:t>
+      </w:r>
+    </w:p>
+    <w:p>
+      <w:pPr>
+        <w:ind w:left="-5"/>
+        <w:jc w:val="center"/>
+        <w:rPr>
+          <w:i w:val="0"/>
+        </w:rPr>
+      </w:pPr>
+      <w:r>
+        <w:rPr>
+          <w:noProof/>
+        </w:rPr>
+        <w:drawing>
+          <wp:inline distT="0" distB="0" distL="0" distR="0">
+            <wp:extent cx="6125845" cy="3831290"/>
+            <wp:effectExtent l="0" t="0" r="8255" b="0"/>
+            <wp:docPr id="4" name="Picture 4" descr="http://i347.photobucket.com/albums/p452/hanreyes/Level%201%20-%20Creating%20of%20Account_zpspaao8dsh.jpg"/>
+            <wp:cNvGraphicFramePr>
+              <a:graphicFrameLocks xmlns:a="http://schemas.openxmlformats.org/drawingml/2006/main" noChangeAspect="1"/>
+            </wp:cNvGraphicFramePr>
+            <a:graphic xmlns:a="http://schemas.openxmlformats.org/drawingml/2006/main">
+              <a:graphicData uri="http://schemas.openxmlformats.org/drawingml/2006/picture">
+                <pic:pic xmlns:pic="http://schemas.openxmlformats.org/drawingml/2006/picture">
+                  <pic:nvPicPr>
+                    <pic:cNvPr id="0" name="Picture 5" descr="http://i347.photobucket.com/albums/p452/hanreyes/Level%201%20-%20Creating%20of%20Account_zpspaao8dsh.jpg"/>
+                    <pic:cNvPicPr>
+                      <a:picLocks noChangeAspect="1" noChangeArrowheads="1"/>
+                    </pic:cNvPicPr>
+                  </pic:nvPicPr>
+                  <pic:blipFill>
+                    <a:blip r:embed="rId16">
+                      <a:extLst>
+                        <a:ext uri="{28A0092B-C50C-407E-A947-70E740481C1C}">
+                          <a14:useLocalDpi xmlns:a14="http://schemas.microsoft.com/office/drawing/2010/main" val="0"/>
+                        </a:ext>
+                      </a:extLst>
+                    </a:blip>
+                    <a:srcRect/>
+                    <a:stretch>
+                      <a:fillRect/>
+                    </a:stretch>
+                  </pic:blipFill>
+                  <pic:spPr bwMode="auto">
+                    <a:xfrm>
+                      <a:off x="0" y="0"/>
+                      <a:ext cx="6125845" cy="3831290"/>
+                    </a:xfrm>
+                    <a:prstGeom prst="rect">
+                      <a:avLst/>
+                    </a:prstGeom>
+                    <a:noFill/>
+                    <a:ln>
+                      <a:noFill/>
+                    </a:ln>
+                  </pic:spPr>
+                </pic:pic>
+              </a:graphicData>
+            </a:graphic>
+          </wp:inline>
+        </w:drawing>
+      </w:r>
+    </w:p>
+    <w:p>
+      <w:pPr>
+        <w:ind w:left="-5"/>
+        <w:jc w:val="center"/>
+        <w:rPr>
+          <w:i w:val="0"/>
+        </w:rPr>
+      </w:pPr>
+    </w:p>
+    <w:p>
+      <w:pPr>
+        <w:ind w:left="-5"/>
+        <w:jc w:val="center"/>
+        <w:rPr>
+          <w:i w:val="0"/>
+        </w:rPr>
+      </w:pPr>
+      <w:r>
+        <w:rPr>
+          <w:i w:val="0"/>
+        </w:rPr>
+        <w:t>Reservation of Room for Online Customers</w:t>
+      </w:r>
+    </w:p>
+    <w:p>
+      <w:pPr>
+        <w:ind w:left="-5"/>
+        <w:jc w:val="center"/>
+        <w:rPr>
+          <w:i w:val="0"/>
+        </w:rPr>
+      </w:pPr>
+      <w:r>
+        <w:rPr>
+          <w:noProof/>
+        </w:rPr>
+        <w:drawing>
+          <wp:inline distT="0" distB="0" distL="0" distR="0">
+            <wp:extent cx="6125845" cy="3245653"/>
+            <wp:effectExtent l="0" t="0" r="8255" b="0"/>
+            <wp:docPr id="5" name="Picture 5" descr="http://i347.photobucket.com/albums/p452/hanreyes/Level%201%20-%20Resevation%20of%20Room%20for%20Online%20Customers_zpsxzslthhl.jpg"/>
+            <wp:cNvGraphicFramePr>
+              <a:graphicFrameLocks xmlns:a="http://schemas.openxmlformats.org/drawingml/2006/main" noChangeAspect="1"/>
+            </wp:cNvGraphicFramePr>
+            <a:graphic xmlns:a="http://schemas.openxmlformats.org/drawingml/2006/main">
+              <a:graphicData uri="http://schemas.openxmlformats.org/drawingml/2006/picture">
+                <pic:pic xmlns:pic="http://schemas.openxmlformats.org/drawingml/2006/picture">
+                  <pic:nvPicPr>
+                    <pic:cNvPr id="0" name="Picture 7" descr="http://i347.photobucket.com/albums/p452/hanreyes/Level%201%20-%20Resevation%20of%20Room%20for%20Online%20Customers_zpsxzslthhl.jpg"/>
+                    <pic:cNvPicPr>
+                      <a:picLocks noChangeAspect="1" noChangeArrowheads="1"/>
+                    </pic:cNvPicPr>
+                  </pic:nvPicPr>
+                  <pic:blipFill>
+                    <a:blip r:embed="rId17">
+                      <a:extLst>
+                        <a:ext uri="{28A0092B-C50C-407E-A947-70E740481C1C}">
+                          <a14:useLocalDpi xmlns:a14="http://schemas.microsoft.com/office/drawing/2010/main" val="0"/>
+                        </a:ext>
+                      </a:extLst>
+                    </a:blip>
+                    <a:srcRect/>
+                    <a:stretch>
+                      <a:fillRect/>
+                    </a:stretch>
+                  </pic:blipFill>
+                  <pic:spPr bwMode="auto">
+                    <a:xfrm>
+                      <a:off x="0" y="0"/>
+                      <a:ext cx="6125845" cy="3245653"/>
+                    </a:xfrm>
+                    <a:prstGeom prst="rect">
+                      <a:avLst/>
+                    </a:prstGeom>
+                    <a:noFill/>
+                    <a:ln>
+                      <a:noFill/>
+                    </a:ln>
+                  </pic:spPr>
+                </pic:pic>
+              </a:graphicData>
+            </a:graphic>
+          </wp:inline>
+        </w:drawing>
+      </w:r>
+    </w:p>
+    <w:p>
+      <w:pPr>
+        <w:ind w:left="-5"/>
+        <w:jc w:val="center"/>
+        <w:rPr>
+          <w:i w:val="0"/>
+        </w:rPr>
+      </w:pPr>
+    </w:p>
+    <w:p>
+      <w:pPr>
+        <w:ind w:left="-5"/>
+        <w:jc w:val="center"/>
+        <w:rPr>
+          <w:i w:val="0"/>
+        </w:rPr>
+      </w:pPr>
+      <w:r>
+        <w:rPr>
+          <w:i w:val="0"/>
+        </w:rPr>
+        <w:t>Reservation of Room for Walk-in Customers</w:t>
+      </w:r>
+    </w:p>
+    <w:p>
+      <w:pPr>
+        <w:ind w:left="-5"/>
+        <w:jc w:val="center"/>
+        <w:rPr>
+          <w:i w:val="0"/>
+        </w:rPr>
+      </w:pPr>
+      <w:r>
+        <w:rPr>
+          <w:noProof/>
+        </w:rPr>
+        <w:drawing>
+          <wp:inline distT="0" distB="0" distL="0" distR="0">
+            <wp:extent cx="6125845" cy="4782899"/>
+            <wp:effectExtent l="0" t="0" r="8255" b="0"/>
+            <wp:docPr id="6" name="Picture 6" descr="http://i347.photobucket.com/albums/p452/hanreyes/Level%201%20-%20Resevation%20of%20Room%20for%20Walk-in%20Customers_zpsnxsaht8i.jpg"/>
+            <wp:cNvGraphicFramePr>
+              <a:graphicFrameLocks xmlns:a="http://schemas.openxmlformats.org/drawingml/2006/main" noChangeAspect="1"/>
+            </wp:cNvGraphicFramePr>
+            <a:graphic xmlns:a="http://schemas.openxmlformats.org/drawingml/2006/main">
+              <a:graphicData uri="http://schemas.openxmlformats.org/drawingml/2006/picture">
+                <pic:pic xmlns:pic="http://schemas.openxmlformats.org/drawingml/2006/picture">
+                  <pic:nvPicPr>
+                    <pic:cNvPr id="0" name="Picture 9" descr="http://i347.photobucket.com/albums/p452/hanreyes/Level%201%20-%20Resevation%20of%20Room%20for%20Walk-in%20Customers_zpsnxsaht8i.jpg"/>
+                    <pic:cNvPicPr>
+                      <a:picLocks noChangeAspect="1" noChangeArrowheads="1"/>
+                    </pic:cNvPicPr>
+                  </pic:nvPicPr>
+                  <pic:blipFill>
+                    <a:blip r:embed="rId18">
+                      <a:extLst>
+                        <a:ext uri="{28A0092B-C50C-407E-A947-70E740481C1C}">
+                          <a14:useLocalDpi xmlns:a14="http://schemas.microsoft.com/office/drawing/2010/main" val="0"/>
+                        </a:ext>
+                      </a:extLst>
+                    </a:blip>
+                    <a:srcRect/>
+                    <a:stretch>
+                      <a:fillRect/>
+                    </a:stretch>
+                  </pic:blipFill>
+                  <pic:spPr bwMode="auto">
+                    <a:xfrm>
+                      <a:off x="0" y="0"/>
+                      <a:ext cx="6125845" cy="4782899"/>
+                    </a:xfrm>
+                    <a:prstGeom prst="rect">
+                      <a:avLst/>
+                    </a:prstGeom>
+                    <a:noFill/>
+                    <a:ln>
+                      <a:noFill/>
+                    </a:ln>
+                  </pic:spPr>
+                </pic:pic>
+              </a:graphicData>
+            </a:graphic>
+          </wp:inline>
+        </w:drawing>
+      </w:r>
+    </w:p>
+    <w:p>
+      <w:pPr>
+        <w:ind w:left="-5"/>
+        <w:jc w:val="center"/>
+        <w:rPr>
+          <w:i w:val="0"/>
+        </w:rPr>
+      </w:pPr>
+    </w:p>
+    <w:p>
+      <w:pPr>
+        <w:ind w:left="-5"/>
+        <w:jc w:val="center"/>
+        <w:rPr>
+          <w:i w:val="0"/>
+        </w:rPr>
+      </w:pPr>
+      <w:r>
+        <w:rPr>
+          <w:i w:val="0"/>
+        </w:rPr>
+        <w:t>Cancellation of Room Reservation</w:t>
+      </w:r>
+    </w:p>
+    <w:p>
+      <w:pPr>
+        <w:ind w:left="-5"/>
+        <w:jc w:val="center"/>
+        <w:rPr>
+          <w:i w:val="0"/>
+        </w:rPr>
+      </w:pPr>
+      <w:r>
+        <w:rPr>
+          <w:noProof/>
+        </w:rPr>
+        <w:drawing>
+          <wp:inline distT="0" distB="0" distL="0" distR="0">
+            <wp:extent cx="6125845" cy="2022000"/>
+            <wp:effectExtent l="0" t="0" r="8255" b="0"/>
+            <wp:docPr id="7" name="Picture 7" descr="http://i347.photobucket.com/albums/p452/hanreyes/Level%201%20-%20Cancellation%20of%20Room%20Reservation_zpsnscfytvd.jpg"/>
+            <wp:cNvGraphicFramePr>
+              <a:graphicFrameLocks xmlns:a="http://schemas.openxmlformats.org/drawingml/2006/main" noChangeAspect="1"/>
+            </wp:cNvGraphicFramePr>
+            <a:graphic xmlns:a="http://schemas.openxmlformats.org/drawingml/2006/main">
+              <a:graphicData uri="http://schemas.openxmlformats.org/drawingml/2006/picture">
+                <pic:pic xmlns:pic="http://schemas.openxmlformats.org/drawingml/2006/picture">
+                  <pic:nvPicPr>
+                    <pic:cNvPr id="0" name="Picture 11" descr="http://i347.photobucket.com/albums/p452/hanreyes/Level%201%20-%20Cancellation%20of%20Room%20Reservation_zpsnscfytvd.jpg"/>
+                    <pic:cNvPicPr>
+                      <a:picLocks noChangeAspect="1" noChangeArrowheads="1"/>
+                    </pic:cNvPicPr>
+                  </pic:nvPicPr>
+                  <pic:blipFill>
+                    <a:blip r:embed="rId19">
+                      <a:extLst>
+                        <a:ext uri="{28A0092B-C50C-407E-A947-70E740481C1C}">
+                          <a14:useLocalDpi xmlns:a14="http://schemas.microsoft.com/office/drawing/2010/main" val="0"/>
+                        </a:ext>
+                      </a:extLst>
+                    </a:blip>
+                    <a:srcRect/>
+                    <a:stretch>
+                      <a:fillRect/>
+                    </a:stretch>
+                  </pic:blipFill>
+                  <pic:spPr bwMode="auto">
+                    <a:xfrm>
+                      <a:off x="0" y="0"/>
+                      <a:ext cx="6125845" cy="2022000"/>
+                    </a:xfrm>
+                    <a:prstGeom prst="rect">
+                      <a:avLst/>
+                    </a:prstGeom>
+                    <a:noFill/>
+                    <a:ln>
+                      <a:noFill/>
+                    </a:ln>
+                  </pic:spPr>
+                </pic:pic>
+              </a:graphicData>
+            </a:graphic>
+          </wp:inline>
+        </w:drawing>
+      </w:r>
+    </w:p>
+    <w:p>
+      <w:pPr>
+        <w:ind w:left="-5"/>
+        <w:jc w:val="center"/>
+        <w:rPr>
+          <w:i w:val="0"/>
+        </w:rPr>
+      </w:pPr>
+    </w:p>
+    <w:p>
+      <w:pPr>
+        <w:ind w:left="-5"/>
+        <w:jc w:val="center"/>
+        <w:rPr>
+          <w:i w:val="0"/>
+        </w:rPr>
+      </w:pPr>
+      <w:r>
+        <w:rPr>
+          <w:i w:val="0"/>
+        </w:rPr>
+        <w:t>Paying of Total Fee</w:t>
+      </w:r>
+    </w:p>
+    <w:p>
+      <w:pPr>
+        <w:ind w:left="-5"/>
+        <w:jc w:val="center"/>
+        <w:rPr>
+          <w:i w:val="0"/>
+        </w:rPr>
+      </w:pPr>
+      <w:r>
+        <w:rPr>
+          <w:noProof/>
+        </w:rPr>
+        <w:drawing>
+          <wp:inline distT="0" distB="0" distL="0" distR="0">
+            <wp:extent cx="6125845" cy="3999254"/>
+            <wp:effectExtent l="0" t="0" r="8255" b="1270"/>
+            <wp:docPr id="8" name="Picture 8" descr="http://i347.photobucket.com/albums/p452/hanreyes/Level%201%20-%20Paying%20of%20Total%20Fee_zpsum3wotv4.jpg"/>
+            <wp:cNvGraphicFramePr>
+              <a:graphicFrameLocks xmlns:a="http://schemas.openxmlformats.org/drawingml/2006/main" noChangeAspect="1"/>
+            </wp:cNvGraphicFramePr>
+            <a:graphic xmlns:a="http://schemas.openxmlformats.org/drawingml/2006/main">
+              <a:graphicData uri="http://schemas.openxmlformats.org/drawingml/2006/picture">
+                <pic:pic xmlns:pic="http://schemas.openxmlformats.org/drawingml/2006/picture">
+                  <pic:nvPicPr>
+                    <pic:cNvPr id="0" name="Picture 13" descr="http://i347.photobucket.com/albums/p452/hanreyes/Level%201%20-%20Paying%20of%20Total%20Fee_zpsum3wotv4.jpg"/>
+                    <pic:cNvPicPr>
+                      <a:picLocks noChangeAspect="1" noChangeArrowheads="1"/>
+                    </pic:cNvPicPr>
+                  </pic:nvPicPr>
+                  <pic:blipFill>
+                    <a:blip r:embed="rId20">
+                      <a:extLst>
+                        <a:ext uri="{28A0092B-C50C-407E-A947-70E740481C1C}">
+                          <a14:useLocalDpi xmlns:a14="http://schemas.microsoft.com/office/drawing/2010/main" val="0"/>
+                        </a:ext>
+                      </a:extLst>
+                    </a:blip>
+                    <a:srcRect/>
+                    <a:stretch>
+                      <a:fillRect/>
+                    </a:stretch>
+                  </pic:blipFill>
+                  <pic:spPr bwMode="auto">
+                    <a:xfrm>
+                      <a:off x="0" y="0"/>
+                      <a:ext cx="6125845" cy="3999254"/>
+                    </a:xfrm>
+                    <a:prstGeom prst="rect">
+                      <a:avLst/>
+                    </a:prstGeom>
+                    <a:noFill/>
+                    <a:ln>
+                      <a:noFill/>
+                    </a:ln>
+                  </pic:spPr>
+                </pic:pic>
+              </a:graphicData>
+            </a:graphic>
+          </wp:inline>
+        </w:drawing>
+      </w:r>
+    </w:p>
+    <w:p>
+      <w:pPr>
+        <w:ind w:left="-5"/>
+        <w:jc w:val="center"/>
+        <w:rPr>
+          <w:i w:val="0"/>
+        </w:rPr>
+      </w:pPr>
+      <w:bookmarkStart w:id="33" w:name="_GoBack"/>
       <w:bookmarkEnd w:id="33"/>
-    </w:p>
-    <w:p>
-      <w:pPr>
-        <w:ind w:left="-5"/>
-      </w:pPr>
-      <w:r>
-        <w:t>&lt;Optionally, include any pertinent analysis models, such as data flow diagrams, class diagrams, state-transition diagrams, or entity-relationship diagrams</w:t>
-      </w:r>
-      <w:r>
-        <w:rPr>
-          <w:i w:val="0"/>
-        </w:rPr>
-        <w:t xml:space="preserve">.&gt; </w:t>
-      </w:r>
     </w:p>
     <w:p>
       <w:pPr>
@@ -5813,9 +6329,9 @@
       </w:r>
     </w:p>
     <w:sectPr>
-      <w:headerReference w:type="even" r:id="rId14"/>
-      <w:headerReference w:type="default" r:id="rId15"/>
-      <w:headerReference w:type="first" r:id="rId16"/>
+      <w:headerReference w:type="even" r:id="rId21"/>
+      <w:headerReference w:type="default" r:id="rId22"/>
+      <w:headerReference w:type="first" r:id="rId23"/>
       <w:pgSz w:w="12240" w:h="15840"/>
       <w:pgMar w:top="1414" w:right="1297" w:bottom="1599" w:left="1296" w:header="664" w:footer="720" w:gutter="0"/>
       <w:pgNumType w:start="1"/>
@@ -6074,7 +6590,7 @@
         <w:noProof/>
         <w:sz w:val="20"/>
       </w:rPr>
-      <w:t>8</w:t>
+      <w:t>11</w:t>
     </w:r>
     <w:r>
       <w:rPr>

</xml_diff>

<commit_message>
SRS - updated Table of Contents
</commit_message>
<xml_diff>
--- a/Documentation/MCSPROJ/Software Requirement Specification (SRS).docx
+++ b/Documentation/MCSPROJ/Software Requirement Specification (SRS).docx
@@ -2372,7 +2372,7 @@
               <w:rPr>
                 <w:noProof/>
               </w:rPr>
-              <w:t>8</w:t>
+              <w:t>14</w:t>
             </w:r>
             <w:r>
               <w:rPr>
@@ -2690,6 +2690,8 @@
                 <w:i w:val="0"/>
               </w:rPr>
             </w:pPr>
+            <w:bookmarkStart w:id="2" w:name="_GoBack"/>
+            <w:bookmarkEnd w:id="2"/>
           </w:p>
         </w:tc>
       </w:tr>
@@ -3043,8 +3045,6 @@
               </w:rPr>
               <w:t>, Analysis Models</w:t>
             </w:r>
-            <w:bookmarkStart w:id="2" w:name="_GoBack"/>
-            <w:bookmarkEnd w:id="2"/>
           </w:p>
         </w:tc>
         <w:tc>
@@ -6596,7 +6596,7 @@
         <w:noProof/>
         <w:sz w:val="20"/>
       </w:rPr>
-      <w:t>1</w:t>
+      <w:t>10</w:t>
     </w:r>
     <w:r>
       <w:rPr>

</xml_diff>

<commit_message>
SRS - changed Table of Contents
</commit_message>
<xml_diff>
--- a/Documentation/MCSPROJ/Software Requirement Specification (SRS).docx
+++ b/Documentation/MCSPROJ/Software Requirement Specification (SRS).docx
@@ -316,7 +316,9 @@
         <w:lastRenderedPageBreak/>
         <w:t xml:space="preserve">Table of Contents </w:t>
       </w:r>
+      <w:bookmarkStart w:id="1" w:name="_GoBack"/>
       <w:bookmarkEnd w:id="0"/>
+      <w:bookmarkEnd w:id="1"/>
     </w:p>
     <w:sdt>
       <w:sdtPr>
@@ -1052,7 +1054,7 @@
               <w:rPr>
                 <w:noProof/>
               </w:rPr>
-              <w:t>3</w:t>
+              <w:t>6</w:t>
             </w:r>
             <w:r>
               <w:rPr>
@@ -1112,7 +1114,7 @@
               <w:rPr>
                 <w:noProof/>
               </w:rPr>
-              <w:t>3</w:t>
+              <w:t>7</w:t>
             </w:r>
             <w:r>
               <w:rPr>
@@ -1172,7 +1174,7 @@
               <w:rPr>
                 <w:noProof/>
               </w:rPr>
-              <w:t>4</w:t>
+              <w:t>8</w:t>
             </w:r>
             <w:r>
               <w:rPr>
@@ -1232,7 +1234,7 @@
               <w:rPr>
                 <w:noProof/>
               </w:rPr>
-              <w:t>4</w:t>
+              <w:t>8</w:t>
             </w:r>
             <w:r>
               <w:rPr>
@@ -1292,7 +1294,7 @@
               <w:rPr>
                 <w:noProof/>
               </w:rPr>
-              <w:t>4</w:t>
+              <w:t>8</w:t>
             </w:r>
             <w:r>
               <w:rPr>
@@ -1352,7 +1354,7 @@
               <w:rPr>
                 <w:noProof/>
               </w:rPr>
-              <w:t>5</w:t>
+              <w:t>8</w:t>
             </w:r>
             <w:r>
               <w:rPr>
@@ -1412,7 +1414,7 @@
               <w:rPr>
                 <w:noProof/>
               </w:rPr>
-              <w:t>5</w:t>
+              <w:t>8</w:t>
             </w:r>
             <w:r>
               <w:rPr>
@@ -1472,7 +1474,7 @@
               <w:rPr>
                 <w:noProof/>
               </w:rPr>
-              <w:t>5</w:t>
+              <w:t>9</w:t>
             </w:r>
             <w:r>
               <w:rPr>
@@ -1532,7 +1534,7 @@
               <w:rPr>
                 <w:noProof/>
               </w:rPr>
-              <w:t>5</w:t>
+              <w:t>9</w:t>
             </w:r>
             <w:r>
               <w:rPr>
@@ -1592,7 +1594,7 @@
               <w:rPr>
                 <w:noProof/>
               </w:rPr>
-              <w:t>5</w:t>
+              <w:t>9</w:t>
             </w:r>
             <w:r>
               <w:rPr>
@@ -1652,7 +1654,7 @@
               <w:rPr>
                 <w:noProof/>
               </w:rPr>
-              <w:t>6</w:t>
+              <w:t>9</w:t>
             </w:r>
             <w:r>
               <w:rPr>
@@ -1712,7 +1714,7 @@
               <w:rPr>
                 <w:noProof/>
               </w:rPr>
-              <w:t>6</w:t>
+              <w:t>9</w:t>
             </w:r>
             <w:r>
               <w:rPr>
@@ -1772,7 +1774,7 @@
               <w:rPr>
                 <w:noProof/>
               </w:rPr>
-              <w:t>6</w:t>
+              <w:t>10</w:t>
             </w:r>
             <w:r>
               <w:rPr>
@@ -1832,7 +1834,7 @@
               <w:rPr>
                 <w:noProof/>
               </w:rPr>
-              <w:t>6</w:t>
+              <w:t>10</w:t>
             </w:r>
             <w:r>
               <w:rPr>
@@ -1892,7 +1894,7 @@
               <w:rPr>
                 <w:noProof/>
               </w:rPr>
-              <w:t>6</w:t>
+              <w:t>10</w:t>
             </w:r>
             <w:r>
               <w:rPr>
@@ -1952,7 +1954,7 @@
               <w:rPr>
                 <w:noProof/>
               </w:rPr>
-              <w:t>7</w:t>
+              <w:t>10</w:t>
             </w:r>
             <w:r>
               <w:rPr>
@@ -2012,7 +2014,7 @@
               <w:rPr>
                 <w:noProof/>
               </w:rPr>
-              <w:t>7</w:t>
+              <w:t>11</w:t>
             </w:r>
             <w:r>
               <w:rPr>
@@ -2072,7 +2074,7 @@
               <w:rPr>
                 <w:noProof/>
               </w:rPr>
-              <w:t>7</w:t>
+              <w:t>11</w:t>
             </w:r>
             <w:r>
               <w:rPr>
@@ -2132,7 +2134,7 @@
               <w:rPr>
                 <w:noProof/>
               </w:rPr>
-              <w:t>7</w:t>
+              <w:t>11</w:t>
             </w:r>
             <w:r>
               <w:rPr>
@@ -2192,7 +2194,7 @@
               <w:rPr>
                 <w:noProof/>
               </w:rPr>
-              <w:t>8</w:t>
+              <w:t>11</w:t>
             </w:r>
             <w:r>
               <w:rPr>
@@ -2252,7 +2254,7 @@
               <w:rPr>
                 <w:noProof/>
               </w:rPr>
-              <w:t>8</w:t>
+              <w:t>12</w:t>
             </w:r>
             <w:r>
               <w:rPr>
@@ -2312,7 +2314,7 @@
               <w:rPr>
                 <w:noProof/>
               </w:rPr>
-              <w:t>8</w:t>
+              <w:t>12</w:t>
             </w:r>
             <w:r>
               <w:rPr>
@@ -2372,7 +2374,7 @@
               <w:rPr>
                 <w:noProof/>
               </w:rPr>
-              <w:t>14</w:t>
+              <w:t>13</w:t>
             </w:r>
             <w:r>
               <w:rPr>
@@ -2429,11 +2431,11 @@
         <w:spacing w:after="0"/>
         <w:ind w:left="-5"/>
       </w:pPr>
-      <w:bookmarkStart w:id="1" w:name="_Toc6261"/>
+      <w:bookmarkStart w:id="2" w:name="_Toc6261"/>
       <w:r>
         <w:t xml:space="preserve">Revision History </w:t>
       </w:r>
-      <w:bookmarkEnd w:id="1"/>
+      <w:bookmarkEnd w:id="2"/>
     </w:p>
     <w:tbl>
       <w:tblPr>
@@ -2613,8 +2615,6 @@
               </w:rPr>
               <w:t>Maica</w:t>
             </w:r>
-            <w:bookmarkStart w:id="2" w:name="_GoBack"/>
-            <w:bookmarkEnd w:id="2"/>
             <w:r>
               <w:rPr>
                 <w:rFonts w:eastAsia="Times New Roman"/>
@@ -6903,7 +6903,7 @@
         <w:noProof/>
         <w:sz w:val="20"/>
       </w:rPr>
-      <w:t>1</w:t>
+      <w:t>4</w:t>
     </w:r>
     <w:r>
       <w:rPr>
@@ -9339,7 +9339,7 @@
 </file>
 
 <file path=customXml/itemProps1.xml><?xml version="1.0" encoding="utf-8"?>
-<ds:datastoreItem xmlns:ds="http://schemas.openxmlformats.org/officeDocument/2006/customXml" ds:itemID="{A9303149-10BE-46B0-9EDC-D8C89F8FC7D6}">
+<ds:datastoreItem xmlns:ds="http://schemas.openxmlformats.org/officeDocument/2006/customXml" ds:itemID="{9E2A0F01-4617-420E-B2DC-BD8EE67F53DE}">
   <ds:schemaRefs>
     <ds:schemaRef ds:uri="http://schemas.openxmlformats.org/officeDocument/2006/bibliography"/>
   </ds:schemaRefs>

</xml_diff>

<commit_message>
SRS - updated References
</commit_message>
<xml_diff>
--- a/Documentation/MCSPROJ/Software Requirement Specification (SRS).docx
+++ b/Documentation/MCSPROJ/Software Requirement Specification (SRS).docx
@@ -316,9 +316,7 @@
         <w:lastRenderedPageBreak/>
         <w:t xml:space="preserve">Table of Contents </w:t>
       </w:r>
-      <w:bookmarkStart w:id="1" w:name="_GoBack"/>
       <w:bookmarkEnd w:id="0"/>
-      <w:bookmarkEnd w:id="1"/>
     </w:p>
     <w:sdt>
       <w:sdtPr>
@@ -2431,11 +2429,11 @@
         <w:spacing w:after="0"/>
         <w:ind w:left="-5"/>
       </w:pPr>
-      <w:bookmarkStart w:id="2" w:name="_Toc6261"/>
+      <w:bookmarkStart w:id="1" w:name="_Toc6261"/>
       <w:r>
         <w:t xml:space="preserve">Revision History </w:t>
       </w:r>
-      <w:bookmarkEnd w:id="2"/>
+      <w:bookmarkEnd w:id="1"/>
     </w:p>
     <w:tbl>
       <w:tblPr>
@@ -3239,22 +3237,22 @@
         <w:pStyle w:val="Heading1"/>
         <w:ind w:left="400" w:hanging="415"/>
       </w:pPr>
-      <w:bookmarkStart w:id="3" w:name="_Toc6262"/>
+      <w:bookmarkStart w:id="2" w:name="_Toc6262"/>
       <w:r>
         <w:t xml:space="preserve">Introduction </w:t>
       </w:r>
-      <w:bookmarkEnd w:id="3"/>
+      <w:bookmarkEnd w:id="2"/>
     </w:p>
     <w:p>
       <w:pPr>
         <w:pStyle w:val="Heading2"/>
         <w:ind w:left="482" w:hanging="497"/>
       </w:pPr>
-      <w:bookmarkStart w:id="4" w:name="_Toc6263"/>
+      <w:bookmarkStart w:id="3" w:name="_Toc6263"/>
       <w:r>
         <w:t xml:space="preserve">Purpose  </w:t>
       </w:r>
-      <w:bookmarkEnd w:id="4"/>
+      <w:bookmarkEnd w:id="3"/>
     </w:p>
     <w:p>
       <w:pPr>
@@ -3315,11 +3313,11 @@
         <w:pStyle w:val="Heading2"/>
         <w:ind w:left="482" w:hanging="497"/>
       </w:pPr>
-      <w:bookmarkStart w:id="5" w:name="_Toc6264"/>
+      <w:bookmarkStart w:id="4" w:name="_Toc6264"/>
       <w:r>
         <w:t xml:space="preserve">Document Conventions </w:t>
       </w:r>
-      <w:bookmarkEnd w:id="5"/>
+      <w:bookmarkEnd w:id="4"/>
     </w:p>
     <w:p>
       <w:pPr>
@@ -3365,11 +3363,11 @@
         <w:pStyle w:val="Heading2"/>
         <w:ind w:left="482" w:hanging="497"/>
       </w:pPr>
-      <w:bookmarkStart w:id="6" w:name="_Toc6265"/>
+      <w:bookmarkStart w:id="5" w:name="_Toc6265"/>
       <w:r>
         <w:t xml:space="preserve">Intended Audience and Reading Suggestions </w:t>
       </w:r>
-      <w:bookmarkEnd w:id="6"/>
+      <w:bookmarkEnd w:id="5"/>
     </w:p>
     <w:p>
       <w:pPr>
@@ -3477,11 +3475,11 @@
         <w:pStyle w:val="Heading2"/>
         <w:ind w:left="482" w:hanging="497"/>
       </w:pPr>
-      <w:bookmarkStart w:id="7" w:name="_Toc6266"/>
+      <w:bookmarkStart w:id="6" w:name="_Toc6266"/>
       <w:r>
         <w:t xml:space="preserve">Product Scope </w:t>
       </w:r>
-      <w:bookmarkEnd w:id="7"/>
+      <w:bookmarkEnd w:id="6"/>
     </w:p>
     <w:p>
       <w:pPr>
@@ -3554,11 +3552,11 @@
         <w:pStyle w:val="Heading2"/>
         <w:ind w:left="482" w:hanging="497"/>
       </w:pPr>
-      <w:bookmarkStart w:id="8" w:name="_Toc6267"/>
+      <w:bookmarkStart w:id="7" w:name="_Toc6267"/>
       <w:r>
         <w:t xml:space="preserve">References </w:t>
       </w:r>
-      <w:bookmarkEnd w:id="8"/>
+      <w:bookmarkEnd w:id="7"/>
     </w:p>
     <w:p>
       <w:pPr>
@@ -3592,13 +3590,13 @@
         <w:rPr>
           <w:i w:val="0"/>
         </w:rPr>
-        <w:t>[1] “SRS Document for Hotel Management System”, [Online]. Available:</w:t>
-      </w:r>
-      <w:r>
-        <w:rPr>
-          <w:i w:val="0"/>
-        </w:rPr>
-        <w:br/>
+        <w:t>[1</w:t>
+      </w:r>
+      <w:r>
+        <w:rPr>
+          <w:i w:val="0"/>
+        </w:rPr>
+        <w:t xml:space="preserve">] </w:t>
       </w:r>
       <w:hyperlink r:id="rId11" w:history="1">
         <w:r>
@@ -3606,7 +3604,7 @@
             <w:rStyle w:val="Hyperlink"/>
             <w:i w:val="0"/>
           </w:rPr>
-          <w:t>http://www.academia.edu/10313728/srs_document_for_hotel_management_system</w:t>
+          <w:t>http://projects2.apc.edu.ph/wiki/index.php/Project_-_Resort_Reservation_System_-102</w:t>
         </w:r>
       </w:hyperlink>
       <w:r>
@@ -3614,25 +3612,7 @@
           <w:i w:val="0"/>
         </w:rPr>
         <w:br/>
-        <w:t>[Accessed: October 22, 2016]</w:t>
-      </w:r>
-      <w:r>
-        <w:rPr>
-          <w:i w:val="0"/>
-        </w:rPr>
-        <w:br/>
-      </w:r>
-      <w:r>
-        <w:rPr>
-          <w:i w:val="0"/>
-        </w:rPr>
-        <w:t>[2] “</w:t>
-      </w:r>
-      <w:r>
-        <w:rPr>
-          <w:i w:val="0"/>
-        </w:rPr>
-        <w:t xml:space="preserve">E-Hotel Project”, [Online]. Available: </w:t>
+        <w:t xml:space="preserve">[2] </w:t>
       </w:r>
       <w:hyperlink r:id="rId12" w:history="1">
         <w:r>
@@ -3640,36 +3620,15 @@
             <w:rStyle w:val="Hyperlink"/>
             <w:i w:val="0"/>
           </w:rPr>
-          <w:t>http://www.ehotailproject.eu.pn/doc/SRS%20-%20Full%20Document</w:t>
+          <w:t>http://projects2.apc.edu.ph/wiki/index.php/Project_-_Resort_Reservation_System_%28Part_2%29_-_102</w:t>
         </w:r>
       </w:hyperlink>
       <w:r>
         <w:rPr>
           <w:i w:val="0"/>
         </w:rPr>
-        <w:t xml:space="preserve"> </w:t>
-      </w:r>
-      <w:r>
-        <w:rPr>
-          <w:i w:val="0"/>
-          <w:color w:val="auto"/>
-          <w:shd w:val="clear" w:color="auto" w:fill="FFFFFF"/>
-        </w:rPr>
-        <w:t>[Accessed: October 22, 2016]</w:t>
-      </w:r>
-      <w:r>
-        <w:rPr>
-          <w:i w:val="0"/>
-        </w:rPr>
         <w:br/>
-      </w:r>
-      <w:r>
-        <w:rPr>
-          <w:i w:val="0"/>
-          <w:color w:val="auto"/>
-          <w:shd w:val="clear" w:color="auto" w:fill="FFFFFF"/>
-        </w:rPr>
-        <w:t xml:space="preserve">[3] “Hotel Management System”, [Online]. Available: </w:t>
+        <w:t xml:space="preserve">[3] </w:t>
       </w:r>
       <w:hyperlink r:id="rId13" w:history="1">
         <w:r>
@@ -3677,38 +3636,17 @@
             <w:rStyle w:val="Hyperlink"/>
             <w:i w:val="0"/>
           </w:rPr>
-          <w:t>http://www.oocities.org/swe626/HotelManagementSystemCorrectFinalSRS</w:t>
+          <w:t>https://github.com/seans888/Project---Reservation-System</w:t>
         </w:r>
       </w:hyperlink>
       <w:r>
         <w:rPr>
           <w:i w:val="0"/>
         </w:rPr>
-        <w:br/>
-        <w:t>[Accessed: October 22, 2016]</w:t>
-      </w:r>
-      <w:r>
-        <w:rPr>
-          <w:i w:val="0"/>
-        </w:rPr>
-        <w:br/>
-        <w:t xml:space="preserve">[4] “Hotel Management System”, [Online]. Available: </w:t>
-      </w:r>
-      <w:hyperlink r:id="rId14" w:history="1">
-        <w:r>
-          <w:rPr>
-            <w:rStyle w:val="Hyperlink"/>
-            <w:i w:val="0"/>
-          </w:rPr>
-          <w:t>http://www.docslide.us/education/srs-document-for-hotel-management-system.html</w:t>
-        </w:r>
-      </w:hyperlink>
-      <w:r>
-        <w:rPr>
-          <w:i w:val="0"/>
-        </w:rPr>
-        <w:t xml:space="preserve"> [Accessed: October 29, 2016]</w:t>
-      </w:r>
+        <w:t xml:space="preserve"> </w:t>
+      </w:r>
+      <w:bookmarkStart w:id="8" w:name="_GoBack"/>
+      <w:bookmarkEnd w:id="8"/>
     </w:p>
     <w:p>
       <w:pPr>
@@ -3982,7 +3920,7 @@
                     </pic:cNvPicPr>
                   </pic:nvPicPr>
                   <pic:blipFill>
-                    <a:blip r:embed="rId15">
+                    <a:blip r:embed="rId14">
                       <a:extLst>
                         <a:ext uri="{28A0092B-C50C-407E-A947-70E740481C1C}">
                           <a14:useLocalDpi xmlns:a14="http://schemas.microsoft.com/office/drawing/2010/main" val="0"/>
@@ -4130,7 +4068,7 @@
                     </pic:cNvPicPr>
                   </pic:nvPicPr>
                   <pic:blipFill>
-                    <a:blip r:embed="rId16">
+                    <a:blip r:embed="rId15">
                       <a:extLst>
                         <a:ext uri="{28A0092B-C50C-407E-A947-70E740481C1C}">
                           <a14:useLocalDpi xmlns:a14="http://schemas.microsoft.com/office/drawing/2010/main" val="0"/>
@@ -4200,7 +4138,7 @@
                     </pic:cNvPicPr>
                   </pic:nvPicPr>
                   <pic:blipFill>
-                    <a:blip r:embed="rId17">
+                    <a:blip r:embed="rId16">
                       <a:extLst>
                         <a:ext uri="{28A0092B-C50C-407E-A947-70E740481C1C}">
                           <a14:useLocalDpi xmlns:a14="http://schemas.microsoft.com/office/drawing/2010/main" val="0"/>
@@ -4282,7 +4220,7 @@
                     </pic:cNvPicPr>
                   </pic:nvPicPr>
                   <pic:blipFill>
-                    <a:blip r:embed="rId18">
+                    <a:blip r:embed="rId17">
                       <a:extLst>
                         <a:ext uri="{28A0092B-C50C-407E-A947-70E740481C1C}">
                           <a14:useLocalDpi xmlns:a14="http://schemas.microsoft.com/office/drawing/2010/main" val="0"/>
@@ -4373,7 +4311,7 @@
                     </pic:cNvPicPr>
                   </pic:nvPicPr>
                   <pic:blipFill>
-                    <a:blip r:embed="rId19">
+                    <a:blip r:embed="rId18">
                       <a:extLst>
                         <a:ext uri="{28A0092B-C50C-407E-A947-70E740481C1C}">
                           <a14:useLocalDpi xmlns:a14="http://schemas.microsoft.com/office/drawing/2010/main" val="0"/>
@@ -4455,7 +4393,7 @@
                     </pic:cNvPicPr>
                   </pic:nvPicPr>
                   <pic:blipFill>
-                    <a:blip r:embed="rId20">
+                    <a:blip r:embed="rId19">
                       <a:extLst>
                         <a:ext uri="{28A0092B-C50C-407E-A947-70E740481C1C}">
                           <a14:useLocalDpi xmlns:a14="http://schemas.microsoft.com/office/drawing/2010/main" val="0"/>
@@ -6569,7 +6507,7 @@
                     </pic:cNvPicPr>
                   </pic:nvPicPr>
                   <pic:blipFill>
-                    <a:blip r:embed="rId21" cstate="print">
+                    <a:blip r:embed="rId20" cstate="print">
                       <a:extLst>
                         <a:ext uri="{28A0092B-C50C-407E-A947-70E740481C1C}">
                           <a14:useLocalDpi xmlns:a14="http://schemas.microsoft.com/office/drawing/2010/main" val="0"/>
@@ -6642,9 +6580,9 @@
       </w:r>
     </w:p>
     <w:sectPr>
-      <w:headerReference w:type="even" r:id="rId22"/>
-      <w:headerReference w:type="default" r:id="rId23"/>
-      <w:headerReference w:type="first" r:id="rId24"/>
+      <w:headerReference w:type="even" r:id="rId21"/>
+      <w:headerReference w:type="default" r:id="rId22"/>
+      <w:headerReference w:type="first" r:id="rId23"/>
       <w:pgSz w:w="12240" w:h="15840"/>
       <w:pgMar w:top="1414" w:right="1297" w:bottom="1599" w:left="1296" w:header="664" w:footer="720" w:gutter="0"/>
       <w:pgNumType w:start="1"/>
@@ -6903,7 +6841,7 @@
         <w:noProof/>
         <w:sz w:val="20"/>
       </w:rPr>
-      <w:t>4</w:t>
+      <w:t>2</w:t>
     </w:r>
     <w:r>
       <w:rPr>
@@ -9339,7 +9277,7 @@
 </file>
 
 <file path=customXml/itemProps1.xml><?xml version="1.0" encoding="utf-8"?>
-<ds:datastoreItem xmlns:ds="http://schemas.openxmlformats.org/officeDocument/2006/customXml" ds:itemID="{9E2A0F01-4617-420E-B2DC-BD8EE67F53DE}">
+<ds:datastoreItem xmlns:ds="http://schemas.openxmlformats.org/officeDocument/2006/customXml" ds:itemID="{4952DA28-E3D5-4291-974B-57E54403C482}">
   <ds:schemaRefs>
     <ds:schemaRef ds:uri="http://schemas.openxmlformats.org/officeDocument/2006/bibliography"/>
   </ds:schemaRefs>

</xml_diff>

<commit_message>
SRS - updated Analysis Models
</commit_message>
<xml_diff>
--- a/Documentation/MCSPROJ/Software Requirement Specification (SRS).docx
+++ b/Documentation/MCSPROJ/Software Requirement Specification (SRS).docx
@@ -3645,30 +3645,28 @@
         </w:rPr>
         <w:t xml:space="preserve"> </w:t>
       </w:r>
-      <w:bookmarkStart w:id="8" w:name="_GoBack"/>
-      <w:bookmarkEnd w:id="8"/>
     </w:p>
     <w:p>
       <w:pPr>
         <w:pStyle w:val="Heading1"/>
         <w:ind w:left="400" w:hanging="415"/>
       </w:pPr>
-      <w:bookmarkStart w:id="9" w:name="_Toc6268"/>
+      <w:bookmarkStart w:id="8" w:name="_Toc6268"/>
       <w:r>
         <w:t xml:space="preserve">Overall Description </w:t>
       </w:r>
-      <w:bookmarkEnd w:id="9"/>
+      <w:bookmarkEnd w:id="8"/>
     </w:p>
     <w:p>
       <w:pPr>
         <w:pStyle w:val="Heading2"/>
         <w:ind w:left="482" w:hanging="497"/>
       </w:pPr>
-      <w:bookmarkStart w:id="10" w:name="_Toc6269"/>
+      <w:bookmarkStart w:id="9" w:name="_Toc6269"/>
       <w:r>
         <w:t xml:space="preserve">Product Perspective </w:t>
       </w:r>
-      <w:bookmarkEnd w:id="10"/>
+      <w:bookmarkEnd w:id="9"/>
     </w:p>
     <w:p>
       <w:pPr>
@@ -3708,11 +3706,11 @@
         <w:pStyle w:val="Heading2"/>
         <w:ind w:left="482" w:hanging="497"/>
       </w:pPr>
-      <w:bookmarkStart w:id="11" w:name="_Toc6270"/>
+      <w:bookmarkStart w:id="10" w:name="_Toc6270"/>
       <w:r>
         <w:t xml:space="preserve">Product Functions </w:t>
       </w:r>
-      <w:bookmarkEnd w:id="11"/>
+      <w:bookmarkEnd w:id="10"/>
     </w:p>
     <w:p>
       <w:pPr>
@@ -4451,11 +4449,11 @@
         <w:pStyle w:val="Heading2"/>
         <w:ind w:left="482" w:hanging="497"/>
       </w:pPr>
-      <w:bookmarkStart w:id="12" w:name="_Toc6271"/>
+      <w:bookmarkStart w:id="11" w:name="_Toc6271"/>
       <w:r>
         <w:t xml:space="preserve">User Classes and Characteristics </w:t>
       </w:r>
-      <w:bookmarkEnd w:id="12"/>
+      <w:bookmarkEnd w:id="11"/>
     </w:p>
     <w:p>
       <w:pPr>
@@ -4716,11 +4714,11 @@
         <w:pStyle w:val="Heading2"/>
         <w:ind w:left="482" w:hanging="497"/>
       </w:pPr>
-      <w:bookmarkStart w:id="13" w:name="_Toc6272"/>
+      <w:bookmarkStart w:id="12" w:name="_Toc6272"/>
       <w:r>
         <w:t xml:space="preserve">Operating Environment </w:t>
       </w:r>
-      <w:bookmarkEnd w:id="13"/>
+      <w:bookmarkEnd w:id="12"/>
     </w:p>
     <w:p>
       <w:pPr>
@@ -4936,11 +4934,11 @@
         <w:pStyle w:val="Heading2"/>
         <w:ind w:left="482" w:hanging="497"/>
       </w:pPr>
-      <w:bookmarkStart w:id="14" w:name="_Toc6273"/>
+      <w:bookmarkStart w:id="13" w:name="_Toc6273"/>
       <w:r>
         <w:t xml:space="preserve">Design and Implementation Constraints </w:t>
       </w:r>
-      <w:bookmarkEnd w:id="14"/>
+      <w:bookmarkEnd w:id="13"/>
     </w:p>
     <w:p>
       <w:pPr>
@@ -4962,11 +4960,11 @@
         <w:pStyle w:val="Heading2"/>
         <w:ind w:left="482" w:hanging="497"/>
       </w:pPr>
-      <w:bookmarkStart w:id="15" w:name="_Toc6274"/>
+      <w:bookmarkStart w:id="14" w:name="_Toc6274"/>
       <w:r>
         <w:t xml:space="preserve">User Documentation </w:t>
       </w:r>
-      <w:bookmarkEnd w:id="15"/>
+      <w:bookmarkEnd w:id="14"/>
     </w:p>
     <w:p>
       <w:pPr>
@@ -5006,11 +5004,11 @@
         <w:pStyle w:val="Heading2"/>
         <w:ind w:left="482" w:hanging="497"/>
       </w:pPr>
-      <w:bookmarkStart w:id="16" w:name="_Toc6275"/>
+      <w:bookmarkStart w:id="15" w:name="_Toc6275"/>
       <w:r>
         <w:t xml:space="preserve">Assumptions and Dependencies </w:t>
       </w:r>
-      <w:bookmarkEnd w:id="16"/>
+      <w:bookmarkEnd w:id="15"/>
     </w:p>
     <w:p>
       <w:pPr>
@@ -5169,22 +5167,22 @@
         <w:pStyle w:val="Heading1"/>
         <w:ind w:left="400" w:hanging="415"/>
       </w:pPr>
-      <w:bookmarkStart w:id="17" w:name="_Toc6276"/>
+      <w:bookmarkStart w:id="16" w:name="_Toc6276"/>
       <w:r>
         <w:t xml:space="preserve">External Interface Requirements </w:t>
       </w:r>
-      <w:bookmarkEnd w:id="17"/>
+      <w:bookmarkEnd w:id="16"/>
     </w:p>
     <w:p>
       <w:pPr>
         <w:pStyle w:val="Heading2"/>
         <w:ind w:left="482" w:hanging="497"/>
       </w:pPr>
-      <w:bookmarkStart w:id="18" w:name="_Toc6277"/>
+      <w:bookmarkStart w:id="17" w:name="_Toc6277"/>
       <w:r>
         <w:t xml:space="preserve">User Interfaces </w:t>
       </w:r>
-      <w:bookmarkEnd w:id="18"/>
+      <w:bookmarkEnd w:id="17"/>
     </w:p>
     <w:p>
       <w:pPr>
@@ -5199,11 +5197,11 @@
         <w:pStyle w:val="Heading2"/>
         <w:ind w:left="482" w:hanging="497"/>
       </w:pPr>
-      <w:bookmarkStart w:id="19" w:name="_Toc6278"/>
+      <w:bookmarkStart w:id="18" w:name="_Toc6278"/>
       <w:r>
         <w:t xml:space="preserve">Hardware Interfaces </w:t>
       </w:r>
-      <w:bookmarkEnd w:id="19"/>
+      <w:bookmarkEnd w:id="18"/>
     </w:p>
     <w:p>
       <w:pPr>
@@ -5267,11 +5265,11 @@
         <w:pStyle w:val="Heading2"/>
         <w:ind w:left="482" w:hanging="497"/>
       </w:pPr>
-      <w:bookmarkStart w:id="20" w:name="_Toc6279"/>
+      <w:bookmarkStart w:id="19" w:name="_Toc6279"/>
       <w:r>
         <w:t xml:space="preserve">Software Interfaces </w:t>
       </w:r>
-      <w:bookmarkEnd w:id="20"/>
+      <w:bookmarkEnd w:id="19"/>
     </w:p>
     <w:p>
       <w:pPr>
@@ -5299,11 +5297,11 @@
         <w:pStyle w:val="Heading2"/>
         <w:ind w:left="482" w:hanging="497"/>
       </w:pPr>
-      <w:bookmarkStart w:id="21" w:name="_Toc6280"/>
+      <w:bookmarkStart w:id="20" w:name="_Toc6280"/>
       <w:r>
         <w:t>Communications Interfaces</w:t>
       </w:r>
-      <w:bookmarkEnd w:id="21"/>
+      <w:bookmarkEnd w:id="20"/>
     </w:p>
     <w:p>
       <w:pPr>
@@ -5344,11 +5342,11 @@
         <w:spacing w:after="85"/>
         <w:ind w:left="400" w:hanging="415"/>
       </w:pPr>
-      <w:bookmarkStart w:id="22" w:name="_Toc6281"/>
+      <w:bookmarkStart w:id="21" w:name="_Toc6281"/>
       <w:r>
         <w:t xml:space="preserve">System Features </w:t>
       </w:r>
-      <w:bookmarkEnd w:id="22"/>
+      <w:bookmarkEnd w:id="21"/>
     </w:p>
     <w:p>
       <w:pPr>
@@ -5363,11 +5361,11 @@
         <w:pStyle w:val="Heading2"/>
         <w:ind w:left="482" w:hanging="497"/>
       </w:pPr>
-      <w:bookmarkStart w:id="23" w:name="_Toc6282"/>
+      <w:bookmarkStart w:id="22" w:name="_Toc6282"/>
       <w:r>
         <w:t xml:space="preserve">System Feature 1 </w:t>
       </w:r>
-      <w:bookmarkEnd w:id="23"/>
+      <w:bookmarkEnd w:id="22"/>
     </w:p>
     <w:p>
       <w:pPr>
@@ -5693,33 +5691,33 @@
         <w:spacing w:after="827"/>
         <w:ind w:left="482" w:hanging="497"/>
       </w:pPr>
-      <w:bookmarkStart w:id="24" w:name="_Toc6283"/>
+      <w:bookmarkStart w:id="23" w:name="_Toc6283"/>
       <w:r>
         <w:t xml:space="preserve">System Feature 2 (and so on) </w:t>
       </w:r>
-      <w:bookmarkEnd w:id="24"/>
+      <w:bookmarkEnd w:id="23"/>
     </w:p>
     <w:p>
       <w:pPr>
         <w:pStyle w:val="Heading1"/>
         <w:ind w:left="400" w:hanging="415"/>
       </w:pPr>
-      <w:bookmarkStart w:id="25" w:name="_Toc6284"/>
+      <w:bookmarkStart w:id="24" w:name="_Toc6284"/>
       <w:r>
         <w:t xml:space="preserve">Other Nonfunctional Requirements </w:t>
       </w:r>
-      <w:bookmarkEnd w:id="25"/>
+      <w:bookmarkEnd w:id="24"/>
     </w:p>
     <w:p>
       <w:pPr>
         <w:pStyle w:val="Heading2"/>
         <w:ind w:left="482" w:hanging="497"/>
       </w:pPr>
-      <w:bookmarkStart w:id="26" w:name="_Toc6285"/>
+      <w:bookmarkStart w:id="25" w:name="_Toc6285"/>
       <w:r>
         <w:t xml:space="preserve">Performance Requirements </w:t>
       </w:r>
-      <w:bookmarkEnd w:id="26"/>
+      <w:bookmarkEnd w:id="25"/>
     </w:p>
     <w:p>
       <w:pPr>
@@ -5789,11 +5787,11 @@
         <w:pStyle w:val="Heading2"/>
         <w:ind w:left="482" w:hanging="497"/>
       </w:pPr>
-      <w:bookmarkStart w:id="27" w:name="_Toc6286"/>
+      <w:bookmarkStart w:id="26" w:name="_Toc6286"/>
       <w:r>
         <w:t xml:space="preserve">Safety Requirements </w:t>
       </w:r>
-      <w:bookmarkEnd w:id="27"/>
+      <w:bookmarkEnd w:id="26"/>
     </w:p>
     <w:p>
       <w:pPr>
@@ -5833,11 +5831,11 @@
         <w:pStyle w:val="Heading2"/>
         <w:ind w:left="482" w:hanging="497"/>
       </w:pPr>
-      <w:bookmarkStart w:id="28" w:name="_Toc6287"/>
+      <w:bookmarkStart w:id="27" w:name="_Toc6287"/>
       <w:r>
         <w:t xml:space="preserve">Security Requirements </w:t>
       </w:r>
-      <w:bookmarkEnd w:id="28"/>
+      <w:bookmarkEnd w:id="27"/>
     </w:p>
     <w:p>
       <w:pPr>
@@ -5859,11 +5857,11 @@
         <w:pStyle w:val="Heading2"/>
         <w:ind w:left="482" w:hanging="497"/>
       </w:pPr>
-      <w:bookmarkStart w:id="29" w:name="_Toc6288"/>
+      <w:bookmarkStart w:id="28" w:name="_Toc6288"/>
       <w:r>
         <w:t xml:space="preserve">Software Quality Attributes </w:t>
       </w:r>
-      <w:bookmarkEnd w:id="29"/>
+      <w:bookmarkEnd w:id="28"/>
     </w:p>
     <w:p>
       <w:pPr>
@@ -6078,11 +6076,11 @@
         <w:pStyle w:val="Heading2"/>
         <w:ind w:left="482" w:hanging="497"/>
       </w:pPr>
-      <w:bookmarkStart w:id="30" w:name="_Toc6289"/>
+      <w:bookmarkStart w:id="29" w:name="_Toc6289"/>
       <w:r>
         <w:t xml:space="preserve">Business Rules </w:t>
       </w:r>
-      <w:bookmarkEnd w:id="30"/>
+      <w:bookmarkEnd w:id="29"/>
     </w:p>
     <w:p>
       <w:pPr>
@@ -6130,11 +6128,11 @@
         <w:spacing w:after="85"/>
         <w:ind w:left="400" w:hanging="415"/>
       </w:pPr>
-      <w:bookmarkStart w:id="31" w:name="_Toc6290"/>
+      <w:bookmarkStart w:id="30" w:name="_Toc6290"/>
       <w:r>
         <w:t xml:space="preserve">Other Requirements </w:t>
       </w:r>
-      <w:bookmarkEnd w:id="31"/>
+      <w:bookmarkEnd w:id="30"/>
     </w:p>
     <w:p>
       <w:pPr>
@@ -6162,11 +6160,11 @@
         <w:spacing w:after="61"/>
         <w:ind w:left="-5"/>
       </w:pPr>
-      <w:bookmarkStart w:id="32" w:name="_Toc6291"/>
+      <w:bookmarkStart w:id="31" w:name="_Toc6291"/>
       <w:r>
         <w:t xml:space="preserve">Appendix A: Glossary </w:t>
       </w:r>
-      <w:bookmarkEnd w:id="32"/>
+      <w:bookmarkEnd w:id="31"/>
     </w:p>
     <w:p>
       <w:pPr>
@@ -6426,11 +6424,11 @@
         <w:spacing w:after="61"/>
         <w:ind w:left="-5"/>
       </w:pPr>
-      <w:bookmarkStart w:id="33" w:name="_Toc6292"/>
+      <w:bookmarkStart w:id="32" w:name="_Toc6292"/>
       <w:r>
         <w:t xml:space="preserve">Appendix B: Analysis Models </w:t>
       </w:r>
-      <w:bookmarkEnd w:id="33"/>
+      <w:bookmarkEnd w:id="32"/>
     </w:p>
     <w:p>
       <w:pPr>
@@ -6461,12 +6459,6 @@
           <w:i w:val="0"/>
         </w:rPr>
       </w:pPr>
-      <w:r>
-        <w:rPr>
-          <w:i w:val="0"/>
-        </w:rPr>
-        <w:t>Entity Relationship Diagram</w:t>
-      </w:r>
     </w:p>
     <w:p>
       <w:pPr>
@@ -6476,13 +6468,21 @@
           <w:i w:val="0"/>
         </w:rPr>
       </w:pPr>
+      <w:bookmarkStart w:id="33" w:name="_GoBack"/>
+      <w:bookmarkEnd w:id="33"/>
+      <w:r>
+        <w:rPr>
+          <w:i w:val="0"/>
+        </w:rPr>
+        <w:t>Entity Relationship Diagram</w:t>
+      </w:r>
       <w:r>
         <w:rPr>
           <w:i w:val="0"/>
           <w:noProof/>
         </w:rPr>
         <w:drawing>
-          <wp:anchor distT="0" distB="0" distL="114300" distR="114300" simplePos="0" relativeHeight="251664384" behindDoc="0" locked="0" layoutInCell="1" allowOverlap="1" wp14:anchorId="47564F13" wp14:editId="55247999">
+          <wp:anchor distT="0" distB="0" distL="114300" distR="114300" simplePos="0" relativeHeight="251664384" behindDoc="0" locked="0" layoutInCell="1" allowOverlap="1" wp14:anchorId="31A4FE7A" wp14:editId="21C369A9">
             <wp:simplePos x="0" y="0"/>
             <wp:positionH relativeFrom="column">
               <wp:posOffset>-372110</wp:posOffset>
@@ -6841,7 +6841,7 @@
         <w:noProof/>
         <w:sz w:val="20"/>
       </w:rPr>
-      <w:t>2</w:t>
+      <w:t>10</w:t>
     </w:r>
     <w:r>
       <w:rPr>
@@ -9277,7 +9277,7 @@
 </file>
 
 <file path=customXml/itemProps1.xml><?xml version="1.0" encoding="utf-8"?>
-<ds:datastoreItem xmlns:ds="http://schemas.openxmlformats.org/officeDocument/2006/customXml" ds:itemID="{4952DA28-E3D5-4291-974B-57E54403C482}">
+<ds:datastoreItem xmlns:ds="http://schemas.openxmlformats.org/officeDocument/2006/customXml" ds:itemID="{7F1A6435-0CAD-4C14-B603-658AC8C5FCB7}">
   <ds:schemaRefs>
     <ds:schemaRef ds:uri="http://schemas.openxmlformats.org/officeDocument/2006/bibliography"/>
   </ds:schemaRefs>

</xml_diff>

<commit_message>
SRS - fixed the position of the dfd
</commit_message>
<xml_diff>
--- a/Documentation/MCSPROJ/Software Requirement Specification (SRS).docx
+++ b/Documentation/MCSPROJ/Software Requirement Specification (SRS).docx
@@ -3893,15 +3893,15 @@
           <w:noProof/>
         </w:rPr>
         <w:drawing>
-          <wp:anchor distT="0" distB="0" distL="114300" distR="114300" simplePos="0" relativeHeight="251658240" behindDoc="0" locked="0" layoutInCell="1" allowOverlap="1" wp14:anchorId="57A8862A" wp14:editId="772FCF46">
+          <wp:anchor distT="0" distB="0" distL="114300" distR="114300" simplePos="0" relativeHeight="251658240" behindDoc="0" locked="0" layoutInCell="1" allowOverlap="1" wp14:anchorId="014F44B0" wp14:editId="590AB820">
             <wp:simplePos x="0" y="0"/>
             <wp:positionH relativeFrom="margin">
-              <wp:posOffset>-395605</wp:posOffset>
+              <wp:posOffset>-480060</wp:posOffset>
             </wp:positionH>
             <wp:positionV relativeFrom="margin">
-              <wp:posOffset>2343785</wp:posOffset>
+              <wp:posOffset>1159510</wp:posOffset>
             </wp:positionV>
-            <wp:extent cx="6886575" cy="4013835"/>
+            <wp:extent cx="7077075" cy="4166235"/>
             <wp:effectExtent l="0" t="0" r="9525" b="5715"/>
             <wp:wrapSquare wrapText="bothSides"/>
             <wp:docPr id="3" name="Picture 3" descr="http://i347.photobucket.com/albums/p452/hanreyes/Data%20Flow%20Diagram_zpstkwsqymv.jpg"/>
@@ -3933,7 +3933,7 @@
                   <pic:spPr bwMode="auto">
                     <a:xfrm>
                       <a:off x="0" y="0"/>
-                      <a:ext cx="6886575" cy="4013835"/>
+                      <a:ext cx="7077075" cy="4166235"/>
                     </a:xfrm>
                     <a:prstGeom prst="rect">
                       <a:avLst/>
@@ -3961,6 +3961,8 @@
         </w:rPr>
         <w:t>Level 0</w:t>
       </w:r>
+      <w:bookmarkStart w:id="11" w:name="_GoBack"/>
+      <w:bookmarkEnd w:id="11"/>
     </w:p>
     <w:p>
       <w:pPr>
@@ -4449,11 +4451,11 @@
         <w:pStyle w:val="Heading2"/>
         <w:ind w:left="482" w:hanging="497"/>
       </w:pPr>
-      <w:bookmarkStart w:id="11" w:name="_Toc6271"/>
+      <w:bookmarkStart w:id="12" w:name="_Toc6271"/>
       <w:r>
         <w:t xml:space="preserve">User Classes and Characteristics </w:t>
       </w:r>
-      <w:bookmarkEnd w:id="11"/>
+      <w:bookmarkEnd w:id="12"/>
     </w:p>
     <w:p>
       <w:pPr>
@@ -4714,11 +4716,11 @@
         <w:pStyle w:val="Heading2"/>
         <w:ind w:left="482" w:hanging="497"/>
       </w:pPr>
-      <w:bookmarkStart w:id="12" w:name="_Toc6272"/>
+      <w:bookmarkStart w:id="13" w:name="_Toc6272"/>
       <w:r>
         <w:t xml:space="preserve">Operating Environment </w:t>
       </w:r>
-      <w:bookmarkEnd w:id="12"/>
+      <w:bookmarkEnd w:id="13"/>
     </w:p>
     <w:p>
       <w:pPr>
@@ -4934,11 +4936,11 @@
         <w:pStyle w:val="Heading2"/>
         <w:ind w:left="482" w:hanging="497"/>
       </w:pPr>
-      <w:bookmarkStart w:id="13" w:name="_Toc6273"/>
+      <w:bookmarkStart w:id="14" w:name="_Toc6273"/>
       <w:r>
         <w:t xml:space="preserve">Design and Implementation Constraints </w:t>
       </w:r>
-      <w:bookmarkEnd w:id="13"/>
+      <w:bookmarkEnd w:id="14"/>
     </w:p>
     <w:p>
       <w:pPr>
@@ -4960,11 +4962,11 @@
         <w:pStyle w:val="Heading2"/>
         <w:ind w:left="482" w:hanging="497"/>
       </w:pPr>
-      <w:bookmarkStart w:id="14" w:name="_Toc6274"/>
+      <w:bookmarkStart w:id="15" w:name="_Toc6274"/>
       <w:r>
         <w:t xml:space="preserve">User Documentation </w:t>
       </w:r>
-      <w:bookmarkEnd w:id="14"/>
+      <w:bookmarkEnd w:id="15"/>
     </w:p>
     <w:p>
       <w:pPr>
@@ -5004,11 +5006,11 @@
         <w:pStyle w:val="Heading2"/>
         <w:ind w:left="482" w:hanging="497"/>
       </w:pPr>
-      <w:bookmarkStart w:id="15" w:name="_Toc6275"/>
+      <w:bookmarkStart w:id="16" w:name="_Toc6275"/>
       <w:r>
         <w:t xml:space="preserve">Assumptions and Dependencies </w:t>
       </w:r>
-      <w:bookmarkEnd w:id="15"/>
+      <w:bookmarkEnd w:id="16"/>
     </w:p>
     <w:p>
       <w:pPr>
@@ -5167,22 +5169,22 @@
         <w:pStyle w:val="Heading1"/>
         <w:ind w:left="400" w:hanging="415"/>
       </w:pPr>
-      <w:bookmarkStart w:id="16" w:name="_Toc6276"/>
+      <w:bookmarkStart w:id="17" w:name="_Toc6276"/>
       <w:r>
         <w:t xml:space="preserve">External Interface Requirements </w:t>
       </w:r>
-      <w:bookmarkEnd w:id="16"/>
+      <w:bookmarkEnd w:id="17"/>
     </w:p>
     <w:p>
       <w:pPr>
         <w:pStyle w:val="Heading2"/>
         <w:ind w:left="482" w:hanging="497"/>
       </w:pPr>
-      <w:bookmarkStart w:id="17" w:name="_Toc6277"/>
+      <w:bookmarkStart w:id="18" w:name="_Toc6277"/>
       <w:r>
         <w:t xml:space="preserve">User Interfaces </w:t>
       </w:r>
-      <w:bookmarkEnd w:id="17"/>
+      <w:bookmarkEnd w:id="18"/>
     </w:p>
     <w:p>
       <w:pPr>
@@ -5197,11 +5199,11 @@
         <w:pStyle w:val="Heading2"/>
         <w:ind w:left="482" w:hanging="497"/>
       </w:pPr>
-      <w:bookmarkStart w:id="18" w:name="_Toc6278"/>
+      <w:bookmarkStart w:id="19" w:name="_Toc6278"/>
       <w:r>
         <w:t xml:space="preserve">Hardware Interfaces </w:t>
       </w:r>
-      <w:bookmarkEnd w:id="18"/>
+      <w:bookmarkEnd w:id="19"/>
     </w:p>
     <w:p>
       <w:pPr>
@@ -5265,11 +5267,11 @@
         <w:pStyle w:val="Heading2"/>
         <w:ind w:left="482" w:hanging="497"/>
       </w:pPr>
-      <w:bookmarkStart w:id="19" w:name="_Toc6279"/>
+      <w:bookmarkStart w:id="20" w:name="_Toc6279"/>
       <w:r>
         <w:t xml:space="preserve">Software Interfaces </w:t>
       </w:r>
-      <w:bookmarkEnd w:id="19"/>
+      <w:bookmarkEnd w:id="20"/>
     </w:p>
     <w:p>
       <w:pPr>
@@ -5297,11 +5299,11 @@
         <w:pStyle w:val="Heading2"/>
         <w:ind w:left="482" w:hanging="497"/>
       </w:pPr>
-      <w:bookmarkStart w:id="20" w:name="_Toc6280"/>
+      <w:bookmarkStart w:id="21" w:name="_Toc6280"/>
       <w:r>
         <w:t>Communications Interfaces</w:t>
       </w:r>
-      <w:bookmarkEnd w:id="20"/>
+      <w:bookmarkEnd w:id="21"/>
     </w:p>
     <w:p>
       <w:pPr>
@@ -5342,11 +5344,11 @@
         <w:spacing w:after="85"/>
         <w:ind w:left="400" w:hanging="415"/>
       </w:pPr>
-      <w:bookmarkStart w:id="21" w:name="_Toc6281"/>
+      <w:bookmarkStart w:id="22" w:name="_Toc6281"/>
       <w:r>
         <w:t xml:space="preserve">System Features </w:t>
       </w:r>
-      <w:bookmarkEnd w:id="21"/>
+      <w:bookmarkEnd w:id="22"/>
     </w:p>
     <w:p>
       <w:pPr>
@@ -5361,11 +5363,11 @@
         <w:pStyle w:val="Heading2"/>
         <w:ind w:left="482" w:hanging="497"/>
       </w:pPr>
-      <w:bookmarkStart w:id="22" w:name="_Toc6282"/>
+      <w:bookmarkStart w:id="23" w:name="_Toc6282"/>
       <w:r>
         <w:t xml:space="preserve">System Feature 1 </w:t>
       </w:r>
-      <w:bookmarkEnd w:id="22"/>
+      <w:bookmarkEnd w:id="23"/>
     </w:p>
     <w:p>
       <w:pPr>
@@ -5691,33 +5693,33 @@
         <w:spacing w:after="827"/>
         <w:ind w:left="482" w:hanging="497"/>
       </w:pPr>
-      <w:bookmarkStart w:id="23" w:name="_Toc6283"/>
+      <w:bookmarkStart w:id="24" w:name="_Toc6283"/>
       <w:r>
         <w:t xml:space="preserve">System Feature 2 (and so on) </w:t>
       </w:r>
-      <w:bookmarkEnd w:id="23"/>
+      <w:bookmarkEnd w:id="24"/>
     </w:p>
     <w:p>
       <w:pPr>
         <w:pStyle w:val="Heading1"/>
         <w:ind w:left="400" w:hanging="415"/>
       </w:pPr>
-      <w:bookmarkStart w:id="24" w:name="_Toc6284"/>
+      <w:bookmarkStart w:id="25" w:name="_Toc6284"/>
       <w:r>
         <w:t xml:space="preserve">Other Nonfunctional Requirements </w:t>
       </w:r>
-      <w:bookmarkEnd w:id="24"/>
+      <w:bookmarkEnd w:id="25"/>
     </w:p>
     <w:p>
       <w:pPr>
         <w:pStyle w:val="Heading2"/>
         <w:ind w:left="482" w:hanging="497"/>
       </w:pPr>
-      <w:bookmarkStart w:id="25" w:name="_Toc6285"/>
+      <w:bookmarkStart w:id="26" w:name="_Toc6285"/>
       <w:r>
         <w:t xml:space="preserve">Performance Requirements </w:t>
       </w:r>
-      <w:bookmarkEnd w:id="25"/>
+      <w:bookmarkEnd w:id="26"/>
     </w:p>
     <w:p>
       <w:pPr>
@@ -5787,11 +5789,11 @@
         <w:pStyle w:val="Heading2"/>
         <w:ind w:left="482" w:hanging="497"/>
       </w:pPr>
-      <w:bookmarkStart w:id="26" w:name="_Toc6286"/>
+      <w:bookmarkStart w:id="27" w:name="_Toc6286"/>
       <w:r>
         <w:t xml:space="preserve">Safety Requirements </w:t>
       </w:r>
-      <w:bookmarkEnd w:id="26"/>
+      <w:bookmarkEnd w:id="27"/>
     </w:p>
     <w:p>
       <w:pPr>
@@ -5831,11 +5833,11 @@
         <w:pStyle w:val="Heading2"/>
         <w:ind w:left="482" w:hanging="497"/>
       </w:pPr>
-      <w:bookmarkStart w:id="27" w:name="_Toc6287"/>
+      <w:bookmarkStart w:id="28" w:name="_Toc6287"/>
       <w:r>
         <w:t xml:space="preserve">Security Requirements </w:t>
       </w:r>
-      <w:bookmarkEnd w:id="27"/>
+      <w:bookmarkEnd w:id="28"/>
     </w:p>
     <w:p>
       <w:pPr>
@@ -5857,11 +5859,11 @@
         <w:pStyle w:val="Heading2"/>
         <w:ind w:left="482" w:hanging="497"/>
       </w:pPr>
-      <w:bookmarkStart w:id="28" w:name="_Toc6288"/>
+      <w:bookmarkStart w:id="29" w:name="_Toc6288"/>
       <w:r>
         <w:t xml:space="preserve">Software Quality Attributes </w:t>
       </w:r>
-      <w:bookmarkEnd w:id="28"/>
+      <w:bookmarkEnd w:id="29"/>
     </w:p>
     <w:p>
       <w:pPr>
@@ -6076,11 +6078,11 @@
         <w:pStyle w:val="Heading2"/>
         <w:ind w:left="482" w:hanging="497"/>
       </w:pPr>
-      <w:bookmarkStart w:id="29" w:name="_Toc6289"/>
+      <w:bookmarkStart w:id="30" w:name="_Toc6289"/>
       <w:r>
         <w:t xml:space="preserve">Business Rules </w:t>
       </w:r>
-      <w:bookmarkEnd w:id="29"/>
+      <w:bookmarkEnd w:id="30"/>
     </w:p>
     <w:p>
       <w:pPr>
@@ -6128,11 +6130,11 @@
         <w:spacing w:after="85"/>
         <w:ind w:left="400" w:hanging="415"/>
       </w:pPr>
-      <w:bookmarkStart w:id="30" w:name="_Toc6290"/>
+      <w:bookmarkStart w:id="31" w:name="_Toc6290"/>
       <w:r>
         <w:t xml:space="preserve">Other Requirements </w:t>
       </w:r>
-      <w:bookmarkEnd w:id="30"/>
+      <w:bookmarkEnd w:id="31"/>
     </w:p>
     <w:p>
       <w:pPr>
@@ -6160,11 +6162,11 @@
         <w:spacing w:after="61"/>
         <w:ind w:left="-5"/>
       </w:pPr>
-      <w:bookmarkStart w:id="31" w:name="_Toc6291"/>
+      <w:bookmarkStart w:id="32" w:name="_Toc6291"/>
       <w:r>
         <w:t xml:space="preserve">Appendix A: Glossary </w:t>
       </w:r>
-      <w:bookmarkEnd w:id="31"/>
+      <w:bookmarkEnd w:id="32"/>
     </w:p>
     <w:p>
       <w:pPr>
@@ -6424,11 +6426,11 @@
         <w:spacing w:after="61"/>
         <w:ind w:left="-5"/>
       </w:pPr>
-      <w:bookmarkStart w:id="32" w:name="_Toc6292"/>
+      <w:bookmarkStart w:id="33" w:name="_Toc6292"/>
       <w:r>
         <w:t xml:space="preserve">Appendix B: Analysis Models </w:t>
       </w:r>
-      <w:bookmarkEnd w:id="32"/>
+      <w:bookmarkEnd w:id="33"/>
     </w:p>
     <w:p>
       <w:pPr>
@@ -6468,8 +6470,6 @@
           <w:i w:val="0"/>
         </w:rPr>
       </w:pPr>
-      <w:bookmarkStart w:id="33" w:name="_GoBack"/>
-      <w:bookmarkEnd w:id="33"/>
       <w:r>
         <w:rPr>
           <w:i w:val="0"/>
@@ -6841,7 +6841,7 @@
         <w:noProof/>
         <w:sz w:val="20"/>
       </w:rPr>
-      <w:t>10</w:t>
+      <w:t>3</w:t>
     </w:r>
     <w:r>
       <w:rPr>
@@ -9277,7 +9277,7 @@
 </file>
 
 <file path=customXml/itemProps1.xml><?xml version="1.0" encoding="utf-8"?>
-<ds:datastoreItem xmlns:ds="http://schemas.openxmlformats.org/officeDocument/2006/customXml" ds:itemID="{7F1A6435-0CAD-4C14-B603-658AC8C5FCB7}">
+<ds:datastoreItem xmlns:ds="http://schemas.openxmlformats.org/officeDocument/2006/customXml" ds:itemID="{B9FBF198-7757-42FF-B01B-F2990647CF87}">
   <ds:schemaRefs>
     <ds:schemaRef ds:uri="http://schemas.openxmlformats.org/officeDocument/2006/bibliography"/>
   </ds:schemaRefs>

</xml_diff>

<commit_message>
SRS - Product Scope (fixed wrong grammars)
</commit_message>
<xml_diff>
--- a/Documentation/MCSPROJ/Software Requirement Specification (SRS).docx
+++ b/Documentation/MCSPROJ/Software Requirement Specification (SRS).docx
@@ -3499,7 +3499,79 @@
         <w:rPr>
           <w:i w:val="0"/>
         </w:rPr>
-        <w:t>ware, Resort Reservation System which will be implemented for Tarangban Falls &amp; Calimbo Farm Resort, will automate the significant operations of the resort. Its features are to keep track in room and hall reservation, and check availability; to manage all room types and services; and to keep track in all inventories of the resort and customer information. Owner, manager, and r</w:t>
+        <w:t xml:space="preserve">ware, Resort Reservation System which will be implemented for Tarangban Falls &amp; </w:t>
+      </w:r>
+      <w:r>
+        <w:rPr>
+          <w:i w:val="0"/>
+          <w:noProof/>
+        </w:rPr>
+        <w:t>Calimbo</w:t>
+      </w:r>
+      <w:r>
+        <w:rPr>
+          <w:i w:val="0"/>
+        </w:rPr>
+        <w:t xml:space="preserve"> Farm Resort, will automate the significant operations of the resort. Its features are</w:t>
+      </w:r>
+      <w:r>
+        <w:rPr>
+          <w:i w:val="0"/>
+        </w:rPr>
+        <w:t xml:space="preserve"> to keep track of</w:t>
+      </w:r>
+      <w:r>
+        <w:rPr>
+          <w:i w:val="0"/>
+        </w:rPr>
+        <w:t xml:space="preserve"> room and hall reservation, and check availability; to manage all room types and </w:t>
+      </w:r>
+      <w:r>
+        <w:rPr>
+          <w:i w:val="0"/>
+          <w:noProof/>
+        </w:rPr>
+        <w:t>services</w:t>
+      </w:r>
+      <w:r>
+        <w:rPr>
+          <w:i w:val="0"/>
+          <w:noProof/>
+        </w:rPr>
+        <w:t>,</w:t>
+      </w:r>
+      <w:r>
+        <w:rPr>
+          <w:i w:val="0"/>
+          <w:noProof/>
+        </w:rPr>
+        <w:t xml:space="preserve"> and</w:t>
+      </w:r>
+      <w:r>
+        <w:rPr>
+          <w:i w:val="0"/>
+        </w:rPr>
+        <w:t xml:space="preserve"> to keep track in all inventories of the resort and customer information. </w:t>
+      </w:r>
+      <w:r>
+        <w:rPr>
+          <w:i w:val="0"/>
+          <w:noProof/>
+        </w:rPr>
+        <w:t>The o</w:t>
+      </w:r>
+      <w:r>
+        <w:rPr>
+          <w:i w:val="0"/>
+          <w:noProof/>
+        </w:rPr>
+        <w:t>wner,</w:t>
+      </w:r>
+      <w:r>
+        <w:rPr>
+          <w:i w:val="0"/>
+        </w:rPr>
+        <w:t xml:space="preserve"> manager, and r</w:t>
       </w:r>
       <w:r>
         <w:rPr>
@@ -3511,13 +3583,129 @@
         <w:rPr>
           <w:i w:val="0"/>
         </w:rPr>
-        <w:t>users for Resort Reservation System. Owner can acc</w:t>
-      </w:r>
-      <w:r>
-        <w:rPr>
-          <w:i w:val="0"/>
-        </w:rPr>
-        <w:t>ess to all system functionalities without limitations. Manager can access to all system functionalities with constrained limitations. Receptionist can just access to the reservation management section. To keep limitations for every end user levels, Resort Reservation System can make a distinctive login functions.</w:t>
+        <w:t>users of</w:t>
+      </w:r>
+      <w:r>
+        <w:rPr>
+          <w:i w:val="0"/>
+        </w:rPr>
+        <w:t xml:space="preserve"> Resort Reservation System. </w:t>
+      </w:r>
+      <w:r>
+        <w:rPr>
+          <w:i w:val="0"/>
+          <w:noProof/>
+        </w:rPr>
+        <w:t>The o</w:t>
+      </w:r>
+      <w:r>
+        <w:rPr>
+          <w:i w:val="0"/>
+          <w:noProof/>
+        </w:rPr>
+        <w:t>wner</w:t>
+      </w:r>
+      <w:r>
+        <w:rPr>
+          <w:i w:val="0"/>
+        </w:rPr>
+        <w:t xml:space="preserve"> can acc</w:t>
+      </w:r>
+      <w:r>
+        <w:rPr>
+          <w:i w:val="0"/>
+        </w:rPr>
+        <w:t>ess</w:t>
+      </w:r>
+      <w:r>
+        <w:rPr>
+          <w:i w:val="0"/>
+        </w:rPr>
+        <w:t xml:space="preserve"> all system functionalities without limitations. </w:t>
+      </w:r>
+      <w:r>
+        <w:rPr>
+          <w:i w:val="0"/>
+          <w:noProof/>
+        </w:rPr>
+        <w:t>The m</w:t>
+      </w:r>
+      <w:r>
+        <w:rPr>
+          <w:i w:val="0"/>
+          <w:noProof/>
+        </w:rPr>
+        <w:t>anager</w:t>
+      </w:r>
+      <w:r>
+        <w:rPr>
+          <w:i w:val="0"/>
+        </w:rPr>
+        <w:t xml:space="preserve"> can </w:t>
+      </w:r>
+      <w:r>
+        <w:rPr>
+          <w:i w:val="0"/>
+        </w:rPr>
+        <w:t>access</w:t>
+      </w:r>
+      <w:r>
+        <w:rPr>
+          <w:i w:val="0"/>
+        </w:rPr>
+        <w:t xml:space="preserve"> system functionalities</w:t>
+      </w:r>
+      <w:r>
+        <w:rPr>
+          <w:i w:val="0"/>
+        </w:rPr>
+        <w:t xml:space="preserve"> assigned to him or her</w:t>
+      </w:r>
+      <w:bookmarkStart w:id="7" w:name="_GoBack"/>
+      <w:bookmarkEnd w:id="7"/>
+      <w:r>
+        <w:rPr>
+          <w:i w:val="0"/>
+        </w:rPr>
+        <w:t xml:space="preserve">. </w:t>
+      </w:r>
+      <w:r>
+        <w:rPr>
+          <w:i w:val="0"/>
+          <w:noProof/>
+        </w:rPr>
+        <w:t>The r</w:t>
+      </w:r>
+      <w:r>
+        <w:rPr>
+          <w:i w:val="0"/>
+          <w:noProof/>
+        </w:rPr>
+        <w:t>eceptionist</w:t>
+      </w:r>
+      <w:r>
+        <w:rPr>
+          <w:i w:val="0"/>
+        </w:rPr>
+        <w:t xml:space="preserve"> can only access </w:t>
+      </w:r>
+      <w:r>
+        <w:rPr>
+          <w:i w:val="0"/>
+        </w:rPr>
+        <w:t xml:space="preserve">the reservation management section. To keep limitations for </w:t>
+      </w:r>
+      <w:r>
+        <w:rPr>
+          <w:i w:val="0"/>
+        </w:rPr>
+        <w:t>user levels access</w:t>
+      </w:r>
+      <w:r>
+        <w:rPr>
+          <w:i w:val="0"/>
+        </w:rPr>
+        <w:t>, Resort Reservation System can make a distinctive login functions.</w:t>
       </w:r>
     </w:p>
     <w:p>
@@ -3537,14 +3725,104 @@
       <w:r>
         <w:rPr>
           <w:i w:val="0"/>
-        </w:rPr>
-        <w:t>disentangle the everyday procedures of the resort. The system will have the capacity to handle numerous services to deal with all customers in a quick manner. As a solution for the vast measure of file handling happening at the resort, this software will be utilized to overcome those downsides. Safety, effectiveness of utilizing, and the proficiency of data recovery is a few advantages</w:t>
-      </w:r>
-      <w:r>
-        <w:rPr>
-          <w:i w:val="0"/>
-        </w:rPr>
-        <w:t xml:space="preserve"> the developers going to give this system. The system ought to be user appropriate, easy to use, provide easy recovery of errors and have an overall end user high subjective fulfillment.</w:t>
+          <w:noProof/>
+        </w:rPr>
+        <w:t>streamline</w:t>
+      </w:r>
+      <w:r>
+        <w:rPr>
+          <w:i w:val="0"/>
+        </w:rPr>
+        <w:t xml:space="preserve"> the process of the resort quick and timely manner</w:t>
+      </w:r>
+      <w:r>
+        <w:rPr>
+          <w:i w:val="0"/>
+        </w:rPr>
+        <w:t>. The system will have the capacity to handle numerous services to deal with all customers in a quick manner. As a solution for the vast measure of file handling happening at the resort, this software will be utilized to overcome those downsides. Safety,</w:t>
+      </w:r>
+      <w:r>
+        <w:rPr>
+          <w:i w:val="0"/>
+        </w:rPr>
+        <w:t xml:space="preserve"> the</w:t>
+      </w:r>
+      <w:r>
+        <w:rPr>
+          <w:i w:val="0"/>
+        </w:rPr>
+        <w:t xml:space="preserve"> </w:t>
+      </w:r>
+      <w:r>
+        <w:rPr>
+          <w:i w:val="0"/>
+          <w:noProof/>
+        </w:rPr>
+        <w:t>effectiveness</w:t>
+      </w:r>
+      <w:r>
+        <w:rPr>
+          <w:i w:val="0"/>
+        </w:rPr>
+        <w:t xml:space="preserve"> of utilization</w:t>
+      </w:r>
+      <w:r>
+        <w:rPr>
+          <w:i w:val="0"/>
+        </w:rPr>
+        <w:t xml:space="preserve">, and the proficiency of data recovery </w:t>
+      </w:r>
+      <w:r>
+        <w:rPr>
+          <w:i w:val="0"/>
+          <w:noProof/>
+        </w:rPr>
+        <w:t>are</w:t>
+      </w:r>
+      <w:r>
+        <w:rPr>
+          <w:i w:val="0"/>
+        </w:rPr>
+        <w:t xml:space="preserve"> a few advantages</w:t>
+      </w:r>
+      <w:r>
+        <w:rPr>
+          <w:i w:val="0"/>
+        </w:rPr>
+        <w:t xml:space="preserve"> the developers going to give this system. The system ought to </w:t>
+      </w:r>
+      <w:r>
+        <w:rPr>
+          <w:i w:val="0"/>
+        </w:rPr>
+        <w:t xml:space="preserve">be </w:t>
+      </w:r>
+      <w:r>
+        <w:rPr>
+          <w:i w:val="0"/>
+          <w:noProof/>
+        </w:rPr>
+        <w:t>user</w:t>
+      </w:r>
+      <w:r>
+        <w:rPr>
+          <w:i w:val="0"/>
+          <w:noProof/>
+        </w:rPr>
+        <w:t>-</w:t>
+      </w:r>
+      <w:r>
+        <w:rPr>
+          <w:i w:val="0"/>
+          <w:noProof/>
+        </w:rPr>
+        <w:t>friendly</w:t>
+      </w:r>
+      <w:r>
+        <w:rPr>
+          <w:i w:val="0"/>
+        </w:rPr>
+        <w:t>, provide easy recovery of errors and have an overall end user high subjective fulfillment.</w:t>
       </w:r>
     </w:p>
     <w:p>
@@ -3552,11 +3830,11 @@
         <w:pStyle w:val="Heading2"/>
         <w:ind w:left="482" w:hanging="497"/>
       </w:pPr>
-      <w:bookmarkStart w:id="7" w:name="_Toc6267"/>
+      <w:bookmarkStart w:id="8" w:name="_Toc6267"/>
       <w:r>
         <w:t xml:space="preserve">References </w:t>
       </w:r>
-      <w:bookmarkEnd w:id="7"/>
+      <w:bookmarkEnd w:id="8"/>
     </w:p>
     <w:p>
       <w:pPr>
@@ -3651,22 +3929,22 @@
         <w:pStyle w:val="Heading1"/>
         <w:ind w:left="400" w:hanging="415"/>
       </w:pPr>
-      <w:bookmarkStart w:id="8" w:name="_Toc6268"/>
+      <w:bookmarkStart w:id="9" w:name="_Toc6268"/>
       <w:r>
         <w:t xml:space="preserve">Overall Description </w:t>
       </w:r>
-      <w:bookmarkEnd w:id="8"/>
+      <w:bookmarkEnd w:id="9"/>
     </w:p>
     <w:p>
       <w:pPr>
         <w:pStyle w:val="Heading2"/>
         <w:ind w:left="482" w:hanging="497"/>
       </w:pPr>
-      <w:bookmarkStart w:id="9" w:name="_Toc6269"/>
+      <w:bookmarkStart w:id="10" w:name="_Toc6269"/>
       <w:r>
         <w:t xml:space="preserve">Product Perspective </w:t>
       </w:r>
-      <w:bookmarkEnd w:id="9"/>
+      <w:bookmarkEnd w:id="10"/>
     </w:p>
     <w:p>
       <w:pPr>
@@ -3706,11 +3984,11 @@
         <w:pStyle w:val="Heading2"/>
         <w:ind w:left="482" w:hanging="497"/>
       </w:pPr>
-      <w:bookmarkStart w:id="10" w:name="_Toc6270"/>
+      <w:bookmarkStart w:id="11" w:name="_Toc6270"/>
       <w:r>
         <w:t xml:space="preserve">Product Functions </w:t>
       </w:r>
-      <w:bookmarkEnd w:id="10"/>
+      <w:bookmarkEnd w:id="11"/>
     </w:p>
     <w:p>
       <w:pPr>
@@ -3961,8 +4239,6 @@
         </w:rPr>
         <w:t>Level 0</w:t>
       </w:r>
-      <w:bookmarkStart w:id="11" w:name="_GoBack"/>
-      <w:bookmarkEnd w:id="11"/>
     </w:p>
     <w:p>
       <w:pPr>
@@ -6841,7 +7117,7 @@
         <w:noProof/>
         <w:sz w:val="20"/>
       </w:rPr>
-      <w:t>3</w:t>
+      <w:t>2</w:t>
     </w:r>
     <w:r>
       <w:rPr>
@@ -9277,7 +9553,7 @@
 </file>
 
 <file path=customXml/itemProps1.xml><?xml version="1.0" encoding="utf-8"?>
-<ds:datastoreItem xmlns:ds="http://schemas.openxmlformats.org/officeDocument/2006/customXml" ds:itemID="{B9FBF198-7757-42FF-B01B-F2990647CF87}">
+<ds:datastoreItem xmlns:ds="http://schemas.openxmlformats.org/officeDocument/2006/customXml" ds:itemID="{A84AC3A8-F75D-492B-AB40-4558DACB112A}">
   <ds:schemaRefs>
     <ds:schemaRef ds:uri="http://schemas.openxmlformats.org/officeDocument/2006/bibliography"/>
   </ds:schemaRefs>

</xml_diff>

<commit_message>
SRS - updated Product Functions
</commit_message>
<xml_diff>
--- a/Documentation/MCSPROJ/Software Requirement Specification (SRS).docx
+++ b/Documentation/MCSPROJ/Software Requirement Specification (SRS).docx
@@ -3661,8 +3661,6 @@
         </w:rPr>
         <w:t xml:space="preserve"> assigned to him or her</w:t>
       </w:r>
-      <w:bookmarkStart w:id="7" w:name="_GoBack"/>
-      <w:bookmarkEnd w:id="7"/>
       <w:r>
         <w:rPr>
           <w:i w:val="0"/>
@@ -3830,11 +3828,11 @@
         <w:pStyle w:val="Heading2"/>
         <w:ind w:left="482" w:hanging="497"/>
       </w:pPr>
-      <w:bookmarkStart w:id="8" w:name="_Toc6267"/>
+      <w:bookmarkStart w:id="7" w:name="_Toc6267"/>
       <w:r>
         <w:t xml:space="preserve">References </w:t>
       </w:r>
-      <w:bookmarkEnd w:id="8"/>
+      <w:bookmarkEnd w:id="7"/>
     </w:p>
     <w:p>
       <w:pPr>
@@ -3929,22 +3927,22 @@
         <w:pStyle w:val="Heading1"/>
         <w:ind w:left="400" w:hanging="415"/>
       </w:pPr>
-      <w:bookmarkStart w:id="9" w:name="_Toc6268"/>
+      <w:bookmarkStart w:id="8" w:name="_Toc6268"/>
       <w:r>
         <w:t xml:space="preserve">Overall Description </w:t>
       </w:r>
-      <w:bookmarkEnd w:id="9"/>
+      <w:bookmarkEnd w:id="8"/>
     </w:p>
     <w:p>
       <w:pPr>
         <w:pStyle w:val="Heading2"/>
         <w:ind w:left="482" w:hanging="497"/>
       </w:pPr>
-      <w:bookmarkStart w:id="10" w:name="_Toc6269"/>
+      <w:bookmarkStart w:id="9" w:name="_Toc6269"/>
       <w:r>
         <w:t xml:space="preserve">Product Perspective </w:t>
       </w:r>
-      <w:bookmarkEnd w:id="10"/>
+      <w:bookmarkEnd w:id="9"/>
     </w:p>
     <w:p>
       <w:pPr>
@@ -3984,11 +3982,11 @@
         <w:pStyle w:val="Heading2"/>
         <w:ind w:left="482" w:hanging="497"/>
       </w:pPr>
-      <w:bookmarkStart w:id="11" w:name="_Toc6270"/>
+      <w:bookmarkStart w:id="10" w:name="_Toc6270"/>
       <w:r>
         <w:t xml:space="preserve">Product Functions </w:t>
       </w:r>
-      <w:bookmarkEnd w:id="11"/>
+      <w:bookmarkEnd w:id="10"/>
     </w:p>
     <w:p>
       <w:pPr>
@@ -4061,6 +4059,12 @@
         </w:rPr>
         <w:t>Manage guest</w:t>
       </w:r>
+      <w:r>
+        <w:rPr>
+          <w:i w:val="0"/>
+        </w:rPr>
+        <w:t>s/clients or customers</w:t>
+      </w:r>
     </w:p>
     <w:p>
       <w:pPr>
@@ -4127,8 +4131,28 @@
     </w:p>
     <w:p>
       <w:pPr>
-        <w:ind w:left="842" w:firstLine="0"/>
-        <w:jc w:val="center"/>
+        <w:pStyle w:val="ListParagraph"/>
+        <w:numPr>
+          <w:ilvl w:val="0"/>
+          <w:numId w:val="12"/>
+        </w:numPr>
+        <w:jc w:val="both"/>
+        <w:rPr>
+          <w:i w:val="0"/>
+        </w:rPr>
+      </w:pPr>
+      <w:r>
+        <w:rPr>
+          <w:i w:val="0"/>
+        </w:rPr>
+        <w:t>Manage services</w:t>
+      </w:r>
+      <w:bookmarkStart w:id="11" w:name="_GoBack"/>
+      <w:bookmarkEnd w:id="11"/>
+    </w:p>
+    <w:p>
+      <w:pPr>
+        <w:ind w:left="0" w:firstLine="0"/>
         <w:rPr>
           <w:i w:val="0"/>
         </w:rPr>
@@ -7117,7 +7141,7 @@
         <w:noProof/>
         <w:sz w:val="20"/>
       </w:rPr>
-      <w:t>2</w:t>
+      <w:t>1</w:t>
     </w:r>
     <w:r>
       <w:rPr>
@@ -9553,7 +9577,7 @@
 </file>
 
 <file path=customXml/itemProps1.xml><?xml version="1.0" encoding="utf-8"?>
-<ds:datastoreItem xmlns:ds="http://schemas.openxmlformats.org/officeDocument/2006/customXml" ds:itemID="{A84AC3A8-F75D-492B-AB40-4558DACB112A}">
+<ds:datastoreItem xmlns:ds="http://schemas.openxmlformats.org/officeDocument/2006/customXml" ds:itemID="{8613C428-8A36-47BA-89C3-51AF0E564465}">
   <ds:schemaRefs>
     <ds:schemaRef ds:uri="http://schemas.openxmlformats.org/officeDocument/2006/bibliography"/>
   </ds:schemaRefs>

</xml_diff>

<commit_message>
SRS-User Classes & Characteristic (added Customer)
Nilagay ko pa lang yung Customer sa Characteristic of User, wala pa
syang description
</commit_message>
<xml_diff>
--- a/Documentation/MCSPROJ/Software Requirement Specification (SRS).docx
+++ b/Documentation/MCSPROJ/Software Requirement Specification (SRS).docx
@@ -4147,8 +4147,6 @@
         </w:rPr>
         <w:t>Manage services</w:t>
       </w:r>
-      <w:bookmarkStart w:id="11" w:name="_GoBack"/>
-      <w:bookmarkEnd w:id="11"/>
     </w:p>
     <w:p>
       <w:pPr>
@@ -4751,11 +4749,11 @@
         <w:pStyle w:val="Heading2"/>
         <w:ind w:left="482" w:hanging="497"/>
       </w:pPr>
-      <w:bookmarkStart w:id="12" w:name="_Toc6271"/>
+      <w:bookmarkStart w:id="11" w:name="_Toc6271"/>
       <w:r>
         <w:t xml:space="preserve">User Classes and Characteristics </w:t>
       </w:r>
-      <w:bookmarkEnd w:id="12"/>
+      <w:bookmarkEnd w:id="11"/>
     </w:p>
     <w:p>
       <w:pPr>
@@ -4848,6 +4846,24 @@
     </w:p>
     <w:p>
       <w:pPr>
+        <w:pStyle w:val="ListParagraph"/>
+        <w:numPr>
+          <w:ilvl w:val="0"/>
+          <w:numId w:val="5"/>
+        </w:numPr>
+        <w:rPr>
+          <w:i w:val="0"/>
+        </w:rPr>
+      </w:pPr>
+      <w:r>
+        <w:rPr>
+          <w:i w:val="0"/>
+        </w:rPr>
+        <w:t>Customer</w:t>
+      </w:r>
+    </w:p>
+    <w:p>
+      <w:pPr>
         <w:rPr>
           <w:rFonts w:ascii="Times New Roman" w:hAnsi="Times New Roman" w:cs="Times New Roman"/>
           <w:b/>
@@ -5010,6 +5026,23 @@
         </w:rPr>
         <w:t>Management of the resort will prefer to contract receptionist who have a decent standard of general education and perhaps in subjects such as English, Math, and IT.</w:t>
       </w:r>
+    </w:p>
+    <w:p>
+      <w:pPr>
+        <w:ind w:firstLine="472"/>
+        <w:jc w:val="both"/>
+        <w:rPr>
+          <w:i w:val="0"/>
+        </w:rPr>
+      </w:pPr>
+      <w:r>
+        <w:rPr>
+          <w:i w:val="0"/>
+        </w:rPr>
+        <w:t>Customer:</w:t>
+      </w:r>
+      <w:bookmarkStart w:id="12" w:name="_GoBack"/>
+      <w:bookmarkEnd w:id="12"/>
     </w:p>
     <w:p>
       <w:pPr>
@@ -7141,7 +7174,7 @@
         <w:noProof/>
         <w:sz w:val="20"/>
       </w:rPr>
-      <w:t>1</w:t>
+      <w:t>4</w:t>
     </w:r>
     <w:r>
       <w:rPr>
@@ -9577,7 +9610,7 @@
 </file>
 
 <file path=customXml/itemProps1.xml><?xml version="1.0" encoding="utf-8"?>
-<ds:datastoreItem xmlns:ds="http://schemas.openxmlformats.org/officeDocument/2006/customXml" ds:itemID="{8613C428-8A36-47BA-89C3-51AF0E564465}">
+<ds:datastoreItem xmlns:ds="http://schemas.openxmlformats.org/officeDocument/2006/customXml" ds:itemID="{E829C55F-3F6F-4F2E-9823-629386A32FA7}">
   <ds:schemaRefs>
     <ds:schemaRef ds:uri="http://schemas.openxmlformats.org/officeDocument/2006/bibliography"/>
   </ds:schemaRefs>

</xml_diff>

<commit_message>
SRS-User Characteristics (fixed wrong grammars)
</commit_message>
<xml_diff>
--- a/Documentation/MCSPROJ/Software Requirement Specification (SRS).docx
+++ b/Documentation/MCSPROJ/Software Requirement Specification (SRS).docx
@@ -4910,19 +4910,79 @@
         <w:rPr>
           <w:i w:val="0"/>
         </w:rPr>
-        <w:t xml:space="preserve">The resort owner has the right of monitoring and authorization of all the tasks handle by the system. He can access every function performed by the system. </w:t>
-      </w:r>
-      <w:r>
-        <w:rPr>
-          <w:i w:val="0"/>
-        </w:rPr>
-        <w:t>The owner of the resort, as well as the system, can access to the administration panel that is considered the center of the system. As the head authorized person of the resort, the owner gets the capability to manage the other users including their user levels and privileges. Taking backups of the system and re-establishing system can also be done by the owner. The</w:t>
-      </w:r>
-      <w:r>
-        <w:rPr>
-          <w:i w:val="0"/>
-        </w:rPr>
-        <w:t>n, he will be capable of taking all the sorts of reports accessible</w:t>
+        <w:t>T</w:t>
+      </w:r>
+      <w:r>
+        <w:rPr>
+          <w:i w:val="0"/>
+        </w:rPr>
+        <w:t>he resort owner has the right in monitoring and authorizing</w:t>
+      </w:r>
+      <w:r>
+        <w:rPr>
+          <w:i w:val="0"/>
+        </w:rPr>
+        <w:t xml:space="preserve"> all the tasks handle by the system. He </w:t>
+      </w:r>
+      <w:r>
+        <w:rPr>
+          <w:i w:val="0"/>
+        </w:rPr>
+        <w:t xml:space="preserve">or She </w:t>
+      </w:r>
+      <w:r>
+        <w:rPr>
+          <w:i w:val="0"/>
+        </w:rPr>
+        <w:t xml:space="preserve">can access every function performed by the system. </w:t>
+      </w:r>
+      <w:r>
+        <w:rPr>
+          <w:i w:val="0"/>
+        </w:rPr>
+        <w:t>The owner of the</w:t>
+      </w:r>
+      <w:r>
+        <w:rPr>
+          <w:i w:val="0"/>
+        </w:rPr>
+        <w:t xml:space="preserve"> resort </w:t>
+      </w:r>
+      <w:r>
+        <w:rPr>
+          <w:i w:val="0"/>
+        </w:rPr>
+        <w:t xml:space="preserve">can access to the administration panel that is considered the center of the system. As the head authorized person of the resort, the owner gets the capability to manage the other users including their user levels and privileges. </w:t>
+      </w:r>
+      <w:r>
+        <w:rPr>
+          <w:i w:val="0"/>
+        </w:rPr>
+        <w:t>The owner can conduct system backups and recovery on site or remote.</w:t>
+      </w:r>
+      <w:r>
+        <w:rPr>
+          <w:i w:val="0"/>
+        </w:rPr>
+        <w:t xml:space="preserve"> The</w:t>
+      </w:r>
+      <w:r>
+        <w:rPr>
+          <w:i w:val="0"/>
+        </w:rPr>
+        <w:t>n, he</w:t>
+      </w:r>
+      <w:r>
+        <w:rPr>
+          <w:i w:val="0"/>
+        </w:rPr>
+        <w:t xml:space="preserve"> or she</w:t>
+      </w:r>
+      <w:r>
+        <w:rPr>
+          <w:i w:val="0"/>
+        </w:rPr>
+        <w:t xml:space="preserve"> will be capable of taking all the sorts of reports accessible</w:t>
       </w:r>
       <w:r>
         <w:rPr>
@@ -4934,13 +4994,39 @@
         <w:rPr>
           <w:i w:val="0"/>
         </w:rPr>
-        <w:t xml:space="preserve"> of the resort and the system, he has the </w:t>
-      </w:r>
-      <w:r>
-        <w:rPr>
-          <w:i w:val="0"/>
-        </w:rPr>
-        <w:t>power to set room rates as well. The owner has the sole right of deleting a staff member for the system database.</w:t>
+        <w:t xml:space="preserve"> of the resort and the system, he </w:t>
+      </w:r>
+      <w:r>
+        <w:rPr>
+          <w:i w:val="0"/>
+        </w:rPr>
+        <w:t xml:space="preserve">or she </w:t>
+      </w:r>
+      <w:bookmarkStart w:id="12" w:name="_GoBack"/>
+      <w:bookmarkEnd w:id="12"/>
+      <w:r>
+        <w:rPr>
+          <w:i w:val="0"/>
+        </w:rPr>
+        <w:t xml:space="preserve">has the </w:t>
+      </w:r>
+      <w:r>
+        <w:rPr>
+          <w:i w:val="0"/>
+        </w:rPr>
+        <w:t xml:space="preserve">power to set room rates as well. The owner has the sole right of </w:t>
+      </w:r>
+      <w:r>
+        <w:rPr>
+          <w:i w:val="0"/>
+        </w:rPr>
+        <w:t>managing staff access in the system</w:t>
+      </w:r>
+      <w:r>
+        <w:rPr>
+          <w:i w:val="0"/>
+        </w:rPr>
+        <w:t xml:space="preserve"> database.</w:t>
       </w:r>
     </w:p>
     <w:p>
@@ -4976,7 +5062,19 @@
         <w:rPr>
           <w:i w:val="0"/>
         </w:rPr>
-        <w:t xml:space="preserve"> report accessible in the system yet here also with the exception of the reports related to financial stuff, and hotel income. Manager has various capacities that receptionist, user lev</w:t>
+        <w:t xml:space="preserve"> report accessible in the system yet here also with the exception of the reports re</w:t>
+      </w:r>
+      <w:r>
+        <w:rPr>
+          <w:i w:val="0"/>
+        </w:rPr>
+        <w:t>lated to financial stuff, and resort</w:t>
+      </w:r>
+      <w:r>
+        <w:rPr>
+          <w:i w:val="0"/>
+        </w:rPr>
+        <w:t xml:space="preserve"> income. Manager has various capacities that receptionist, user lev</w:t>
       </w:r>
       <w:r>
         <w:rPr>
@@ -5041,8 +5139,6 @@
         </w:rPr>
         <w:t>Customer:</w:t>
       </w:r>
-      <w:bookmarkStart w:id="12" w:name="_GoBack"/>
-      <w:bookmarkEnd w:id="12"/>
     </w:p>
     <w:p>
       <w:pPr>
@@ -7174,7 +7270,7 @@
         <w:noProof/>
         <w:sz w:val="20"/>
       </w:rPr>
-      <w:t>4</w:t>
+      <w:t>7</w:t>
     </w:r>
     <w:r>
       <w:rPr>
@@ -9610,7 +9706,7 @@
 </file>
 
 <file path=customXml/itemProps1.xml><?xml version="1.0" encoding="utf-8"?>
-<ds:datastoreItem xmlns:ds="http://schemas.openxmlformats.org/officeDocument/2006/customXml" ds:itemID="{E829C55F-3F6F-4F2E-9823-629386A32FA7}">
+<ds:datastoreItem xmlns:ds="http://schemas.openxmlformats.org/officeDocument/2006/customXml" ds:itemID="{131F887B-AD85-4831-B59D-AB12F5F1AF50}">
   <ds:schemaRefs>
     <ds:schemaRef ds:uri="http://schemas.openxmlformats.org/officeDocument/2006/bibliography"/>
   </ds:schemaRefs>

</xml_diff>

<commit_message>
SRS - updated User Documentation
</commit_message>
<xml_diff>
--- a/Documentation/MCSPROJ/Software Requirement Specification (SRS).docx
+++ b/Documentation/MCSPROJ/Software Requirement Specification (SRS).docx
@@ -5002,8 +5002,6 @@
         </w:rPr>
         <w:t xml:space="preserve">or she </w:t>
       </w:r>
-      <w:bookmarkStart w:id="12" w:name="_GoBack"/>
-      <w:bookmarkEnd w:id="12"/>
       <w:r>
         <w:rPr>
           <w:i w:val="0"/>
@@ -5145,11 +5143,11 @@
         <w:pStyle w:val="Heading2"/>
         <w:ind w:left="482" w:hanging="497"/>
       </w:pPr>
-      <w:bookmarkStart w:id="13" w:name="_Toc6272"/>
+      <w:bookmarkStart w:id="12" w:name="_Toc6272"/>
       <w:r>
         <w:t xml:space="preserve">Operating Environment </w:t>
       </w:r>
-      <w:bookmarkEnd w:id="13"/>
+      <w:bookmarkEnd w:id="12"/>
     </w:p>
     <w:p>
       <w:pPr>
@@ -5365,11 +5363,11 @@
         <w:pStyle w:val="Heading2"/>
         <w:ind w:left="482" w:hanging="497"/>
       </w:pPr>
-      <w:bookmarkStart w:id="14" w:name="_Toc6273"/>
+      <w:bookmarkStart w:id="13" w:name="_Toc6273"/>
       <w:r>
         <w:t xml:space="preserve">Design and Implementation Constraints </w:t>
       </w:r>
-      <w:bookmarkEnd w:id="14"/>
+      <w:bookmarkEnd w:id="13"/>
     </w:p>
     <w:p>
       <w:pPr>
@@ -5391,11 +5389,11 @@
         <w:pStyle w:val="Heading2"/>
         <w:ind w:left="482" w:hanging="497"/>
       </w:pPr>
-      <w:bookmarkStart w:id="15" w:name="_Toc6274"/>
+      <w:bookmarkStart w:id="14" w:name="_Toc6274"/>
       <w:r>
         <w:t xml:space="preserve">User Documentation </w:t>
       </w:r>
-      <w:bookmarkEnd w:id="15"/>
+      <w:bookmarkEnd w:id="14"/>
     </w:p>
     <w:p>
       <w:pPr>
@@ -5409,7 +5407,39 @@
         <w:rPr>
           <w:i w:val="0"/>
         </w:rPr>
-        <w:t>User manual, provide to the client, will give a clear idea in communicating with the system. It will be composed in a straightforward justifiable language covering the internal complexity of the system. A printed copy of the user man</w:t>
+        <w:t>System and u</w:t>
+      </w:r>
+      <w:r>
+        <w:rPr>
+          <w:i w:val="0"/>
+        </w:rPr>
+        <w:t>ser manual</w:t>
+      </w:r>
+      <w:r>
+        <w:rPr>
+          <w:i w:val="0"/>
+        </w:rPr>
+        <w:t>s will be written and provided under the client’s perspective and understanding</w:t>
+      </w:r>
+      <w:r>
+        <w:rPr>
+          <w:i w:val="0"/>
+        </w:rPr>
+        <w:t xml:space="preserve">. It will be composed </w:t>
+      </w:r>
+      <w:r>
+        <w:rPr>
+          <w:i w:val="0"/>
+        </w:rPr>
+        <w:t>in a straightforward</w:t>
+      </w:r>
+      <w:bookmarkStart w:id="15" w:name="_GoBack"/>
+      <w:bookmarkEnd w:id="15"/>
+      <w:r>
+        <w:rPr>
+          <w:i w:val="0"/>
+        </w:rPr>
+        <w:t xml:space="preserve"> language covering the internal complexity of the system. A printed copy of the user man</w:t>
       </w:r>
       <w:r>
         <w:rPr>
@@ -7270,7 +7300,7 @@
         <w:noProof/>
         <w:sz w:val="20"/>
       </w:rPr>
-      <w:t>7</w:t>
+      <w:t>5</w:t>
     </w:r>
     <w:r>
       <w:rPr>
@@ -9706,7 +9736,7 @@
 </file>
 
 <file path=customXml/itemProps1.xml><?xml version="1.0" encoding="utf-8"?>
-<ds:datastoreItem xmlns:ds="http://schemas.openxmlformats.org/officeDocument/2006/customXml" ds:itemID="{131F887B-AD85-4831-B59D-AB12F5F1AF50}">
+<ds:datastoreItem xmlns:ds="http://schemas.openxmlformats.org/officeDocument/2006/customXml" ds:itemID="{CCDC8CBE-BB78-4C9B-8783-113F27CFEDF4}">
   <ds:schemaRefs>
     <ds:schemaRef ds:uri="http://schemas.openxmlformats.org/officeDocument/2006/bibliography"/>
   </ds:schemaRefs>

</xml_diff>

<commit_message>
SRS - Software Interfaces (fixed wrong grammars)
</commit_message>
<xml_diff>
--- a/Documentation/MCSPROJ/Software Requirement Specification (SRS).docx
+++ b/Documentation/MCSPROJ/Software Requirement Specification (SRS).docx
@@ -5433,8 +5433,6 @@
         </w:rPr>
         <w:t>in a straightforward</w:t>
       </w:r>
-      <w:bookmarkStart w:id="15" w:name="_GoBack"/>
-      <w:bookmarkEnd w:id="15"/>
       <w:r>
         <w:rPr>
           <w:i w:val="0"/>
@@ -5465,11 +5463,11 @@
         <w:pStyle w:val="Heading2"/>
         <w:ind w:left="482" w:hanging="497"/>
       </w:pPr>
-      <w:bookmarkStart w:id="16" w:name="_Toc6275"/>
+      <w:bookmarkStart w:id="15" w:name="_Toc6275"/>
       <w:r>
         <w:t xml:space="preserve">Assumptions and Dependencies </w:t>
       </w:r>
-      <w:bookmarkEnd w:id="16"/>
+      <w:bookmarkEnd w:id="15"/>
     </w:p>
     <w:p>
       <w:pPr>
@@ -5628,22 +5626,22 @@
         <w:pStyle w:val="Heading1"/>
         <w:ind w:left="400" w:hanging="415"/>
       </w:pPr>
-      <w:bookmarkStart w:id="17" w:name="_Toc6276"/>
+      <w:bookmarkStart w:id="16" w:name="_Toc6276"/>
       <w:r>
         <w:t xml:space="preserve">External Interface Requirements </w:t>
       </w:r>
-      <w:bookmarkEnd w:id="17"/>
+      <w:bookmarkEnd w:id="16"/>
     </w:p>
     <w:p>
       <w:pPr>
         <w:pStyle w:val="Heading2"/>
         <w:ind w:left="482" w:hanging="497"/>
       </w:pPr>
-      <w:bookmarkStart w:id="18" w:name="_Toc6277"/>
+      <w:bookmarkStart w:id="17" w:name="_Toc6277"/>
       <w:r>
         <w:t xml:space="preserve">User Interfaces </w:t>
       </w:r>
-      <w:bookmarkEnd w:id="18"/>
+      <w:bookmarkEnd w:id="17"/>
     </w:p>
     <w:p>
       <w:pPr>
@@ -5658,11 +5656,11 @@
         <w:pStyle w:val="Heading2"/>
         <w:ind w:left="482" w:hanging="497"/>
       </w:pPr>
-      <w:bookmarkStart w:id="19" w:name="_Toc6278"/>
+      <w:bookmarkStart w:id="18" w:name="_Toc6278"/>
       <w:r>
         <w:t xml:space="preserve">Hardware Interfaces </w:t>
       </w:r>
-      <w:bookmarkEnd w:id="19"/>
+      <w:bookmarkEnd w:id="18"/>
     </w:p>
     <w:p>
       <w:pPr>
@@ -5726,11 +5724,11 @@
         <w:pStyle w:val="Heading2"/>
         <w:ind w:left="482" w:hanging="497"/>
       </w:pPr>
-      <w:bookmarkStart w:id="20" w:name="_Toc6279"/>
+      <w:bookmarkStart w:id="19" w:name="_Toc6279"/>
       <w:r>
         <w:t xml:space="preserve">Software Interfaces </w:t>
       </w:r>
-      <w:bookmarkEnd w:id="20"/>
+      <w:bookmarkEnd w:id="19"/>
     </w:p>
     <w:p>
       <w:pPr>
@@ -5744,14 +5742,52 @@
         <w:rPr>
           <w:i w:val="0"/>
         </w:rPr>
-        <w:t xml:space="preserve">The computer, this software going to be installed, needs to have Windows Operating System above Windows 7. On that Windows platform, .Net 4.0 will be installed and that will be the platform the specific software will be run. There will be an ADO.NET data transmission with the Microsoft SQL Server Management Studio Express 2010 R2 edition that will be installed in the same computer. </w:t>
-      </w:r>
-      <w:r>
-        <w:rPr>
-          <w:i w:val="0"/>
-        </w:rPr>
-        <w:t>Then, the software can be used on any browsers.</w:t>
-      </w:r>
+        <w:t>The computer, this software going to be installed, needs to have Windows Operating</w:t>
+      </w:r>
+      <w:r>
+        <w:rPr>
+          <w:i w:val="0"/>
+        </w:rPr>
+        <w:t xml:space="preserve"> System above Windows 7. On</w:t>
+      </w:r>
+      <w:r>
+        <w:rPr>
+          <w:i w:val="0"/>
+        </w:rPr>
+        <w:t xml:space="preserve"> Windows platform, .Net</w:t>
+      </w:r>
+      <w:r>
+        <w:rPr>
+          <w:i w:val="0"/>
+        </w:rPr>
+        <w:t xml:space="preserve"> 4.0 will be installed and will be the platform </w:t>
+      </w:r>
+      <w:r>
+        <w:rPr>
+          <w:i w:val="0"/>
+        </w:rPr>
+        <w:t xml:space="preserve">specific software </w:t>
+      </w:r>
+      <w:r>
+        <w:rPr>
+          <w:i w:val="0"/>
+        </w:rPr>
+        <w:t>that will</w:t>
+      </w:r>
+      <w:r>
+        <w:rPr>
+          <w:i w:val="0"/>
+        </w:rPr>
+        <w:t xml:space="preserve"> run. There will be an ADO.NET data transmission with the Microsoft SQL Server Management Studio Express 2010 R2 edition that will be installed in the same computer. </w:t>
+      </w:r>
+      <w:r>
+        <w:rPr>
+          <w:i w:val="0"/>
+        </w:rPr>
+        <w:t>Then, the web application can run on all browsers.</w:t>
+      </w:r>
+      <w:bookmarkStart w:id="20" w:name="_GoBack"/>
+      <w:bookmarkEnd w:id="20"/>
     </w:p>
     <w:p>
       <w:pPr>
@@ -7300,7 +7336,7 @@
         <w:noProof/>
         <w:sz w:val="20"/>
       </w:rPr>
-      <w:t>5</w:t>
+      <w:t>9</w:t>
     </w:r>
     <w:r>
       <w:rPr>
@@ -9736,7 +9772,7 @@
 </file>
 
 <file path=customXml/itemProps1.xml><?xml version="1.0" encoding="utf-8"?>
-<ds:datastoreItem xmlns:ds="http://schemas.openxmlformats.org/officeDocument/2006/customXml" ds:itemID="{CCDC8CBE-BB78-4C9B-8783-113F27CFEDF4}">
+<ds:datastoreItem xmlns:ds="http://schemas.openxmlformats.org/officeDocument/2006/customXml" ds:itemID="{2E08CAE5-4BF6-4C20-BF92-0495E285B807}">
   <ds:schemaRefs>
     <ds:schemaRef ds:uri="http://schemas.openxmlformats.org/officeDocument/2006/bibliography"/>
   </ds:schemaRefs>

</xml_diff>

<commit_message>
SRS - Safety Requirements (fixed grammars)
</commit_message>
<xml_diff>
--- a/Documentation/MCSPROJ/Software Requirement Specification (SRS).docx
+++ b/Documentation/MCSPROJ/Software Requirement Specification (SRS).docx
@@ -5786,19 +5786,17 @@
         </w:rPr>
         <w:t>Then, the web application can run on all browsers.</w:t>
       </w:r>
-      <w:bookmarkStart w:id="20" w:name="_GoBack"/>
-      <w:bookmarkEnd w:id="20"/>
     </w:p>
     <w:p>
       <w:pPr>
         <w:pStyle w:val="Heading2"/>
         <w:ind w:left="482" w:hanging="497"/>
       </w:pPr>
-      <w:bookmarkStart w:id="21" w:name="_Toc6280"/>
+      <w:bookmarkStart w:id="20" w:name="_Toc6280"/>
       <w:r>
         <w:t>Communications Interfaces</w:t>
       </w:r>
-      <w:bookmarkEnd w:id="21"/>
+      <w:bookmarkEnd w:id="20"/>
     </w:p>
     <w:p>
       <w:pPr>
@@ -5839,11 +5837,11 @@
         <w:spacing w:after="85"/>
         <w:ind w:left="400" w:hanging="415"/>
       </w:pPr>
-      <w:bookmarkStart w:id="22" w:name="_Toc6281"/>
+      <w:bookmarkStart w:id="21" w:name="_Toc6281"/>
       <w:r>
         <w:t xml:space="preserve">System Features </w:t>
       </w:r>
-      <w:bookmarkEnd w:id="22"/>
+      <w:bookmarkEnd w:id="21"/>
     </w:p>
     <w:p>
       <w:pPr>
@@ -5858,11 +5856,11 @@
         <w:pStyle w:val="Heading2"/>
         <w:ind w:left="482" w:hanging="497"/>
       </w:pPr>
-      <w:bookmarkStart w:id="23" w:name="_Toc6282"/>
+      <w:bookmarkStart w:id="22" w:name="_Toc6282"/>
       <w:r>
         <w:t xml:space="preserve">System Feature 1 </w:t>
       </w:r>
-      <w:bookmarkEnd w:id="23"/>
+      <w:bookmarkEnd w:id="22"/>
     </w:p>
     <w:p>
       <w:pPr>
@@ -6188,33 +6186,33 @@
         <w:spacing w:after="827"/>
         <w:ind w:left="482" w:hanging="497"/>
       </w:pPr>
-      <w:bookmarkStart w:id="24" w:name="_Toc6283"/>
+      <w:bookmarkStart w:id="23" w:name="_Toc6283"/>
       <w:r>
         <w:t xml:space="preserve">System Feature 2 (and so on) </w:t>
       </w:r>
-      <w:bookmarkEnd w:id="24"/>
+      <w:bookmarkEnd w:id="23"/>
     </w:p>
     <w:p>
       <w:pPr>
         <w:pStyle w:val="Heading1"/>
         <w:ind w:left="400" w:hanging="415"/>
       </w:pPr>
-      <w:bookmarkStart w:id="25" w:name="_Toc6284"/>
+      <w:bookmarkStart w:id="24" w:name="_Toc6284"/>
       <w:r>
         <w:t xml:space="preserve">Other Nonfunctional Requirements </w:t>
       </w:r>
-      <w:bookmarkEnd w:id="25"/>
+      <w:bookmarkEnd w:id="24"/>
     </w:p>
     <w:p>
       <w:pPr>
         <w:pStyle w:val="Heading2"/>
         <w:ind w:left="482" w:hanging="497"/>
       </w:pPr>
-      <w:bookmarkStart w:id="26" w:name="_Toc6285"/>
+      <w:bookmarkStart w:id="25" w:name="_Toc6285"/>
       <w:r>
         <w:t xml:space="preserve">Performance Requirements </w:t>
       </w:r>
-      <w:bookmarkEnd w:id="26"/>
+      <w:bookmarkEnd w:id="25"/>
     </w:p>
     <w:p>
       <w:pPr>
@@ -6284,11 +6282,11 @@
         <w:pStyle w:val="Heading2"/>
         <w:ind w:left="482" w:hanging="497"/>
       </w:pPr>
-      <w:bookmarkStart w:id="27" w:name="_Toc6286"/>
+      <w:bookmarkStart w:id="26" w:name="_Toc6286"/>
       <w:r>
         <w:t xml:space="preserve">Safety Requirements </w:t>
       </w:r>
-      <w:bookmarkEnd w:id="27"/>
+      <w:bookmarkEnd w:id="26"/>
     </w:p>
     <w:p>
       <w:pPr>
@@ -6302,7 +6300,31 @@
         <w:rPr>
           <w:i w:val="0"/>
         </w:rPr>
-        <w:t xml:space="preserve">There are several user levels in resort reservation system, access to the different subsystems will be ensured by a user log in screen that requires a username and password. This </w:t>
+        <w:t>There are several user levels</w:t>
+      </w:r>
+      <w:r>
+        <w:rPr>
+          <w:i w:val="0"/>
+        </w:rPr>
+        <w:t xml:space="preserve"> roles</w:t>
+      </w:r>
+      <w:r>
+        <w:rPr>
+          <w:i w:val="0"/>
+        </w:rPr>
+        <w:t xml:space="preserve"> in resort reservation system, access to the different subsystems will be</w:t>
+      </w:r>
+      <w:r>
+        <w:rPr>
+          <w:i w:val="0"/>
+        </w:rPr>
+        <w:t xml:space="preserve"> ensured by a user log in</w:t>
+      </w:r>
+      <w:r>
+        <w:rPr>
+          <w:i w:val="0"/>
+        </w:rPr>
+        <w:t xml:space="preserve"> that requires a username and password. This </w:t>
       </w:r>
       <w:r>
         <w:rPr>
@@ -6320,7 +6342,21 @@
         <w:rPr>
           <w:i w:val="0"/>
         </w:rPr>
-        <w:t xml:space="preserve"> accessible functions of user levels through the system. Maintaining backups ensure the system database security. System can be restoring in any case of emergency.</w:t>
+        <w:t xml:space="preserve"> accessible functions of user levels through the system. Maintaining backups ensure the system database security. System </w:t>
+      </w:r>
+      <w:r>
+        <w:rPr>
+          <w:i w:val="0"/>
+        </w:rPr>
+        <w:t xml:space="preserve">restore can be made in </w:t>
+      </w:r>
+      <w:bookmarkStart w:id="27" w:name="_GoBack"/>
+      <w:bookmarkEnd w:id="27"/>
+      <w:r>
+        <w:rPr>
+          <w:i w:val="0"/>
+        </w:rPr>
+        <w:t>any case of emergency.</w:t>
       </w:r>
     </w:p>
     <w:p>
@@ -7336,7 +7372,7 @@
         <w:noProof/>
         <w:sz w:val="20"/>
       </w:rPr>
-      <w:t>9</w:t>
+      <w:t>7</w:t>
     </w:r>
     <w:r>
       <w:rPr>
@@ -9772,7 +9808,7 @@
 </file>
 
 <file path=customXml/itemProps1.xml><?xml version="1.0" encoding="utf-8"?>
-<ds:datastoreItem xmlns:ds="http://schemas.openxmlformats.org/officeDocument/2006/customXml" ds:itemID="{2E08CAE5-4BF6-4C20-BF92-0495E285B807}">
+<ds:datastoreItem xmlns:ds="http://schemas.openxmlformats.org/officeDocument/2006/customXml" ds:itemID="{FED47FD5-BA69-4DEC-A742-C6857BE67646}">
   <ds:schemaRefs>
     <ds:schemaRef ds:uri="http://schemas.openxmlformats.org/officeDocument/2006/bibliography"/>
   </ds:schemaRefs>

</xml_diff>

<commit_message>
SRS - Security Requirements (fixed grammars)
</commit_message>
<xml_diff>
--- a/Documentation/MCSPROJ/Software Requirement Specification (SRS).docx
+++ b/Documentation/MCSPROJ/Software Requirement Specification (SRS).docx
@@ -6350,8 +6350,6 @@
         </w:rPr>
         <w:t xml:space="preserve">restore can be made in </w:t>
       </w:r>
-      <w:bookmarkStart w:id="27" w:name="_GoBack"/>
-      <w:bookmarkEnd w:id="27"/>
       <w:r>
         <w:rPr>
           <w:i w:val="0"/>
@@ -6364,11 +6362,11 @@
         <w:pStyle w:val="Heading2"/>
         <w:ind w:left="482" w:hanging="497"/>
       </w:pPr>
-      <w:bookmarkStart w:id="28" w:name="_Toc6287"/>
+      <w:bookmarkStart w:id="27" w:name="_Toc6287"/>
       <w:r>
         <w:t xml:space="preserve">Security Requirements </w:t>
       </w:r>
-      <w:bookmarkEnd w:id="28"/>
+      <w:bookmarkEnd w:id="27"/>
     </w:p>
     <w:p>
       <w:pPr>
@@ -6382,7 +6380,21 @@
         <w:rPr>
           <w:i w:val="0"/>
         </w:rPr>
-        <w:t>Receptionists, Managers, and Owner will be able to log in to the Resort Reservation System. Receptionist will have access to the Reservation/Booking subsystems. Managers will have access to the Management subsystem, as well as the Reservation/Booking subsystems. Owner has the maximum privilege to all subsystems. Access to the different subsystems will be secured by a user log in screen that demands unique username and password.</w:t>
+        <w:t>Receptionists, Managers, and Owner will be able to log in to the Resort Reservation System. Receptionist will have access to the Reservation/Bookin</w:t>
+      </w:r>
+      <w:r>
+        <w:rPr>
+          <w:i w:val="0"/>
+        </w:rPr>
+        <w:t>g subsystems. Managers, on the otherhand,</w:t>
+      </w:r>
+      <w:bookmarkStart w:id="28" w:name="_GoBack"/>
+      <w:bookmarkEnd w:id="28"/>
+      <w:r>
+        <w:rPr>
+          <w:i w:val="0"/>
+        </w:rPr>
+        <w:t xml:space="preserve"> access to the Management subsystem, as well as the Reservation/Booking subsystems. Owner has the maximum privilege to all subsystems. Access to the different subsystems will be secured by a user log in screen that demands unique username and password.</w:t>
       </w:r>
     </w:p>
     <w:p>
@@ -7372,7 +7384,7 @@
         <w:noProof/>
         <w:sz w:val="20"/>
       </w:rPr>
-      <w:t>7</w:t>
+      <w:t>10</w:t>
     </w:r>
     <w:r>
       <w:rPr>
@@ -9808,7 +9820,7 @@
 </file>
 
 <file path=customXml/itemProps1.xml><?xml version="1.0" encoding="utf-8"?>
-<ds:datastoreItem xmlns:ds="http://schemas.openxmlformats.org/officeDocument/2006/customXml" ds:itemID="{FED47FD5-BA69-4DEC-A742-C6857BE67646}">
+<ds:datastoreItem xmlns:ds="http://schemas.openxmlformats.org/officeDocument/2006/customXml" ds:itemID="{B4B5587B-4DBD-4C20-8F79-3A2FCD845404}">
   <ds:schemaRefs>
     <ds:schemaRef ds:uri="http://schemas.openxmlformats.org/officeDocument/2006/bibliography"/>
   </ds:schemaRefs>

</xml_diff>

<commit_message>
SRS - Business Rules (fixed grammars)
</commit_message>
<xml_diff>
--- a/Documentation/MCSPROJ/Software Requirement Specification (SRS).docx
+++ b/Documentation/MCSPROJ/Software Requirement Specification (SRS).docx
@@ -6388,8 +6388,6 @@
         </w:rPr>
         <w:t>g subsystems. Managers, on the otherhand,</w:t>
       </w:r>
-      <w:bookmarkStart w:id="28" w:name="_GoBack"/>
-      <w:bookmarkEnd w:id="28"/>
       <w:r>
         <w:rPr>
           <w:i w:val="0"/>
@@ -6402,11 +6400,11 @@
         <w:pStyle w:val="Heading2"/>
         <w:ind w:left="482" w:hanging="497"/>
       </w:pPr>
-      <w:bookmarkStart w:id="29" w:name="_Toc6288"/>
+      <w:bookmarkStart w:id="28" w:name="_Toc6288"/>
       <w:r>
         <w:t xml:space="preserve">Software Quality Attributes </w:t>
       </w:r>
-      <w:bookmarkEnd w:id="29"/>
+      <w:bookmarkEnd w:id="28"/>
     </w:p>
     <w:p>
       <w:pPr>
@@ -6621,11 +6619,11 @@
         <w:pStyle w:val="Heading2"/>
         <w:ind w:left="482" w:hanging="497"/>
       </w:pPr>
-      <w:bookmarkStart w:id="30" w:name="_Toc6289"/>
+      <w:bookmarkStart w:id="29" w:name="_Toc6289"/>
       <w:r>
         <w:t xml:space="preserve">Business Rules </w:t>
       </w:r>
-      <w:bookmarkEnd w:id="30"/>
+      <w:bookmarkEnd w:id="29"/>
     </w:p>
     <w:p>
       <w:pPr>
@@ -6640,7 +6638,19 @@
         <w:rPr>
           <w:i w:val="0"/>
         </w:rPr>
-        <w:t xml:space="preserve">Resort Reservation System will work under three users those are Owner, Manager, and Receptionist. The system is designed in a way where function and privileges are </w:t>
+        <w:t>Resort Reservation System will work under three users those are Owner, Manager, and Receptionist. Th</w:t>
+      </w:r>
+      <w:r>
+        <w:rPr>
+          <w:i w:val="0"/>
+        </w:rPr>
+        <w:t>e system is designed in a way w</w:t>
+      </w:r>
+      <w:r>
+        <w:rPr>
+          <w:i w:val="0"/>
+        </w:rPr>
+        <w:t xml:space="preserve">ere function and privileges are </w:t>
       </w:r>
       <w:r>
         <w:rPr>
@@ -6652,19 +6662,75 @@
         <w:rPr>
           <w:i w:val="0"/>
         </w:rPr>
-        <w:t xml:space="preserve"> in the order of owner, manager, and receptionist. The </w:t>
-      </w:r>
-      <w:r>
-        <w:rPr>
-          <w:i w:val="0"/>
-        </w:rPr>
-        <w:t>part of manager is chosen in the point of making the owner’s hands free from general interfering with the system. In this way, the vast majority of the privileges that owner has are given to the manager, except the ones are critical and important. Some features like that are, taking backup, re-establishing of the system and handling financial information, hotel income reports of the system. Receptionist is given with the most oftentimes utilized features of the sy</w:t>
-      </w:r>
-      <w:r>
-        <w:rPr>
-          <w:i w:val="0"/>
-        </w:rPr>
-        <w:t>stem which has less function than the other two users. Deleting of any information in the system is only authorized for the owner of the resort.</w:t>
+        <w:t xml:space="preserve"> in the part</w:t>
+      </w:r>
+      <w:r>
+        <w:rPr>
+          <w:i w:val="0"/>
+        </w:rPr>
+        <w:t xml:space="preserve"> of owner, manager, and receptionist. The </w:t>
+      </w:r>
+      <w:r>
+        <w:rPr>
+          <w:i w:val="0"/>
+        </w:rPr>
+        <w:t xml:space="preserve">part of manager is chosen in the point of making the owner’s hands free from general interfering with the system. In this way, the vast majority of the privileges that </w:t>
+      </w:r>
+      <w:r>
+        <w:rPr>
+          <w:i w:val="0"/>
+        </w:rPr>
+        <w:t xml:space="preserve">the </w:t>
+      </w:r>
+      <w:r>
+        <w:rPr>
+          <w:i w:val="0"/>
+        </w:rPr>
+        <w:t>owner has are given to the manager, except the ones</w:t>
+      </w:r>
+      <w:r>
+        <w:rPr>
+          <w:i w:val="0"/>
+        </w:rPr>
+        <w:t xml:space="preserve"> that</w:t>
+      </w:r>
+      <w:r>
+        <w:rPr>
+          <w:i w:val="0"/>
+        </w:rPr>
+        <w:t xml:space="preserve"> are critical and importa</w:t>
+      </w:r>
+      <w:r>
+        <w:rPr>
+          <w:i w:val="0"/>
+        </w:rPr>
+        <w:t>nt. Some features like that are</w:t>
+      </w:r>
+      <w:bookmarkStart w:id="30" w:name="_GoBack"/>
+      <w:bookmarkEnd w:id="30"/>
+      <w:r>
+        <w:rPr>
+          <w:i w:val="0"/>
+        </w:rPr>
+        <w:t xml:space="preserve"> taking backup, re-establishing of the system and handling financial information, hotel income reports of the system. Receptionist is given with the most oftentimes utilized features of the sy</w:t>
+      </w:r>
+      <w:r>
+        <w:rPr>
+          <w:i w:val="0"/>
+        </w:rPr>
+        <w:t>stem which has less function than t</w:t>
+      </w:r>
+      <w:r>
+        <w:rPr>
+          <w:i w:val="0"/>
+        </w:rPr>
+        <w:t xml:space="preserve">he other two users. Deleting </w:t>
+      </w:r>
+      <w:r>
+        <w:rPr>
+          <w:i w:val="0"/>
+        </w:rPr>
+        <w:t>any information in the system is only authorized for the owner of the resort.</w:t>
       </w:r>
     </w:p>
     <w:p>
@@ -9820,7 +9886,7 @@
 </file>
 
 <file path=customXml/itemProps1.xml><?xml version="1.0" encoding="utf-8"?>
-<ds:datastoreItem xmlns:ds="http://schemas.openxmlformats.org/officeDocument/2006/customXml" ds:itemID="{B4B5587B-4DBD-4C20-8F79-3A2FCD845404}">
+<ds:datastoreItem xmlns:ds="http://schemas.openxmlformats.org/officeDocument/2006/customXml" ds:itemID="{6B9EC2B6-A94B-4644-AB05-8FCD6B05D928}">
   <ds:schemaRefs>
     <ds:schemaRef ds:uri="http://schemas.openxmlformats.org/officeDocument/2006/bibliography"/>
   </ds:schemaRefs>

</xml_diff>

<commit_message>
SRS - fixed wrong grammars
</commit_message>
<xml_diff>
--- a/Documentation/MCSPROJ/Software Requirement Specification (SRS).docx
+++ b/Documentation/MCSPROJ/Software Requirement Specification (SRS).docx
@@ -3381,7 +3381,46 @@
         <w:rPr>
           <w:i w:val="0"/>
         </w:rPr>
-        <w:t>The intended audience of this document would be owner and specific employees like manager and receptionist of Tarangban Falls &amp; Calimbo Farm Resort, and developers with the goal to refer and analyze the data. The SRS document can be utilized as a part of any case with respect to the requirements of the project and the arrangements that have been taken. The document would final provide a reasonable thought regarding the system that is building</w:t>
+        <w:t xml:space="preserve">The intended audience of this document would be </w:t>
+      </w:r>
+      <w:r>
+        <w:rPr>
+          <w:i w:val="0"/>
+          <w:noProof/>
+        </w:rPr>
+        <w:t>owner</w:t>
+      </w:r>
+      <w:r>
+        <w:rPr>
+          <w:i w:val="0"/>
+        </w:rPr>
+        <w:t xml:space="preserve"> and specific employees like manager and receptionist of Tarangban Falls &amp; </w:t>
+      </w:r>
+      <w:r>
+        <w:rPr>
+          <w:i w:val="0"/>
+          <w:noProof/>
+        </w:rPr>
+        <w:t>Calimbo</w:t>
+      </w:r>
+      <w:r>
+        <w:rPr>
+          <w:i w:val="0"/>
+        </w:rPr>
+        <w:t xml:space="preserve"> Farm Resort, and developers with the goal to refer and analyze the data. The SRS document can be utilized as a part of any case with respect to the requirements of the project and the arrangements that have been taken. The document would </w:t>
+      </w:r>
+      <w:r>
+        <w:rPr>
+          <w:i w:val="0"/>
+          <w:noProof/>
+        </w:rPr>
+        <w:t>final</w:t>
+      </w:r>
+      <w:r>
+        <w:rPr>
+          <w:i w:val="0"/>
+        </w:rPr>
+        <w:t xml:space="preserve"> provide a reasonable thought regarding the system that is building</w:t>
       </w:r>
       <w:r>
         <w:rPr>
@@ -3968,7 +4007,79 @@
         <w:rPr>
           <w:i w:val="0"/>
         </w:rPr>
-        <w:t xml:space="preserve">. The recently presented system will give a simple access to the system and it will contain user friendly functions with attractive interfaces. The system will give better alternatives for the issue of handling large scale of physical file system, for the errors happening in calculations and the various required tasks that has been indicated by the client. </w:t>
+        <w:t xml:space="preserve">. The recently presented system will give a simple access to the system and it will contain </w:t>
+      </w:r>
+      <w:r>
+        <w:rPr>
+          <w:i w:val="0"/>
+          <w:noProof/>
+        </w:rPr>
+        <w:t>user</w:t>
+      </w:r>
+      <w:r>
+        <w:rPr>
+          <w:i w:val="0"/>
+          <w:noProof/>
+        </w:rPr>
+        <w:t>-</w:t>
+      </w:r>
+      <w:r>
+        <w:rPr>
+          <w:i w:val="0"/>
+          <w:noProof/>
+        </w:rPr>
+        <w:t>friendly</w:t>
+      </w:r>
+      <w:r>
+        <w:rPr>
+          <w:i w:val="0"/>
+        </w:rPr>
+        <w:t xml:space="preserve"> functions with attractive interfaces. The system will give better alternatives for the issue of handling large scale of</w:t>
+      </w:r>
+      <w:r>
+        <w:rPr>
+          <w:i w:val="0"/>
+        </w:rPr>
+        <w:t xml:space="preserve"> the</w:t>
+      </w:r>
+      <w:r>
+        <w:rPr>
+          <w:i w:val="0"/>
+        </w:rPr>
+        <w:t xml:space="preserve"> </w:t>
+      </w:r>
+      <w:r>
+        <w:rPr>
+          <w:i w:val="0"/>
+          <w:noProof/>
+        </w:rPr>
+        <w:t>physical</w:t>
+      </w:r>
+      <w:r>
+        <w:rPr>
+          <w:i w:val="0"/>
+        </w:rPr>
+        <w:t xml:space="preserve"> file system, for the errors happening in calculations and the various required tasks that </w:t>
+      </w:r>
+      <w:r>
+        <w:rPr>
+          <w:i w:val="0"/>
+          <w:noProof/>
+        </w:rPr>
+        <w:t>ha</w:t>
+      </w:r>
+      <w:r>
+        <w:rPr>
+          <w:i w:val="0"/>
+          <w:noProof/>
+        </w:rPr>
+        <w:t>ve</w:t>
+      </w:r>
+      <w:r>
+        <w:rPr>
+          <w:i w:val="0"/>
+        </w:rPr>
+        <w:t xml:space="preserve"> been indicated by the client. </w:t>
       </w:r>
       <w:r>
         <w:rPr>
@@ -4787,7 +4898,20 @@
         <w:rPr>
           <w:i w:val="0"/>
         </w:rPr>
-        <w:t>There are three user levels in Resort Reservation System of Tarangban Falls &amp; Calimbo Farm Resort.</w:t>
+        <w:t xml:space="preserve">There are three user levels in Resort Reservation System of Tarangban Falls &amp; </w:t>
+      </w:r>
+      <w:r>
+        <w:rPr>
+          <w:i w:val="0"/>
+          <w:noProof/>
+        </w:rPr>
+        <w:t>Calimbo</w:t>
+      </w:r>
+      <w:r>
+        <w:rPr>
+          <w:i w:val="0"/>
+        </w:rPr>
+        <w:t xml:space="preserve"> Farm Resort.</w:t>
       </w:r>
     </w:p>
     <w:p>
@@ -4922,7 +5046,27 @@
         <w:rPr>
           <w:i w:val="0"/>
         </w:rPr>
-        <w:t xml:space="preserve"> all the tasks handle by the system. He </w:t>
+        <w:t xml:space="preserve"> all the tasks </w:t>
+      </w:r>
+      <w:r>
+        <w:rPr>
+          <w:i w:val="0"/>
+          <w:noProof/>
+        </w:rPr>
+        <w:t>handle</w:t>
+      </w:r>
+      <w:r>
+        <w:rPr>
+          <w:i w:val="0"/>
+          <w:noProof/>
+        </w:rPr>
+        <w:t>d</w:t>
+      </w:r>
+      <w:r>
+        <w:rPr>
+          <w:i w:val="0"/>
+        </w:rPr>
+        <w:t xml:space="preserve"> by the system. He </w:t>
       </w:r>
       <w:r>
         <w:rPr>
@@ -4958,7 +5102,34 @@
         <w:rPr>
           <w:i w:val="0"/>
         </w:rPr>
-        <w:t>The owner can conduct system backups and recovery on site or remote.</w:t>
+        <w:t xml:space="preserve">The owner can conduct system backups and recovery </w:t>
+      </w:r>
+      <w:r>
+        <w:rPr>
+          <w:i w:val="0"/>
+          <w:noProof/>
+        </w:rPr>
+        <w:t>on</w:t>
+      </w:r>
+      <w:r>
+        <w:rPr>
+          <w:i w:val="0"/>
+          <w:noProof/>
+        </w:rPr>
+        <w:t>-</w:t>
+      </w:r>
+      <w:r>
+        <w:rPr>
+          <w:i w:val="0"/>
+          <w:noProof/>
+        </w:rPr>
+        <w:t>site</w:t>
+      </w:r>
+      <w:r>
+        <w:rPr>
+          <w:i w:val="0"/>
+        </w:rPr>
+        <w:t xml:space="preserve"> or remote.</w:t>
       </w:r>
       <w:r>
         <w:rPr>
@@ -5054,7 +5225,20 @@
         <w:rPr>
           <w:i w:val="0"/>
         </w:rPr>
-        <w:t>The manager is in charge of managing assets accessible in resort reservation system. The manager also has a large portion of the privileges specified above with the exception of the things in regards to the payment handling. The explanation behind utilizing a manager is to reduce the work load done by the owner that can’t be allotted to the receptionist, as those tasks appear to be much dependable. The manager has the right to take every</w:t>
+        <w:t xml:space="preserve">The manager is in charge of managing assets accessible in resort reservation system. The manager also has a large portion of the privileges specified above with the exception of the things in regards to the payment handling. The explanation behind utilizing a manager is to reduce the </w:t>
+      </w:r>
+      <w:r>
+        <w:rPr>
+          <w:i w:val="0"/>
+          <w:noProof/>
+        </w:rPr>
+        <w:t>workload</w:t>
+      </w:r>
+      <w:r>
+        <w:rPr>
+          <w:i w:val="0"/>
+        </w:rPr>
+        <w:t xml:space="preserve"> done by the owner that can’t be allotted to the receptionist, as those tasks appear to be much dependable. The manager has the right to take every</w:t>
       </w:r>
       <w:r>
         <w:rPr>
@@ -5072,7 +5256,27 @@
         <w:rPr>
           <w:i w:val="0"/>
         </w:rPr>
-        <w:t xml:space="preserve"> income. Manager has various capacities that receptionist, user lev</w:t>
+        <w:t xml:space="preserve"> income. </w:t>
+      </w:r>
+      <w:r>
+        <w:rPr>
+          <w:i w:val="0"/>
+          <w:noProof/>
+        </w:rPr>
+        <w:t>The m</w:t>
+      </w:r>
+      <w:r>
+        <w:rPr>
+          <w:i w:val="0"/>
+          <w:noProof/>
+        </w:rPr>
+        <w:t>anager</w:t>
+      </w:r>
+      <w:r>
+        <w:rPr>
+          <w:i w:val="0"/>
+        </w:rPr>
+        <w:t xml:space="preserve"> has various capacities that receptionist, user lev</w:t>
       </w:r>
       <w:r>
         <w:rPr>
@@ -5120,7 +5324,27 @@
         <w:rPr>
           <w:i w:val="0"/>
         </w:rPr>
-        <w:t>Management of the resort will prefer to contract receptionist who have a decent standard of general education and perhaps in subjects such as English, Math, and IT.</w:t>
+        <w:t xml:space="preserve">Management of the resort will prefer to contract receptionist who </w:t>
+      </w:r>
+      <w:r>
+        <w:rPr>
+          <w:i w:val="0"/>
+          <w:noProof/>
+        </w:rPr>
+        <w:t>ha</w:t>
+      </w:r>
+      <w:r>
+        <w:rPr>
+          <w:i w:val="0"/>
+          <w:noProof/>
+        </w:rPr>
+        <w:t>s</w:t>
+      </w:r>
+      <w:r>
+        <w:rPr>
+          <w:i w:val="0"/>
+        </w:rPr>
+        <w:t xml:space="preserve"> a decent standard of general education and perhaps in subjects such as English, Math, and IT.</w:t>
       </w:r>
     </w:p>
     <w:p>
@@ -5239,7 +5463,20 @@
         <w:rPr>
           <w:i w:val="0"/>
         </w:rPr>
-        <w:t>Hard Drive: should be in NTFS file-system formatted with minimum 10 GB of free space</w:t>
+        <w:t xml:space="preserve">Hard Drive: should be in NTFS </w:t>
+      </w:r>
+      <w:r>
+        <w:rPr>
+          <w:i w:val="0"/>
+          <w:noProof/>
+        </w:rPr>
+        <w:t>file-system</w:t>
+      </w:r>
+      <w:r>
+        <w:rPr>
+          <w:i w:val="0"/>
+        </w:rPr>
+        <w:t xml:space="preserve"> formatted with minimum 10 GB of free space</w:t>
       </w:r>
     </w:p>
     <w:p>
@@ -5393,15 +5630,27 @@
         <w:rPr>
           <w:i w:val="0"/>
         </w:rPr>
-        <w:t>ome design and implementation constraints are applie</w:t>
-      </w:r>
-      <w:bookmarkStart w:id="14" w:name="_GoBack"/>
-      <w:bookmarkEnd w:id="14"/>
-      <w:r>
-        <w:rPr>
-          <w:i w:val="0"/>
-        </w:rPr>
-        <w:t>d. Accessibility of an android application for resort reservation system could make the system portable yet because of time requirement it is not possible. When designing interfaces of the system, the developers had the capability of work with tools such as Yii2.</w:t>
+        <w:t xml:space="preserve">ome design and implementation constraints are applied. Accessibility of an android application for resort reservation system could make the system portable yet because of time </w:t>
+      </w:r>
+      <w:r>
+        <w:rPr>
+          <w:i w:val="0"/>
+          <w:noProof/>
+        </w:rPr>
+        <w:t>requirement</w:t>
+      </w:r>
+      <w:r>
+        <w:rPr>
+          <w:i w:val="0"/>
+          <w:noProof/>
+        </w:rPr>
+        <w:t>,</w:t>
+      </w:r>
+      <w:r>
+        <w:rPr>
+          <w:i w:val="0"/>
+        </w:rPr>
+        <w:t xml:space="preserve"> it is not possible. When designing interfaces of the system, the developers had the capability of work with tools such as Yii2.</w:t>
       </w:r>
     </w:p>
     <w:p>
@@ -5409,11 +5658,11 @@
         <w:pStyle w:val="Heading2"/>
         <w:ind w:left="482" w:hanging="497"/>
       </w:pPr>
-      <w:bookmarkStart w:id="15" w:name="_Toc6274"/>
+      <w:bookmarkStart w:id="14" w:name="_Toc6274"/>
       <w:r>
         <w:t xml:space="preserve">User Documentation </w:t>
       </w:r>
-      <w:bookmarkEnd w:id="15"/>
+      <w:bookmarkEnd w:id="14"/>
     </w:p>
     <w:p>
       <w:pPr>
@@ -5439,7 +5688,20 @@
         <w:rPr>
           <w:i w:val="0"/>
         </w:rPr>
-        <w:t>s will be written and provided under the client’s perspective and understanding</w:t>
+        <w:t xml:space="preserve">s will be written and provided </w:t>
+      </w:r>
+      <w:r>
+        <w:rPr>
+          <w:i w:val="0"/>
+          <w:noProof/>
+        </w:rPr>
+        <w:t>under</w:t>
+      </w:r>
+      <w:r>
+        <w:rPr>
+          <w:i w:val="0"/>
+        </w:rPr>
+        <w:t xml:space="preserve"> the client’s perspective and understanding</w:t>
       </w:r>
       <w:r>
         <w:rPr>
@@ -5483,11 +5745,11 @@
         <w:pStyle w:val="Heading2"/>
         <w:ind w:left="482" w:hanging="497"/>
       </w:pPr>
-      <w:bookmarkStart w:id="16" w:name="_Toc6275"/>
+      <w:bookmarkStart w:id="15" w:name="_Toc6275"/>
       <w:r>
         <w:t xml:space="preserve">Assumptions and Dependencies </w:t>
       </w:r>
-      <w:bookmarkEnd w:id="16"/>
+      <w:bookmarkEnd w:id="15"/>
     </w:p>
     <w:p>
       <w:pPr>
@@ -5618,7 +5880,20 @@
         <w:rPr>
           <w:i w:val="0"/>
         </w:rPr>
-        <w:t>This should expand management efficiency, consequently increasing revenue through customer satisfaction.</w:t>
+        <w:t xml:space="preserve">This should expand management efficiency, consequently </w:t>
+      </w:r>
+      <w:r>
+        <w:rPr>
+          <w:i w:val="0"/>
+          <w:noProof/>
+        </w:rPr>
+        <w:t>increasing</w:t>
+      </w:r>
+      <w:r>
+        <w:rPr>
+          <w:i w:val="0"/>
+        </w:rPr>
+        <w:t xml:space="preserve"> revenue through customer satisfaction.</w:t>
       </w:r>
     </w:p>
     <w:p>
@@ -5646,22 +5921,22 @@
         <w:pStyle w:val="Heading1"/>
         <w:ind w:left="400" w:hanging="415"/>
       </w:pPr>
-      <w:bookmarkStart w:id="17" w:name="_Toc6276"/>
+      <w:bookmarkStart w:id="16" w:name="_Toc6276"/>
       <w:r>
         <w:t xml:space="preserve">External Interface Requirements </w:t>
       </w:r>
-      <w:bookmarkEnd w:id="17"/>
+      <w:bookmarkEnd w:id="16"/>
     </w:p>
     <w:p>
       <w:pPr>
         <w:pStyle w:val="Heading2"/>
         <w:ind w:left="482" w:hanging="497"/>
       </w:pPr>
-      <w:bookmarkStart w:id="18" w:name="_Toc6277"/>
+      <w:bookmarkStart w:id="17" w:name="_Toc6277"/>
       <w:r>
         <w:t xml:space="preserve">User Interfaces </w:t>
       </w:r>
-      <w:bookmarkEnd w:id="18"/>
+      <w:bookmarkEnd w:id="17"/>
     </w:p>
     <w:p>
       <w:pPr>
@@ -5676,11 +5951,11 @@
         <w:pStyle w:val="Heading2"/>
         <w:ind w:left="482" w:hanging="497"/>
       </w:pPr>
-      <w:bookmarkStart w:id="19" w:name="_Toc6278"/>
+      <w:bookmarkStart w:id="18" w:name="_Toc6278"/>
       <w:r>
         <w:t xml:space="preserve">Hardware Interfaces </w:t>
       </w:r>
-      <w:bookmarkEnd w:id="19"/>
+      <w:bookmarkEnd w:id="18"/>
     </w:p>
     <w:p>
       <w:pPr>
@@ -5700,7 +5975,20 @@
         <w:rPr>
           <w:i w:val="0"/>
         </w:rPr>
-        <w:t>ection 2.4 includes the requirements of the desktop computer where the system going to be installed. A specific computer must match with the above mentioned requirements in order to gain the maximum benefits from the system in an efficient manner.</w:t>
+        <w:t xml:space="preserve">ection 2.4 includes the requirements of the desktop computer where the system going to be installed. A specific computer must match with the </w:t>
+      </w:r>
+      <w:r>
+        <w:rPr>
+          <w:i w:val="0"/>
+          <w:noProof/>
+        </w:rPr>
+        <w:t>above mentioned</w:t>
+      </w:r>
+      <w:r>
+        <w:rPr>
+          <w:i w:val="0"/>
+        </w:rPr>
+        <w:t xml:space="preserve"> requirements in order to gain the maximum benefits from the system in an efficient manner.</w:t>
       </w:r>
     </w:p>
     <w:p>
@@ -5721,7 +6009,60 @@
         <w:rPr>
           <w:i w:val="0"/>
         </w:rPr>
-        <w:t xml:space="preserve"> alerts will be sent to the one of the member of hotel employee as an e-mail notification. So there is a need of broadband internet connection. Client should be able to keep a stable internet connection.</w:t>
+        <w:t xml:space="preserve"> alerts will be sent to </w:t>
+      </w:r>
+      <w:r>
+        <w:rPr>
+          <w:i w:val="0"/>
+          <w:noProof/>
+        </w:rPr>
+        <w:t>one of</w:t>
+      </w:r>
+      <w:r>
+        <w:rPr>
+          <w:i w:val="0"/>
+        </w:rPr>
+        <w:t xml:space="preserve"> the </w:t>
+      </w:r>
+      <w:r>
+        <w:rPr>
+          <w:i w:val="0"/>
+          <w:noProof/>
+        </w:rPr>
+        <w:t>member</w:t>
+      </w:r>
+      <w:r>
+        <w:rPr>
+          <w:i w:val="0"/>
+          <w:noProof/>
+        </w:rPr>
+        <w:t>s</w:t>
+      </w:r>
+      <w:r>
+        <w:rPr>
+          <w:i w:val="0"/>
+        </w:rPr>
+        <w:t xml:space="preserve"> of hotel employee as an e-mail notification. So there is a need of broadband internet connection. </w:t>
+      </w:r>
+      <w:r>
+        <w:rPr>
+          <w:i w:val="0"/>
+          <w:noProof/>
+        </w:rPr>
+        <w:t>The c</w:t>
+      </w:r>
+      <w:r>
+        <w:rPr>
+          <w:i w:val="0"/>
+          <w:noProof/>
+        </w:rPr>
+        <w:t>lient</w:t>
+      </w:r>
+      <w:r>
+        <w:rPr>
+          <w:i w:val="0"/>
+        </w:rPr>
+        <w:t xml:space="preserve"> should be able to keep a stable internet connection.</w:t>
       </w:r>
     </w:p>
     <w:p>
@@ -5744,11 +6085,11 @@
         <w:pStyle w:val="Heading2"/>
         <w:ind w:left="482" w:hanging="497"/>
       </w:pPr>
-      <w:bookmarkStart w:id="20" w:name="_Toc6279"/>
+      <w:bookmarkStart w:id="19" w:name="_Toc6279"/>
       <w:r>
         <w:t xml:space="preserve">Software Interfaces </w:t>
       </w:r>
-      <w:bookmarkEnd w:id="20"/>
+      <w:bookmarkEnd w:id="19"/>
     </w:p>
     <w:p>
       <w:pPr>
@@ -5774,7 +6115,20 @@
         <w:rPr>
           <w:i w:val="0"/>
         </w:rPr>
-        <w:t xml:space="preserve"> Windows platform, .Net</w:t>
+        <w:t xml:space="preserve"> Windows </w:t>
+      </w:r>
+      <w:r>
+        <w:rPr>
+          <w:i w:val="0"/>
+          <w:noProof/>
+        </w:rPr>
+        <w:t>platform, .</w:t>
+      </w:r>
+      <w:r>
+        <w:rPr>
+          <w:i w:val="0"/>
+        </w:rPr>
+        <w:t>Net</w:t>
       </w:r>
       <w:r>
         <w:rPr>
@@ -5798,7 +6152,27 @@
         <w:rPr>
           <w:i w:val="0"/>
         </w:rPr>
-        <w:t xml:space="preserve"> run. There will be an ADO.NET data transmission with the Microsoft SQL Server Management Studio Express 2010 R2 edition that will be installed in the same computer. </w:t>
+        <w:t xml:space="preserve"> run. There will be an ADO.NET data transmission with the Microsoft SQL Server Management Studio Express 2010 R2 edition that will be installed </w:t>
+      </w:r>
+      <w:r>
+        <w:rPr>
+          <w:i w:val="0"/>
+          <w:noProof/>
+        </w:rPr>
+        <w:t>o</w:t>
+      </w:r>
+      <w:r>
+        <w:rPr>
+          <w:i w:val="0"/>
+          <w:noProof/>
+        </w:rPr>
+        <w:t>n</w:t>
+      </w:r>
+      <w:r>
+        <w:rPr>
+          <w:i w:val="0"/>
+        </w:rPr>
+        <w:t xml:space="preserve"> the same computer. </w:t>
       </w:r>
       <w:r>
         <w:rPr>
@@ -5812,11 +6186,11 @@
         <w:pStyle w:val="Heading2"/>
         <w:ind w:left="482" w:hanging="497"/>
       </w:pPr>
-      <w:bookmarkStart w:id="21" w:name="_Toc6280"/>
+      <w:bookmarkStart w:id="20" w:name="_Toc6280"/>
       <w:r>
         <w:t>Communications Interfaces</w:t>
       </w:r>
-      <w:bookmarkEnd w:id="21"/>
+      <w:bookmarkEnd w:id="20"/>
     </w:p>
     <w:p>
       <w:pPr>
@@ -5857,11 +6231,11 @@
         <w:spacing w:after="85"/>
         <w:ind w:left="400" w:hanging="415"/>
       </w:pPr>
-      <w:bookmarkStart w:id="22" w:name="_Toc6281"/>
+      <w:bookmarkStart w:id="21" w:name="_Toc6281"/>
       <w:r>
         <w:t xml:space="preserve">System Features </w:t>
       </w:r>
-      <w:bookmarkEnd w:id="22"/>
+      <w:bookmarkEnd w:id="21"/>
     </w:p>
     <w:p>
       <w:pPr>
@@ -5876,11 +6250,11 @@
         <w:pStyle w:val="Heading2"/>
         <w:ind w:left="482" w:hanging="497"/>
       </w:pPr>
-      <w:bookmarkStart w:id="23" w:name="_Toc6282"/>
+      <w:bookmarkStart w:id="22" w:name="_Toc6282"/>
       <w:r>
         <w:t xml:space="preserve">System Feature 1 </w:t>
       </w:r>
-      <w:bookmarkEnd w:id="23"/>
+      <w:bookmarkEnd w:id="22"/>
     </w:p>
     <w:p>
       <w:pPr>
@@ -6206,33 +6580,33 @@
         <w:spacing w:after="827"/>
         <w:ind w:left="482" w:hanging="497"/>
       </w:pPr>
-      <w:bookmarkStart w:id="24" w:name="_Toc6283"/>
+      <w:bookmarkStart w:id="23" w:name="_Toc6283"/>
       <w:r>
         <w:t xml:space="preserve">System Feature 2 (and so on) </w:t>
       </w:r>
-      <w:bookmarkEnd w:id="24"/>
+      <w:bookmarkEnd w:id="23"/>
     </w:p>
     <w:p>
       <w:pPr>
         <w:pStyle w:val="Heading1"/>
         <w:ind w:left="400" w:hanging="415"/>
       </w:pPr>
-      <w:bookmarkStart w:id="25" w:name="_Toc6284"/>
+      <w:bookmarkStart w:id="24" w:name="_Toc6284"/>
       <w:r>
         <w:t xml:space="preserve">Other Nonfunctional Requirements </w:t>
       </w:r>
-      <w:bookmarkEnd w:id="25"/>
+      <w:bookmarkEnd w:id="24"/>
     </w:p>
     <w:p>
       <w:pPr>
         <w:pStyle w:val="Heading2"/>
         <w:ind w:left="482" w:hanging="497"/>
       </w:pPr>
-      <w:bookmarkStart w:id="26" w:name="_Toc6285"/>
+      <w:bookmarkStart w:id="25" w:name="_Toc6285"/>
       <w:r>
         <w:t xml:space="preserve">Performance Requirements </w:t>
       </w:r>
-      <w:bookmarkEnd w:id="26"/>
+      <w:bookmarkEnd w:id="25"/>
     </w:p>
     <w:p>
       <w:pPr>
@@ -6264,7 +6638,27 @@
         <w:rPr>
           <w:i w:val="0"/>
         </w:rPr>
-        <w:t xml:space="preserve">Despite the fact that the system is created suiting for the least system performances, the performance of the system will highly depend on the performance of the hardware and software components of the installing computer. At the point when consider about the timing relationships of the system, the load time for </w:t>
+        <w:t xml:space="preserve">Despite the fact that the system is created suiting for the least system performances, the performance of the system will highly depend on the performance of the hardware and software components of the installing computer. At the point when </w:t>
+      </w:r>
+      <w:r>
+        <w:rPr>
+          <w:i w:val="0"/>
+          <w:noProof/>
+        </w:rPr>
+        <w:t>consider</w:t>
+      </w:r>
+      <w:r>
+        <w:rPr>
+          <w:i w:val="0"/>
+          <w:noProof/>
+        </w:rPr>
+        <w:t>ing</w:t>
+      </w:r>
+      <w:r>
+        <w:rPr>
+          <w:i w:val="0"/>
+        </w:rPr>
+        <w:t xml:space="preserve"> the timing relationships of the system, the load time for </w:t>
       </w:r>
       <w:r>
         <w:rPr>
@@ -6294,7 +6688,20 @@
         <w:rPr>
           <w:i w:val="0"/>
         </w:rPr>
-        <w:t xml:space="preserve"> seconds. It makes fast access to system functions. The log in details shall be verified within five seconds causes’ efficiency of the system. Returning query results within five seconds makes search function more accurate.</w:t>
+        <w:t xml:space="preserve"> seconds. It makes fast access to system functions. The </w:t>
+      </w:r>
+      <w:r>
+        <w:rPr>
+          <w:i w:val="0"/>
+          <w:noProof/>
+        </w:rPr>
+        <w:t>login</w:t>
+      </w:r>
+      <w:r>
+        <w:rPr>
+          <w:i w:val="0"/>
+        </w:rPr>
+        <w:t xml:space="preserve"> details shall be verified within five seconds causes’ efficiency of the system. Returning query results within five seconds makes search function more accurate.</w:t>
       </w:r>
     </w:p>
     <w:p>
@@ -6302,11 +6709,11 @@
         <w:pStyle w:val="Heading2"/>
         <w:ind w:left="482" w:hanging="497"/>
       </w:pPr>
-      <w:bookmarkStart w:id="27" w:name="_Toc6286"/>
+      <w:bookmarkStart w:id="26" w:name="_Toc6286"/>
       <w:r>
         <w:t xml:space="preserve">Safety Requirements </w:t>
       </w:r>
-      <w:bookmarkEnd w:id="27"/>
+      <w:bookmarkEnd w:id="26"/>
     </w:p>
     <w:p>
       <w:pPr>
@@ -6338,7 +6745,14 @@
         <w:rPr>
           <w:i w:val="0"/>
         </w:rPr>
-        <w:t xml:space="preserve"> ensured by a user log in</w:t>
+        <w:t xml:space="preserve"> ensured by a user </w:t>
+      </w:r>
+      <w:r>
+        <w:rPr>
+          <w:i w:val="0"/>
+          <w:noProof/>
+        </w:rPr>
+        <w:t>login</w:t>
       </w:r>
       <w:r>
         <w:rPr>
@@ -6382,11 +6796,11 @@
         <w:pStyle w:val="Heading2"/>
         <w:ind w:left="482" w:hanging="497"/>
       </w:pPr>
-      <w:bookmarkStart w:id="28" w:name="_Toc6287"/>
+      <w:bookmarkStart w:id="27" w:name="_Toc6287"/>
       <w:r>
         <w:t xml:space="preserve">Security Requirements </w:t>
       </w:r>
-      <w:bookmarkEnd w:id="28"/>
+      <w:bookmarkEnd w:id="27"/>
     </w:p>
     <w:p>
       <w:pPr>
@@ -6400,19 +6814,113 @@
         <w:rPr>
           <w:i w:val="0"/>
         </w:rPr>
-        <w:t>Receptionists, Managers, and Owner will be able to log in to the Resort Reservation System. Receptionist will have access to the Reservation/Bookin</w:t>
-      </w:r>
-      <w:r>
-        <w:rPr>
-          <w:i w:val="0"/>
-        </w:rPr>
-        <w:t>g subsystems. Managers, on the otherhand,</w:t>
-      </w:r>
-      <w:r>
-        <w:rPr>
-          <w:i w:val="0"/>
-        </w:rPr>
-        <w:t xml:space="preserve"> access to the Management subsystem, as well as the Reservation/Booking subsystems. Owner has the maximum privilege to all subsystems. Access to the different subsystems will be secured by a user log in screen that demands unique username and password.</w:t>
+        <w:t xml:space="preserve">Receptionists, Managers, and Owner will be able to log in to the Resort Reservation System. </w:t>
+      </w:r>
+      <w:r>
+        <w:rPr>
+          <w:i w:val="0"/>
+          <w:noProof/>
+        </w:rPr>
+        <w:t>The r</w:t>
+      </w:r>
+      <w:r>
+        <w:rPr>
+          <w:i w:val="0"/>
+          <w:noProof/>
+        </w:rPr>
+        <w:t>eceptionist</w:t>
+      </w:r>
+      <w:r>
+        <w:rPr>
+          <w:i w:val="0"/>
+        </w:rPr>
+        <w:t xml:space="preserve"> will have access to the Reservation/Bookin</w:t>
+      </w:r>
+      <w:r>
+        <w:rPr>
+          <w:i w:val="0"/>
+        </w:rPr>
+        <w:t>g subsystems. O</w:t>
+      </w:r>
+      <w:r>
+        <w:rPr>
+          <w:i w:val="0"/>
+        </w:rPr>
+        <w:t xml:space="preserve">n the </w:t>
+      </w:r>
+      <w:r>
+        <w:rPr>
+          <w:i w:val="0"/>
+          <w:noProof/>
+        </w:rPr>
+        <w:t>other</w:t>
+      </w:r>
+      <w:r>
+        <w:rPr>
+          <w:i w:val="0"/>
+          <w:noProof/>
+        </w:rPr>
+        <w:t xml:space="preserve"> </w:t>
+      </w:r>
+      <w:r>
+        <w:rPr>
+          <w:i w:val="0"/>
+          <w:noProof/>
+        </w:rPr>
+        <w:t>hand</w:t>
+      </w:r>
+      <w:r>
+        <w:rPr>
+          <w:i w:val="0"/>
+          <w:noProof/>
+        </w:rPr>
+        <w:t>, ma</w:t>
+      </w:r>
+      <w:r>
+        <w:rPr>
+          <w:i w:val="0"/>
+          <w:noProof/>
+        </w:rPr>
+        <w:t>nagers</w:t>
+      </w:r>
+      <w:r>
+        <w:rPr>
+          <w:i w:val="0"/>
+        </w:rPr>
+        <w:t xml:space="preserve"> access to the Management subsystem, as well as the Reservation/Booking subsystems. </w:t>
+      </w:r>
+      <w:r>
+        <w:rPr>
+          <w:i w:val="0"/>
+          <w:noProof/>
+        </w:rPr>
+        <w:t>The o</w:t>
+      </w:r>
+      <w:r>
+        <w:rPr>
+          <w:i w:val="0"/>
+          <w:noProof/>
+        </w:rPr>
+        <w:t>wner</w:t>
+      </w:r>
+      <w:r>
+        <w:rPr>
+          <w:i w:val="0"/>
+        </w:rPr>
+        <w:t xml:space="preserve"> has the maximum privilege to all subsystems. Access to the different subsystems will be secured by a user </w:t>
+      </w:r>
+      <w:r>
+        <w:rPr>
+          <w:i w:val="0"/>
+          <w:noProof/>
+        </w:rPr>
+        <w:t>login</w:t>
+      </w:r>
+      <w:r>
+        <w:rPr>
+          <w:i w:val="0"/>
+        </w:rPr>
+        <w:t xml:space="preserve"> screen that demands unique username and password.</w:t>
       </w:r>
     </w:p>
     <w:p>
@@ -6420,11 +6928,11 @@
         <w:pStyle w:val="Heading2"/>
         <w:ind w:left="482" w:hanging="497"/>
       </w:pPr>
-      <w:bookmarkStart w:id="29" w:name="_Toc6288"/>
+      <w:bookmarkStart w:id="28" w:name="_Toc6288"/>
       <w:r>
         <w:t xml:space="preserve">Software Quality Attributes </w:t>
       </w:r>
-      <w:bookmarkEnd w:id="29"/>
+      <w:bookmarkEnd w:id="28"/>
     </w:p>
     <w:p>
       <w:pPr>
@@ -6448,7 +6956,20 @@
         <w:rPr>
           <w:i w:val="0"/>
         </w:rPr>
-        <w:t>If any time something new is introduced to the system, it is necessary that it can accept changes easily.</w:t>
+        <w:t xml:space="preserve">If </w:t>
+      </w:r>
+      <w:r>
+        <w:rPr>
+          <w:i w:val="0"/>
+          <w:noProof/>
+        </w:rPr>
+        <w:t>any time</w:t>
+      </w:r>
+      <w:r>
+        <w:rPr>
+          <w:i w:val="0"/>
+        </w:rPr>
+        <w:t xml:space="preserve"> something new is introduced to the system, it is necessary that it can accept changes easily.</w:t>
       </w:r>
     </w:p>
     <w:p>
@@ -6517,7 +7038,21 @@
         <w:rPr>
           <w:i w:val="0"/>
         </w:rPr>
-        <w:t>What outline, coding standards must be adhered to rejections made.</w:t>
+        <w:t xml:space="preserve">What outline, coding standards must </w:t>
+      </w:r>
+      <w:r>
+        <w:rPr>
+          <w:i w:val="0"/>
+          <w:noProof/>
+        </w:rPr>
+        <w:t>be adhered to rejections made</w:t>
+      </w:r>
+      <w:r>
+        <w:rPr>
+          <w:i w:val="0"/>
+          <w:noProof/>
+        </w:rPr>
+        <w:t>.</w:t>
       </w:r>
     </w:p>
     <w:p>
@@ -6536,7 +7071,45 @@
         <w:rPr>
           <w:i w:val="0"/>
         </w:rPr>
-        <w:t>Reliability – Determine the variables required to set up the required reliability of the software system at time of delivery. Mean time amongst failures and mean time to recovery.</w:t>
+        <w:t>Reliability – Determine the variables required to set up the required reliability of the software system at</w:t>
+      </w:r>
+      <w:r>
+        <w:rPr>
+          <w:i w:val="0"/>
+        </w:rPr>
+        <w:t xml:space="preserve"> the</w:t>
+      </w:r>
+      <w:r>
+        <w:rPr>
+          <w:i w:val="0"/>
+        </w:rPr>
+        <w:t xml:space="preserve"> </w:t>
+      </w:r>
+      <w:r>
+        <w:rPr>
+          <w:i w:val="0"/>
+          <w:noProof/>
+        </w:rPr>
+        <w:t>time</w:t>
+      </w:r>
+      <w:r>
+        <w:rPr>
+          <w:i w:val="0"/>
+        </w:rPr>
+        <w:t xml:space="preserve"> of delivery. </w:t>
+      </w:r>
+      <w:r>
+        <w:rPr>
+          <w:i w:val="0"/>
+          <w:noProof/>
+        </w:rPr>
+        <w:t>Mean time</w:t>
+      </w:r>
+      <w:r>
+        <w:rPr>
+          <w:i w:val="0"/>
+        </w:rPr>
+        <w:t xml:space="preserve"> amongst failures and mean time to recovery.</w:t>
       </w:r>
     </w:p>
     <w:p>
@@ -6593,7 +7166,20 @@
         <w:rPr>
           <w:i w:val="0"/>
         </w:rPr>
-        <w:t>Security – Access to the different subsystems will be secured by a user log in screen that requires username and password.</w:t>
+        <w:t xml:space="preserve">Security – Access to the different subsystems will be secured by a user </w:t>
+      </w:r>
+      <w:r>
+        <w:rPr>
+          <w:i w:val="0"/>
+          <w:noProof/>
+        </w:rPr>
+        <w:t>login</w:t>
+      </w:r>
+      <w:r>
+        <w:rPr>
+          <w:i w:val="0"/>
+        </w:rPr>
+        <w:t xml:space="preserve"> screen that requires username and password.</w:t>
       </w:r>
     </w:p>
     <w:p>
@@ -6639,11 +7225,11 @@
         <w:pStyle w:val="Heading2"/>
         <w:ind w:left="482" w:hanging="497"/>
       </w:pPr>
-      <w:bookmarkStart w:id="30" w:name="_Toc6289"/>
+      <w:bookmarkStart w:id="29" w:name="_Toc6289"/>
       <w:r>
         <w:t xml:space="preserve">Business Rules </w:t>
       </w:r>
-      <w:bookmarkEnd w:id="30"/>
+      <w:bookmarkEnd w:id="29"/>
     </w:p>
     <w:p>
       <w:pPr>
@@ -6664,13 +7250,27 @@
         <w:rPr>
           <w:i w:val="0"/>
         </w:rPr>
-        <w:t>e system is designed in a way w</w:t>
-      </w:r>
-      <w:r>
-        <w:rPr>
-          <w:i w:val="0"/>
-        </w:rPr>
-        <w:t xml:space="preserve">ere function and privileges are </w:t>
+        <w:t xml:space="preserve">e system is designed in a way </w:t>
+      </w:r>
+      <w:r>
+        <w:rPr>
+          <w:i w:val="0"/>
+          <w:noProof/>
+        </w:rPr>
+        <w:t>w</w:t>
+      </w:r>
+      <w:r>
+        <w:rPr>
+          <w:i w:val="0"/>
+          <w:noProof/>
+        </w:rPr>
+        <w:t>ere</w:t>
+      </w:r>
+      <w:r>
+        <w:rPr>
+          <w:i w:val="0"/>
+        </w:rPr>
+        <w:t xml:space="preserve"> function and privileges are </w:t>
       </w:r>
       <w:r>
         <w:rPr>
@@ -6688,13 +7288,64 @@
         <w:rPr>
           <w:i w:val="0"/>
         </w:rPr>
-        <w:t xml:space="preserve"> of owner, manager, and receptionist. The </w:t>
-      </w:r>
-      <w:r>
-        <w:rPr>
-          <w:i w:val="0"/>
-        </w:rPr>
-        <w:t xml:space="preserve">part of manager is chosen in the point of making the owner’s hands free from general interfering with the system. In this way, the vast majority of the privileges that </w:t>
+        <w:t xml:space="preserve"> of</w:t>
+      </w:r>
+      <w:r>
+        <w:rPr>
+          <w:i w:val="0"/>
+        </w:rPr>
+        <w:t xml:space="preserve"> the</w:t>
+      </w:r>
+      <w:r>
+        <w:rPr>
+          <w:i w:val="0"/>
+        </w:rPr>
+        <w:t xml:space="preserve"> </w:t>
+      </w:r>
+      <w:r>
+        <w:rPr>
+          <w:i w:val="0"/>
+          <w:noProof/>
+        </w:rPr>
+        <w:t>owner</w:t>
+      </w:r>
+      <w:r>
+        <w:rPr>
+          <w:i w:val="0"/>
+        </w:rPr>
+        <w:t xml:space="preserve">, manager, and receptionist. The </w:t>
+      </w:r>
+      <w:r>
+        <w:rPr>
+          <w:i w:val="0"/>
+        </w:rPr>
+        <w:t xml:space="preserve">part of manager is chosen </w:t>
+      </w:r>
+      <w:r>
+        <w:rPr>
+          <w:i w:val="0"/>
+          <w:noProof/>
+        </w:rPr>
+        <w:t>to</w:t>
+      </w:r>
+      <w:r>
+        <w:rPr>
+          <w:i w:val="0"/>
+        </w:rPr>
+        <w:t xml:space="preserve"> the point of making the owner’s </w:t>
+      </w:r>
+      <w:r>
+        <w:rPr>
+          <w:i w:val="0"/>
+          <w:noProof/>
+        </w:rPr>
+        <w:t>hands free</w:t>
+      </w:r>
+      <w:r>
+        <w:rPr>
+          <w:i w:val="0"/>
+        </w:rPr>
+        <w:t xml:space="preserve"> from general interfering with the system. In this way, the vast majority of the privileges that </w:t>
       </w:r>
       <w:r>
         <w:rPr>
@@ -6730,13 +7381,68 @@
         <w:rPr>
           <w:i w:val="0"/>
         </w:rPr>
-        <w:t xml:space="preserve"> taking backup, re-establishing of the system and handling financial information, hotel income reports of the system. Receptionist is given with the most oftentimes utilized features of the sy</w:t>
-      </w:r>
-      <w:r>
-        <w:rPr>
-          <w:i w:val="0"/>
-        </w:rPr>
-        <w:t>stem which has less function than t</w:t>
+        <w:t xml:space="preserve"> taking </w:t>
+      </w:r>
+      <w:bookmarkStart w:id="30" w:name="_GoBack"/>
+      <w:bookmarkEnd w:id="30"/>
+      <w:r>
+        <w:rPr>
+          <w:i w:val="0"/>
+          <w:noProof/>
+        </w:rPr>
+        <w:t>backup</w:t>
+      </w:r>
+      <w:r>
+        <w:rPr>
+          <w:i w:val="0"/>
+        </w:rPr>
+        <w:t xml:space="preserve">, re-establishing of the system and handling financial information, hotel income reports of the system. </w:t>
+      </w:r>
+      <w:r>
+        <w:rPr>
+          <w:i w:val="0"/>
+          <w:noProof/>
+        </w:rPr>
+        <w:t>The r</w:t>
+      </w:r>
+      <w:r>
+        <w:rPr>
+          <w:i w:val="0"/>
+          <w:noProof/>
+        </w:rPr>
+        <w:t>eceptionist</w:t>
+      </w:r>
+      <w:r>
+        <w:rPr>
+          <w:i w:val="0"/>
+        </w:rPr>
+        <w:t xml:space="preserve"> is given with the most oftentimes utilized features of the sy</w:t>
+      </w:r>
+      <w:r>
+        <w:rPr>
+          <w:i w:val="0"/>
+        </w:rPr>
+        <w:t xml:space="preserve">stem which </w:t>
+      </w:r>
+      <w:r>
+        <w:rPr>
+          <w:i w:val="0"/>
+          <w:noProof/>
+        </w:rPr>
+        <w:t>ha</w:t>
+      </w:r>
+      <w:r>
+        <w:rPr>
+          <w:i w:val="0"/>
+          <w:noProof/>
+        </w:rPr>
+        <w:t>ve</w:t>
+      </w:r>
+      <w:r>
+        <w:rPr>
+          <w:i w:val="0"/>
+        </w:rPr>
+        <w:t xml:space="preserve"> less function than t</w:t>
       </w:r>
       <w:r>
         <w:rPr>
@@ -6776,7 +7482,51 @@
         <w:rPr>
           <w:i w:val="0"/>
         </w:rPr>
-        <w:t>The other requirement needed for the Resort Reservation System is security. The system will include a log-in form. The administrator and the customer will be the two levels of access in the system. And when the system is completely developed and submitted to the client, couple of sessions will be required to make the users of the system understand the functionality of it and some time to adjust to the system.</w:t>
+        <w:t xml:space="preserve">The </w:t>
+      </w:r>
+      <w:r>
+        <w:rPr>
+          <w:i w:val="0"/>
+        </w:rPr>
+        <w:t>an</w:t>
+      </w:r>
+      <w:r>
+        <w:rPr>
+          <w:i w:val="0"/>
+          <w:noProof/>
+        </w:rPr>
+        <w:t>other</w:t>
+      </w:r>
+      <w:r>
+        <w:rPr>
+          <w:i w:val="0"/>
+        </w:rPr>
+        <w:t xml:space="preserve"> requirement needed for the Resort Reservation System is security. The system will include a log-in form. The administrator and the customer will be the two levels of access in the system. And when the system is completely developed and submitted to the client,</w:t>
+      </w:r>
+      <w:r>
+        <w:rPr>
+          <w:i w:val="0"/>
+        </w:rPr>
+        <w:t xml:space="preserve"> a</w:t>
+      </w:r>
+      <w:r>
+        <w:rPr>
+          <w:i w:val="0"/>
+        </w:rPr>
+        <w:t xml:space="preserve"> </w:t>
+      </w:r>
+      <w:r>
+        <w:rPr>
+          <w:i w:val="0"/>
+          <w:noProof/>
+        </w:rPr>
+        <w:t>couple</w:t>
+      </w:r>
+      <w:r>
+        <w:rPr>
+          <w:i w:val="0"/>
+        </w:rPr>
+        <w:t xml:space="preserve"> of sessions will be required to make the users of the system understand the functionality of it and some time to adjust to the system.</w:t>
       </w:r>
     </w:p>
     <w:p>
@@ -7000,7 +7750,34 @@
         <w:rPr>
           <w:i w:val="0"/>
         </w:rPr>
-        <w:t>a full service lodging facility, intended primarily for vacationers and usually located in places frequented for relaxation or recreation</w:t>
+        <w:t xml:space="preserve">a </w:t>
+      </w:r>
+      <w:r>
+        <w:rPr>
+          <w:i w:val="0"/>
+          <w:noProof/>
+        </w:rPr>
+        <w:t>full</w:t>
+      </w:r>
+      <w:r>
+        <w:rPr>
+          <w:i w:val="0"/>
+          <w:noProof/>
+        </w:rPr>
+        <w:t>-</w:t>
+      </w:r>
+      <w:r>
+        <w:rPr>
+          <w:i w:val="0"/>
+          <w:noProof/>
+        </w:rPr>
+        <w:t>service</w:t>
+      </w:r>
+      <w:r>
+        <w:rPr>
+          <w:i w:val="0"/>
+        </w:rPr>
+        <w:t xml:space="preserve"> lodging facility, intended primarily for vacationers and usually located in places frequented for relaxation or recreation</w:t>
       </w:r>
     </w:p>
     <w:p>
@@ -7070,14 +7847,49 @@
       <w:r>
         <w:rPr>
           <w:i w:val="0"/>
-        </w:rPr>
-        <w:t>These diagram</w:t>
-      </w:r>
-      <w:r>
-        <w:rPr>
-          <w:i w:val="0"/>
-        </w:rPr>
-        <w:t xml:space="preserve"> were analyzed based on the requirements of the client.</w:t>
+          <w:noProof/>
+        </w:rPr>
+        <w:t>Th</w:t>
+      </w:r>
+      <w:r>
+        <w:rPr>
+          <w:i w:val="0"/>
+          <w:noProof/>
+        </w:rPr>
+        <w:t>is</w:t>
+      </w:r>
+      <w:r>
+        <w:rPr>
+          <w:i w:val="0"/>
+          <w:noProof/>
+        </w:rPr>
+        <w:t xml:space="preserve"> diagram</w:t>
+      </w:r>
+      <w:r>
+        <w:rPr>
+          <w:i w:val="0"/>
+        </w:rPr>
+        <w:t xml:space="preserve"> </w:t>
+      </w:r>
+      <w:r>
+        <w:rPr>
+          <w:i w:val="0"/>
+          <w:noProof/>
+        </w:rPr>
+        <w:t>w</w:t>
+      </w:r>
+      <w:r>
+        <w:rPr>
+          <w:i w:val="0"/>
+          <w:noProof/>
+        </w:rPr>
+        <w:t>as</w:t>
+      </w:r>
+      <w:r>
+        <w:rPr>
+          <w:i w:val="0"/>
+        </w:rPr>
+        <w:t xml:space="preserve"> analyzed based on the requirements of the client.</w:t>
       </w:r>
     </w:p>
     <w:p>
@@ -7468,7 +8280,7 @@
         <w:noProof/>
         <w:sz w:val="20"/>
       </w:rPr>
-      <w:t>10</w:t>
+      <w:t>11</w:t>
     </w:r>
     <w:r>
       <w:rPr>
@@ -9904,7 +10716,7 @@
 </file>
 
 <file path=customXml/itemProps1.xml><?xml version="1.0" encoding="utf-8"?>
-<ds:datastoreItem xmlns:ds="http://schemas.openxmlformats.org/officeDocument/2006/customXml" ds:itemID="{78BCEA50-4899-4E77-B4A4-9006366AE15B}">
+<ds:datastoreItem xmlns:ds="http://schemas.openxmlformats.org/officeDocument/2006/customXml" ds:itemID="{59D7433F-099A-4025-85EA-1D35AA9D3316}">
   <ds:schemaRefs>
     <ds:schemaRef ds:uri="http://schemas.openxmlformats.org/officeDocument/2006/bibliography"/>
   </ds:schemaRefs>

</xml_diff>

<commit_message>
SRS - updated Safety Requirements
</commit_message>
<xml_diff>
--- a/Documentation/MCSPROJ/Software Requirement Specification (SRS).docx
+++ b/Documentation/MCSPROJ/Software Requirement Specification (SRS).docx
@@ -6782,13 +6782,15 @@
         <w:rPr>
           <w:i w:val="0"/>
         </w:rPr>
-        <w:t xml:space="preserve">restore can be made in </w:t>
-      </w:r>
-      <w:r>
-        <w:rPr>
-          <w:i w:val="0"/>
-        </w:rPr>
-        <w:t>any case of emergency.</w:t>
+        <w:t>restore can be made in</w:t>
+      </w:r>
+      <w:bookmarkStart w:id="27" w:name="_GoBack"/>
+      <w:bookmarkEnd w:id="27"/>
+      <w:r>
+        <w:rPr>
+          <w:i w:val="0"/>
+        </w:rPr>
+        <w:t xml:space="preserve"> case of emergency.</w:t>
       </w:r>
     </w:p>
     <w:p>
@@ -6796,11 +6798,11 @@
         <w:pStyle w:val="Heading2"/>
         <w:ind w:left="482" w:hanging="497"/>
       </w:pPr>
-      <w:bookmarkStart w:id="27" w:name="_Toc6287"/>
+      <w:bookmarkStart w:id="28" w:name="_Toc6287"/>
       <w:r>
         <w:t xml:space="preserve">Security Requirements </w:t>
       </w:r>
-      <w:bookmarkEnd w:id="27"/>
+      <w:bookmarkEnd w:id="28"/>
     </w:p>
     <w:p>
       <w:pPr>
@@ -6840,13 +6842,7 @@
         <w:rPr>
           <w:i w:val="0"/>
         </w:rPr>
-        <w:t>g subsystems. O</w:t>
-      </w:r>
-      <w:r>
-        <w:rPr>
-          <w:i w:val="0"/>
-        </w:rPr>
-        <w:t xml:space="preserve">n the </w:t>
+        <w:t xml:space="preserve">g subsystems. On the </w:t>
       </w:r>
       <w:r>
         <w:rPr>
@@ -6867,14 +6863,7 @@
           <w:i w:val="0"/>
           <w:noProof/>
         </w:rPr>
-        <w:t>hand</w:t>
-      </w:r>
-      <w:r>
-        <w:rPr>
-          <w:i w:val="0"/>
-          <w:noProof/>
-        </w:rPr>
-        <w:t>, ma</w:t>
+        <w:t>hand, ma</w:t>
       </w:r>
       <w:r>
         <w:rPr>
@@ -6928,11 +6917,11 @@
         <w:pStyle w:val="Heading2"/>
         <w:ind w:left="482" w:hanging="497"/>
       </w:pPr>
-      <w:bookmarkStart w:id="28" w:name="_Toc6288"/>
+      <w:bookmarkStart w:id="29" w:name="_Toc6288"/>
       <w:r>
         <w:t xml:space="preserve">Software Quality Attributes </w:t>
       </w:r>
-      <w:bookmarkEnd w:id="28"/>
+      <w:bookmarkEnd w:id="29"/>
     </w:p>
     <w:p>
       <w:pPr>
@@ -7225,11 +7214,11 @@
         <w:pStyle w:val="Heading2"/>
         <w:ind w:left="482" w:hanging="497"/>
       </w:pPr>
-      <w:bookmarkStart w:id="29" w:name="_Toc6289"/>
+      <w:bookmarkStart w:id="30" w:name="_Toc6289"/>
       <w:r>
         <w:t xml:space="preserve">Business Rules </w:t>
       </w:r>
-      <w:bookmarkEnd w:id="29"/>
+      <w:bookmarkEnd w:id="30"/>
     </w:p>
     <w:p>
       <w:pPr>
@@ -7383,8 +7372,6 @@
         </w:rPr>
         <w:t xml:space="preserve"> taking </w:t>
       </w:r>
-      <w:bookmarkStart w:id="30" w:name="_GoBack"/>
-      <w:bookmarkEnd w:id="30"/>
       <w:r>
         <w:rPr>
           <w:i w:val="0"/>
@@ -8280,7 +8267,7 @@
         <w:noProof/>
         <w:sz w:val="20"/>
       </w:rPr>
-      <w:t>11</w:t>
+      <w:t>10</w:t>
     </w:r>
     <w:r>
       <w:rPr>
@@ -10716,7 +10703,7 @@
 </file>
 
 <file path=customXml/itemProps1.xml><?xml version="1.0" encoding="utf-8"?>
-<ds:datastoreItem xmlns:ds="http://schemas.openxmlformats.org/officeDocument/2006/customXml" ds:itemID="{59D7433F-099A-4025-85EA-1D35AA9D3316}">
+<ds:datastoreItem xmlns:ds="http://schemas.openxmlformats.org/officeDocument/2006/customXml" ds:itemID="{68242D3E-B115-41E6-9CC7-6BCE087320BA}">
   <ds:schemaRefs>
     <ds:schemaRef ds:uri="http://schemas.openxmlformats.org/officeDocument/2006/bibliography"/>
   </ds:schemaRefs>

</xml_diff>